<commit_message>
Added lab 1 Report
</commit_message>
<xml_diff>
--- a/Lab1/2017-EE-121,124,149.docx
+++ b/Lab1/2017-EE-121,124,149.docx
@@ -756,7 +756,7 @@
                                             <pic:cNvPicPr/>
                                           </pic:nvPicPr>
                                           <pic:blipFill>
-                                            <a:blip r:embed="rId8"/>
+                                            <a:blip r:embed="rId9"/>
                                             <a:stretch>
                                               <a:fillRect/>
                                             </a:stretch>
@@ -2812,7 +2812,7 @@
                     <pic:cNvPicPr/>
                   </pic:nvPicPr>
                   <pic:blipFill>
-                    <a:blip r:embed="rId9"/>
+                    <a:blip r:embed="rId10"/>
                     <a:stretch>
                       <a:fillRect/>
                     </a:stretch>
@@ -2918,200 +2918,6 @@
             <wp:extent cx="2419350" cy="866775"/>
             <wp:effectExtent l="0" t="0" r="0" b="9525"/>
             <wp:docPr id="10" name="Picture 10"/>
-            <wp:cNvGraphicFramePr>
-              <a:graphicFrameLocks xmlns:a="http://schemas.openxmlformats.org/drawingml/2006/main" noChangeAspect="1"/>
-            </wp:cNvGraphicFramePr>
-            <a:graphic xmlns:a="http://schemas.openxmlformats.org/drawingml/2006/main">
-              <a:graphicData uri="http://schemas.openxmlformats.org/drawingml/2006/picture">
-                <pic:pic xmlns:pic="http://schemas.openxmlformats.org/drawingml/2006/picture">
-                  <pic:nvPicPr>
-                    <pic:cNvPr id="1" name=""/>
-                    <pic:cNvPicPr/>
-                  </pic:nvPicPr>
-                  <pic:blipFill>
-                    <a:blip r:embed="rId10"/>
-                    <a:stretch>
-                      <a:fillRect/>
-                    </a:stretch>
-                  </pic:blipFill>
-                  <pic:spPr>
-                    <a:xfrm>
-                      <a:off x="0" y="0"/>
-                      <a:ext cx="2419350" cy="866775"/>
-                    </a:xfrm>
-                    <a:prstGeom prst="rect">
-                      <a:avLst/>
-                    </a:prstGeom>
-                  </pic:spPr>
-                </pic:pic>
-              </a:graphicData>
-            </a:graphic>
-          </wp:inline>
-        </w:drawing>
-      </w:r>
-    </w:p>
-    <w:p>
-      <w:pPr>
-        <w:pStyle w:val="Heading3"/>
-        <w:numPr>
-          <w:ilvl w:val="0"/>
-          <w:numId w:val="11"/>
-        </w:numPr>
-        <w:rPr>
-          <w:lang w:val="en-US"/>
-        </w:rPr>
-      </w:pPr>
-      <w:bookmarkStart w:id="9" w:name="_Toc66742333"/>
-      <w:r>
-        <w:rPr>
-          <w:lang w:val="en-US"/>
-        </w:rPr>
-        <w:t>Context Switches since bootup.</w:t>
-      </w:r>
-      <w:bookmarkEnd w:id="9"/>
-    </w:p>
-    <w:p>
-      <w:pPr>
-        <w:rPr>
-          <w:b/>
-          <w:bCs/>
-          <w:lang w:val="en-US"/>
-        </w:rPr>
-      </w:pPr>
-      <w:r>
-        <w:rPr>
-          <w:lang w:val="en-US"/>
-        </w:rPr>
-        <w:t>The number of context switches</w:t>
-      </w:r>
-      <w:r>
-        <w:rPr>
-          <w:lang w:val="en-US"/>
-        </w:rPr>
-        <w:t xml:space="preserve"> that the system has performed,</w:t>
-      </w:r>
-      <w:r>
-        <w:rPr>
-          <w:lang w:val="en-US"/>
-        </w:rPr>
-        <w:t xml:space="preserve"> since the bootup are, </w:t>
-      </w:r>
-      <w:r>
-        <w:rPr>
-          <w:b/>
-          <w:bCs/>
-          <w:lang w:val="en-US"/>
-        </w:rPr>
-        <w:t>ctxt 31668818</w:t>
-      </w:r>
-      <w:r>
-        <w:rPr>
-          <w:b/>
-          <w:bCs/>
-          <w:lang w:val="en-US"/>
-        </w:rPr>
-        <w:t xml:space="preserve">. </w:t>
-      </w:r>
-      <w:r>
-        <w:rPr>
-          <w:lang w:val="en-US"/>
-        </w:rPr>
-        <w:t xml:space="preserve">It was found using the command, </w:t>
-      </w:r>
-      <w:r>
-        <w:rPr>
-          <w:b/>
-          <w:bCs/>
-          <w:lang w:val="en-US"/>
-        </w:rPr>
-        <w:t>cat /proc/stat.</w:t>
-      </w:r>
-    </w:p>
-    <w:p>
-      <w:pPr>
-        <w:rPr>
-          <w:lang w:val="en-US"/>
-        </w:rPr>
-      </w:pPr>
-      <w:r>
-        <w:rPr>
-          <w:noProof/>
-        </w:rPr>
-        <w:drawing>
-          <wp:inline distT="0" distB="0" distL="0" distR="0" wp14:anchorId="400CE5AD" wp14:editId="49D3FBE2">
-            <wp:extent cx="2419350" cy="866775"/>
-            <wp:effectExtent l="0" t="0" r="0" b="9525"/>
-            <wp:docPr id="7" name="Picture 7"/>
-            <wp:cNvGraphicFramePr>
-              <a:graphicFrameLocks xmlns:a="http://schemas.openxmlformats.org/drawingml/2006/main" noChangeAspect="1"/>
-            </wp:cNvGraphicFramePr>
-            <a:graphic xmlns:a="http://schemas.openxmlformats.org/drawingml/2006/main">
-              <a:graphicData uri="http://schemas.openxmlformats.org/drawingml/2006/picture">
-                <pic:pic xmlns:pic="http://schemas.openxmlformats.org/drawingml/2006/picture">
-                  <pic:nvPicPr>
-                    <pic:cNvPr id="1" name=""/>
-                    <pic:cNvPicPr/>
-                  </pic:nvPicPr>
-                  <pic:blipFill>
-                    <a:blip r:embed="rId10"/>
-                    <a:stretch>
-                      <a:fillRect/>
-                    </a:stretch>
-                  </pic:blipFill>
-                  <pic:spPr>
-                    <a:xfrm>
-                      <a:off x="0" y="0"/>
-                      <a:ext cx="2419350" cy="866775"/>
-                    </a:xfrm>
-                    <a:prstGeom prst="rect">
-                      <a:avLst/>
-                    </a:prstGeom>
-                  </pic:spPr>
-                </pic:pic>
-              </a:graphicData>
-            </a:graphic>
-          </wp:inline>
-        </w:drawing>
-      </w:r>
-    </w:p>
-    <w:p>
-      <w:pPr>
-        <w:rPr>
-          <w:lang w:val="en-US"/>
-        </w:rPr>
-      </w:pPr>
-    </w:p>
-    <w:p>
-      <w:pPr>
-        <w:pStyle w:val="Heading2"/>
-        <w:rPr>
-          <w:lang w:val="en-US"/>
-        </w:rPr>
-      </w:pPr>
-      <w:bookmarkStart w:id="10" w:name="_Toc66742334"/>
-      <w:r>
-        <w:rPr>
-          <w:lang w:val="en-US"/>
-        </w:rPr>
-        <w:t>Question 2:</w:t>
-      </w:r>
-      <w:bookmarkEnd w:id="10"/>
-    </w:p>
-    <w:p>
-      <w:pPr>
-        <w:rPr>
-          <w:lang w:val="en-US"/>
-        </w:rPr>
-      </w:pPr>
-      <w:r>
-        <w:rPr>
-          <w:noProof/>
-        </w:rPr>
-        <w:drawing>
-          <wp:inline distT="0" distB="0" distL="0" distR="0" wp14:anchorId="283E97D4" wp14:editId="54687BCD">
-            <wp:extent cx="5731510" cy="292735"/>
-            <wp:effectExtent l="0" t="0" r="2540" b="0"/>
-            <wp:docPr id="1" name="Picture 1"/>
             <wp:cNvGraphicFramePr>
               <a:graphicFrameLocks xmlns:a="http://schemas.openxmlformats.org/drawingml/2006/main" noChangeAspect="1"/>
             </wp:cNvGraphicFramePr>
@@ -3131,7 +2937,7 @@
                   <pic:spPr>
                     <a:xfrm>
                       <a:off x="0" y="0"/>
-                      <a:ext cx="5731510" cy="292735"/>
+                      <a:ext cx="2419350" cy="866775"/>
                     </a:xfrm>
                     <a:prstGeom prst="rect">
                       <a:avLst/>
@@ -3155,61 +2961,118 @@
           <w:lang w:val="en-US"/>
         </w:rPr>
       </w:pPr>
-      <w:bookmarkStart w:id="11" w:name="_Toc66742335"/>
-      <w:r>
-        <w:rPr>
-          <w:lang w:val="en-US"/>
-        </w:rPr>
-        <w:t>PID:</w:t>
-      </w:r>
-      <w:bookmarkEnd w:id="11"/>
+      <w:bookmarkStart w:id="9" w:name="_Toc66742333"/>
+      <w:r>
+        <w:rPr>
+          <w:lang w:val="en-US"/>
+        </w:rPr>
+        <w:t>Context Switches since bootup.</w:t>
+      </w:r>
+      <w:bookmarkEnd w:id="9"/>
     </w:p>
     <w:p>
       <w:pPr>
         <w:rPr>
-          <w:lang w:val="en-US"/>
-        </w:rPr>
-      </w:pPr>
-      <w:r>
-        <w:rPr>
-          <w:lang w:val="en-US"/>
-        </w:rPr>
-        <w:t xml:space="preserve">The PID of the process running the cpu command is </w:t>
-      </w:r>
-      <w:r>
-        <w:rPr>
           <w:b/>
           <w:bCs/>
           <w:lang w:val="en-US"/>
         </w:rPr>
-        <w:t>14251</w:t>
-      </w:r>
-      <w:r>
-        <w:rPr>
-          <w:lang w:val="en-US"/>
-        </w:rPr>
-        <w:t>.</w:t>
+      </w:pPr>
+      <w:r>
+        <w:rPr>
+          <w:lang w:val="en-US"/>
+        </w:rPr>
+        <w:t>The number of context switches</w:t>
+      </w:r>
+      <w:r>
+        <w:rPr>
+          <w:lang w:val="en-US"/>
+        </w:rPr>
+        <w:t xml:space="preserve"> that the system has performed,</w:t>
+      </w:r>
+      <w:r>
+        <w:rPr>
+          <w:lang w:val="en-US"/>
+        </w:rPr>
+        <w:t xml:space="preserve"> since the bootup are, </w:t>
+      </w:r>
+      <w:r>
+        <w:rPr>
+          <w:b/>
+          <w:bCs/>
+          <w:lang w:val="en-US"/>
+        </w:rPr>
+        <w:t>ctxt 31668818</w:t>
+      </w:r>
+      <w:r>
+        <w:rPr>
+          <w:b/>
+          <w:bCs/>
+          <w:lang w:val="en-US"/>
+        </w:rPr>
+        <w:t xml:space="preserve">. </w:t>
+      </w:r>
+      <w:r>
+        <w:rPr>
+          <w:lang w:val="en-US"/>
+        </w:rPr>
+        <w:t xml:space="preserve">It was found using the command, </w:t>
+      </w:r>
+      <w:r>
+        <w:rPr>
+          <w:b/>
+          <w:bCs/>
+          <w:lang w:val="en-US"/>
+        </w:rPr>
+        <w:t>cat /proc/stat.</w:t>
       </w:r>
     </w:p>
     <w:p>
       <w:pPr>
-        <w:pStyle w:val="Heading3"/>
-        <w:numPr>
-          <w:ilvl w:val="0"/>
-          <w:numId w:val="11"/>
-        </w:numPr>
-        <w:rPr>
-          <w:lang w:val="en-US"/>
-        </w:rPr>
-      </w:pPr>
-      <w:bookmarkStart w:id="12" w:name="_Toc66742336"/>
-      <w:r>
-        <w:rPr>
-          <w:lang w:val="en-US"/>
-        </w:rPr>
-        <w:t>CPU and Memory usage.</w:t>
-      </w:r>
-      <w:bookmarkEnd w:id="12"/>
+        <w:rPr>
+          <w:lang w:val="en-US"/>
+        </w:rPr>
+      </w:pPr>
+      <w:r>
+        <w:rPr>
+          <w:noProof/>
+        </w:rPr>
+        <w:drawing>
+          <wp:inline distT="0" distB="0" distL="0" distR="0" wp14:anchorId="400CE5AD" wp14:editId="49D3FBE2">
+            <wp:extent cx="2419350" cy="866775"/>
+            <wp:effectExtent l="0" t="0" r="0" b="9525"/>
+            <wp:docPr id="7" name="Picture 7"/>
+            <wp:cNvGraphicFramePr>
+              <a:graphicFrameLocks xmlns:a="http://schemas.openxmlformats.org/drawingml/2006/main" noChangeAspect="1"/>
+            </wp:cNvGraphicFramePr>
+            <a:graphic xmlns:a="http://schemas.openxmlformats.org/drawingml/2006/main">
+              <a:graphicData uri="http://schemas.openxmlformats.org/drawingml/2006/picture">
+                <pic:pic xmlns:pic="http://schemas.openxmlformats.org/drawingml/2006/picture">
+                  <pic:nvPicPr>
+                    <pic:cNvPr id="1" name=""/>
+                    <pic:cNvPicPr/>
+                  </pic:nvPicPr>
+                  <pic:blipFill>
+                    <a:blip r:embed="rId11"/>
+                    <a:stretch>
+                      <a:fillRect/>
+                    </a:stretch>
+                  </pic:blipFill>
+                  <pic:spPr>
+                    <a:xfrm>
+                      <a:off x="0" y="0"/>
+                      <a:ext cx="2419350" cy="866775"/>
+                    </a:xfrm>
+                    <a:prstGeom prst="rect">
+                      <a:avLst/>
+                    </a:prstGeom>
+                  </pic:spPr>
+                </pic:pic>
+              </a:graphicData>
+            </a:graphic>
+          </wp:inline>
+        </w:drawing>
+      </w:r>
     </w:p>
     <w:p>
       <w:pPr>
@@ -3217,60 +3080,22 @@
           <w:lang w:val="en-US"/>
         </w:rPr>
       </w:pPr>
-      <w:r>
-        <w:rPr>
-          <w:lang w:val="en-US"/>
-        </w:rPr>
-        <w:t xml:space="preserve">This process is using </w:t>
-      </w:r>
-      <w:r>
-        <w:rPr>
-          <w:b/>
-          <w:bCs/>
-          <w:lang w:val="en-US"/>
-        </w:rPr>
-        <w:t>99.7% of CPU</w:t>
-      </w:r>
-      <w:r>
-        <w:rPr>
-          <w:lang w:val="en-US"/>
-        </w:rPr>
-        <w:t xml:space="preserve"> and </w:t>
-      </w:r>
-      <w:r>
-        <w:rPr>
-          <w:b/>
-          <w:bCs/>
-          <w:lang w:val="en-US"/>
-        </w:rPr>
-        <w:t>0.0% of memory</w:t>
-      </w:r>
-      <w:r>
-        <w:rPr>
-          <w:lang w:val="en-US"/>
-        </w:rPr>
-        <w:t>.</w:t>
-      </w:r>
     </w:p>
     <w:p>
       <w:pPr>
-        <w:pStyle w:val="Heading3"/>
-        <w:numPr>
-          <w:ilvl w:val="0"/>
-          <w:numId w:val="11"/>
-        </w:numPr>
-        <w:rPr>
-          <w:lang w:val="en-US"/>
-        </w:rPr>
-      </w:pPr>
-      <w:bookmarkStart w:id="13" w:name="_Toc66742337"/>
-      <w:r>
-        <w:rPr>
-          <w:lang w:val="en-US"/>
-        </w:rPr>
-        <w:t>Current State of Process.</w:t>
-      </w:r>
-      <w:bookmarkEnd w:id="13"/>
+        <w:pStyle w:val="Heading2"/>
+        <w:rPr>
+          <w:lang w:val="en-US"/>
+        </w:rPr>
+      </w:pPr>
+      <w:bookmarkStart w:id="10" w:name="_Toc66742334"/>
+      <w:r>
+        <w:rPr>
+          <w:lang w:val="en-US"/>
+        </w:rPr>
+        <w:t>Question 2:</w:t>
+      </w:r>
+      <w:bookmarkEnd w:id="10"/>
     </w:p>
     <w:p>
       <w:pPr>
@@ -3280,111 +3105,13 @@
       </w:pPr>
       <w:r>
         <w:rPr>
-          <w:lang w:val="en-US"/>
-        </w:rPr>
-        <w:t xml:space="preserve">The current state of the process is </w:t>
-      </w:r>
-      <w:r>
-        <w:rPr>
-          <w:b/>
-          <w:bCs/>
-          <w:lang w:val="en-US"/>
-        </w:rPr>
-        <w:t>Running</w:t>
-      </w:r>
-      <w:r>
-        <w:rPr>
-          <w:lang w:val="en-US"/>
-        </w:rPr>
-        <w:t>.</w:t>
-      </w:r>
-    </w:p>
-    <w:p>
-      <w:pPr>
-        <w:pStyle w:val="Heading3"/>
-        <w:spacing w:line="360" w:lineRule="auto"/>
-        <w:rPr>
-          <w:lang w:val="en-US"/>
-        </w:rPr>
-      </w:pPr>
-    </w:p>
-    <w:p>
-      <w:pPr>
-        <w:pStyle w:val="Heading2"/>
-        <w:rPr>
-          <w:lang w:val="en-US"/>
-        </w:rPr>
-      </w:pPr>
-      <w:bookmarkStart w:id="14" w:name="_Toc66742338"/>
-      <w:r>
-        <w:rPr>
-          <w:lang w:val="en-US"/>
-        </w:rPr>
-        <w:t>Question 3:</w:t>
-      </w:r>
-      <w:bookmarkEnd w:id="14"/>
-    </w:p>
-    <w:p>
-      <w:pPr>
-        <w:pStyle w:val="Heading3"/>
-        <w:numPr>
-          <w:ilvl w:val="0"/>
-          <w:numId w:val="11"/>
-        </w:numPr>
-        <w:rPr>
-          <w:lang w:val="en-US"/>
-        </w:rPr>
-      </w:pPr>
-      <w:r>
-        <w:rPr>
-          <w:lang w:val="en-US"/>
-        </w:rPr>
-        <w:t>PID:</w:t>
-      </w:r>
-    </w:p>
-    <w:p>
-      <w:pPr>
-        <w:rPr>
-          <w:lang w:val="en-US"/>
-        </w:rPr>
-      </w:pPr>
-      <w:r>
-        <w:rPr>
-          <w:lang w:val="en-US"/>
-        </w:rPr>
-        <w:t xml:space="preserve">The PID of process running cpu-print command is </w:t>
-      </w:r>
-      <w:r>
-        <w:rPr>
-          <w:b/>
-          <w:bCs/>
-          <w:lang w:val="en-US"/>
-        </w:rPr>
-        <w:t>14337</w:t>
-      </w:r>
-      <w:r>
-        <w:rPr>
-          <w:lang w:val="en-US"/>
-        </w:rPr>
-        <w:t>.</w:t>
-      </w:r>
-    </w:p>
-    <w:p>
-      <w:pPr>
-        <w:rPr>
-          <w:lang w:val="en-US"/>
-        </w:rPr>
-      </w:pPr>
-      <w:r>
-        <w:rPr>
           <w:noProof/>
         </w:rPr>
-        <w:lastRenderedPageBreak/>
         <w:drawing>
-          <wp:inline distT="0" distB="0" distL="0" distR="0" wp14:anchorId="02933034" wp14:editId="4BCB6232">
-            <wp:extent cx="5731510" cy="1317625"/>
+          <wp:inline distT="0" distB="0" distL="0" distR="0" wp14:anchorId="283E97D4" wp14:editId="54687BCD">
+            <wp:extent cx="5731510" cy="292735"/>
             <wp:effectExtent l="0" t="0" r="2540" b="0"/>
-            <wp:docPr id="16" name="Picture 16"/>
+            <wp:docPr id="1" name="Picture 1"/>
             <wp:cNvGraphicFramePr>
               <a:graphicFrameLocks xmlns:a="http://schemas.openxmlformats.org/drawingml/2006/main" noChangeAspect="1"/>
             </wp:cNvGraphicFramePr>
@@ -3404,7 +3131,7 @@
                   <pic:spPr>
                     <a:xfrm>
                       <a:off x="0" y="0"/>
-                      <a:ext cx="5731510" cy="1317625"/>
+                      <a:ext cx="5731510" cy="292735"/>
                     </a:xfrm>
                     <a:prstGeom prst="rect">
                       <a:avLst/>
@@ -3419,29 +3146,23 @@
     </w:p>
     <w:p>
       <w:pPr>
-        <w:rPr>
-          <w:lang w:val="en-US"/>
-        </w:rPr>
-      </w:pPr>
-    </w:p>
-    <w:p>
-      <w:pPr>
         <w:pStyle w:val="Heading3"/>
         <w:numPr>
           <w:ilvl w:val="0"/>
           <w:numId w:val="11"/>
         </w:numPr>
-        <w:spacing w:line="360" w:lineRule="auto"/>
-        <w:rPr>
-          <w:lang w:val="en-US"/>
-        </w:rPr>
-      </w:pPr>
-      <w:r>
-        <w:rPr>
-          <w:lang w:val="en-US"/>
-        </w:rPr>
-        <w:t>F</w:t>
-      </w:r>
+        <w:rPr>
+          <w:lang w:val="en-US"/>
+        </w:rPr>
+      </w:pPr>
+      <w:bookmarkStart w:id="11" w:name="_Toc66742335"/>
+      <w:r>
+        <w:rPr>
+          <w:lang w:val="en-US"/>
+        </w:rPr>
+        <w:t>PID:</w:t>
+      </w:r>
+      <w:bookmarkEnd w:id="11"/>
     </w:p>
     <w:p>
       <w:pPr>
@@ -3451,13 +3172,219 @@
       </w:pPr>
       <w:r>
         <w:rPr>
+          <w:lang w:val="en-US"/>
+        </w:rPr>
+        <w:t xml:space="preserve">The PID of the process running the cpu command is </w:t>
+      </w:r>
+      <w:r>
+        <w:rPr>
+          <w:b/>
+          <w:bCs/>
+          <w:lang w:val="en-US"/>
+        </w:rPr>
+        <w:t>14251</w:t>
+      </w:r>
+      <w:r>
+        <w:rPr>
+          <w:lang w:val="en-US"/>
+        </w:rPr>
+        <w:t>.</w:t>
+      </w:r>
+    </w:p>
+    <w:p>
+      <w:pPr>
+        <w:pStyle w:val="Heading3"/>
+        <w:numPr>
+          <w:ilvl w:val="0"/>
+          <w:numId w:val="11"/>
+        </w:numPr>
+        <w:rPr>
+          <w:lang w:val="en-US"/>
+        </w:rPr>
+      </w:pPr>
+      <w:bookmarkStart w:id="12" w:name="_Toc66742336"/>
+      <w:r>
+        <w:rPr>
+          <w:lang w:val="en-US"/>
+        </w:rPr>
+        <w:t>CPU and Memory usage.</w:t>
+      </w:r>
+      <w:bookmarkEnd w:id="12"/>
+    </w:p>
+    <w:p>
+      <w:pPr>
+        <w:rPr>
+          <w:lang w:val="en-US"/>
+        </w:rPr>
+      </w:pPr>
+      <w:r>
+        <w:rPr>
+          <w:lang w:val="en-US"/>
+        </w:rPr>
+        <w:t xml:space="preserve">This process is using </w:t>
+      </w:r>
+      <w:r>
+        <w:rPr>
+          <w:b/>
+          <w:bCs/>
+          <w:lang w:val="en-US"/>
+        </w:rPr>
+        <w:t>99.7% of CPU</w:t>
+      </w:r>
+      <w:r>
+        <w:rPr>
+          <w:lang w:val="en-US"/>
+        </w:rPr>
+        <w:t xml:space="preserve"> and </w:t>
+      </w:r>
+      <w:r>
+        <w:rPr>
+          <w:b/>
+          <w:bCs/>
+          <w:lang w:val="en-US"/>
+        </w:rPr>
+        <w:t>0.0% of memory</w:t>
+      </w:r>
+      <w:r>
+        <w:rPr>
+          <w:lang w:val="en-US"/>
+        </w:rPr>
+        <w:t>.</w:t>
+      </w:r>
+    </w:p>
+    <w:p>
+      <w:pPr>
+        <w:pStyle w:val="Heading3"/>
+        <w:numPr>
+          <w:ilvl w:val="0"/>
+          <w:numId w:val="11"/>
+        </w:numPr>
+        <w:rPr>
+          <w:lang w:val="en-US"/>
+        </w:rPr>
+      </w:pPr>
+      <w:bookmarkStart w:id="13" w:name="_Toc66742337"/>
+      <w:r>
+        <w:rPr>
+          <w:lang w:val="en-US"/>
+        </w:rPr>
+        <w:t>Current State of Process.</w:t>
+      </w:r>
+      <w:bookmarkEnd w:id="13"/>
+    </w:p>
+    <w:p>
+      <w:pPr>
+        <w:rPr>
+          <w:lang w:val="en-US"/>
+        </w:rPr>
+      </w:pPr>
+      <w:r>
+        <w:rPr>
+          <w:lang w:val="en-US"/>
+        </w:rPr>
+        <w:t xml:space="preserve">The current state of the process is </w:t>
+      </w:r>
+      <w:r>
+        <w:rPr>
+          <w:b/>
+          <w:bCs/>
+          <w:lang w:val="en-US"/>
+        </w:rPr>
+        <w:t>Running</w:t>
+      </w:r>
+      <w:r>
+        <w:rPr>
+          <w:lang w:val="en-US"/>
+        </w:rPr>
+        <w:t>.</w:t>
+      </w:r>
+    </w:p>
+    <w:p>
+      <w:pPr>
+        <w:pStyle w:val="Heading3"/>
+        <w:spacing w:line="360" w:lineRule="auto"/>
+        <w:rPr>
+          <w:lang w:val="en-US"/>
+        </w:rPr>
+      </w:pPr>
+    </w:p>
+    <w:p>
+      <w:pPr>
+        <w:pStyle w:val="Heading2"/>
+        <w:rPr>
+          <w:lang w:val="en-US"/>
+        </w:rPr>
+      </w:pPr>
+      <w:bookmarkStart w:id="14" w:name="_Toc66742338"/>
+      <w:r>
+        <w:rPr>
+          <w:lang w:val="en-US"/>
+        </w:rPr>
+        <w:t>Question 3:</w:t>
+      </w:r>
+      <w:bookmarkEnd w:id="14"/>
+    </w:p>
+    <w:p>
+      <w:pPr>
+        <w:pStyle w:val="Heading3"/>
+        <w:numPr>
+          <w:ilvl w:val="0"/>
+          <w:numId w:val="11"/>
+        </w:numPr>
+        <w:rPr>
+          <w:lang w:val="en-US"/>
+        </w:rPr>
+      </w:pPr>
+      <w:r>
+        <w:rPr>
+          <w:lang w:val="en-US"/>
+        </w:rPr>
+        <w:t>PID:</w:t>
+      </w:r>
+    </w:p>
+    <w:p>
+      <w:pPr>
+        <w:rPr>
+          <w:lang w:val="en-US"/>
+        </w:rPr>
+      </w:pPr>
+      <w:r>
+        <w:rPr>
+          <w:lang w:val="en-US"/>
+        </w:rPr>
+        <w:t xml:space="preserve">The PID of process running cpu-print command is </w:t>
+      </w:r>
+      <w:r>
+        <w:rPr>
+          <w:b/>
+          <w:bCs/>
+          <w:lang w:val="en-US"/>
+        </w:rPr>
+        <w:t>14337</w:t>
+      </w:r>
+      <w:r>
+        <w:rPr>
+          <w:lang w:val="en-US"/>
+        </w:rPr>
+        <w:t>.</w:t>
+      </w:r>
+    </w:p>
+    <w:p>
+      <w:pPr>
+        <w:rPr>
+          <w:lang w:val="en-US"/>
+        </w:rPr>
+      </w:pPr>
+      <w:r>
+        <w:rPr>
           <w:noProof/>
         </w:rPr>
+        <w:lastRenderedPageBreak/>
         <w:drawing>
-          <wp:inline distT="0" distB="0" distL="0" distR="0" wp14:anchorId="2C71E55C" wp14:editId="12732AB8">
-            <wp:extent cx="5731510" cy="339725"/>
-            <wp:effectExtent l="0" t="0" r="2540" b="3175"/>
-            <wp:docPr id="17" name="Picture 17"/>
+          <wp:inline distT="0" distB="0" distL="0" distR="0" wp14:anchorId="02933034" wp14:editId="4BCB6232">
+            <wp:extent cx="5731510" cy="1317625"/>
+            <wp:effectExtent l="0" t="0" r="2540" b="0"/>
+            <wp:docPr id="16" name="Picture 16"/>
             <wp:cNvGraphicFramePr>
               <a:graphicFrameLocks xmlns:a="http://schemas.openxmlformats.org/drawingml/2006/main" noChangeAspect="1"/>
             </wp:cNvGraphicFramePr>
@@ -3477,6 +3404,79 @@
                   <pic:spPr>
                     <a:xfrm>
                       <a:off x="0" y="0"/>
+                      <a:ext cx="5731510" cy="1317625"/>
+                    </a:xfrm>
+                    <a:prstGeom prst="rect">
+                      <a:avLst/>
+                    </a:prstGeom>
+                  </pic:spPr>
+                </pic:pic>
+              </a:graphicData>
+            </a:graphic>
+          </wp:inline>
+        </w:drawing>
+      </w:r>
+    </w:p>
+    <w:p>
+      <w:pPr>
+        <w:rPr>
+          <w:lang w:val="en-US"/>
+        </w:rPr>
+      </w:pPr>
+    </w:p>
+    <w:p>
+      <w:pPr>
+        <w:pStyle w:val="Heading3"/>
+        <w:numPr>
+          <w:ilvl w:val="0"/>
+          <w:numId w:val="11"/>
+        </w:numPr>
+        <w:spacing w:line="360" w:lineRule="auto"/>
+        <w:rPr>
+          <w:lang w:val="en-US"/>
+        </w:rPr>
+      </w:pPr>
+      <w:r>
+        <w:rPr>
+          <w:lang w:val="en-US"/>
+        </w:rPr>
+        <w:t>F</w:t>
+      </w:r>
+    </w:p>
+    <w:p>
+      <w:pPr>
+        <w:rPr>
+          <w:lang w:val="en-US"/>
+        </w:rPr>
+      </w:pPr>
+      <w:r>
+        <w:rPr>
+          <w:noProof/>
+        </w:rPr>
+        <w:drawing>
+          <wp:inline distT="0" distB="0" distL="0" distR="0" wp14:anchorId="2C71E55C" wp14:editId="12732AB8">
+            <wp:extent cx="5731510" cy="339725"/>
+            <wp:effectExtent l="0" t="0" r="2540" b="3175"/>
+            <wp:docPr id="17" name="Picture 17"/>
+            <wp:cNvGraphicFramePr>
+              <a:graphicFrameLocks xmlns:a="http://schemas.openxmlformats.org/drawingml/2006/main" noChangeAspect="1"/>
+            </wp:cNvGraphicFramePr>
+            <a:graphic xmlns:a="http://schemas.openxmlformats.org/drawingml/2006/main">
+              <a:graphicData uri="http://schemas.openxmlformats.org/drawingml/2006/picture">
+                <pic:pic xmlns:pic="http://schemas.openxmlformats.org/drawingml/2006/picture">
+                  <pic:nvPicPr>
+                    <pic:cNvPr id="1" name=""/>
+                    <pic:cNvPicPr/>
+                  </pic:nvPicPr>
+                  <pic:blipFill>
+                    <a:blip r:embed="rId14"/>
+                    <a:stretch>
+                      <a:fillRect/>
+                    </a:stretch>
+                  </pic:blipFill>
+                  <pic:spPr>
+                    <a:xfrm>
+                      <a:off x="0" y="0"/>
                       <a:ext cx="5731510" cy="339725"/>
                     </a:xfrm>
                     <a:prstGeom prst="rect">
@@ -3490,9 +3490,50 @@
         </w:drawing>
       </w:r>
     </w:p>
+    <w:p>
+      <w:pPr>
+        <w:rPr>
+          <w:lang w:val="en-US"/>
+        </w:rPr>
+      </w:pPr>
+    </w:p>
+    <w:p>
+      <w:pPr>
+        <w:rPr>
+          <w:lang w:val="en-US"/>
+        </w:rPr>
+      </w:pPr>
+    </w:p>
+    <w:p>
+      <w:pPr>
+        <w:pStyle w:val="Heading2"/>
+        <w:rPr>
+          <w:lang w:val="en-US"/>
+        </w:rPr>
+      </w:pPr>
+      <w:r>
+        <w:rPr>
+          <w:lang w:val="en-US"/>
+        </w:rPr>
+        <w:t>GitHub Link:</w:t>
+      </w:r>
+    </w:p>
+    <w:p>
+      <w:pPr>
+        <w:rPr>
+          <w:lang w:val="en-US"/>
+        </w:rPr>
+      </w:pPr>
+      <w:r>
+        <w:rPr>
+          <w:lang w:val="en-US"/>
+        </w:rPr>
+        <w:t>https://github.com/MuhammadIrfan92/Operating_Systems_lab.git</w:t>
+      </w:r>
+    </w:p>
     <w:sectPr>
-      <w:headerReference w:type="default" r:id="rId14"/>
-      <w:footerReference w:type="default" r:id="rId15"/>
+      <w:headerReference w:type="default" r:id="rId15"/>
+      <w:footerReference w:type="default" r:id="rId16"/>
       <w:pgSz w:w="11906" w:h="16838"/>
       <w:pgMar w:top="1440" w:right="1440" w:bottom="1440" w:left="1440" w:header="709" w:footer="709" w:gutter="0"/>
       <w:cols w:space="708"/>
@@ -5494,6 +5535,7 @@
   <w:style w:type="character" w:default="1" w:styleId="DefaultParagraphFont">
     <w:name w:val="Default Paragraph Font"/>
     <w:uiPriority w:val="1"/>
+    <w:semiHidden/>
     <w:unhideWhenUsed/>
   </w:style>
   <w:style w:type="table" w:default="1" w:styleId="TableNormal">
@@ -5916,6 +5958,7 @@
     <w:rsid w:val="004369C8"/>
     <w:rsid w:val="00707776"/>
     <w:rsid w:val="0072123A"/>
+    <w:rsid w:val="007768D9"/>
     <w:rsid w:val="009F5442"/>
     <w:rsid w:val="00F30996"/>
   </w:rsids>

</xml_diff>

<commit_message>
updated report of lab 1
</commit_message>
<xml_diff>
--- a/Lab1/2017-EE-121,124,149.docx
+++ b/Lab1/2017-EE-121,124,149.docx
@@ -260,13 +260,23 @@
                                         <w:lang w:val="en-US"/>
                                       </w:rPr>
                                     </w:pPr>
+                                    <w:proofErr w:type="spellStart"/>
                                     <w:r>
                                       <w:rPr>
                                         <w:sz w:val="28"/>
                                         <w:szCs w:val="28"/>
                                         <w:lang w:val="en-US"/>
                                       </w:rPr>
-                                      <w:t xml:space="preserve">Sheharyar Chishti </w:t>
+                                      <w:t>Sheharyar</w:t>
+                                    </w:r>
+                                    <w:proofErr w:type="spellEnd"/>
+                                    <w:r>
+                                      <w:rPr>
+                                        <w:sz w:val="28"/>
+                                        <w:szCs w:val="28"/>
+                                        <w:lang w:val="en-US"/>
+                                      </w:rPr>
+                                      <w:t xml:space="preserve"> Chishti </w:t>
                                     </w:r>
                                     <w:r>
                                       <w:rPr>
@@ -3601,6 +3611,7 @@
         <w:rPr>
           <w:lang w:val="en-US"/>
         </w:rPr>
+        <w:lastRenderedPageBreak/>
         <w:t>Total Physical Memory.</w:t>
       </w:r>
       <w:bookmarkEnd w:id="6"/>
@@ -3625,13 +3636,7 @@
           <w:bCs/>
           <w:lang w:val="en-US"/>
         </w:rPr>
-        <w:t>4803296 kB</w:t>
-      </w:r>
-      <w:r>
-        <w:rPr>
-          <w:lang w:val="en-US"/>
-        </w:rPr>
-        <w:t xml:space="preserve">. It was found using command, </w:t>
+        <w:t>480</w:t>
       </w:r>
       <w:r>
         <w:rPr>
@@ -3639,8 +3644,48 @@
           <w:bCs/>
           <w:lang w:val="en-US"/>
         </w:rPr>
-        <w:t>cat/proc/meminfo</w:t>
-      </w:r>
+        <w:t>3252</w:t>
+      </w:r>
+      <w:r>
+        <w:rPr>
+          <w:b/>
+          <w:bCs/>
+          <w:lang w:val="en-US"/>
+        </w:rPr>
+        <w:t xml:space="preserve"> kB</w:t>
+      </w:r>
+      <w:r>
+        <w:rPr>
+          <w:lang w:val="en-US"/>
+        </w:rPr>
+        <w:t xml:space="preserve">. It was found using command, </w:t>
+      </w:r>
+      <w:r>
+        <w:rPr>
+          <w:b/>
+          <w:bCs/>
+          <w:lang w:val="en-US"/>
+        </w:rPr>
+        <w:t xml:space="preserve">more </w:t>
+      </w:r>
+      <w:r>
+        <w:rPr>
+          <w:b/>
+          <w:bCs/>
+          <w:lang w:val="en-US"/>
+        </w:rPr>
+        <w:t>/proc/</w:t>
+      </w:r>
+      <w:proofErr w:type="spellStart"/>
+      <w:r>
+        <w:rPr>
+          <w:b/>
+          <w:bCs/>
+          <w:lang w:val="en-US"/>
+        </w:rPr>
+        <w:t>meminfo</w:t>
+      </w:r>
+      <w:proofErr w:type="spellEnd"/>
       <w:r>
         <w:rPr>
           <w:lang w:val="en-US"/>
@@ -3666,7 +3711,6 @@
         <w:rPr>
           <w:lang w:val="en-US"/>
         </w:rPr>
-        <w:lastRenderedPageBreak/>
         <w:t>Free</w:t>
       </w:r>
       <w:r>
@@ -3697,25 +3741,7 @@
           <w:bCs/>
           <w:lang w:val="en-US"/>
         </w:rPr>
-        <w:t>1217500 kB</w:t>
-      </w:r>
-      <w:r>
-        <w:rPr>
-          <w:lang w:val="en-US"/>
-        </w:rPr>
-        <w:t>.</w:t>
-      </w:r>
-      <w:r>
-        <w:rPr>
-          <w:lang w:val="en-US"/>
-        </w:rPr>
-        <w:t xml:space="preserve"> </w:t>
-      </w:r>
-      <w:r>
-        <w:rPr>
-          <w:lang w:val="en-US"/>
-        </w:rPr>
-        <w:t xml:space="preserve">It was found using command, </w:t>
+        <w:t>12</w:t>
       </w:r>
       <w:r>
         <w:rPr>
@@ -3723,7 +3749,15 @@
           <w:bCs/>
           <w:lang w:val="en-US"/>
         </w:rPr>
-        <w:t>cat/proc/meminfo</w:t>
+        <w:t>9744</w:t>
+      </w:r>
+      <w:r>
+        <w:rPr>
+          <w:b/>
+          <w:bCs/>
+          <w:lang w:val="en-US"/>
+        </w:rPr>
+        <w:t xml:space="preserve"> kB</w:t>
       </w:r>
       <w:r>
         <w:rPr>
@@ -3731,6 +3765,50 @@
         </w:rPr>
         <w:t>.</w:t>
       </w:r>
+      <w:r>
+        <w:rPr>
+          <w:lang w:val="en-US"/>
+        </w:rPr>
+        <w:t xml:space="preserve"> </w:t>
+      </w:r>
+      <w:r>
+        <w:rPr>
+          <w:lang w:val="en-US"/>
+        </w:rPr>
+        <w:t>It was found using command,</w:t>
+      </w:r>
+      <w:r>
+        <w:rPr>
+          <w:b/>
+          <w:bCs/>
+          <w:lang w:val="en-US"/>
+        </w:rPr>
+        <w:t xml:space="preserve"> more </w:t>
+      </w:r>
+      <w:r>
+        <w:rPr>
+          <w:b/>
+          <w:bCs/>
+          <w:lang w:val="en-US"/>
+        </w:rPr>
+        <w:t>/proc/</w:t>
+      </w:r>
+      <w:proofErr w:type="spellStart"/>
+      <w:r>
+        <w:rPr>
+          <w:b/>
+          <w:bCs/>
+          <w:lang w:val="en-US"/>
+        </w:rPr>
+        <w:t>meminfo</w:t>
+      </w:r>
+      <w:proofErr w:type="spellEnd"/>
+      <w:r>
+        <w:rPr>
+          <w:lang w:val="en-US"/>
+        </w:rPr>
+        <w:t>.</w:t>
+      </w:r>
     </w:p>
     <w:p>
       <w:pPr>
@@ -3745,10 +3823,10 @@
           <w:noProof/>
         </w:rPr>
         <w:drawing>
-          <wp:inline distT="0" distB="0" distL="0" distR="0" wp14:anchorId="2956E2FB" wp14:editId="054E8F3A">
-            <wp:extent cx="3981450" cy="514350"/>
+          <wp:inline distT="0" distB="0" distL="0" distR="0" wp14:anchorId="647E2425" wp14:editId="563D8E7C">
+            <wp:extent cx="2438400" cy="876300"/>
             <wp:effectExtent l="0" t="0" r="0" b="0"/>
-            <wp:docPr id="2" name="Picture 2"/>
+            <wp:docPr id="9" name="Picture 9"/>
             <wp:cNvGraphicFramePr>
               <a:graphicFrameLocks xmlns:a="http://schemas.openxmlformats.org/drawingml/2006/main" noChangeAspect="1"/>
             </wp:cNvGraphicFramePr>
@@ -3768,7 +3846,7 @@
                   <pic:spPr>
                     <a:xfrm>
                       <a:off x="0" y="0"/>
-                      <a:ext cx="3981450" cy="514350"/>
+                      <a:ext cx="2438400" cy="876300"/>
                     </a:xfrm>
                     <a:prstGeom prst="rect">
                       <a:avLst/>
@@ -3817,44 +3895,46 @@
         <w:spacing w:line="360" w:lineRule="auto"/>
         <w:jc w:val="both"/>
         <w:rPr>
+          <w:lang w:val="en-US"/>
+        </w:rPr>
+      </w:pPr>
+      <w:r>
+        <w:rPr>
+          <w:lang w:val="en-US"/>
+        </w:rPr>
+        <w:t xml:space="preserve">Total number of forks since the boot in system are </w:t>
+      </w:r>
+      <w:r>
+        <w:rPr>
           <w:b/>
           <w:bCs/>
           <w:lang w:val="en-US"/>
         </w:rPr>
-      </w:pPr>
-      <w:r>
-        <w:rPr>
-          <w:lang w:val="en-US"/>
-        </w:rPr>
-        <w:t xml:space="preserve">The number of processes that have been created since the last bootup is, </w:t>
-      </w:r>
-      <w:r>
-        <w:rPr>
-          <w:lang w:val="en-US"/>
-        </w:rPr>
-        <w:t xml:space="preserve">processes </w:t>
-      </w:r>
+        <w:t>19380 forks</w:t>
+      </w:r>
+      <w:r>
+        <w:rPr>
+          <w:lang w:val="en-US"/>
+        </w:rPr>
+        <w:t xml:space="preserve">, found using </w:t>
+      </w:r>
+      <w:proofErr w:type="spellStart"/>
       <w:r>
         <w:rPr>
           <w:b/>
           <w:bCs/>
           <w:lang w:val="en-US"/>
         </w:rPr>
-        <w:t>14218</w:t>
-      </w:r>
-      <w:r>
-        <w:rPr>
-          <w:lang w:val="en-US"/>
-        </w:rPr>
-        <w:t xml:space="preserve">. It was found using the command, </w:t>
-      </w:r>
+        <w:t>vmstat</w:t>
+      </w:r>
+      <w:proofErr w:type="spellEnd"/>
       <w:r>
         <w:rPr>
           <w:b/>
           <w:bCs/>
           <w:lang w:val="en-US"/>
         </w:rPr>
-        <w:t>cat /proc/stat.</w:t>
+        <w:t xml:space="preserve"> -f.</w:t>
       </w:r>
     </w:p>
     <w:p>
@@ -3870,10 +3950,10 @@
           <w:noProof/>
         </w:rPr>
         <w:drawing>
-          <wp:inline distT="0" distB="0" distL="0" distR="0" wp14:anchorId="3CD5B502" wp14:editId="6D8DF49A">
-            <wp:extent cx="2419350" cy="866775"/>
-            <wp:effectExtent l="0" t="0" r="0" b="9525"/>
-            <wp:docPr id="10" name="Picture 10"/>
+          <wp:inline distT="0" distB="0" distL="0" distR="0" wp14:anchorId="1E03BFAE" wp14:editId="66284632">
+            <wp:extent cx="5731510" cy="347980"/>
+            <wp:effectExtent l="0" t="0" r="2540" b="0"/>
+            <wp:docPr id="21" name="Picture 21"/>
             <wp:cNvGraphicFramePr>
               <a:graphicFrameLocks xmlns:a="http://schemas.openxmlformats.org/drawingml/2006/main" noChangeAspect="1"/>
             </wp:cNvGraphicFramePr>
@@ -3893,7 +3973,7 @@
                   <pic:spPr>
                     <a:xfrm>
                       <a:off x="0" y="0"/>
-                      <a:ext cx="2419350" cy="866775"/>
+                      <a:ext cx="5731510" cy="347980"/>
                     </a:xfrm>
                     <a:prstGeom prst="rect">
                       <a:avLst/>
@@ -3933,58 +4013,14 @@
         <w:spacing w:line="360" w:lineRule="auto"/>
         <w:jc w:val="both"/>
         <w:rPr>
-          <w:b/>
-          <w:bCs/>
-          <w:lang w:val="en-US"/>
-        </w:rPr>
-      </w:pPr>
-      <w:r>
-        <w:rPr>
-          <w:lang w:val="en-US"/>
-        </w:rPr>
-        <w:t>The number of context switches</w:t>
-      </w:r>
-      <w:r>
-        <w:rPr>
-          <w:lang w:val="en-US"/>
-        </w:rPr>
-        <w:t xml:space="preserve"> that the system has performed,</w:t>
-      </w:r>
-      <w:r>
-        <w:rPr>
-          <w:lang w:val="en-US"/>
-        </w:rPr>
-        <w:t xml:space="preserve"> since the bootup are, </w:t>
-      </w:r>
-      <w:r>
-        <w:rPr>
-          <w:b/>
-          <w:bCs/>
-          <w:lang w:val="en-US"/>
-        </w:rPr>
-        <w:t>ctxt 31668818</w:t>
-      </w:r>
-      <w:r>
-        <w:rPr>
-          <w:b/>
-          <w:bCs/>
-          <w:lang w:val="en-US"/>
-        </w:rPr>
-        <w:t xml:space="preserve">. </w:t>
-      </w:r>
-      <w:r>
-        <w:rPr>
-          <w:lang w:val="en-US"/>
-        </w:rPr>
-        <w:t xml:space="preserve">It was found using the command, </w:t>
-      </w:r>
-      <w:r>
-        <w:rPr>
-          <w:b/>
-          <w:bCs/>
-          <w:lang w:val="en-US"/>
-        </w:rPr>
-        <w:t>cat /proc/stat.</w:t>
+          <w:lang w:val="en-US"/>
+        </w:rPr>
+      </w:pPr>
+      <w:r>
+        <w:rPr>
+          <w:lang w:val="en-US"/>
+        </w:rPr>
+        <w:t xml:space="preserve">The number of context switches system performed since last bootup are </w:t>
       </w:r>
     </w:p>
     <w:p>
@@ -4000,86 +4036,10 @@
           <w:noProof/>
         </w:rPr>
         <w:drawing>
-          <wp:inline distT="0" distB="0" distL="0" distR="0" wp14:anchorId="400CE5AD" wp14:editId="49D3FBE2">
-            <wp:extent cx="2419350" cy="866775"/>
-            <wp:effectExtent l="0" t="0" r="0" b="9525"/>
-            <wp:docPr id="7" name="Picture 7"/>
-            <wp:cNvGraphicFramePr>
-              <a:graphicFrameLocks xmlns:a="http://schemas.openxmlformats.org/drawingml/2006/main" noChangeAspect="1"/>
-            </wp:cNvGraphicFramePr>
-            <a:graphic xmlns:a="http://schemas.openxmlformats.org/drawingml/2006/main">
-              <a:graphicData uri="http://schemas.openxmlformats.org/drawingml/2006/picture">
-                <pic:pic xmlns:pic="http://schemas.openxmlformats.org/drawingml/2006/picture">
-                  <pic:nvPicPr>
-                    <pic:cNvPr id="1" name=""/>
-                    <pic:cNvPicPr/>
-                  </pic:nvPicPr>
-                  <pic:blipFill>
-                    <a:blip r:embed="rId11"/>
-                    <a:stretch>
-                      <a:fillRect/>
-                    </a:stretch>
-                  </pic:blipFill>
-                  <pic:spPr>
-                    <a:xfrm>
-                      <a:off x="0" y="0"/>
-                      <a:ext cx="2419350" cy="866775"/>
-                    </a:xfrm>
-                    <a:prstGeom prst="rect">
-                      <a:avLst/>
-                    </a:prstGeom>
-                  </pic:spPr>
-                </pic:pic>
-              </a:graphicData>
-            </a:graphic>
-          </wp:inline>
-        </w:drawing>
-      </w:r>
-    </w:p>
-    <w:p>
-      <w:pPr>
-        <w:spacing w:line="360" w:lineRule="auto"/>
-        <w:jc w:val="both"/>
-        <w:rPr>
-          <w:lang w:val="en-US"/>
-        </w:rPr>
-      </w:pPr>
-    </w:p>
-    <w:p>
-      <w:pPr>
-        <w:pStyle w:val="Heading2"/>
-        <w:spacing w:line="360" w:lineRule="auto"/>
-        <w:jc w:val="both"/>
-        <w:rPr>
-          <w:lang w:val="en-US"/>
-        </w:rPr>
-      </w:pPr>
-      <w:bookmarkStart w:id="10" w:name="_Toc66787903"/>
-      <w:r>
-        <w:rPr>
-          <w:lang w:val="en-US"/>
-        </w:rPr>
-        <w:t>Question 2:</w:t>
-      </w:r>
-      <w:bookmarkEnd w:id="10"/>
-    </w:p>
-    <w:p>
-      <w:pPr>
-        <w:spacing w:line="360" w:lineRule="auto"/>
-        <w:jc w:val="both"/>
-        <w:rPr>
-          <w:lang w:val="en-US"/>
-        </w:rPr>
-      </w:pPr>
-      <w:r>
-        <w:rPr>
-          <w:noProof/>
-        </w:rPr>
-        <w:drawing>
-          <wp:inline distT="0" distB="0" distL="0" distR="0" wp14:anchorId="283E97D4" wp14:editId="54687BCD">
-            <wp:extent cx="5731510" cy="292735"/>
-            <wp:effectExtent l="0" t="0" r="2540" b="0"/>
-            <wp:docPr id="1" name="Picture 1"/>
+          <wp:inline distT="0" distB="0" distL="0" distR="0" wp14:anchorId="38EBB3E0" wp14:editId="0BA8A537">
+            <wp:extent cx="5731510" cy="467360"/>
+            <wp:effectExtent l="0" t="0" r="2540" b="8890"/>
+            <wp:docPr id="22" name="Picture 22"/>
             <wp:cNvGraphicFramePr>
               <a:graphicFrameLocks xmlns:a="http://schemas.openxmlformats.org/drawingml/2006/main" noChangeAspect="1"/>
             </wp:cNvGraphicFramePr>
@@ -4099,7 +4059,7 @@
                   <pic:spPr>
                     <a:xfrm>
                       <a:off x="0" y="0"/>
-                      <a:ext cx="5731510" cy="292735"/>
+                      <a:ext cx="5731510" cy="467360"/>
                     </a:xfrm>
                     <a:prstGeom prst="rect">
                       <a:avLst/>
@@ -4114,175 +4074,6 @@
     </w:p>
     <w:p>
       <w:pPr>
-        <w:pStyle w:val="Heading3"/>
-        <w:numPr>
-          <w:ilvl w:val="0"/>
-          <w:numId w:val="11"/>
-        </w:numPr>
-        <w:spacing w:line="360" w:lineRule="auto"/>
-        <w:jc w:val="both"/>
-        <w:rPr>
-          <w:lang w:val="en-US"/>
-        </w:rPr>
-      </w:pPr>
-      <w:bookmarkStart w:id="11" w:name="_Toc66787904"/>
-      <w:r>
-        <w:rPr>
-          <w:lang w:val="en-US"/>
-        </w:rPr>
-        <w:t>PID:</w:t>
-      </w:r>
-      <w:bookmarkEnd w:id="11"/>
-    </w:p>
-    <w:p>
-      <w:pPr>
-        <w:spacing w:line="360" w:lineRule="auto"/>
-        <w:jc w:val="both"/>
-        <w:rPr>
-          <w:lang w:val="en-US"/>
-        </w:rPr>
-      </w:pPr>
-      <w:r>
-        <w:rPr>
-          <w:lang w:val="en-US"/>
-        </w:rPr>
-        <w:t xml:space="preserve">The PID of the process running the cpu command is </w:t>
-      </w:r>
-      <w:r>
-        <w:rPr>
-          <w:b/>
-          <w:bCs/>
-          <w:lang w:val="en-US"/>
-        </w:rPr>
-        <w:t>14251</w:t>
-      </w:r>
-      <w:r>
-        <w:rPr>
-          <w:lang w:val="en-US"/>
-        </w:rPr>
-        <w:t>.</w:t>
-      </w:r>
-    </w:p>
-    <w:p>
-      <w:pPr>
-        <w:pStyle w:val="Heading3"/>
-        <w:numPr>
-          <w:ilvl w:val="0"/>
-          <w:numId w:val="11"/>
-        </w:numPr>
-        <w:spacing w:line="360" w:lineRule="auto"/>
-        <w:jc w:val="both"/>
-        <w:rPr>
-          <w:lang w:val="en-US"/>
-        </w:rPr>
-      </w:pPr>
-      <w:bookmarkStart w:id="12" w:name="_Toc66787905"/>
-      <w:r>
-        <w:rPr>
-          <w:lang w:val="en-US"/>
-        </w:rPr>
-        <w:t>CPU and Memory usage.</w:t>
-      </w:r>
-      <w:bookmarkEnd w:id="12"/>
-    </w:p>
-    <w:p>
-      <w:pPr>
-        <w:spacing w:line="360" w:lineRule="auto"/>
-        <w:jc w:val="both"/>
-        <w:rPr>
-          <w:lang w:val="en-US"/>
-        </w:rPr>
-      </w:pPr>
-      <w:r>
-        <w:rPr>
-          <w:lang w:val="en-US"/>
-        </w:rPr>
-        <w:t xml:space="preserve">This process is using </w:t>
-      </w:r>
-      <w:r>
-        <w:rPr>
-          <w:b/>
-          <w:bCs/>
-          <w:lang w:val="en-US"/>
-        </w:rPr>
-        <w:t>99.7% of CPU</w:t>
-      </w:r>
-      <w:r>
-        <w:rPr>
-          <w:lang w:val="en-US"/>
-        </w:rPr>
-        <w:t xml:space="preserve"> and </w:t>
-      </w:r>
-      <w:r>
-        <w:rPr>
-          <w:b/>
-          <w:bCs/>
-          <w:lang w:val="en-US"/>
-        </w:rPr>
-        <w:t>0.0% of memory</w:t>
-      </w:r>
-      <w:r>
-        <w:rPr>
-          <w:lang w:val="en-US"/>
-        </w:rPr>
-        <w:t>.</w:t>
-      </w:r>
-    </w:p>
-    <w:p>
-      <w:pPr>
-        <w:pStyle w:val="Heading3"/>
-        <w:numPr>
-          <w:ilvl w:val="0"/>
-          <w:numId w:val="11"/>
-        </w:numPr>
-        <w:spacing w:line="360" w:lineRule="auto"/>
-        <w:jc w:val="both"/>
-        <w:rPr>
-          <w:lang w:val="en-US"/>
-        </w:rPr>
-      </w:pPr>
-      <w:bookmarkStart w:id="13" w:name="_Toc66787906"/>
-      <w:r>
-        <w:rPr>
-          <w:lang w:val="en-US"/>
-        </w:rPr>
-        <w:lastRenderedPageBreak/>
-        <w:t>Current State of Process.</w:t>
-      </w:r>
-      <w:bookmarkEnd w:id="13"/>
-    </w:p>
-    <w:p>
-      <w:pPr>
-        <w:spacing w:line="360" w:lineRule="auto"/>
-        <w:jc w:val="both"/>
-        <w:rPr>
-          <w:lang w:val="en-US"/>
-        </w:rPr>
-      </w:pPr>
-      <w:r>
-        <w:rPr>
-          <w:lang w:val="en-US"/>
-        </w:rPr>
-        <w:t xml:space="preserve">The current state of the process is </w:t>
-      </w:r>
-      <w:r>
-        <w:rPr>
-          <w:b/>
-          <w:bCs/>
-          <w:lang w:val="en-US"/>
-        </w:rPr>
-        <w:t>Running</w:t>
-      </w:r>
-      <w:r>
-        <w:rPr>
-          <w:lang w:val="en-US"/>
-        </w:rPr>
-        <w:t>.</w:t>
-      </w:r>
-    </w:p>
-    <w:p>
-      <w:pPr>
-        <w:pStyle w:val="Heading3"/>
         <w:spacing w:line="360" w:lineRule="auto"/>
         <w:jc w:val="both"/>
         <w:rPr>
@@ -4299,82 +4090,14 @@
           <w:lang w:val="en-US"/>
         </w:rPr>
       </w:pPr>
-      <w:bookmarkStart w:id="14" w:name="_Toc66787907"/>
-      <w:r>
-        <w:rPr>
-          <w:lang w:val="en-US"/>
-        </w:rPr>
-        <w:t>Question 3:</w:t>
-      </w:r>
-      <w:bookmarkEnd w:id="14"/>
-    </w:p>
-    <w:p>
-      <w:pPr>
-        <w:spacing w:line="360" w:lineRule="auto"/>
-        <w:jc w:val="both"/>
-        <w:rPr>
-          <w:lang w:val="en-US"/>
-        </w:rPr>
-      </w:pPr>
-    </w:p>
-    <w:p>
-      <w:pPr>
-        <w:pStyle w:val="Heading3"/>
-        <w:numPr>
-          <w:ilvl w:val="0"/>
-          <w:numId w:val="11"/>
-        </w:numPr>
-        <w:spacing w:line="360" w:lineRule="auto"/>
-        <w:jc w:val="both"/>
-        <w:rPr>
-          <w:lang w:val="en-US"/>
-        </w:rPr>
-      </w:pPr>
-      <w:bookmarkStart w:id="15" w:name="_Toc66787908"/>
-      <w:r>
-        <w:rPr>
-          <w:lang w:val="en-US"/>
-        </w:rPr>
-        <w:t>PID:</w:t>
-      </w:r>
-      <w:bookmarkEnd w:id="15"/>
-    </w:p>
-    <w:p>
-      <w:pPr>
-        <w:spacing w:line="360" w:lineRule="auto"/>
-        <w:jc w:val="both"/>
-        <w:rPr>
-          <w:lang w:val="en-US"/>
-        </w:rPr>
-      </w:pPr>
-      <w:r>
-        <w:rPr>
-          <w:lang w:val="en-US"/>
-        </w:rPr>
-        <w:t xml:space="preserve">The PID of process running cpu-print command is </w:t>
-      </w:r>
-      <w:r>
-        <w:rPr>
-          <w:b/>
-          <w:bCs/>
-          <w:lang w:val="en-US"/>
-        </w:rPr>
-        <w:t>2</w:t>
-      </w:r>
-      <w:r>
-        <w:rPr>
-          <w:b/>
-          <w:bCs/>
-          <w:lang w:val="en-US"/>
-        </w:rPr>
-        <w:t>293</w:t>
-      </w:r>
-      <w:r>
-        <w:rPr>
-          <w:lang w:val="en-US"/>
-        </w:rPr>
-        <w:t>.</w:t>
-      </w:r>
+      <w:bookmarkStart w:id="10" w:name="_Toc66787903"/>
+      <w:r>
+        <w:rPr>
+          <w:lang w:val="en-US"/>
+        </w:rPr>
+        <w:t>Question 2:</w:t>
+      </w:r>
+      <w:bookmarkEnd w:id="10"/>
     </w:p>
     <w:p>
       <w:pPr>
@@ -4389,10 +4112,10 @@
           <w:noProof/>
         </w:rPr>
         <w:drawing>
-          <wp:inline distT="0" distB="0" distL="0" distR="0" wp14:anchorId="522C29B8" wp14:editId="7891E26E">
-            <wp:extent cx="5731510" cy="340360"/>
-            <wp:effectExtent l="0" t="0" r="2540" b="2540"/>
-            <wp:docPr id="12" name="Picture 12"/>
+          <wp:inline distT="0" distB="0" distL="0" distR="0" wp14:anchorId="283E97D4" wp14:editId="54687BCD">
+            <wp:extent cx="5731510" cy="292735"/>
+            <wp:effectExtent l="0" t="0" r="2540" b="0"/>
+            <wp:docPr id="1" name="Picture 1"/>
             <wp:cNvGraphicFramePr>
               <a:graphicFrameLocks xmlns:a="http://schemas.openxmlformats.org/drawingml/2006/main" noChangeAspect="1"/>
             </wp:cNvGraphicFramePr>
@@ -4412,7 +4135,7 @@
                   <pic:spPr>
                     <a:xfrm>
                       <a:off x="0" y="0"/>
-                      <a:ext cx="5731510" cy="340360"/>
+                      <a:ext cx="5731510" cy="292735"/>
                     </a:xfrm>
                     <a:prstGeom prst="rect">
                       <a:avLst/>
@@ -4427,15 +4150,6 @@
     </w:p>
     <w:p>
       <w:pPr>
-        <w:spacing w:line="360" w:lineRule="auto"/>
-        <w:jc w:val="both"/>
-        <w:rPr>
-          <w:lang w:val="en-US"/>
-        </w:rPr>
-      </w:pPr>
-    </w:p>
-    <w:p>
-      <w:pPr>
         <w:pStyle w:val="Heading3"/>
         <w:numPr>
           <w:ilvl w:val="0"/>
@@ -4447,74 +4161,302 @@
           <w:lang w:val="en-US"/>
         </w:rPr>
       </w:pPr>
-      <w:bookmarkStart w:id="16" w:name="_Toc66787909"/>
-      <w:r>
-        <w:rPr>
-          <w:lang w:val="en-US"/>
-        </w:rPr>
-        <w:t>PID of Shell and ancestors.</w:t>
-      </w:r>
-      <w:bookmarkEnd w:id="16"/>
-    </w:p>
-    <w:p>
-      <w:pPr>
-        <w:spacing w:line="360" w:lineRule="auto"/>
-        <w:jc w:val="both"/>
-        <w:rPr>
-          <w:noProof/>
-          <w:lang w:val="en-US"/>
-        </w:rPr>
-      </w:pPr>
-      <w:r>
-        <w:rPr>
-          <w:noProof/>
-          <w:lang w:val="en-US"/>
-        </w:rPr>
-        <w:t xml:space="preserve">PID of Shell process is </w:t>
+      <w:bookmarkStart w:id="11" w:name="_Toc66787904"/>
+      <w:r>
+        <w:rPr>
+          <w:lang w:val="en-US"/>
+        </w:rPr>
+        <w:t>PID:</w:t>
+      </w:r>
+      <w:bookmarkEnd w:id="11"/>
+    </w:p>
+    <w:p>
+      <w:pPr>
+        <w:spacing w:line="360" w:lineRule="auto"/>
+        <w:jc w:val="both"/>
+        <w:rPr>
+          <w:lang w:val="en-US"/>
+        </w:rPr>
+      </w:pPr>
+      <w:r>
+        <w:rPr>
+          <w:lang w:val="en-US"/>
+        </w:rPr>
+        <w:t xml:space="preserve">The PID of the process running the </w:t>
+      </w:r>
+      <w:proofErr w:type="spellStart"/>
+      <w:r>
+        <w:rPr>
+          <w:lang w:val="en-US"/>
+        </w:rPr>
+        <w:t>cpu</w:t>
+      </w:r>
+      <w:proofErr w:type="spellEnd"/>
+      <w:r>
+        <w:rPr>
+          <w:lang w:val="en-US"/>
+        </w:rPr>
+        <w:t xml:space="preserve"> command is </w:t>
       </w:r>
       <w:r>
         <w:rPr>
           <w:b/>
           <w:bCs/>
-          <w:noProof/>
-          <w:lang w:val="en-US"/>
-        </w:rPr>
-        <w:t>2</w:t>
+          <w:lang w:val="en-US"/>
+        </w:rPr>
+        <w:t>14251</w:t>
+      </w:r>
+      <w:r>
+        <w:rPr>
+          <w:lang w:val="en-US"/>
+        </w:rPr>
+        <w:t>.</w:t>
+      </w:r>
+    </w:p>
+    <w:p>
+      <w:pPr>
+        <w:pStyle w:val="Heading3"/>
+        <w:numPr>
+          <w:ilvl w:val="0"/>
+          <w:numId w:val="11"/>
+        </w:numPr>
+        <w:spacing w:line="360" w:lineRule="auto"/>
+        <w:jc w:val="both"/>
+        <w:rPr>
+          <w:lang w:val="en-US"/>
+        </w:rPr>
+      </w:pPr>
+      <w:bookmarkStart w:id="12" w:name="_Toc66787905"/>
+      <w:r>
+        <w:rPr>
+          <w:lang w:val="en-US"/>
+        </w:rPr>
+        <w:t>CPU and Memory usage.</w:t>
+      </w:r>
+      <w:bookmarkEnd w:id="12"/>
+    </w:p>
+    <w:p>
+      <w:pPr>
+        <w:spacing w:line="360" w:lineRule="auto"/>
+        <w:jc w:val="both"/>
+        <w:rPr>
+          <w:lang w:val="en-US"/>
+        </w:rPr>
+      </w:pPr>
+      <w:r>
+        <w:rPr>
+          <w:lang w:val="en-US"/>
+        </w:rPr>
+        <w:t xml:space="preserve">This process is using </w:t>
       </w:r>
       <w:r>
         <w:rPr>
           <w:b/>
           <w:bCs/>
+          <w:lang w:val="en-US"/>
+        </w:rPr>
+        <w:t>99.7% of CPU</w:t>
+      </w:r>
+      <w:r>
+        <w:rPr>
+          <w:lang w:val="en-US"/>
+        </w:rPr>
+        <w:t xml:space="preserve"> and </w:t>
+      </w:r>
+      <w:r>
+        <w:rPr>
+          <w:b/>
+          <w:bCs/>
+          <w:lang w:val="en-US"/>
+        </w:rPr>
+        <w:t>0.0% of memory</w:t>
+      </w:r>
+      <w:r>
+        <w:rPr>
+          <w:lang w:val="en-US"/>
+        </w:rPr>
+        <w:t>.</w:t>
+      </w:r>
+    </w:p>
+    <w:p>
+      <w:pPr>
+        <w:pStyle w:val="Heading3"/>
+        <w:numPr>
+          <w:ilvl w:val="0"/>
+          <w:numId w:val="11"/>
+        </w:numPr>
+        <w:spacing w:line="360" w:lineRule="auto"/>
+        <w:jc w:val="both"/>
+        <w:rPr>
+          <w:lang w:val="en-US"/>
+        </w:rPr>
+      </w:pPr>
+      <w:bookmarkStart w:id="13" w:name="_Toc66787906"/>
+      <w:r>
+        <w:rPr>
+          <w:lang w:val="en-US"/>
+        </w:rPr>
+        <w:lastRenderedPageBreak/>
+        <w:t>Current State of Process.</w:t>
+      </w:r>
+      <w:bookmarkEnd w:id="13"/>
+    </w:p>
+    <w:p>
+      <w:pPr>
+        <w:spacing w:line="360" w:lineRule="auto"/>
+        <w:jc w:val="both"/>
+        <w:rPr>
+          <w:lang w:val="en-US"/>
+        </w:rPr>
+      </w:pPr>
+      <w:r>
+        <w:rPr>
+          <w:lang w:val="en-US"/>
+        </w:rPr>
+        <w:t xml:space="preserve">The current state of the process is </w:t>
+      </w:r>
+      <w:r>
+        <w:rPr>
+          <w:b/>
+          <w:bCs/>
+          <w:lang w:val="en-US"/>
+        </w:rPr>
+        <w:t>Running</w:t>
+      </w:r>
+      <w:r>
+        <w:rPr>
+          <w:lang w:val="en-US"/>
+        </w:rPr>
+        <w:t>.</w:t>
+      </w:r>
+    </w:p>
+    <w:p>
+      <w:pPr>
+        <w:pStyle w:val="Heading3"/>
+        <w:spacing w:line="360" w:lineRule="auto"/>
+        <w:jc w:val="both"/>
+        <w:rPr>
+          <w:lang w:val="en-US"/>
+        </w:rPr>
+      </w:pPr>
+    </w:p>
+    <w:p>
+      <w:pPr>
+        <w:pStyle w:val="Heading2"/>
+        <w:spacing w:line="360" w:lineRule="auto"/>
+        <w:jc w:val="both"/>
+        <w:rPr>
+          <w:lang w:val="en-US"/>
+        </w:rPr>
+      </w:pPr>
+      <w:bookmarkStart w:id="14" w:name="_Toc66787907"/>
+      <w:r>
+        <w:rPr>
+          <w:lang w:val="en-US"/>
+        </w:rPr>
+        <w:t>Question 3:</w:t>
+      </w:r>
+      <w:bookmarkEnd w:id="14"/>
+    </w:p>
+    <w:p>
+      <w:pPr>
+        <w:spacing w:line="360" w:lineRule="auto"/>
+        <w:jc w:val="both"/>
+        <w:rPr>
+          <w:lang w:val="en-US"/>
+        </w:rPr>
+      </w:pPr>
+    </w:p>
+    <w:p>
+      <w:pPr>
+        <w:pStyle w:val="Heading3"/>
+        <w:numPr>
+          <w:ilvl w:val="0"/>
+          <w:numId w:val="11"/>
+        </w:numPr>
+        <w:spacing w:line="360" w:lineRule="auto"/>
+        <w:jc w:val="both"/>
+        <w:rPr>
+          <w:lang w:val="en-US"/>
+        </w:rPr>
+      </w:pPr>
+      <w:bookmarkStart w:id="15" w:name="_Toc66787908"/>
+      <w:r>
+        <w:rPr>
+          <w:lang w:val="en-US"/>
+        </w:rPr>
+        <w:t>PID:</w:t>
+      </w:r>
+      <w:bookmarkEnd w:id="15"/>
+    </w:p>
+    <w:p>
+      <w:pPr>
+        <w:spacing w:line="360" w:lineRule="auto"/>
+        <w:jc w:val="both"/>
+        <w:rPr>
+          <w:lang w:val="en-US"/>
+        </w:rPr>
+      </w:pPr>
+      <w:r>
+        <w:rPr>
+          <w:lang w:val="en-US"/>
+        </w:rPr>
+        <w:t xml:space="preserve">The PID of process running </w:t>
+      </w:r>
+      <w:proofErr w:type="spellStart"/>
+      <w:r>
+        <w:rPr>
+          <w:lang w:val="en-US"/>
+        </w:rPr>
+        <w:t>cpu</w:t>
+      </w:r>
+      <w:proofErr w:type="spellEnd"/>
+      <w:r>
+        <w:rPr>
+          <w:lang w:val="en-US"/>
+        </w:rPr>
+        <w:t xml:space="preserve">-print command is </w:t>
+      </w:r>
+      <w:r>
+        <w:rPr>
+          <w:b/>
+          <w:bCs/>
+          <w:lang w:val="en-US"/>
+        </w:rPr>
+        <w:t>2</w:t>
+      </w:r>
+      <w:r>
+        <w:rPr>
+          <w:b/>
+          <w:bCs/>
+          <w:lang w:val="en-US"/>
+        </w:rPr>
+        <w:t>293</w:t>
+      </w:r>
+      <w:r>
+        <w:rPr>
+          <w:lang w:val="en-US"/>
+        </w:rPr>
+        <w:t>.</w:t>
+      </w:r>
+    </w:p>
+    <w:p>
+      <w:pPr>
+        <w:spacing w:line="360" w:lineRule="auto"/>
+        <w:jc w:val="both"/>
+        <w:rPr>
+          <w:lang w:val="en-US"/>
+        </w:rPr>
+      </w:pPr>
+      <w:r>
+        <w:rPr>
           <w:noProof/>
-          <w:lang w:val="en-US"/>
-        </w:rPr>
-        <w:t>306</w:t>
-      </w:r>
-      <w:r>
-        <w:rPr>
-          <w:noProof/>
-          <w:lang w:val="en-US"/>
-        </w:rPr>
-        <w:t>.</w:t>
-      </w:r>
-    </w:p>
-    <w:p>
-      <w:pPr>
-        <w:spacing w:line="360" w:lineRule="auto"/>
-        <w:jc w:val="both"/>
-        <w:rPr>
-          <w:lang w:val="en-US"/>
-        </w:rPr>
-      </w:pPr>
-      <w:r>
-        <w:rPr>
-          <w:noProof/>
         </w:rPr>
         <w:drawing>
-          <wp:inline distT="0" distB="0" distL="0" distR="0" wp14:anchorId="20F29483" wp14:editId="70506249">
-            <wp:extent cx="5731510" cy="633095"/>
-            <wp:effectExtent l="0" t="0" r="2540" b="0"/>
-            <wp:docPr id="13" name="Picture 13"/>
+          <wp:inline distT="0" distB="0" distL="0" distR="0" wp14:anchorId="522C29B8" wp14:editId="7891E26E">
+            <wp:extent cx="5731510" cy="340360"/>
+            <wp:effectExtent l="0" t="0" r="2540" b="2540"/>
+            <wp:docPr id="12" name="Picture 12"/>
             <wp:cNvGraphicFramePr>
               <a:graphicFrameLocks xmlns:a="http://schemas.openxmlformats.org/drawingml/2006/main" noChangeAspect="1"/>
             </wp:cNvGraphicFramePr>
@@ -4534,7 +4476,7 @@
                   <pic:spPr>
                     <a:xfrm>
                       <a:off x="0" y="0"/>
-                      <a:ext cx="5731510" cy="633095"/>
+                      <a:ext cx="5731510" cy="340360"/>
                     </a:xfrm>
                     <a:prstGeom prst="rect">
                       <a:avLst/>
@@ -4555,30 +4497,88 @@
           <w:lang w:val="en-US"/>
         </w:rPr>
       </w:pPr>
-      <w:r>
-        <w:rPr>
-          <w:lang w:val="en-US"/>
-        </w:rPr>
-        <w:t>Ancestral tree is</w:t>
-      </w:r>
-    </w:p>
-    <w:p>
-      <w:pPr>
-        <w:spacing w:line="360" w:lineRule="auto"/>
-        <w:jc w:val="both"/>
-        <w:rPr>
-          <w:lang w:val="en-US"/>
-        </w:rPr>
-      </w:pPr>
-      <w:r>
+    </w:p>
+    <w:p>
+      <w:pPr>
+        <w:pStyle w:val="Heading3"/>
+        <w:numPr>
+          <w:ilvl w:val="0"/>
+          <w:numId w:val="11"/>
+        </w:numPr>
+        <w:spacing w:line="360" w:lineRule="auto"/>
+        <w:jc w:val="both"/>
+        <w:rPr>
+          <w:lang w:val="en-US"/>
+        </w:rPr>
+      </w:pPr>
+      <w:bookmarkStart w:id="16" w:name="_Toc66787909"/>
+      <w:r>
+        <w:rPr>
+          <w:lang w:val="en-US"/>
+        </w:rPr>
+        <w:t>PID of Shell and ancestors.</w:t>
+      </w:r>
+      <w:bookmarkEnd w:id="16"/>
+    </w:p>
+    <w:p>
+      <w:pPr>
+        <w:spacing w:line="360" w:lineRule="auto"/>
+        <w:jc w:val="both"/>
         <w:rPr>
           <w:noProof/>
+          <w:lang w:val="en-US"/>
+        </w:rPr>
+      </w:pPr>
+      <w:r>
+        <w:rPr>
+          <w:noProof/>
+          <w:lang w:val="en-US"/>
+        </w:rPr>
+        <w:t xml:space="preserve">PID of Shell process is </w:t>
+      </w:r>
+      <w:r>
+        <w:rPr>
+          <w:b/>
+          <w:bCs/>
+          <w:noProof/>
+          <w:lang w:val="en-US"/>
+        </w:rPr>
+        <w:t>2</w:t>
+      </w:r>
+      <w:r>
+        <w:rPr>
+          <w:b/>
+          <w:bCs/>
+          <w:noProof/>
+          <w:lang w:val="en-US"/>
+        </w:rPr>
+        <w:t>306</w:t>
+      </w:r>
+      <w:r>
+        <w:rPr>
+          <w:noProof/>
+          <w:lang w:val="en-US"/>
+        </w:rPr>
+        <w:t>.</w:t>
+      </w:r>
+    </w:p>
+    <w:p>
+      <w:pPr>
+        <w:spacing w:line="360" w:lineRule="auto"/>
+        <w:jc w:val="both"/>
+        <w:rPr>
+          <w:lang w:val="en-US"/>
+        </w:rPr>
+      </w:pPr>
+      <w:r>
+        <w:rPr>
+          <w:noProof/>
         </w:rPr>
         <w:drawing>
-          <wp:inline distT="0" distB="0" distL="0" distR="0" wp14:anchorId="1F1C8BA2" wp14:editId="0BDE6E54">
-            <wp:extent cx="5731510" cy="317500"/>
-            <wp:effectExtent l="0" t="0" r="2540" b="6350"/>
-            <wp:docPr id="14" name="Picture 14"/>
+          <wp:inline distT="0" distB="0" distL="0" distR="0" wp14:anchorId="20F29483" wp14:editId="70506249">
+            <wp:extent cx="5731510" cy="633095"/>
+            <wp:effectExtent l="0" t="0" r="2540" b="0"/>
+            <wp:docPr id="13" name="Picture 13"/>
             <wp:cNvGraphicFramePr>
               <a:graphicFrameLocks xmlns:a="http://schemas.openxmlformats.org/drawingml/2006/main" noChangeAspect="1"/>
             </wp:cNvGraphicFramePr>
@@ -4598,7 +4598,7 @@
                   <pic:spPr>
                     <a:xfrm>
                       <a:off x="0" y="0"/>
-                      <a:ext cx="5731510" cy="317500"/>
+                      <a:ext cx="5731510" cy="633095"/>
                     </a:xfrm>
                     <a:prstGeom prst="rect">
                       <a:avLst/>
@@ -4623,151 +4623,26 @@
         <w:rPr>
           <w:lang w:val="en-US"/>
         </w:rPr>
-        <w:t>PID of cpu-print:2</w:t>
-      </w:r>
-      <w:r>
-        <w:rPr>
-          <w:lang w:val="en-US"/>
-        </w:rPr>
-        <w:t>293</w:t>
-      </w:r>
-    </w:p>
-    <w:p>
-      <w:pPr>
-        <w:spacing w:line="360" w:lineRule="auto"/>
-        <w:jc w:val="both"/>
-        <w:rPr>
-          <w:lang w:val="en-US"/>
-        </w:rPr>
-      </w:pPr>
-      <w:r>
-        <w:rPr>
-          <w:lang w:val="en-US"/>
-        </w:rPr>
-        <w:t>PID of bash:2</w:t>
-      </w:r>
-      <w:r>
-        <w:rPr>
-          <w:lang w:val="en-US"/>
-        </w:rPr>
-        <w:t>306</w:t>
-      </w:r>
-    </w:p>
-    <w:p>
-      <w:pPr>
-        <w:spacing w:line="360" w:lineRule="auto"/>
-        <w:jc w:val="both"/>
-        <w:rPr>
-          <w:lang w:val="en-US"/>
-        </w:rPr>
-      </w:pPr>
-      <w:r>
-        <w:rPr>
-          <w:lang w:val="en-US"/>
-        </w:rPr>
-        <w:t xml:space="preserve">PID of gnome-terminal: </w:t>
-      </w:r>
-      <w:r>
-        <w:rPr>
-          <w:lang w:val="en-US"/>
-        </w:rPr>
-        <w:t xml:space="preserve"> 2158</w:t>
-      </w:r>
-    </w:p>
-    <w:p>
-      <w:pPr>
-        <w:spacing w:line="360" w:lineRule="auto"/>
-        <w:jc w:val="both"/>
-        <w:rPr>
-          <w:lang w:val="en-US"/>
-        </w:rPr>
-      </w:pPr>
-      <w:r>
-        <w:rPr>
-          <w:lang w:val="en-US"/>
-        </w:rPr>
-        <w:t>PID of system</w:t>
-      </w:r>
-      <w:r>
-        <w:rPr>
-          <w:lang w:val="en-US"/>
-        </w:rPr>
-        <w:t>d</w:t>
-      </w:r>
-      <w:r>
-        <w:rPr>
-          <w:lang w:val="en-US"/>
-        </w:rPr>
-        <w:t>: 12</w:t>
-      </w:r>
-      <w:r>
-        <w:rPr>
-          <w:lang w:val="en-US"/>
-        </w:rPr>
-        <w:t>48</w:t>
-      </w:r>
-    </w:p>
-    <w:p>
-      <w:pPr>
-        <w:spacing w:line="360" w:lineRule="auto"/>
-        <w:jc w:val="both"/>
-        <w:rPr>
-          <w:lang w:val="en-US"/>
-        </w:rPr>
-      </w:pPr>
-    </w:p>
-    <w:p>
-      <w:pPr>
-        <w:pStyle w:val="Heading3"/>
-        <w:numPr>
-          <w:ilvl w:val="0"/>
-          <w:numId w:val="11"/>
-        </w:numPr>
-        <w:spacing w:line="360" w:lineRule="auto"/>
-        <w:jc w:val="both"/>
-      </w:pPr>
-      <w:bookmarkStart w:id="17" w:name="_Toc66787910"/>
-      <w:r>
-        <w:rPr>
-          <w:lang w:val="en-US"/>
-        </w:rPr>
-        <w:t>.</w:t>
-      </w:r>
-      <w:r>
-        <w:t>/cpu-print &gt; /tmp/tmp.txt &amp;</w:t>
-      </w:r>
-      <w:bookmarkEnd w:id="17"/>
-    </w:p>
-    <w:p>
-      <w:pPr>
-        <w:spacing w:line="360" w:lineRule="auto"/>
-        <w:jc w:val="both"/>
-        <w:rPr>
-          <w:lang w:val="en-US"/>
-        </w:rPr>
-      </w:pPr>
-      <w:r>
-        <w:rPr>
-          <w:lang w:val="en-US"/>
-        </w:rPr>
-        <w:t>In this command when we redirect the output to a file, we see this by file descriptor 1 i.e. standard output, pointing to /tmp/tmp.txt. The output is being written to this file.</w:t>
-      </w:r>
-    </w:p>
-    <w:p>
-      <w:pPr>
-        <w:spacing w:line="360" w:lineRule="auto"/>
-        <w:jc w:val="both"/>
+        <w:t>Ancestral tree is</w:t>
+      </w:r>
+    </w:p>
+    <w:p>
+      <w:pPr>
+        <w:spacing w:line="360" w:lineRule="auto"/>
+        <w:jc w:val="both"/>
+        <w:rPr>
+          <w:lang w:val="en-US"/>
+        </w:rPr>
       </w:pPr>
       <w:r>
         <w:rPr>
           <w:noProof/>
         </w:rPr>
-        <w:lastRenderedPageBreak/>
         <w:drawing>
-          <wp:inline distT="0" distB="0" distL="0" distR="0" wp14:anchorId="2D4ED102" wp14:editId="79496BF6">
-            <wp:extent cx="5731510" cy="1066800"/>
-            <wp:effectExtent l="0" t="0" r="2540" b="0"/>
-            <wp:docPr id="3" name="Picture 3"/>
+          <wp:inline distT="0" distB="0" distL="0" distR="0" wp14:anchorId="1F1C8BA2" wp14:editId="0BDE6E54">
+            <wp:extent cx="5731510" cy="317500"/>
+            <wp:effectExtent l="0" t="0" r="2540" b="6350"/>
+            <wp:docPr id="14" name="Picture 14"/>
             <wp:cNvGraphicFramePr>
               <a:graphicFrameLocks xmlns:a="http://schemas.openxmlformats.org/drawingml/2006/main" noChangeAspect="1"/>
             </wp:cNvGraphicFramePr>
@@ -4787,7 +4662,7 @@
                   <pic:spPr>
                     <a:xfrm>
                       <a:off x="0" y="0"/>
-                      <a:ext cx="5731510" cy="1066800"/>
+                      <a:ext cx="5731510" cy="317500"/>
                     </a:xfrm>
                     <a:prstGeom prst="rect">
                       <a:avLst/>
@@ -4802,6 +4677,119 @@
     </w:p>
     <w:p>
       <w:pPr>
+        <w:spacing w:line="360" w:lineRule="auto"/>
+        <w:jc w:val="both"/>
+        <w:rPr>
+          <w:lang w:val="en-US"/>
+        </w:rPr>
+      </w:pPr>
+      <w:r>
+        <w:rPr>
+          <w:lang w:val="en-US"/>
+        </w:rPr>
+        <w:t>PID of cpu-print:2</w:t>
+      </w:r>
+      <w:r>
+        <w:rPr>
+          <w:lang w:val="en-US"/>
+        </w:rPr>
+        <w:t>293</w:t>
+      </w:r>
+    </w:p>
+    <w:p>
+      <w:pPr>
+        <w:spacing w:line="360" w:lineRule="auto"/>
+        <w:jc w:val="both"/>
+        <w:rPr>
+          <w:lang w:val="en-US"/>
+        </w:rPr>
+      </w:pPr>
+      <w:r>
+        <w:rPr>
+          <w:lang w:val="en-US"/>
+        </w:rPr>
+        <w:t>PID of bash:2</w:t>
+      </w:r>
+      <w:r>
+        <w:rPr>
+          <w:lang w:val="en-US"/>
+        </w:rPr>
+        <w:t>306</w:t>
+      </w:r>
+    </w:p>
+    <w:p>
+      <w:pPr>
+        <w:spacing w:line="360" w:lineRule="auto"/>
+        <w:jc w:val="both"/>
+        <w:rPr>
+          <w:lang w:val="en-US"/>
+        </w:rPr>
+      </w:pPr>
+      <w:r>
+        <w:rPr>
+          <w:lang w:val="en-US"/>
+        </w:rPr>
+        <w:t xml:space="preserve">PID of gnome-terminal: </w:t>
+      </w:r>
+      <w:r>
+        <w:rPr>
+          <w:lang w:val="en-US"/>
+        </w:rPr>
+        <w:t xml:space="preserve"> 2158</w:t>
+      </w:r>
+    </w:p>
+    <w:p>
+      <w:pPr>
+        <w:spacing w:line="360" w:lineRule="auto"/>
+        <w:jc w:val="both"/>
+        <w:rPr>
+          <w:lang w:val="en-US"/>
+        </w:rPr>
+      </w:pPr>
+      <w:r>
+        <w:rPr>
+          <w:lang w:val="en-US"/>
+        </w:rPr>
+        <w:t xml:space="preserve">PID of </w:t>
+      </w:r>
+      <w:proofErr w:type="spellStart"/>
+      <w:r>
+        <w:rPr>
+          <w:lang w:val="en-US"/>
+        </w:rPr>
+        <w:t>system</w:t>
+      </w:r>
+      <w:r>
+        <w:rPr>
+          <w:lang w:val="en-US"/>
+        </w:rPr>
+        <w:t>d</w:t>
+      </w:r>
+      <w:proofErr w:type="spellEnd"/>
+      <w:r>
+        <w:rPr>
+          <w:lang w:val="en-US"/>
+        </w:rPr>
+        <w:t>: 12</w:t>
+      </w:r>
+      <w:r>
+        <w:rPr>
+          <w:lang w:val="en-US"/>
+        </w:rPr>
+        <w:t>48</w:t>
+      </w:r>
+    </w:p>
+    <w:p>
+      <w:pPr>
+        <w:spacing w:line="360" w:lineRule="auto"/>
+        <w:jc w:val="both"/>
+        <w:rPr>
+          <w:lang w:val="en-US"/>
+        </w:rPr>
+      </w:pPr>
+    </w:p>
+    <w:p>
+      <w:pPr>
         <w:pStyle w:val="Heading3"/>
         <w:numPr>
           <w:ilvl w:val="0"/>
@@ -4810,7 +4798,8 @@
         <w:spacing w:line="360" w:lineRule="auto"/>
         <w:jc w:val="both"/>
       </w:pPr>
-      <w:bookmarkStart w:id="18" w:name="_Toc66787911"/>
+      <w:bookmarkStart w:id="17" w:name="_Toc66787910"/>
+      <w:proofErr w:type="gramStart"/>
       <w:r>
         <w:rPr>
           <w:lang w:val="en-US"/>
@@ -4818,42 +4807,85 @@
         <w:t>.</w:t>
       </w:r>
       <w:r>
-        <w:t>/cpu-print | grep hello &amp;</w:t>
-      </w:r>
-      <w:bookmarkEnd w:id="18"/>
-    </w:p>
-    <w:p>
-      <w:pPr>
-        <w:spacing w:line="360" w:lineRule="auto"/>
-        <w:jc w:val="both"/>
-        <w:rPr>
-          <w:lang w:val="en-US"/>
-        </w:rPr>
-      </w:pPr>
-      <w:r>
-        <w:rPr>
-          <w:lang w:val="en-US"/>
-        </w:rPr>
-        <w:t>The most recent processes spawned after running this command are cpu-print with pid 2073 and grep with pid 2074.</w:t>
-      </w:r>
-    </w:p>
-    <w:p>
-      <w:pPr>
-        <w:spacing w:line="360" w:lineRule="auto"/>
-        <w:jc w:val="both"/>
-        <w:rPr>
-          <w:lang w:val="en-US"/>
-        </w:rPr>
+        <w:t>/</w:t>
+      </w:r>
+      <w:proofErr w:type="spellStart"/>
+      <w:proofErr w:type="gramEnd"/>
+      <w:r>
+        <w:t>cpu</w:t>
+      </w:r>
+      <w:proofErr w:type="spellEnd"/>
+      <w:r>
+        <w:t>-print &gt; /</w:t>
+      </w:r>
+      <w:proofErr w:type="spellStart"/>
+      <w:r>
+        <w:t>tmp</w:t>
+      </w:r>
+      <w:proofErr w:type="spellEnd"/>
+      <w:r>
+        <w:t>/tmp.txt &amp;</w:t>
+      </w:r>
+      <w:bookmarkEnd w:id="17"/>
+    </w:p>
+    <w:p>
+      <w:pPr>
+        <w:spacing w:line="360" w:lineRule="auto"/>
+        <w:jc w:val="both"/>
+        <w:rPr>
+          <w:lang w:val="en-US"/>
+        </w:rPr>
+      </w:pPr>
+      <w:r>
+        <w:rPr>
+          <w:lang w:val="en-US"/>
+        </w:rPr>
+        <w:t xml:space="preserve">In this command when we redirect the output to a file, we see this by file descriptor 1 </w:t>
+      </w:r>
+      <w:proofErr w:type="gramStart"/>
+      <w:r>
+        <w:rPr>
+          <w:lang w:val="en-US"/>
+        </w:rPr>
+        <w:t>i.e.</w:t>
+      </w:r>
+      <w:proofErr w:type="gramEnd"/>
+      <w:r>
+        <w:rPr>
+          <w:lang w:val="en-US"/>
+        </w:rPr>
+        <w:t xml:space="preserve"> standard output, pointing to /</w:t>
+      </w:r>
+      <w:proofErr w:type="spellStart"/>
+      <w:r>
+        <w:rPr>
+          <w:lang w:val="en-US"/>
+        </w:rPr>
+        <w:t>tmp</w:t>
+      </w:r>
+      <w:proofErr w:type="spellEnd"/>
+      <w:r>
+        <w:rPr>
+          <w:lang w:val="en-US"/>
+        </w:rPr>
+        <w:t>/tmp.txt. The output is being written to this file.</w:t>
+      </w:r>
+    </w:p>
+    <w:p>
+      <w:pPr>
+        <w:spacing w:line="360" w:lineRule="auto"/>
+        <w:jc w:val="both"/>
       </w:pPr>
       <w:r>
         <w:rPr>
           <w:noProof/>
         </w:rPr>
+        <w:lastRenderedPageBreak/>
         <w:drawing>
-          <wp:inline distT="0" distB="0" distL="0" distR="0" wp14:anchorId="0BC1FC65" wp14:editId="2BFC7892">
-            <wp:extent cx="5362575" cy="1400175"/>
-            <wp:effectExtent l="0" t="0" r="9525" b="9525"/>
-            <wp:docPr id="11" name="Picture 11"/>
+          <wp:inline distT="0" distB="0" distL="0" distR="0" wp14:anchorId="2D4ED102" wp14:editId="79496BF6">
+            <wp:extent cx="5731510" cy="1066800"/>
+            <wp:effectExtent l="0" t="0" r="2540" b="0"/>
+            <wp:docPr id="3" name="Picture 3"/>
             <wp:cNvGraphicFramePr>
               <a:graphicFrameLocks xmlns:a="http://schemas.openxmlformats.org/drawingml/2006/main" noChangeAspect="1"/>
             </wp:cNvGraphicFramePr>
@@ -4873,7 +4905,7 @@
                   <pic:spPr>
                     <a:xfrm>
                       <a:off x="0" y="0"/>
-                      <a:ext cx="5362575" cy="1400175"/>
+                      <a:ext cx="5731510" cy="1066800"/>
                     </a:xfrm>
                     <a:prstGeom prst="rect">
                       <a:avLst/>
@@ -4888,26 +4920,91 @@
     </w:p>
     <w:p>
       <w:pPr>
-        <w:spacing w:line="360" w:lineRule="auto"/>
-        <w:jc w:val="both"/>
-        <w:rPr>
-          <w:lang w:val="en-US"/>
-        </w:rPr>
-      </w:pPr>
-    </w:p>
-    <w:p>
-      <w:pPr>
-        <w:spacing w:line="360" w:lineRule="auto"/>
-        <w:jc w:val="both"/>
-        <w:rPr>
-          <w:lang w:val="en-US"/>
-        </w:rPr>
-      </w:pPr>
-      <w:r>
-        <w:rPr>
-          <w:lang w:val="en-US"/>
-        </w:rPr>
-        <w:t xml:space="preserve">While looking at the file descriptors of cpu-print(pid 2073) we observer that the output descriptor is pointing to pip:[42137]. </w:t>
+        <w:pStyle w:val="Heading3"/>
+        <w:numPr>
+          <w:ilvl w:val="0"/>
+          <w:numId w:val="11"/>
+        </w:numPr>
+        <w:spacing w:line="360" w:lineRule="auto"/>
+        <w:jc w:val="both"/>
+      </w:pPr>
+      <w:bookmarkStart w:id="18" w:name="_Toc66787911"/>
+      <w:proofErr w:type="gramStart"/>
+      <w:r>
+        <w:rPr>
+          <w:lang w:val="en-US"/>
+        </w:rPr>
+        <w:t>.</w:t>
+      </w:r>
+      <w:r>
+        <w:t>/</w:t>
+      </w:r>
+      <w:proofErr w:type="spellStart"/>
+      <w:proofErr w:type="gramEnd"/>
+      <w:r>
+        <w:t>cpu</w:t>
+      </w:r>
+      <w:proofErr w:type="spellEnd"/>
+      <w:r>
+        <w:t>-print | grep hello &amp;</w:t>
+      </w:r>
+      <w:bookmarkEnd w:id="18"/>
+    </w:p>
+    <w:p>
+      <w:pPr>
+        <w:spacing w:line="360" w:lineRule="auto"/>
+        <w:jc w:val="both"/>
+        <w:rPr>
+          <w:lang w:val="en-US"/>
+        </w:rPr>
+      </w:pPr>
+      <w:r>
+        <w:rPr>
+          <w:lang w:val="en-US"/>
+        </w:rPr>
+        <w:t xml:space="preserve">The most recent processes spawned after running this command are </w:t>
+      </w:r>
+      <w:proofErr w:type="spellStart"/>
+      <w:r>
+        <w:rPr>
+          <w:lang w:val="en-US"/>
+        </w:rPr>
+        <w:t>cpu</w:t>
+      </w:r>
+      <w:proofErr w:type="spellEnd"/>
+      <w:r>
+        <w:rPr>
+          <w:lang w:val="en-US"/>
+        </w:rPr>
+        <w:t xml:space="preserve">-print with </w:t>
+      </w:r>
+      <w:proofErr w:type="spellStart"/>
+      <w:r>
+        <w:rPr>
+          <w:lang w:val="en-US"/>
+        </w:rPr>
+        <w:t>pid</w:t>
+      </w:r>
+      <w:proofErr w:type="spellEnd"/>
+      <w:r>
+        <w:rPr>
+          <w:lang w:val="en-US"/>
+        </w:rPr>
+        <w:t xml:space="preserve"> 2073 and grep with </w:t>
+      </w:r>
+      <w:proofErr w:type="spellStart"/>
+      <w:r>
+        <w:rPr>
+          <w:lang w:val="en-US"/>
+        </w:rPr>
+        <w:t>pid</w:t>
+      </w:r>
+      <w:proofErr w:type="spellEnd"/>
+      <w:r>
+        <w:rPr>
+          <w:lang w:val="en-US"/>
+        </w:rPr>
+        <w:t xml:space="preserve"> 2074.</w:t>
       </w:r>
     </w:p>
     <w:p>
@@ -4923,10 +5020,10 @@
           <w:noProof/>
         </w:rPr>
         <w:drawing>
-          <wp:inline distT="0" distB="0" distL="0" distR="0" wp14:anchorId="214A5C36" wp14:editId="72C98A34">
-            <wp:extent cx="5731510" cy="757555"/>
-            <wp:effectExtent l="0" t="0" r="2540" b="4445"/>
-            <wp:docPr id="15" name="Picture 15"/>
+          <wp:inline distT="0" distB="0" distL="0" distR="0" wp14:anchorId="0BC1FC65" wp14:editId="2BFC7892">
+            <wp:extent cx="5362575" cy="1400175"/>
+            <wp:effectExtent l="0" t="0" r="9525" b="9525"/>
+            <wp:docPr id="11" name="Picture 11"/>
             <wp:cNvGraphicFramePr>
               <a:graphicFrameLocks xmlns:a="http://schemas.openxmlformats.org/drawingml/2006/main" noChangeAspect="1"/>
             </wp:cNvGraphicFramePr>
@@ -4946,7 +5043,7 @@
                   <pic:spPr>
                     <a:xfrm>
                       <a:off x="0" y="0"/>
-                      <a:ext cx="5731510" cy="757555"/>
+                      <a:ext cx="5362575" cy="1400175"/>
                     </a:xfrm>
                     <a:prstGeom prst="rect">
                       <a:avLst/>
@@ -4967,21 +5064,75 @@
           <w:lang w:val="en-US"/>
         </w:rPr>
       </w:pPr>
-      <w:r>
-        <w:rPr>
-          <w:lang w:val="en-US"/>
-        </w:rPr>
-        <w:t>Similarly, looking at the file descriptors of grep(pid 2074) we observe that the input descriptor is pointing to pip:[42137].</w:t>
-      </w:r>
+    </w:p>
+    <w:p>
+      <w:pPr>
+        <w:spacing w:line="360" w:lineRule="auto"/>
+        <w:jc w:val="both"/>
+        <w:rPr>
+          <w:lang w:val="en-US"/>
+        </w:rPr>
+      </w:pPr>
+      <w:r>
+        <w:rPr>
+          <w:lang w:val="en-US"/>
+        </w:rPr>
+        <w:t xml:space="preserve">While looking at the file descriptors of </w:t>
+      </w:r>
+      <w:proofErr w:type="spellStart"/>
+      <w:r>
+        <w:rPr>
+          <w:lang w:val="en-US"/>
+        </w:rPr>
+        <w:t>cpu</w:t>
+      </w:r>
+      <w:proofErr w:type="spellEnd"/>
+      <w:r>
+        <w:rPr>
+          <w:lang w:val="en-US"/>
+        </w:rPr>
+        <w:t>-</w:t>
+      </w:r>
+      <w:proofErr w:type="gramStart"/>
+      <w:r>
+        <w:rPr>
+          <w:lang w:val="en-US"/>
+        </w:rPr>
+        <w:t>print(</w:t>
+      </w:r>
+      <w:proofErr w:type="spellStart"/>
+      <w:proofErr w:type="gramEnd"/>
+      <w:r>
+        <w:rPr>
+          <w:lang w:val="en-US"/>
+        </w:rPr>
+        <w:t>pid</w:t>
+      </w:r>
+      <w:proofErr w:type="spellEnd"/>
+      <w:r>
+        <w:rPr>
+          <w:lang w:val="en-US"/>
+        </w:rPr>
+        <w:t xml:space="preserve"> 2073) we observer that the output descriptor is pointing to pip:[42137]. </w:t>
+      </w:r>
+    </w:p>
+    <w:p>
+      <w:pPr>
+        <w:spacing w:line="360" w:lineRule="auto"/>
+        <w:jc w:val="both"/>
+        <w:rPr>
+          <w:lang w:val="en-US"/>
+        </w:rPr>
+      </w:pPr>
       <w:r>
         <w:rPr>
           <w:noProof/>
         </w:rPr>
         <w:drawing>
-          <wp:inline distT="0" distB="0" distL="0" distR="0" wp14:anchorId="7CC49BF8" wp14:editId="678D10A6">
-            <wp:extent cx="5731510" cy="788035"/>
-            <wp:effectExtent l="0" t="0" r="2540" b="0"/>
-            <wp:docPr id="16" name="Picture 16"/>
+          <wp:inline distT="0" distB="0" distL="0" distR="0" wp14:anchorId="214A5C36" wp14:editId="72C98A34">
+            <wp:extent cx="5731510" cy="757555"/>
+            <wp:effectExtent l="0" t="0" r="2540" b="4445"/>
+            <wp:docPr id="15" name="Picture 15"/>
             <wp:cNvGraphicFramePr>
               <a:graphicFrameLocks xmlns:a="http://schemas.openxmlformats.org/drawingml/2006/main" noChangeAspect="1"/>
             </wp:cNvGraphicFramePr>
@@ -5001,7 +5152,7 @@
                   <pic:spPr>
                     <a:xfrm>
                       <a:off x="0" y="0"/>
-                      <a:ext cx="5731510" cy="788035"/>
+                      <a:ext cx="5731510" cy="757555"/>
                     </a:xfrm>
                     <a:prstGeom prst="rect">
                       <a:avLst/>
@@ -5026,73 +5177,39 @@
         <w:rPr>
           <w:lang w:val="en-US"/>
         </w:rPr>
-        <w:t>Hence, the output of the right command/operand which is cpu-print in our case is being directed to right command/operand which is grep. This is how the pipes are implemented in shell.</w:t>
-      </w:r>
-    </w:p>
-    <w:p>
-      <w:pPr>
-        <w:pStyle w:val="Heading3"/>
-        <w:numPr>
-          <w:ilvl w:val="0"/>
-          <w:numId w:val="11"/>
-        </w:numPr>
-        <w:spacing w:line="360" w:lineRule="auto"/>
-        <w:jc w:val="both"/>
-      </w:pPr>
-      <w:bookmarkStart w:id="19" w:name="_Toc66787912"/>
-      <w:r>
-        <w:t>cd, ls, history, ps</w:t>
-      </w:r>
-      <w:bookmarkEnd w:id="19"/>
-    </w:p>
-    <w:p>
-      <w:pPr>
-        <w:spacing w:line="360" w:lineRule="auto"/>
-        <w:jc w:val="both"/>
-        <w:rPr>
-          <w:lang w:val="en-US"/>
-        </w:rPr>
-      </w:pPr>
-      <w:r>
-        <w:rPr>
-          <w:lang w:val="en-US"/>
-        </w:rPr>
-        <w:t>ps and ls already have their executables are simply executed when called. ‘type ps’</w:t>
-      </w:r>
-    </w:p>
-    <w:p>
-      <w:pPr>
-        <w:spacing w:line="360" w:lineRule="auto"/>
-        <w:jc w:val="both"/>
-        <w:rPr>
-          <w:lang w:val="en-US"/>
-        </w:rPr>
-      </w:pPr>
-      <w:r>
-        <w:rPr>
-          <w:lang w:val="en-US"/>
-        </w:rPr>
-        <w:t>and ‘type ls’ can be used to locate executables.</w:t>
-      </w:r>
-    </w:p>
-    <w:p>
-      <w:pPr>
-        <w:spacing w:line="360" w:lineRule="auto"/>
-        <w:jc w:val="both"/>
-        <w:rPr>
-          <w:lang w:val="en-US"/>
-        </w:rPr>
-      </w:pPr>
+        <w:t xml:space="preserve">Similarly, looking at the file descriptors of </w:t>
+      </w:r>
+      <w:proofErr w:type="gramStart"/>
+      <w:r>
+        <w:rPr>
+          <w:lang w:val="en-US"/>
+        </w:rPr>
+        <w:t>grep(</w:t>
+      </w:r>
+      <w:proofErr w:type="spellStart"/>
+      <w:proofErr w:type="gramEnd"/>
+      <w:r>
+        <w:rPr>
+          <w:lang w:val="en-US"/>
+        </w:rPr>
+        <w:t>pid</w:t>
+      </w:r>
+      <w:proofErr w:type="spellEnd"/>
+      <w:r>
+        <w:rPr>
+          <w:lang w:val="en-US"/>
+        </w:rPr>
+        <w:t xml:space="preserve"> 2074) we observe that the input descriptor is pointing to pip:[42137].</w:t>
+      </w:r>
       <w:r>
         <w:rPr>
           <w:noProof/>
         </w:rPr>
-        <w:lastRenderedPageBreak/>
         <w:drawing>
-          <wp:inline distT="0" distB="0" distL="0" distR="0" wp14:anchorId="2B50F625" wp14:editId="5BFFA8D4">
-            <wp:extent cx="3676650" cy="762000"/>
-            <wp:effectExtent l="0" t="0" r="0" b="0"/>
-            <wp:docPr id="17" name="Picture 17"/>
+          <wp:inline distT="0" distB="0" distL="0" distR="0" wp14:anchorId="7CC49BF8" wp14:editId="678D10A6">
+            <wp:extent cx="5731510" cy="788035"/>
+            <wp:effectExtent l="0" t="0" r="2540" b="0"/>
+            <wp:docPr id="16" name="Picture 16"/>
             <wp:cNvGraphicFramePr>
               <a:graphicFrameLocks xmlns:a="http://schemas.openxmlformats.org/drawingml/2006/main" noChangeAspect="1"/>
             </wp:cNvGraphicFramePr>
@@ -5112,7 +5229,7 @@
                   <pic:spPr>
                     <a:xfrm>
                       <a:off x="0" y="0"/>
-                      <a:ext cx="3676650" cy="762000"/>
+                      <a:ext cx="5731510" cy="788035"/>
                     </a:xfrm>
                     <a:prstGeom prst="rect">
                       <a:avLst/>
@@ -5137,7 +5254,102 @@
         <w:rPr>
           <w:lang w:val="en-US"/>
         </w:rPr>
-        <w:t xml:space="preserve"> While cd and history are implemented by the bash code itself because these are shell built-in and can be checked by running the ‘type cd’ and ‘type history’ commands.</w:t>
+        <w:t xml:space="preserve">Hence, the output of the right command/operand which is </w:t>
+      </w:r>
+      <w:proofErr w:type="spellStart"/>
+      <w:r>
+        <w:rPr>
+          <w:lang w:val="en-US"/>
+        </w:rPr>
+        <w:t>cpu</w:t>
+      </w:r>
+      <w:proofErr w:type="spellEnd"/>
+      <w:r>
+        <w:rPr>
+          <w:lang w:val="en-US"/>
+        </w:rPr>
+        <w:t>-print in our case is being directed to right command/operand which is grep. This is how the pipes are implemented in shell.</w:t>
+      </w:r>
+    </w:p>
+    <w:p>
+      <w:pPr>
+        <w:pStyle w:val="Heading3"/>
+        <w:numPr>
+          <w:ilvl w:val="0"/>
+          <w:numId w:val="11"/>
+        </w:numPr>
+        <w:spacing w:line="360" w:lineRule="auto"/>
+        <w:jc w:val="both"/>
+      </w:pPr>
+      <w:bookmarkStart w:id="19" w:name="_Toc66787912"/>
+      <w:r>
+        <w:t xml:space="preserve">cd, ls, history, </w:t>
+      </w:r>
+      <w:proofErr w:type="spellStart"/>
+      <w:r>
+        <w:t>ps</w:t>
+      </w:r>
+      <w:bookmarkEnd w:id="19"/>
+      <w:proofErr w:type="spellEnd"/>
+    </w:p>
+    <w:p>
+      <w:pPr>
+        <w:spacing w:line="360" w:lineRule="auto"/>
+        <w:jc w:val="both"/>
+        <w:rPr>
+          <w:lang w:val="en-US"/>
+        </w:rPr>
+      </w:pPr>
+      <w:proofErr w:type="spellStart"/>
+      <w:r>
+        <w:rPr>
+          <w:lang w:val="en-US"/>
+        </w:rPr>
+        <w:t>ps</w:t>
+      </w:r>
+      <w:proofErr w:type="spellEnd"/>
+      <w:r>
+        <w:rPr>
+          <w:lang w:val="en-US"/>
+        </w:rPr>
+        <w:t xml:space="preserve"> and ls already have their executables are simply executed when called. ‘type </w:t>
+      </w:r>
+      <w:proofErr w:type="spellStart"/>
+      <w:r>
+        <w:rPr>
+          <w:lang w:val="en-US"/>
+        </w:rPr>
+        <w:t>ps’</w:t>
+      </w:r>
+      <w:proofErr w:type="spellEnd"/>
+    </w:p>
+    <w:p>
+      <w:pPr>
+        <w:spacing w:line="360" w:lineRule="auto"/>
+        <w:jc w:val="both"/>
+        <w:rPr>
+          <w:lang w:val="en-US"/>
+        </w:rPr>
+      </w:pPr>
+      <w:r>
+        <w:rPr>
+          <w:lang w:val="en-US"/>
+        </w:rPr>
+        <w:t xml:space="preserve">and ‘type </w:t>
+      </w:r>
+      <w:proofErr w:type="spellStart"/>
+      <w:r>
+        <w:rPr>
+          <w:lang w:val="en-US"/>
+        </w:rPr>
+        <w:t>ls’</w:t>
+      </w:r>
+      <w:proofErr w:type="spellEnd"/>
+      <w:r>
+        <w:rPr>
+          <w:lang w:val="en-US"/>
+        </w:rPr>
+        <w:t xml:space="preserve"> can be used to locate executables.</w:t>
       </w:r>
     </w:p>
     <w:p>
@@ -5152,11 +5364,12 @@
         <w:rPr>
           <w:noProof/>
         </w:rPr>
+        <w:lastRenderedPageBreak/>
         <w:drawing>
-          <wp:inline distT="0" distB="0" distL="0" distR="0" wp14:anchorId="3C889E5C" wp14:editId="602FF82D">
-            <wp:extent cx="3505200" cy="695325"/>
-            <wp:effectExtent l="0" t="0" r="0" b="9525"/>
-            <wp:docPr id="18" name="Picture 18"/>
+          <wp:inline distT="0" distB="0" distL="0" distR="0" wp14:anchorId="2B50F625" wp14:editId="5BFFA8D4">
+            <wp:extent cx="3676650" cy="762000"/>
+            <wp:effectExtent l="0" t="0" r="0" b="0"/>
+            <wp:docPr id="17" name="Picture 17"/>
             <wp:cNvGraphicFramePr>
               <a:graphicFrameLocks xmlns:a="http://schemas.openxmlformats.org/drawingml/2006/main" noChangeAspect="1"/>
             </wp:cNvGraphicFramePr>
@@ -5176,7 +5389,7 @@
                   <pic:spPr>
                     <a:xfrm>
                       <a:off x="0" y="0"/>
-                      <a:ext cx="3505200" cy="695325"/>
+                      <a:ext cx="3676650" cy="762000"/>
                     </a:xfrm>
                     <a:prstGeom prst="rect">
                       <a:avLst/>
@@ -5193,52 +5406,16 @@
       <w:pPr>
         <w:spacing w:line="360" w:lineRule="auto"/>
         <w:jc w:val="both"/>
-      </w:pPr>
-    </w:p>
-    <w:p>
-      <w:pPr>
-        <w:pStyle w:val="Heading2"/>
-        <w:spacing w:line="360" w:lineRule="auto"/>
-        <w:jc w:val="both"/>
-        <w:rPr>
-          <w:lang w:val="en-US"/>
-        </w:rPr>
-      </w:pPr>
-      <w:bookmarkStart w:id="20" w:name="_Toc66787913"/>
-      <w:r>
-        <w:rPr>
-          <w:lang w:val="en-US"/>
-        </w:rPr>
-        <w:t>Question 4:</w:t>
-      </w:r>
-      <w:bookmarkEnd w:id="20"/>
-    </w:p>
-    <w:p>
-      <w:pPr>
-        <w:pStyle w:val="Heading3"/>
-        <w:spacing w:line="360" w:lineRule="auto"/>
-        <w:jc w:val="both"/>
-        <w:rPr>
-          <w:lang w:val="en-US"/>
-        </w:rPr>
-      </w:pPr>
-      <w:bookmarkStart w:id="21" w:name="_Toc66787914"/>
-      <w:r>
-        <w:rPr>
-          <w:lang w:val="en-US"/>
-        </w:rPr>
-        <w:t>memory1.c</w:t>
-      </w:r>
-      <w:bookmarkEnd w:id="21"/>
-    </w:p>
-    <w:p>
-      <w:pPr>
-        <w:spacing w:line="360" w:lineRule="auto"/>
-        <w:jc w:val="both"/>
-        <w:rPr>
-          <w:lang w:val="en-US"/>
-        </w:rPr>
-      </w:pPr>
+        <w:rPr>
+          <w:lang w:val="en-US"/>
+        </w:rPr>
+      </w:pPr>
+      <w:r>
+        <w:rPr>
+          <w:lang w:val="en-US"/>
+        </w:rPr>
+        <w:t xml:space="preserve"> While cd and history are implemented by the bash code itself because these are shell built-in and can be checked by running the ‘type cd’ and ‘type history’ commands.</w:t>
+      </w:r>
     </w:p>
     <w:p>
       <w:pPr>
@@ -5253,10 +5430,10 @@
           <w:noProof/>
         </w:rPr>
         <w:drawing>
-          <wp:inline distT="0" distB="0" distL="0" distR="0" wp14:anchorId="7B4C2239" wp14:editId="32C9DA0C">
-            <wp:extent cx="5495925" cy="2038350"/>
-            <wp:effectExtent l="0" t="0" r="9525" b="0"/>
-            <wp:docPr id="21" name="Picture 21"/>
+          <wp:inline distT="0" distB="0" distL="0" distR="0" wp14:anchorId="3C889E5C" wp14:editId="602FF82D">
+            <wp:extent cx="3505200" cy="695325"/>
+            <wp:effectExtent l="0" t="0" r="0" b="9525"/>
+            <wp:docPr id="18" name="Picture 18"/>
             <wp:cNvGraphicFramePr>
               <a:graphicFrameLocks xmlns:a="http://schemas.openxmlformats.org/drawingml/2006/main" noChangeAspect="1"/>
             </wp:cNvGraphicFramePr>
@@ -5276,7 +5453,7 @@
                   <pic:spPr>
                     <a:xfrm>
                       <a:off x="0" y="0"/>
-                      <a:ext cx="5495925" cy="2038350"/>
+                      <a:ext cx="3505200" cy="695325"/>
                     </a:xfrm>
                     <a:prstGeom prst="rect">
                       <a:avLst/>
@@ -5293,6 +5470,57 @@
       <w:pPr>
         <w:spacing w:line="360" w:lineRule="auto"/>
         <w:jc w:val="both"/>
+      </w:pPr>
+    </w:p>
+    <w:p>
+      <w:pPr>
+        <w:pStyle w:val="Heading2"/>
+        <w:spacing w:line="360" w:lineRule="auto"/>
+        <w:jc w:val="both"/>
+        <w:rPr>
+          <w:lang w:val="en-US"/>
+        </w:rPr>
+      </w:pPr>
+      <w:bookmarkStart w:id="20" w:name="_Toc66787913"/>
+      <w:r>
+        <w:rPr>
+          <w:lang w:val="en-US"/>
+        </w:rPr>
+        <w:t>Question 4:</w:t>
+      </w:r>
+      <w:bookmarkEnd w:id="20"/>
+    </w:p>
+    <w:p>
+      <w:pPr>
+        <w:pStyle w:val="Heading3"/>
+        <w:spacing w:line="360" w:lineRule="auto"/>
+        <w:jc w:val="both"/>
+        <w:rPr>
+          <w:lang w:val="en-US"/>
+        </w:rPr>
+      </w:pPr>
+      <w:bookmarkStart w:id="21" w:name="_Toc66787914"/>
+      <w:r>
+        <w:rPr>
+          <w:lang w:val="en-US"/>
+        </w:rPr>
+        <w:t>memory1.c</w:t>
+      </w:r>
+      <w:bookmarkEnd w:id="21"/>
+    </w:p>
+    <w:p>
+      <w:pPr>
+        <w:spacing w:line="360" w:lineRule="auto"/>
+        <w:jc w:val="both"/>
+        <w:rPr>
+          <w:lang w:val="en-US"/>
+        </w:rPr>
+      </w:pPr>
+    </w:p>
+    <w:p>
+      <w:pPr>
+        <w:spacing w:line="360" w:lineRule="auto"/>
+        <w:jc w:val="both"/>
         <w:rPr>
           <w:lang w:val="en-US"/>
         </w:rPr>
@@ -5301,12 +5529,11 @@
         <w:rPr>
           <w:noProof/>
         </w:rPr>
-        <w:lastRenderedPageBreak/>
         <w:drawing>
-          <wp:inline distT="0" distB="0" distL="0" distR="0" wp14:anchorId="336B9DBE" wp14:editId="428F4649">
-            <wp:extent cx="5324475" cy="4810125"/>
-            <wp:effectExtent l="0" t="0" r="9525" b="9525"/>
-            <wp:docPr id="9" name="Picture 9"/>
+          <wp:inline distT="0" distB="0" distL="0" distR="0" wp14:anchorId="677EC27F" wp14:editId="04F86738">
+            <wp:extent cx="4038600" cy="1847850"/>
+            <wp:effectExtent l="0" t="0" r="0" b="0"/>
+            <wp:docPr id="25" name="Picture 25"/>
             <wp:cNvGraphicFramePr>
               <a:graphicFrameLocks xmlns:a="http://schemas.openxmlformats.org/drawingml/2006/main" noChangeAspect="1"/>
             </wp:cNvGraphicFramePr>
@@ -5326,7 +5553,7 @@
                   <pic:spPr>
                     <a:xfrm>
                       <a:off x="0" y="0"/>
-                      <a:ext cx="5324475" cy="4810125"/>
+                      <a:ext cx="4038600" cy="1847850"/>
                     </a:xfrm>
                     <a:prstGeom prst="rect">
                       <a:avLst/>
@@ -5341,21 +5568,143 @@
     </w:p>
     <w:p>
       <w:pPr>
-        <w:pStyle w:val="Heading3"/>
-        <w:spacing w:line="360" w:lineRule="auto"/>
-        <w:jc w:val="both"/>
-        <w:rPr>
-          <w:lang w:val="en-US"/>
-        </w:rPr>
-      </w:pPr>
-      <w:bookmarkStart w:id="22" w:name="_Toc66787915"/>
-      <w:r>
-        <w:rPr>
-          <w:lang w:val="en-US"/>
-        </w:rPr>
-        <w:t>memory2.c</w:t>
-      </w:r>
-      <w:bookmarkEnd w:id="22"/>
+        <w:spacing w:line="360" w:lineRule="auto"/>
+        <w:jc w:val="both"/>
+        <w:rPr>
+          <w:lang w:val="en-US"/>
+        </w:rPr>
+      </w:pPr>
+      <w:r>
+        <w:rPr>
+          <w:lang w:val="en-US"/>
+        </w:rPr>
+        <w:t xml:space="preserve">Using </w:t>
+      </w:r>
+      <w:proofErr w:type="spellStart"/>
+      <w:r>
+        <w:rPr>
+          <w:lang w:val="en-US"/>
+        </w:rPr>
+        <w:t>commad</w:t>
+      </w:r>
+      <w:proofErr w:type="spellEnd"/>
+      <w:r>
+        <w:rPr>
+          <w:lang w:val="en-US"/>
+        </w:rPr>
+        <w:t>:</w:t>
+      </w:r>
+      <w:r>
+        <w:rPr>
+          <w:lang w:val="en-US"/>
+        </w:rPr>
+        <w:t xml:space="preserve"> </w:t>
+      </w:r>
+      <w:proofErr w:type="spellStart"/>
+      <w:r>
+        <w:rPr>
+          <w:b/>
+          <w:bCs/>
+          <w:lang w:val="en-US"/>
+        </w:rPr>
+        <w:t>ps</w:t>
+      </w:r>
+      <w:proofErr w:type="spellEnd"/>
+      <w:r>
+        <w:rPr>
+          <w:b/>
+          <w:bCs/>
+          <w:lang w:val="en-US"/>
+        </w:rPr>
+        <w:t xml:space="preserve"> -aux –sort -</w:t>
+      </w:r>
+      <w:proofErr w:type="spellStart"/>
+      <w:r>
+        <w:rPr>
+          <w:b/>
+          <w:bCs/>
+          <w:lang w:val="en-US"/>
+        </w:rPr>
+        <w:t>rss</w:t>
+      </w:r>
+      <w:proofErr w:type="spellEnd"/>
+    </w:p>
+    <w:p>
+      <w:pPr>
+        <w:spacing w:line="360" w:lineRule="auto"/>
+        <w:jc w:val="both"/>
+        <w:rPr>
+          <w:lang w:val="en-US"/>
+        </w:rPr>
+      </w:pPr>
+      <w:proofErr w:type="spellStart"/>
+      <w:r>
+        <w:rPr>
+          <w:lang w:val="en-US"/>
+        </w:rPr>
+        <w:t>Pid</w:t>
+      </w:r>
+      <w:proofErr w:type="spellEnd"/>
+      <w:r>
+        <w:rPr>
+          <w:lang w:val="en-US"/>
+        </w:rPr>
+        <w:t>: 19781</w:t>
+      </w:r>
+    </w:p>
+    <w:p>
+      <w:pPr>
+        <w:spacing w:line="360" w:lineRule="auto"/>
+        <w:jc w:val="both"/>
+        <w:rPr>
+          <w:lang w:val="en-US"/>
+        </w:rPr>
+      </w:pPr>
+      <w:r>
+        <w:rPr>
+          <w:lang w:val="en-US"/>
+        </w:rPr>
+        <w:t xml:space="preserve">Memory used: </w:t>
+      </w:r>
+      <w:r>
+        <w:rPr>
+          <w:b/>
+          <w:bCs/>
+          <w:lang w:val="en-US"/>
+        </w:rPr>
+        <w:t>0.1%</w:t>
+      </w:r>
+    </w:p>
+    <w:p>
+      <w:pPr>
+        <w:spacing w:line="360" w:lineRule="auto"/>
+        <w:jc w:val="both"/>
+        <w:rPr>
+          <w:lang w:val="en-US"/>
+        </w:rPr>
+      </w:pPr>
+      <w:proofErr w:type="spellStart"/>
+      <w:r>
+        <w:rPr>
+          <w:lang w:val="en-US"/>
+        </w:rPr>
+        <w:t>Commad</w:t>
+      </w:r>
+      <w:proofErr w:type="spellEnd"/>
+      <w:proofErr w:type="gramStart"/>
+      <w:r>
+        <w:rPr>
+          <w:lang w:val="en-US"/>
+        </w:rPr>
+        <w:t>: .</w:t>
+      </w:r>
+      <w:proofErr w:type="gramEnd"/>
+      <w:r>
+        <w:rPr>
+          <w:lang w:val="en-US"/>
+        </w:rPr>
+        <w:t>/memory1</w:t>
+      </w:r>
     </w:p>
     <w:p>
       <w:pPr>
@@ -5370,10 +5719,10 @@
           <w:noProof/>
         </w:rPr>
         <w:drawing>
-          <wp:inline distT="0" distB="0" distL="0" distR="0" wp14:anchorId="2E7E8BA2" wp14:editId="5ABF5C69">
-            <wp:extent cx="5731510" cy="1775460"/>
-            <wp:effectExtent l="0" t="0" r="2540" b="0"/>
-            <wp:docPr id="22" name="Picture 22"/>
+          <wp:inline distT="0" distB="0" distL="0" distR="0" wp14:anchorId="7F6F2C73" wp14:editId="69C884F3">
+            <wp:extent cx="5731510" cy="184150"/>
+            <wp:effectExtent l="0" t="0" r="2540" b="6350"/>
+            <wp:docPr id="24" name="Picture 24"/>
             <wp:cNvGraphicFramePr>
               <a:graphicFrameLocks xmlns:a="http://schemas.openxmlformats.org/drawingml/2006/main" noChangeAspect="1"/>
             </wp:cNvGraphicFramePr>
@@ -5393,7 +5742,7 @@
                   <pic:spPr>
                     <a:xfrm>
                       <a:off x="0" y="0"/>
-                      <a:ext cx="5731510" cy="1775460"/>
+                      <a:ext cx="5731510" cy="184150"/>
                     </a:xfrm>
                     <a:prstGeom prst="rect">
                       <a:avLst/>
@@ -5408,6 +5757,25 @@
     </w:p>
     <w:p>
       <w:pPr>
+        <w:pStyle w:val="Heading3"/>
+        <w:spacing w:line="360" w:lineRule="auto"/>
+        <w:jc w:val="both"/>
+        <w:rPr>
+          <w:lang w:val="en-US"/>
+        </w:rPr>
+      </w:pPr>
+      <w:bookmarkStart w:id="22" w:name="_Toc66787915"/>
+      <w:r>
+        <w:rPr>
+          <w:lang w:val="en-US"/>
+        </w:rPr>
+        <w:lastRenderedPageBreak/>
+        <w:t>memory2.c</w:t>
+      </w:r>
+      <w:bookmarkEnd w:id="22"/>
+    </w:p>
+    <w:p>
+      <w:pPr>
         <w:spacing w:line="360" w:lineRule="auto"/>
         <w:jc w:val="both"/>
         <w:rPr>
@@ -5418,12 +5786,11 @@
         <w:rPr>
           <w:noProof/>
         </w:rPr>
-        <w:lastRenderedPageBreak/>
         <w:drawing>
-          <wp:inline distT="0" distB="0" distL="0" distR="0" wp14:anchorId="6E24EA95" wp14:editId="19484121">
-            <wp:extent cx="5419725" cy="4867275"/>
-            <wp:effectExtent l="0" t="0" r="9525" b="9525"/>
-            <wp:docPr id="23" name="Picture 23"/>
+          <wp:inline distT="0" distB="0" distL="0" distR="0" wp14:anchorId="3F858A53" wp14:editId="32FF79F1">
+            <wp:extent cx="5731510" cy="1738630"/>
+            <wp:effectExtent l="0" t="0" r="2540" b="0"/>
+            <wp:docPr id="27" name="Picture 27"/>
             <wp:cNvGraphicFramePr>
               <a:graphicFrameLocks xmlns:a="http://schemas.openxmlformats.org/drawingml/2006/main" noChangeAspect="1"/>
             </wp:cNvGraphicFramePr>
@@ -5443,7 +5810,7 @@
                   <pic:spPr>
                     <a:xfrm>
                       <a:off x="0" y="0"/>
-                      <a:ext cx="5419725" cy="4867275"/>
+                      <a:ext cx="5731510" cy="1738630"/>
                     </a:xfrm>
                     <a:prstGeom prst="rect">
                       <a:avLst/>
@@ -5458,6 +5825,204 @@
     </w:p>
     <w:p>
       <w:pPr>
+        <w:spacing w:line="360" w:lineRule="auto"/>
+        <w:jc w:val="both"/>
+        <w:rPr>
+          <w:lang w:val="en-US"/>
+        </w:rPr>
+      </w:pPr>
+      <w:r>
+        <w:rPr>
+          <w:lang w:val="en-US"/>
+        </w:rPr>
+        <w:t xml:space="preserve">Using </w:t>
+      </w:r>
+      <w:proofErr w:type="spellStart"/>
+      <w:r>
+        <w:rPr>
+          <w:lang w:val="en-US"/>
+        </w:rPr>
+        <w:t>commad</w:t>
+      </w:r>
+      <w:proofErr w:type="spellEnd"/>
+      <w:r>
+        <w:rPr>
+          <w:lang w:val="en-US"/>
+        </w:rPr>
+        <w:t xml:space="preserve">: </w:t>
+      </w:r>
+      <w:proofErr w:type="spellStart"/>
+      <w:r>
+        <w:rPr>
+          <w:b/>
+          <w:bCs/>
+          <w:lang w:val="en-US"/>
+        </w:rPr>
+        <w:t>ps</w:t>
+      </w:r>
+      <w:proofErr w:type="spellEnd"/>
+      <w:r>
+        <w:rPr>
+          <w:b/>
+          <w:bCs/>
+          <w:lang w:val="en-US"/>
+        </w:rPr>
+        <w:t xml:space="preserve"> -aux –sort -</w:t>
+      </w:r>
+      <w:proofErr w:type="spellStart"/>
+      <w:r>
+        <w:rPr>
+          <w:b/>
+          <w:bCs/>
+          <w:lang w:val="en-US"/>
+        </w:rPr>
+        <w:t>rss</w:t>
+      </w:r>
+      <w:proofErr w:type="spellEnd"/>
+    </w:p>
+    <w:p>
+      <w:pPr>
+        <w:spacing w:line="360" w:lineRule="auto"/>
+        <w:jc w:val="both"/>
+        <w:rPr>
+          <w:lang w:val="en-US"/>
+        </w:rPr>
+      </w:pPr>
+      <w:proofErr w:type="spellStart"/>
+      <w:r>
+        <w:rPr>
+          <w:lang w:val="en-US"/>
+        </w:rPr>
+        <w:t>Pid</w:t>
+      </w:r>
+      <w:proofErr w:type="spellEnd"/>
+      <w:r>
+        <w:rPr>
+          <w:lang w:val="en-US"/>
+        </w:rPr>
+        <w:t>: 19</w:t>
+      </w:r>
+      <w:r>
+        <w:rPr>
+          <w:lang w:val="en-US"/>
+        </w:rPr>
+        <w:t>821</w:t>
+      </w:r>
+    </w:p>
+    <w:p>
+      <w:pPr>
+        <w:spacing w:line="360" w:lineRule="auto"/>
+        <w:jc w:val="both"/>
+        <w:rPr>
+          <w:lang w:val="en-US"/>
+        </w:rPr>
+      </w:pPr>
+      <w:r>
+        <w:rPr>
+          <w:lang w:val="en-US"/>
+        </w:rPr>
+        <w:t>Memory used</w:t>
+      </w:r>
+      <w:r>
+        <w:rPr>
+          <w:b/>
+          <w:bCs/>
+          <w:lang w:val="en-US"/>
+        </w:rPr>
+        <w:t>: 0.1%</w:t>
+      </w:r>
+    </w:p>
+    <w:p>
+      <w:pPr>
+        <w:spacing w:line="360" w:lineRule="auto"/>
+        <w:jc w:val="both"/>
+        <w:rPr>
+          <w:lang w:val="en-US"/>
+        </w:rPr>
+      </w:pPr>
+      <w:proofErr w:type="spellStart"/>
+      <w:r>
+        <w:rPr>
+          <w:lang w:val="en-US"/>
+        </w:rPr>
+        <w:t>Commad</w:t>
+      </w:r>
+      <w:proofErr w:type="spellEnd"/>
+      <w:proofErr w:type="gramStart"/>
+      <w:r>
+        <w:rPr>
+          <w:lang w:val="en-US"/>
+        </w:rPr>
+        <w:t>: .</w:t>
+      </w:r>
+      <w:proofErr w:type="gramEnd"/>
+      <w:r>
+        <w:rPr>
+          <w:lang w:val="en-US"/>
+        </w:rPr>
+        <w:t>/memory1</w:t>
+      </w:r>
+    </w:p>
+    <w:p>
+      <w:pPr>
+        <w:spacing w:line="360" w:lineRule="auto"/>
+        <w:jc w:val="both"/>
+        <w:rPr>
+          <w:lang w:val="en-US"/>
+        </w:rPr>
+      </w:pPr>
+    </w:p>
+    <w:p>
+      <w:pPr>
+        <w:spacing w:line="360" w:lineRule="auto"/>
+        <w:jc w:val="both"/>
+        <w:rPr>
+          <w:lang w:val="en-US"/>
+        </w:rPr>
+      </w:pPr>
+      <w:r>
+        <w:rPr>
+          <w:noProof/>
+        </w:rPr>
+        <w:drawing>
+          <wp:inline distT="0" distB="0" distL="0" distR="0" wp14:anchorId="7508B2D8" wp14:editId="7B4A879F">
+            <wp:extent cx="5731510" cy="154940"/>
+            <wp:effectExtent l="0" t="0" r="2540" b="0"/>
+            <wp:docPr id="26" name="Picture 26"/>
+            <wp:cNvGraphicFramePr>
+              <a:graphicFrameLocks xmlns:a="http://schemas.openxmlformats.org/drawingml/2006/main" noChangeAspect="1"/>
+            </wp:cNvGraphicFramePr>
+            <a:graphic xmlns:a="http://schemas.openxmlformats.org/drawingml/2006/main">
+              <a:graphicData uri="http://schemas.openxmlformats.org/drawingml/2006/picture">
+                <pic:pic xmlns:pic="http://schemas.openxmlformats.org/drawingml/2006/picture">
+                  <pic:nvPicPr>
+                    <pic:cNvPr id="1" name=""/>
+                    <pic:cNvPicPr/>
+                  </pic:nvPicPr>
+                  <pic:blipFill>
+                    <a:blip r:embed="rId26"/>
+                    <a:stretch>
+                      <a:fillRect/>
+                    </a:stretch>
+                  </pic:blipFill>
+                  <pic:spPr>
+                    <a:xfrm>
+                      <a:off x="0" y="0"/>
+                      <a:ext cx="5731510" cy="154940"/>
+                    </a:xfrm>
+                    <a:prstGeom prst="rect">
+                      <a:avLst/>
+                    </a:prstGeom>
+                  </pic:spPr>
+                </pic:pic>
+              </a:graphicData>
+            </a:graphic>
+          </wp:inline>
+        </w:drawing>
+      </w:r>
+    </w:p>
+    <w:p>
+      <w:pPr>
         <w:pStyle w:val="Heading2"/>
         <w:spacing w:line="360" w:lineRule="auto"/>
         <w:jc w:val="both"/>
@@ -5482,7 +6047,7 @@
           <w:lang w:val="en-US"/>
         </w:rPr>
       </w:pPr>
-      <w:hyperlink r:id="rId26" w:history="1">
+      <w:hyperlink r:id="rId27" w:history="1">
         <w:r>
           <w:rPr>
             <w:rStyle w:val="Hyperlink"/>
@@ -5493,8 +6058,8 @@
       </w:hyperlink>
     </w:p>
     <w:sectPr>
-      <w:headerReference w:type="default" r:id="rId27"/>
-      <w:footerReference w:type="default" r:id="rId28"/>
+      <w:headerReference w:type="default" r:id="rId28"/>
+      <w:footerReference w:type="default" r:id="rId29"/>
       <w:pgSz w:w="11906" w:h="16838"/>
       <w:pgMar w:top="1440" w:right="1440" w:bottom="1440" w:left="1440" w:header="709" w:footer="709" w:gutter="0"/>
       <w:cols w:space="708"/>
@@ -7928,12 +8493,12 @@
   <w:rsids>
     <w:rsidRoot w:val="00F30996"/>
     <w:rsid w:val="000E264A"/>
-    <w:rsid w:val="002B0BEF"/>
     <w:rsid w:val="002D2DBA"/>
     <w:rsid w:val="004369C8"/>
     <w:rsid w:val="00505456"/>
     <w:rsid w:val="00707776"/>
     <w:rsid w:val="0072123A"/>
+    <w:rsid w:val="00953922"/>
     <w:rsid w:val="009F5442"/>
     <w:rsid w:val="00AF2549"/>
     <w:rsid w:val="00BF24EE"/>

</xml_diff>

<commit_message>
updated lab report 1
</commit_message>
<xml_diff>
--- a/Lab1/2017-EE-121,124,149.docx
+++ b/Lab1/2017-EE-121,124,149.docx
@@ -409,7 +409,7 @@
                         <v:stroke joinstyle="miter"/>
                         <v:path gradientshapeok="t" o:connecttype="rect"/>
                       </v:shapetype>
-                      <v:shape id="Text Box 5" o:spid="_x0000_s1026" type="#_x0000_t202" style="position:absolute;margin-left:113.45pt;margin-top:441.85pt;width:236.75pt;height:114pt;z-index:251661312;visibility:visible;mso-wrap-style:square;mso-width-percent:0;mso-height-percent:0;mso-wrap-distance-left:9pt;mso-wrap-distance-top:0;mso-wrap-distance-right:9pt;mso-wrap-distance-bottom:0;mso-position-horizontal:absolute;mso-position-horizontal-relative:text;mso-position-vertical:absolute;mso-position-vertical-relative:text;mso-width-percent:0;mso-height-percent:0;mso-width-relative:margin;mso-height-relative:margin;v-text-anchor:top" o:gfxdata="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" fillcolor="white [3201]" strokecolor="white [3212]" strokeweight=".5pt">
+                      <v:shape id="Text Box 5" o:spid="_x0000_s1026" type="#_x0000_t202" style="position:absolute;left:0;text-align:left;margin-left:113.45pt;margin-top:441.85pt;width:236.75pt;height:114pt;z-index:251661312;visibility:visible;mso-wrap-style:square;mso-width-percent:0;mso-height-percent:0;mso-wrap-distance-left:9pt;mso-wrap-distance-top:0;mso-wrap-distance-right:9pt;mso-wrap-distance-bottom:0;mso-position-horizontal:absolute;mso-position-horizontal-relative:text;mso-position-vertical:absolute;mso-position-vertical-relative:text;mso-width-percent:0;mso-height-percent:0;mso-width-relative:margin;mso-height-relative:margin;v-text-anchor:top" o:gfxdata="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" fillcolor="white [3201]" strokecolor="white [3212]" strokeweight=".5pt">
                         <v:textbox>
                           <w:txbxContent>
                             <w:p>
@@ -421,13 +421,23 @@
                                   <w:lang w:val="en-US"/>
                                 </w:rPr>
                               </w:pPr>
+                              <w:proofErr w:type="spellStart"/>
                               <w:r>
                                 <w:rPr>
                                   <w:sz w:val="28"/>
                                   <w:szCs w:val="28"/>
                                   <w:lang w:val="en-US"/>
                                 </w:rPr>
-                                <w:t xml:space="preserve">Sheharyar Chishti </w:t>
+                                <w:t>Sheharyar</w:t>
+                              </w:r>
+                              <w:proofErr w:type="spellEnd"/>
+                              <w:r>
+                                <w:rPr>
+                                  <w:sz w:val="28"/>
+                                  <w:szCs w:val="28"/>
+                                  <w:lang w:val="en-US"/>
+                                </w:rPr>
+                                <w:t xml:space="preserve"> Chishti </w:t>
                               </w:r>
                               <w:r>
                                 <w:rPr>
@@ -795,7 +805,7 @@
                   </mc:Choice>
                   <mc:Fallback>
                     <w:pict>
-                      <v:shape w14:anchorId="222AA279" id="Text Box 4" o:spid="_x0000_s1027" type="#_x0000_t202" style="position:absolute;margin-left:0;margin-top:196.75pt;width:381.75pt;height:423.85pt;z-index:251659264;visibility:visible;mso-wrap-style:square;mso-width-percent:0;mso-height-percent:0;mso-wrap-distance-left:9pt;mso-wrap-distance-top:0;mso-wrap-distance-right:9pt;mso-wrap-distance-bottom:0;mso-position-horizontal:center;mso-position-horizontal-relative:margin;mso-position-vertical:absolute;mso-position-vertical-relative:text;mso-width-percent:0;mso-height-percent:0;mso-width-relative:margin;mso-height-relative:margin;v-text-anchor:top" o:gfxdata="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" fillcolor="white [3201]" stroked="f" strokeweight=".5pt">
+                      <v:shape w14:anchorId="222AA279" id="Text Box 4" o:spid="_x0000_s1027" type="#_x0000_t202" style="position:absolute;left:0;text-align:left;margin-left:0;margin-top:196.75pt;width:381.75pt;height:423.85pt;z-index:251659264;visibility:visible;mso-wrap-style:square;mso-width-percent:0;mso-height-percent:0;mso-wrap-distance-left:9pt;mso-wrap-distance-top:0;mso-wrap-distance-right:9pt;mso-wrap-distance-bottom:0;mso-position-horizontal:center;mso-position-horizontal-relative:margin;mso-position-vertical:absolute;mso-position-vertical-relative:text;mso-width-percent:0;mso-height-percent:0;mso-width-relative:margin;mso-height-relative:margin;v-text-anchor:top" o:gfxdata="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" fillcolor="white [3201]" stroked="f" strokeweight=".5pt">
                         <v:textbox>
                           <w:txbxContent>
                             <w:p>
@@ -821,7 +831,7 @@
                                             <pic:cNvPicPr/>
                                           </pic:nvPicPr>
                                           <pic:blipFill>
-                                            <a:blip r:embed="rId9"/>
+                                            <a:blip r:embed="rId8"/>
                                             <a:stretch>
                                               <a:fillRect/>
                                             </a:stretch>
@@ -1083,7 +1093,7 @@
                   </mc:Choice>
                   <mc:Fallback>
                     <w:pict>
-                      <v:shape w14:anchorId="385D54D2" id="Text Box 6" o:spid="_x0000_s1028" type="#_x0000_t202" style="position:absolute;margin-left:2.25pt;margin-top:648.25pt;width:469.5pt;height:67.5pt;z-index:251660288;visibility:visible;mso-wrap-style:square;mso-wrap-distance-left:9pt;mso-wrap-distance-top:0;mso-wrap-distance-right:9pt;mso-wrap-distance-bottom:0;mso-position-horizontal:absolute;mso-position-horizontal-relative:text;mso-position-vertical:absolute;mso-position-vertical-relative:text;v-text-anchor:top" o:gfxdata="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" fillcolor="white [3201]" stroked="f" strokeweight=".5pt">
+                      <v:shape w14:anchorId="385D54D2" id="Text Box 6" o:spid="_x0000_s1028" type="#_x0000_t202" style="position:absolute;left:0;text-align:left;margin-left:2.25pt;margin-top:648.25pt;width:469.5pt;height:67.5pt;z-index:251660288;visibility:visible;mso-wrap-style:square;mso-wrap-distance-left:9pt;mso-wrap-distance-top:0;mso-wrap-distance-right:9pt;mso-wrap-distance-bottom:0;mso-position-horizontal:absolute;mso-position-horizontal-relative:text;mso-position-vertical:absolute;mso-position-vertical-relative:text;v-text-anchor:top" o:gfxdata="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" fillcolor="white [3201]" stroked="f" strokeweight=".5pt">
                         <v:textbox>
                           <w:txbxContent>
                             <w:p>
@@ -3838,7 +3848,7 @@
                     <pic:cNvPicPr/>
                   </pic:nvPicPr>
                   <pic:blipFill>
-                    <a:blip r:embed="rId10"/>
+                    <a:blip r:embed="rId9"/>
                     <a:stretch>
                       <a:fillRect/>
                     </a:stretch>
@@ -3954,6 +3964,92 @@
             <wp:extent cx="5731510" cy="347980"/>
             <wp:effectExtent l="0" t="0" r="2540" b="0"/>
             <wp:docPr id="21" name="Picture 21"/>
+            <wp:cNvGraphicFramePr>
+              <a:graphicFrameLocks xmlns:a="http://schemas.openxmlformats.org/drawingml/2006/main" noChangeAspect="1"/>
+            </wp:cNvGraphicFramePr>
+            <a:graphic xmlns:a="http://schemas.openxmlformats.org/drawingml/2006/main">
+              <a:graphicData uri="http://schemas.openxmlformats.org/drawingml/2006/picture">
+                <pic:pic xmlns:pic="http://schemas.openxmlformats.org/drawingml/2006/picture">
+                  <pic:nvPicPr>
+                    <pic:cNvPr id="1" name=""/>
+                    <pic:cNvPicPr/>
+                  </pic:nvPicPr>
+                  <pic:blipFill>
+                    <a:blip r:embed="rId10"/>
+                    <a:stretch>
+                      <a:fillRect/>
+                    </a:stretch>
+                  </pic:blipFill>
+                  <pic:spPr>
+                    <a:xfrm>
+                      <a:off x="0" y="0"/>
+                      <a:ext cx="5731510" cy="347980"/>
+                    </a:xfrm>
+                    <a:prstGeom prst="rect">
+                      <a:avLst/>
+                    </a:prstGeom>
+                  </pic:spPr>
+                </pic:pic>
+              </a:graphicData>
+            </a:graphic>
+          </wp:inline>
+        </w:drawing>
+      </w:r>
+    </w:p>
+    <w:p>
+      <w:pPr>
+        <w:pStyle w:val="Heading3"/>
+        <w:numPr>
+          <w:ilvl w:val="0"/>
+          <w:numId w:val="11"/>
+        </w:numPr>
+        <w:spacing w:line="360" w:lineRule="auto"/>
+        <w:jc w:val="both"/>
+        <w:rPr>
+          <w:lang w:val="en-US"/>
+        </w:rPr>
+      </w:pPr>
+      <w:bookmarkStart w:id="9" w:name="_Toc66787902"/>
+      <w:r>
+        <w:rPr>
+          <w:lang w:val="en-US"/>
+        </w:rPr>
+        <w:t>Context Switches since bootup.</w:t>
+      </w:r>
+      <w:bookmarkEnd w:id="9"/>
+    </w:p>
+    <w:p>
+      <w:pPr>
+        <w:spacing w:line="360" w:lineRule="auto"/>
+        <w:jc w:val="both"/>
+        <w:rPr>
+          <w:lang w:val="en-US"/>
+        </w:rPr>
+      </w:pPr>
+      <w:r>
+        <w:rPr>
+          <w:lang w:val="en-US"/>
+        </w:rPr>
+        <w:t xml:space="preserve">The number of context switches system performed since last bootup are </w:t>
+      </w:r>
+    </w:p>
+    <w:p>
+      <w:pPr>
+        <w:spacing w:line="360" w:lineRule="auto"/>
+        <w:jc w:val="both"/>
+        <w:rPr>
+          <w:lang w:val="en-US"/>
+        </w:rPr>
+      </w:pPr>
+      <w:r>
+        <w:rPr>
+          <w:noProof/>
+        </w:rPr>
+        <w:drawing>
+          <wp:inline distT="0" distB="0" distL="0" distR="0" wp14:anchorId="38EBB3E0" wp14:editId="0BA8A537">
+            <wp:extent cx="5731510" cy="467360"/>
+            <wp:effectExtent l="0" t="0" r="2540" b="8890"/>
+            <wp:docPr id="22" name="Picture 22"/>
             <wp:cNvGraphicFramePr>
               <a:graphicFrameLocks xmlns:a="http://schemas.openxmlformats.org/drawingml/2006/main" noChangeAspect="1"/>
             </wp:cNvGraphicFramePr>
@@ -3973,7 +4069,7 @@
                   <pic:spPr>
                     <a:xfrm>
                       <a:off x="0" y="0"/>
-                      <a:ext cx="5731510" cy="347980"/>
+                      <a:ext cx="5731510" cy="467360"/>
                     </a:xfrm>
                     <a:prstGeom prst="rect">
                       <a:avLst/>
@@ -3988,40 +4084,30 @@
     </w:p>
     <w:p>
       <w:pPr>
-        <w:pStyle w:val="Heading3"/>
-        <w:numPr>
-          <w:ilvl w:val="0"/>
-          <w:numId w:val="11"/>
-        </w:numPr>
-        <w:spacing w:line="360" w:lineRule="auto"/>
-        <w:jc w:val="both"/>
-        <w:rPr>
-          <w:lang w:val="en-US"/>
-        </w:rPr>
-      </w:pPr>
-      <w:bookmarkStart w:id="9" w:name="_Toc66787902"/>
-      <w:r>
-        <w:rPr>
-          <w:lang w:val="en-US"/>
-        </w:rPr>
-        <w:t>Context Switches since bootup.</w:t>
-      </w:r>
-      <w:bookmarkEnd w:id="9"/>
-    </w:p>
-    <w:p>
-      <w:pPr>
-        <w:spacing w:line="360" w:lineRule="auto"/>
-        <w:jc w:val="both"/>
-        <w:rPr>
-          <w:lang w:val="en-US"/>
-        </w:rPr>
-      </w:pPr>
-      <w:r>
-        <w:rPr>
-          <w:lang w:val="en-US"/>
-        </w:rPr>
-        <w:t xml:space="preserve">The number of context switches system performed since last bootup are </w:t>
-      </w:r>
+        <w:spacing w:line="360" w:lineRule="auto"/>
+        <w:jc w:val="both"/>
+        <w:rPr>
+          <w:lang w:val="en-US"/>
+        </w:rPr>
+      </w:pPr>
+    </w:p>
+    <w:p>
+      <w:pPr>
+        <w:pStyle w:val="Heading2"/>
+        <w:spacing w:line="360" w:lineRule="auto"/>
+        <w:jc w:val="both"/>
+        <w:rPr>
+          <w:lang w:val="en-US"/>
+        </w:rPr>
+      </w:pPr>
+      <w:bookmarkStart w:id="10" w:name="_Toc66787903"/>
+      <w:r>
+        <w:rPr>
+          <w:lang w:val="en-US"/>
+        </w:rPr>
+        <w:t>Question 2:</w:t>
+      </w:r>
+      <w:bookmarkEnd w:id="10"/>
     </w:p>
     <w:p>
       <w:pPr>
@@ -4036,10 +4122,10 @@
           <w:noProof/>
         </w:rPr>
         <w:drawing>
-          <wp:inline distT="0" distB="0" distL="0" distR="0" wp14:anchorId="38EBB3E0" wp14:editId="0BA8A537">
-            <wp:extent cx="5731510" cy="467360"/>
-            <wp:effectExtent l="0" t="0" r="2540" b="8890"/>
-            <wp:docPr id="22" name="Picture 22"/>
+          <wp:inline distT="0" distB="0" distL="0" distR="0" wp14:anchorId="283E97D4" wp14:editId="54687BCD">
+            <wp:extent cx="5731510" cy="292735"/>
+            <wp:effectExtent l="0" t="0" r="2540" b="0"/>
+            <wp:docPr id="1" name="Picture 1"/>
             <wp:cNvGraphicFramePr>
               <a:graphicFrameLocks xmlns:a="http://schemas.openxmlformats.org/drawingml/2006/main" noChangeAspect="1"/>
             </wp:cNvGraphicFramePr>
@@ -4059,7 +4145,7 @@
                   <pic:spPr>
                     <a:xfrm>
                       <a:off x="0" y="0"/>
-                      <a:ext cx="5731510" cy="467360"/>
+                      <a:ext cx="5731510" cy="292735"/>
                     </a:xfrm>
                     <a:prstGeom prst="rect">
                       <a:avLst/>
@@ -4074,6 +4160,189 @@
     </w:p>
     <w:p>
       <w:pPr>
+        <w:pStyle w:val="Heading3"/>
+        <w:numPr>
+          <w:ilvl w:val="0"/>
+          <w:numId w:val="11"/>
+        </w:numPr>
+        <w:spacing w:line="360" w:lineRule="auto"/>
+        <w:jc w:val="both"/>
+        <w:rPr>
+          <w:lang w:val="en-US"/>
+        </w:rPr>
+      </w:pPr>
+      <w:bookmarkStart w:id="11" w:name="_Toc66787904"/>
+      <w:r>
+        <w:rPr>
+          <w:lang w:val="en-US"/>
+        </w:rPr>
+        <w:t>PID:</w:t>
+      </w:r>
+      <w:bookmarkEnd w:id="11"/>
+    </w:p>
+    <w:p>
+      <w:pPr>
+        <w:spacing w:line="360" w:lineRule="auto"/>
+        <w:jc w:val="both"/>
+        <w:rPr>
+          <w:lang w:val="en-US"/>
+        </w:rPr>
+      </w:pPr>
+      <w:r>
+        <w:rPr>
+          <w:lang w:val="en-US"/>
+        </w:rPr>
+        <w:t xml:space="preserve">The PID of the process running the </w:t>
+      </w:r>
+      <w:proofErr w:type="spellStart"/>
+      <w:r>
+        <w:rPr>
+          <w:lang w:val="en-US"/>
+        </w:rPr>
+        <w:t>cpu</w:t>
+      </w:r>
+      <w:proofErr w:type="spellEnd"/>
+      <w:r>
+        <w:rPr>
+          <w:lang w:val="en-US"/>
+        </w:rPr>
+        <w:t xml:space="preserve"> command is </w:t>
+      </w:r>
+      <w:r>
+        <w:rPr>
+          <w:b/>
+          <w:bCs/>
+          <w:lang w:val="en-US"/>
+        </w:rPr>
+        <w:t>14251</w:t>
+      </w:r>
+      <w:r>
+        <w:rPr>
+          <w:lang w:val="en-US"/>
+        </w:rPr>
+        <w:t>.</w:t>
+      </w:r>
+    </w:p>
+    <w:p>
+      <w:pPr>
+        <w:pStyle w:val="Heading3"/>
+        <w:numPr>
+          <w:ilvl w:val="0"/>
+          <w:numId w:val="11"/>
+        </w:numPr>
+        <w:spacing w:line="360" w:lineRule="auto"/>
+        <w:jc w:val="both"/>
+        <w:rPr>
+          <w:lang w:val="en-US"/>
+        </w:rPr>
+      </w:pPr>
+      <w:bookmarkStart w:id="12" w:name="_Toc66787905"/>
+      <w:r>
+        <w:rPr>
+          <w:lang w:val="en-US"/>
+        </w:rPr>
+        <w:t>CPU and Memory usage.</w:t>
+      </w:r>
+      <w:bookmarkEnd w:id="12"/>
+    </w:p>
+    <w:p>
+      <w:pPr>
+        <w:spacing w:line="360" w:lineRule="auto"/>
+        <w:jc w:val="both"/>
+        <w:rPr>
+          <w:lang w:val="en-US"/>
+        </w:rPr>
+      </w:pPr>
+      <w:r>
+        <w:rPr>
+          <w:lang w:val="en-US"/>
+        </w:rPr>
+        <w:t xml:space="preserve">This process is using </w:t>
+      </w:r>
+      <w:r>
+        <w:rPr>
+          <w:b/>
+          <w:bCs/>
+          <w:lang w:val="en-US"/>
+        </w:rPr>
+        <w:t>99.7% of CPU</w:t>
+      </w:r>
+      <w:r>
+        <w:rPr>
+          <w:lang w:val="en-US"/>
+        </w:rPr>
+        <w:t xml:space="preserve"> and </w:t>
+      </w:r>
+      <w:r>
+        <w:rPr>
+          <w:b/>
+          <w:bCs/>
+          <w:lang w:val="en-US"/>
+        </w:rPr>
+        <w:t>0.0% of memory</w:t>
+      </w:r>
+      <w:r>
+        <w:rPr>
+          <w:lang w:val="en-US"/>
+        </w:rPr>
+        <w:t>.</w:t>
+      </w:r>
+    </w:p>
+    <w:p>
+      <w:pPr>
+        <w:pStyle w:val="Heading3"/>
+        <w:numPr>
+          <w:ilvl w:val="0"/>
+          <w:numId w:val="11"/>
+        </w:numPr>
+        <w:spacing w:line="360" w:lineRule="auto"/>
+        <w:jc w:val="both"/>
+        <w:rPr>
+          <w:lang w:val="en-US"/>
+        </w:rPr>
+      </w:pPr>
+      <w:bookmarkStart w:id="13" w:name="_Toc66787906"/>
+      <w:r>
+        <w:rPr>
+          <w:lang w:val="en-US"/>
+        </w:rPr>
+        <w:lastRenderedPageBreak/>
+        <w:t>Current State of Process.</w:t>
+      </w:r>
+      <w:bookmarkEnd w:id="13"/>
+    </w:p>
+    <w:p>
+      <w:pPr>
+        <w:spacing w:line="360" w:lineRule="auto"/>
+        <w:jc w:val="both"/>
+        <w:rPr>
+          <w:lang w:val="en-US"/>
+        </w:rPr>
+      </w:pPr>
+      <w:r>
+        <w:rPr>
+          <w:lang w:val="en-US"/>
+        </w:rPr>
+        <w:t xml:space="preserve">The current state of the process is </w:t>
+      </w:r>
+      <w:r>
+        <w:rPr>
+          <w:b/>
+          <w:bCs/>
+          <w:lang w:val="en-US"/>
+        </w:rPr>
+        <w:t>Running</w:t>
+      </w:r>
+      <w:r>
+        <w:rPr>
+          <w:lang w:val="en-US"/>
+        </w:rPr>
+        <w:t>.</w:t>
+      </w:r>
+    </w:p>
+    <w:p>
+      <w:pPr>
+        <w:pStyle w:val="Heading3"/>
         <w:spacing w:line="360" w:lineRule="auto"/>
         <w:jc w:val="both"/>
         <w:rPr>
@@ -4090,14 +4359,96 @@
           <w:lang w:val="en-US"/>
         </w:rPr>
       </w:pPr>
-      <w:bookmarkStart w:id="10" w:name="_Toc66787903"/>
-      <w:r>
-        <w:rPr>
-          <w:lang w:val="en-US"/>
-        </w:rPr>
-        <w:t>Question 2:</w:t>
-      </w:r>
-      <w:bookmarkEnd w:id="10"/>
+      <w:bookmarkStart w:id="14" w:name="_Toc66787907"/>
+      <w:r>
+        <w:rPr>
+          <w:lang w:val="en-US"/>
+        </w:rPr>
+        <w:t>Question 3:</w:t>
+      </w:r>
+      <w:bookmarkEnd w:id="14"/>
+    </w:p>
+    <w:p>
+      <w:pPr>
+        <w:spacing w:line="360" w:lineRule="auto"/>
+        <w:jc w:val="both"/>
+        <w:rPr>
+          <w:lang w:val="en-US"/>
+        </w:rPr>
+      </w:pPr>
+    </w:p>
+    <w:p>
+      <w:pPr>
+        <w:pStyle w:val="Heading3"/>
+        <w:numPr>
+          <w:ilvl w:val="0"/>
+          <w:numId w:val="11"/>
+        </w:numPr>
+        <w:spacing w:line="360" w:lineRule="auto"/>
+        <w:jc w:val="both"/>
+        <w:rPr>
+          <w:lang w:val="en-US"/>
+        </w:rPr>
+      </w:pPr>
+      <w:bookmarkStart w:id="15" w:name="_Toc66787908"/>
+      <w:r>
+        <w:rPr>
+          <w:lang w:val="en-US"/>
+        </w:rPr>
+        <w:t>PID:</w:t>
+      </w:r>
+      <w:bookmarkEnd w:id="15"/>
+    </w:p>
+    <w:p>
+      <w:pPr>
+        <w:spacing w:line="360" w:lineRule="auto"/>
+        <w:jc w:val="both"/>
+        <w:rPr>
+          <w:lang w:val="en-US"/>
+        </w:rPr>
+      </w:pPr>
+      <w:r>
+        <w:rPr>
+          <w:lang w:val="en-US"/>
+        </w:rPr>
+        <w:t xml:space="preserve">The PID of process running </w:t>
+      </w:r>
+      <w:proofErr w:type="spellStart"/>
+      <w:r>
+        <w:rPr>
+          <w:lang w:val="en-US"/>
+        </w:rPr>
+        <w:t>cpu</w:t>
+      </w:r>
+      <w:proofErr w:type="spellEnd"/>
+      <w:r>
+        <w:rPr>
+          <w:lang w:val="en-US"/>
+        </w:rPr>
+        <w:t xml:space="preserve">-print command is </w:t>
+      </w:r>
+      <w:r>
+        <w:rPr>
+          <w:b/>
+          <w:bCs/>
+          <w:lang w:val="en-US"/>
+        </w:rPr>
+        <w:t>2</w:t>
+      </w:r>
+      <w:r>
+        <w:rPr>
+          <w:b/>
+          <w:bCs/>
+          <w:lang w:val="en-US"/>
+        </w:rPr>
+        <w:t>293</w:t>
+      </w:r>
+      <w:r>
+        <w:rPr>
+          <w:lang w:val="en-US"/>
+        </w:rPr>
+        <w:t>.</w:t>
+      </w:r>
     </w:p>
     <w:p>
       <w:pPr>
@@ -4112,10 +4463,10 @@
           <w:noProof/>
         </w:rPr>
         <w:drawing>
-          <wp:inline distT="0" distB="0" distL="0" distR="0" wp14:anchorId="283E97D4" wp14:editId="54687BCD">
-            <wp:extent cx="5731510" cy="292735"/>
-            <wp:effectExtent l="0" t="0" r="2540" b="0"/>
-            <wp:docPr id="1" name="Picture 1"/>
+          <wp:inline distT="0" distB="0" distL="0" distR="0" wp14:anchorId="522C29B8" wp14:editId="7891E26E">
+            <wp:extent cx="5731510" cy="340360"/>
+            <wp:effectExtent l="0" t="0" r="2540" b="2540"/>
+            <wp:docPr id="12" name="Picture 12"/>
             <wp:cNvGraphicFramePr>
               <a:graphicFrameLocks xmlns:a="http://schemas.openxmlformats.org/drawingml/2006/main" noChangeAspect="1"/>
             </wp:cNvGraphicFramePr>
@@ -4135,7 +4486,7 @@
                   <pic:spPr>
                     <a:xfrm>
                       <a:off x="0" y="0"/>
-                      <a:ext cx="5731510" cy="292735"/>
+                      <a:ext cx="5731510" cy="340360"/>
                     </a:xfrm>
                     <a:prstGeom prst="rect">
                       <a:avLst/>
@@ -4150,6 +4501,15 @@
     </w:p>
     <w:p>
       <w:pPr>
+        <w:spacing w:line="360" w:lineRule="auto"/>
+        <w:jc w:val="both"/>
+        <w:rPr>
+          <w:lang w:val="en-US"/>
+        </w:rPr>
+      </w:pPr>
+    </w:p>
+    <w:p>
+      <w:pPr>
         <w:pStyle w:val="Heading3"/>
         <w:numPr>
           <w:ilvl w:val="0"/>
@@ -4161,118 +4521,52 @@
           <w:lang w:val="en-US"/>
         </w:rPr>
       </w:pPr>
-      <w:bookmarkStart w:id="11" w:name="_Toc66787904"/>
-      <w:r>
-        <w:rPr>
-          <w:lang w:val="en-US"/>
-        </w:rPr>
-        <w:t>PID:</w:t>
-      </w:r>
-      <w:bookmarkEnd w:id="11"/>
-    </w:p>
-    <w:p>
-      <w:pPr>
-        <w:spacing w:line="360" w:lineRule="auto"/>
-        <w:jc w:val="both"/>
-        <w:rPr>
-          <w:lang w:val="en-US"/>
-        </w:rPr>
-      </w:pPr>
-      <w:r>
-        <w:rPr>
-          <w:lang w:val="en-US"/>
-        </w:rPr>
-        <w:t xml:space="preserve">The PID of the process running the </w:t>
-      </w:r>
-      <w:proofErr w:type="spellStart"/>
-      <w:r>
-        <w:rPr>
-          <w:lang w:val="en-US"/>
-        </w:rPr>
-        <w:t>cpu</w:t>
-      </w:r>
-      <w:proofErr w:type="spellEnd"/>
-      <w:r>
-        <w:rPr>
-          <w:lang w:val="en-US"/>
-        </w:rPr>
-        <w:t xml:space="preserve"> command is </w:t>
+      <w:bookmarkStart w:id="16" w:name="_Toc66787909"/>
+      <w:r>
+        <w:rPr>
+          <w:lang w:val="en-US"/>
+        </w:rPr>
+        <w:t>PID of Shell and ancestors.</w:t>
+      </w:r>
+      <w:bookmarkEnd w:id="16"/>
+    </w:p>
+    <w:p>
+      <w:pPr>
+        <w:spacing w:line="360" w:lineRule="auto"/>
+        <w:jc w:val="both"/>
+        <w:rPr>
+          <w:noProof/>
+          <w:lang w:val="en-US"/>
+        </w:rPr>
+      </w:pPr>
+      <w:r>
+        <w:rPr>
+          <w:noProof/>
+          <w:lang w:val="en-US"/>
+        </w:rPr>
+        <w:t xml:space="preserve">PID of Shell process is </w:t>
       </w:r>
       <w:r>
         <w:rPr>
           <w:b/>
           <w:bCs/>
-          <w:lang w:val="en-US"/>
-        </w:rPr>
-        <w:t>14251</w:t>
-      </w:r>
-      <w:r>
-        <w:rPr>
-          <w:lang w:val="en-US"/>
-        </w:rPr>
-        <w:t>.</w:t>
-      </w:r>
-    </w:p>
-    <w:p>
-      <w:pPr>
-        <w:pStyle w:val="Heading3"/>
-        <w:numPr>
-          <w:ilvl w:val="0"/>
-          <w:numId w:val="11"/>
-        </w:numPr>
-        <w:spacing w:line="360" w:lineRule="auto"/>
-        <w:jc w:val="both"/>
-        <w:rPr>
-          <w:lang w:val="en-US"/>
-        </w:rPr>
-      </w:pPr>
-      <w:bookmarkStart w:id="12" w:name="_Toc66787905"/>
-      <w:r>
-        <w:rPr>
-          <w:lang w:val="en-US"/>
-        </w:rPr>
-        <w:t>CPU and Memory usage.</w:t>
-      </w:r>
-      <w:bookmarkEnd w:id="12"/>
-    </w:p>
-    <w:p>
-      <w:pPr>
-        <w:spacing w:line="360" w:lineRule="auto"/>
-        <w:jc w:val="both"/>
-        <w:rPr>
-          <w:lang w:val="en-US"/>
-        </w:rPr>
-      </w:pPr>
-      <w:r>
-        <w:rPr>
-          <w:lang w:val="en-US"/>
-        </w:rPr>
-        <w:t xml:space="preserve">This process is using </w:t>
+          <w:noProof/>
+          <w:lang w:val="en-US"/>
+        </w:rPr>
+        <w:t>2</w:t>
       </w:r>
       <w:r>
         <w:rPr>
           <w:b/>
           <w:bCs/>
-          <w:lang w:val="en-US"/>
-        </w:rPr>
-        <w:t>99.7% of CPU</w:t>
-      </w:r>
-      <w:r>
-        <w:rPr>
-          <w:lang w:val="en-US"/>
-        </w:rPr>
-        <w:t xml:space="preserve"> and </w:t>
-      </w:r>
-      <w:r>
-        <w:rPr>
-          <w:b/>
-          <w:bCs/>
-          <w:lang w:val="en-US"/>
-        </w:rPr>
-        <w:t>0.0% of memory</w:t>
-      </w:r>
-      <w:r>
-        <w:rPr>
+          <w:noProof/>
+          <w:lang w:val="en-US"/>
+        </w:rPr>
+        <w:t>306</w:t>
+      </w:r>
+      <w:r>
+        <w:rPr>
+          <w:noProof/>
           <w:lang w:val="en-US"/>
         </w:rPr>
         <w:t>.</w:t>
@@ -4280,168 +4574,6 @@
     </w:p>
     <w:p>
       <w:pPr>
-        <w:pStyle w:val="Heading3"/>
-        <w:numPr>
-          <w:ilvl w:val="0"/>
-          <w:numId w:val="11"/>
-        </w:numPr>
-        <w:spacing w:line="360" w:lineRule="auto"/>
-        <w:jc w:val="both"/>
-        <w:rPr>
-          <w:lang w:val="en-US"/>
-        </w:rPr>
-      </w:pPr>
-      <w:bookmarkStart w:id="13" w:name="_Toc66787906"/>
-      <w:r>
-        <w:rPr>
-          <w:lang w:val="en-US"/>
-        </w:rPr>
-        <w:lastRenderedPageBreak/>
-        <w:t>Current State of Process.</w:t>
-      </w:r>
-      <w:bookmarkEnd w:id="13"/>
-    </w:p>
-    <w:p>
-      <w:pPr>
-        <w:spacing w:line="360" w:lineRule="auto"/>
-        <w:jc w:val="both"/>
-        <w:rPr>
-          <w:lang w:val="en-US"/>
-        </w:rPr>
-      </w:pPr>
-      <w:r>
-        <w:rPr>
-          <w:lang w:val="en-US"/>
-        </w:rPr>
-        <w:t xml:space="preserve">The current state of the process is </w:t>
-      </w:r>
-      <w:r>
-        <w:rPr>
-          <w:b/>
-          <w:bCs/>
-          <w:lang w:val="en-US"/>
-        </w:rPr>
-        <w:t>Running</w:t>
-      </w:r>
-      <w:r>
-        <w:rPr>
-          <w:lang w:val="en-US"/>
-        </w:rPr>
-        <w:t>.</w:t>
-      </w:r>
-    </w:p>
-    <w:p>
-      <w:pPr>
-        <w:pStyle w:val="Heading3"/>
-        <w:spacing w:line="360" w:lineRule="auto"/>
-        <w:jc w:val="both"/>
-        <w:rPr>
-          <w:lang w:val="en-US"/>
-        </w:rPr>
-      </w:pPr>
-    </w:p>
-    <w:p>
-      <w:pPr>
-        <w:pStyle w:val="Heading2"/>
-        <w:spacing w:line="360" w:lineRule="auto"/>
-        <w:jc w:val="both"/>
-        <w:rPr>
-          <w:lang w:val="en-US"/>
-        </w:rPr>
-      </w:pPr>
-      <w:bookmarkStart w:id="14" w:name="_Toc66787907"/>
-      <w:r>
-        <w:rPr>
-          <w:lang w:val="en-US"/>
-        </w:rPr>
-        <w:t>Question 3:</w:t>
-      </w:r>
-      <w:bookmarkEnd w:id="14"/>
-    </w:p>
-    <w:p>
-      <w:pPr>
-        <w:spacing w:line="360" w:lineRule="auto"/>
-        <w:jc w:val="both"/>
-        <w:rPr>
-          <w:lang w:val="en-US"/>
-        </w:rPr>
-      </w:pPr>
-    </w:p>
-    <w:p>
-      <w:pPr>
-        <w:pStyle w:val="Heading3"/>
-        <w:numPr>
-          <w:ilvl w:val="0"/>
-          <w:numId w:val="11"/>
-        </w:numPr>
-        <w:spacing w:line="360" w:lineRule="auto"/>
-        <w:jc w:val="both"/>
-        <w:rPr>
-          <w:lang w:val="en-US"/>
-        </w:rPr>
-      </w:pPr>
-      <w:bookmarkStart w:id="15" w:name="_Toc66787908"/>
-      <w:r>
-        <w:rPr>
-          <w:lang w:val="en-US"/>
-        </w:rPr>
-        <w:t>PID:</w:t>
-      </w:r>
-      <w:bookmarkEnd w:id="15"/>
-    </w:p>
-    <w:p>
-      <w:pPr>
-        <w:spacing w:line="360" w:lineRule="auto"/>
-        <w:jc w:val="both"/>
-        <w:rPr>
-          <w:lang w:val="en-US"/>
-        </w:rPr>
-      </w:pPr>
-      <w:r>
-        <w:rPr>
-          <w:lang w:val="en-US"/>
-        </w:rPr>
-        <w:t xml:space="preserve">The PID of process running </w:t>
-      </w:r>
-      <w:proofErr w:type="spellStart"/>
-      <w:r>
-        <w:rPr>
-          <w:lang w:val="en-US"/>
-        </w:rPr>
-        <w:t>cpu</w:t>
-      </w:r>
-      <w:proofErr w:type="spellEnd"/>
-      <w:r>
-        <w:rPr>
-          <w:lang w:val="en-US"/>
-        </w:rPr>
-        <w:t xml:space="preserve">-print command is </w:t>
-      </w:r>
-      <w:r>
-        <w:rPr>
-          <w:b/>
-          <w:bCs/>
-          <w:lang w:val="en-US"/>
-        </w:rPr>
-        <w:t>2</w:t>
-      </w:r>
-      <w:r>
-        <w:rPr>
-          <w:b/>
-          <w:bCs/>
-          <w:lang w:val="en-US"/>
-        </w:rPr>
-        <w:t>293</w:t>
-      </w:r>
-      <w:r>
-        <w:rPr>
-          <w:lang w:val="en-US"/>
-        </w:rPr>
-        <w:t>.</w:t>
-      </w:r>
-    </w:p>
-    <w:p>
-      <w:pPr>
         <w:spacing w:line="360" w:lineRule="auto"/>
         <w:jc w:val="both"/>
         <w:rPr>
@@ -4453,10 +4585,10 @@
           <w:noProof/>
         </w:rPr>
         <w:drawing>
-          <wp:inline distT="0" distB="0" distL="0" distR="0" wp14:anchorId="522C29B8" wp14:editId="7891E26E">
-            <wp:extent cx="5731510" cy="340360"/>
-            <wp:effectExtent l="0" t="0" r="2540" b="2540"/>
-            <wp:docPr id="12" name="Picture 12"/>
+          <wp:inline distT="0" distB="0" distL="0" distR="0" wp14:anchorId="20F29483" wp14:editId="70506249">
+            <wp:extent cx="5731510" cy="633095"/>
+            <wp:effectExtent l="0" t="0" r="2540" b="0"/>
+            <wp:docPr id="13" name="Picture 13"/>
             <wp:cNvGraphicFramePr>
               <a:graphicFrameLocks xmlns:a="http://schemas.openxmlformats.org/drawingml/2006/main" noChangeAspect="1"/>
             </wp:cNvGraphicFramePr>
@@ -4476,7 +4608,7 @@
                   <pic:spPr>
                     <a:xfrm>
                       <a:off x="0" y="0"/>
-                      <a:ext cx="5731510" cy="340360"/>
+                      <a:ext cx="5731510" cy="633095"/>
                     </a:xfrm>
                     <a:prstGeom prst="rect">
                       <a:avLst/>
@@ -4497,88 +4629,30 @@
           <w:lang w:val="en-US"/>
         </w:rPr>
       </w:pPr>
-    </w:p>
-    <w:p>
-      <w:pPr>
-        <w:pStyle w:val="Heading3"/>
-        <w:numPr>
-          <w:ilvl w:val="0"/>
-          <w:numId w:val="11"/>
-        </w:numPr>
-        <w:spacing w:line="360" w:lineRule="auto"/>
-        <w:jc w:val="both"/>
-        <w:rPr>
-          <w:lang w:val="en-US"/>
-        </w:rPr>
-      </w:pPr>
-      <w:bookmarkStart w:id="16" w:name="_Toc66787909"/>
-      <w:r>
-        <w:rPr>
-          <w:lang w:val="en-US"/>
-        </w:rPr>
-        <w:t>PID of Shell and ancestors.</w:t>
-      </w:r>
-      <w:bookmarkEnd w:id="16"/>
-    </w:p>
-    <w:p>
-      <w:pPr>
-        <w:spacing w:line="360" w:lineRule="auto"/>
-        <w:jc w:val="both"/>
+      <w:r>
+        <w:rPr>
+          <w:lang w:val="en-US"/>
+        </w:rPr>
+        <w:t>Ancestral tree is</w:t>
+      </w:r>
+    </w:p>
+    <w:p>
+      <w:pPr>
+        <w:spacing w:line="360" w:lineRule="auto"/>
+        <w:jc w:val="both"/>
+        <w:rPr>
+          <w:lang w:val="en-US"/>
+        </w:rPr>
+      </w:pPr>
+      <w:r>
         <w:rPr>
           <w:noProof/>
-          <w:lang w:val="en-US"/>
-        </w:rPr>
-      </w:pPr>
-      <w:r>
-        <w:rPr>
-          <w:noProof/>
-          <w:lang w:val="en-US"/>
-        </w:rPr>
-        <w:t xml:space="preserve">PID of Shell process is </w:t>
-      </w:r>
-      <w:r>
-        <w:rPr>
-          <w:b/>
-          <w:bCs/>
-          <w:noProof/>
-          <w:lang w:val="en-US"/>
-        </w:rPr>
-        <w:t>2</w:t>
-      </w:r>
-      <w:r>
-        <w:rPr>
-          <w:b/>
-          <w:bCs/>
-          <w:noProof/>
-          <w:lang w:val="en-US"/>
-        </w:rPr>
-        <w:t>306</w:t>
-      </w:r>
-      <w:r>
-        <w:rPr>
-          <w:noProof/>
-          <w:lang w:val="en-US"/>
-        </w:rPr>
-        <w:t>.</w:t>
-      </w:r>
-    </w:p>
-    <w:p>
-      <w:pPr>
-        <w:spacing w:line="360" w:lineRule="auto"/>
-        <w:jc w:val="both"/>
-        <w:rPr>
-          <w:lang w:val="en-US"/>
-        </w:rPr>
-      </w:pPr>
-      <w:r>
-        <w:rPr>
-          <w:noProof/>
         </w:rPr>
         <w:drawing>
-          <wp:inline distT="0" distB="0" distL="0" distR="0" wp14:anchorId="20F29483" wp14:editId="70506249">
-            <wp:extent cx="5731510" cy="633095"/>
-            <wp:effectExtent l="0" t="0" r="2540" b="0"/>
-            <wp:docPr id="13" name="Picture 13"/>
+          <wp:inline distT="0" distB="0" distL="0" distR="0" wp14:anchorId="1F1C8BA2" wp14:editId="0BDE6E54">
+            <wp:extent cx="5731510" cy="317500"/>
+            <wp:effectExtent l="0" t="0" r="2540" b="6350"/>
+            <wp:docPr id="14" name="Picture 14"/>
             <wp:cNvGraphicFramePr>
               <a:graphicFrameLocks xmlns:a="http://schemas.openxmlformats.org/drawingml/2006/main" noChangeAspect="1"/>
             </wp:cNvGraphicFramePr>
@@ -4598,7 +4672,7 @@
                   <pic:spPr>
                     <a:xfrm>
                       <a:off x="0" y="0"/>
-                      <a:ext cx="5731510" cy="633095"/>
+                      <a:ext cx="5731510" cy="317500"/>
                     </a:xfrm>
                     <a:prstGeom prst="rect">
                       <a:avLst/>
@@ -4623,26 +4697,205 @@
         <w:rPr>
           <w:lang w:val="en-US"/>
         </w:rPr>
-        <w:t>Ancestral tree is</w:t>
-      </w:r>
-    </w:p>
-    <w:p>
-      <w:pPr>
-        <w:spacing w:line="360" w:lineRule="auto"/>
-        <w:jc w:val="both"/>
-        <w:rPr>
-          <w:lang w:val="en-US"/>
-        </w:rPr>
+        <w:t>PID of cpu-print:2</w:t>
+      </w:r>
+      <w:r>
+        <w:rPr>
+          <w:lang w:val="en-US"/>
+        </w:rPr>
+        <w:t>293</w:t>
+      </w:r>
+    </w:p>
+    <w:p>
+      <w:pPr>
+        <w:spacing w:line="360" w:lineRule="auto"/>
+        <w:jc w:val="both"/>
+        <w:rPr>
+          <w:lang w:val="en-US"/>
+        </w:rPr>
+      </w:pPr>
+      <w:r>
+        <w:rPr>
+          <w:lang w:val="en-US"/>
+        </w:rPr>
+        <w:t>PID of bash:2</w:t>
+      </w:r>
+      <w:r>
+        <w:rPr>
+          <w:lang w:val="en-US"/>
+        </w:rPr>
+        <w:t>306</w:t>
+      </w:r>
+    </w:p>
+    <w:p>
+      <w:pPr>
+        <w:spacing w:line="360" w:lineRule="auto"/>
+        <w:jc w:val="both"/>
+        <w:rPr>
+          <w:lang w:val="en-US"/>
+        </w:rPr>
+      </w:pPr>
+      <w:r>
+        <w:rPr>
+          <w:lang w:val="en-US"/>
+        </w:rPr>
+        <w:t xml:space="preserve">PID of gnome-terminal: </w:t>
+      </w:r>
+      <w:r>
+        <w:rPr>
+          <w:lang w:val="en-US"/>
+        </w:rPr>
+        <w:t xml:space="preserve"> 2158</w:t>
+      </w:r>
+    </w:p>
+    <w:p>
+      <w:pPr>
+        <w:spacing w:line="360" w:lineRule="auto"/>
+        <w:jc w:val="both"/>
+        <w:rPr>
+          <w:lang w:val="en-US"/>
+        </w:rPr>
+      </w:pPr>
+      <w:r>
+        <w:rPr>
+          <w:lang w:val="en-US"/>
+        </w:rPr>
+        <w:t xml:space="preserve">PID of </w:t>
+      </w:r>
+      <w:proofErr w:type="spellStart"/>
+      <w:r>
+        <w:rPr>
+          <w:lang w:val="en-US"/>
+        </w:rPr>
+        <w:t>system</w:t>
+      </w:r>
+      <w:r>
+        <w:rPr>
+          <w:lang w:val="en-US"/>
+        </w:rPr>
+        <w:t>d</w:t>
+      </w:r>
+      <w:proofErr w:type="spellEnd"/>
+      <w:r>
+        <w:rPr>
+          <w:lang w:val="en-US"/>
+        </w:rPr>
+        <w:t>: 12</w:t>
+      </w:r>
+      <w:r>
+        <w:rPr>
+          <w:lang w:val="en-US"/>
+        </w:rPr>
+        <w:t>48</w:t>
+      </w:r>
+    </w:p>
+    <w:p>
+      <w:pPr>
+        <w:spacing w:line="360" w:lineRule="auto"/>
+        <w:jc w:val="both"/>
+        <w:rPr>
+          <w:lang w:val="en-US"/>
+        </w:rPr>
+      </w:pPr>
+    </w:p>
+    <w:p>
+      <w:pPr>
+        <w:pStyle w:val="Heading3"/>
+        <w:numPr>
+          <w:ilvl w:val="0"/>
+          <w:numId w:val="11"/>
+        </w:numPr>
+        <w:spacing w:line="360" w:lineRule="auto"/>
+        <w:jc w:val="both"/>
+      </w:pPr>
+      <w:bookmarkStart w:id="17" w:name="_Toc66787910"/>
+      <w:proofErr w:type="gramStart"/>
+      <w:r>
+        <w:rPr>
+          <w:lang w:val="en-US"/>
+        </w:rPr>
+        <w:t>.</w:t>
+      </w:r>
+      <w:r>
+        <w:t>/</w:t>
+      </w:r>
+      <w:proofErr w:type="spellStart"/>
+      <w:proofErr w:type="gramEnd"/>
+      <w:r>
+        <w:t>cpu</w:t>
+      </w:r>
+      <w:proofErr w:type="spellEnd"/>
+      <w:r>
+        <w:t>-print &gt; /</w:t>
+      </w:r>
+      <w:proofErr w:type="spellStart"/>
+      <w:r>
+        <w:t>tmp</w:t>
+      </w:r>
+      <w:proofErr w:type="spellEnd"/>
+      <w:r>
+        <w:t>/tmp.txt &amp;</w:t>
+      </w:r>
+      <w:bookmarkEnd w:id="17"/>
+    </w:p>
+    <w:p>
+      <w:pPr>
+        <w:spacing w:line="360" w:lineRule="auto"/>
+        <w:jc w:val="both"/>
+        <w:rPr>
+          <w:lang w:val="en-US"/>
+        </w:rPr>
+      </w:pPr>
+      <w:r>
+        <w:rPr>
+          <w:lang w:val="en-US"/>
+        </w:rPr>
+        <w:t xml:space="preserve">In this command when we redirect the output to a file, we see this by file descriptor 1 </w:t>
+      </w:r>
+      <w:proofErr w:type="gramStart"/>
+      <w:r>
+        <w:rPr>
+          <w:lang w:val="en-US"/>
+        </w:rPr>
+        <w:t>i.e.</w:t>
+      </w:r>
+      <w:proofErr w:type="gramEnd"/>
+      <w:r>
+        <w:rPr>
+          <w:lang w:val="en-US"/>
+        </w:rPr>
+        <w:t xml:space="preserve"> standard output, pointing to /</w:t>
+      </w:r>
+      <w:proofErr w:type="spellStart"/>
+      <w:r>
+        <w:rPr>
+          <w:lang w:val="en-US"/>
+        </w:rPr>
+        <w:t>tmp</w:t>
+      </w:r>
+      <w:proofErr w:type="spellEnd"/>
+      <w:r>
+        <w:rPr>
+          <w:lang w:val="en-US"/>
+        </w:rPr>
+        <w:t>/tmp.txt. The output is being written to this file.</w:t>
+      </w:r>
+    </w:p>
+    <w:p>
+      <w:pPr>
+        <w:spacing w:line="360" w:lineRule="auto"/>
+        <w:jc w:val="both"/>
       </w:pPr>
       <w:r>
         <w:rPr>
           <w:noProof/>
         </w:rPr>
+        <w:lastRenderedPageBreak/>
         <w:drawing>
-          <wp:inline distT="0" distB="0" distL="0" distR="0" wp14:anchorId="1F1C8BA2" wp14:editId="0BDE6E54">
-            <wp:extent cx="5731510" cy="317500"/>
-            <wp:effectExtent l="0" t="0" r="2540" b="6350"/>
-            <wp:docPr id="14" name="Picture 14"/>
+          <wp:inline distT="0" distB="0" distL="0" distR="0" wp14:anchorId="2D4ED102" wp14:editId="79496BF6">
+            <wp:extent cx="5731510" cy="1066800"/>
+            <wp:effectExtent l="0" t="0" r="2540" b="0"/>
+            <wp:docPr id="3" name="Picture 3"/>
             <wp:cNvGraphicFramePr>
               <a:graphicFrameLocks xmlns:a="http://schemas.openxmlformats.org/drawingml/2006/main" noChangeAspect="1"/>
             </wp:cNvGraphicFramePr>
@@ -4662,7 +4915,7 @@
                   <pic:spPr>
                     <a:xfrm>
                       <a:off x="0" y="0"/>
-                      <a:ext cx="5731510" cy="317500"/>
+                      <a:ext cx="5731510" cy="1066800"/>
                     </a:xfrm>
                     <a:prstGeom prst="rect">
                       <a:avLst/>
@@ -4677,119 +4930,6 @@
     </w:p>
     <w:p>
       <w:pPr>
-        <w:spacing w:line="360" w:lineRule="auto"/>
-        <w:jc w:val="both"/>
-        <w:rPr>
-          <w:lang w:val="en-US"/>
-        </w:rPr>
-      </w:pPr>
-      <w:r>
-        <w:rPr>
-          <w:lang w:val="en-US"/>
-        </w:rPr>
-        <w:t>PID of cpu-print:2</w:t>
-      </w:r>
-      <w:r>
-        <w:rPr>
-          <w:lang w:val="en-US"/>
-        </w:rPr>
-        <w:t>293</w:t>
-      </w:r>
-    </w:p>
-    <w:p>
-      <w:pPr>
-        <w:spacing w:line="360" w:lineRule="auto"/>
-        <w:jc w:val="both"/>
-        <w:rPr>
-          <w:lang w:val="en-US"/>
-        </w:rPr>
-      </w:pPr>
-      <w:r>
-        <w:rPr>
-          <w:lang w:val="en-US"/>
-        </w:rPr>
-        <w:t>PID of bash:2</w:t>
-      </w:r>
-      <w:r>
-        <w:rPr>
-          <w:lang w:val="en-US"/>
-        </w:rPr>
-        <w:t>306</w:t>
-      </w:r>
-    </w:p>
-    <w:p>
-      <w:pPr>
-        <w:spacing w:line="360" w:lineRule="auto"/>
-        <w:jc w:val="both"/>
-        <w:rPr>
-          <w:lang w:val="en-US"/>
-        </w:rPr>
-      </w:pPr>
-      <w:r>
-        <w:rPr>
-          <w:lang w:val="en-US"/>
-        </w:rPr>
-        <w:t xml:space="preserve">PID of gnome-terminal: </w:t>
-      </w:r>
-      <w:r>
-        <w:rPr>
-          <w:lang w:val="en-US"/>
-        </w:rPr>
-        <w:t xml:space="preserve"> 2158</w:t>
-      </w:r>
-    </w:p>
-    <w:p>
-      <w:pPr>
-        <w:spacing w:line="360" w:lineRule="auto"/>
-        <w:jc w:val="both"/>
-        <w:rPr>
-          <w:lang w:val="en-US"/>
-        </w:rPr>
-      </w:pPr>
-      <w:r>
-        <w:rPr>
-          <w:lang w:val="en-US"/>
-        </w:rPr>
-        <w:t xml:space="preserve">PID of </w:t>
-      </w:r>
-      <w:proofErr w:type="spellStart"/>
-      <w:r>
-        <w:rPr>
-          <w:lang w:val="en-US"/>
-        </w:rPr>
-        <w:t>system</w:t>
-      </w:r>
-      <w:r>
-        <w:rPr>
-          <w:lang w:val="en-US"/>
-        </w:rPr>
-        <w:t>d</w:t>
-      </w:r>
-      <w:proofErr w:type="spellEnd"/>
-      <w:r>
-        <w:rPr>
-          <w:lang w:val="en-US"/>
-        </w:rPr>
-        <w:t>: 12</w:t>
-      </w:r>
-      <w:r>
-        <w:rPr>
-          <w:lang w:val="en-US"/>
-        </w:rPr>
-        <w:t>48</w:t>
-      </w:r>
-    </w:p>
-    <w:p>
-      <w:pPr>
-        <w:spacing w:line="360" w:lineRule="auto"/>
-        <w:jc w:val="both"/>
-        <w:rPr>
-          <w:lang w:val="en-US"/>
-        </w:rPr>
-      </w:pPr>
-    </w:p>
-    <w:p>
-      <w:pPr>
         <w:pStyle w:val="Heading3"/>
         <w:numPr>
           <w:ilvl w:val="0"/>
@@ -4798,7 +4938,7 @@
         <w:spacing w:line="360" w:lineRule="auto"/>
         <w:jc w:val="both"/>
       </w:pPr>
-      <w:bookmarkStart w:id="17" w:name="_Toc66787910"/>
+      <w:bookmarkStart w:id="18" w:name="_Toc66787911"/>
       <w:proofErr w:type="gramStart"/>
       <w:r>
         <w:rPr>
@@ -4816,76 +4956,84 @@
       </w:r>
       <w:proofErr w:type="spellEnd"/>
       <w:r>
-        <w:t>-print &gt; /</w:t>
+        <w:t>-print | grep hello &amp;</w:t>
+      </w:r>
+      <w:bookmarkEnd w:id="18"/>
+    </w:p>
+    <w:p>
+      <w:pPr>
+        <w:spacing w:line="360" w:lineRule="auto"/>
+        <w:jc w:val="both"/>
+        <w:rPr>
+          <w:lang w:val="en-US"/>
+        </w:rPr>
+      </w:pPr>
+      <w:r>
+        <w:rPr>
+          <w:lang w:val="en-US"/>
+        </w:rPr>
+        <w:t xml:space="preserve">The most recent processes spawned after running this command are </w:t>
       </w:r>
       <w:proofErr w:type="spellStart"/>
       <w:r>
-        <w:t>tmp</w:t>
+        <w:rPr>
+          <w:lang w:val="en-US"/>
+        </w:rPr>
+        <w:t>cpu</w:t>
       </w:r>
       <w:proofErr w:type="spellEnd"/>
       <w:r>
-        <w:t>/tmp.txt &amp;</w:t>
-      </w:r>
-      <w:bookmarkEnd w:id="17"/>
-    </w:p>
-    <w:p>
-      <w:pPr>
-        <w:spacing w:line="360" w:lineRule="auto"/>
-        <w:jc w:val="both"/>
-        <w:rPr>
-          <w:lang w:val="en-US"/>
-        </w:rPr>
-      </w:pPr>
-      <w:r>
-        <w:rPr>
-          <w:lang w:val="en-US"/>
-        </w:rPr>
-        <w:t xml:space="preserve">In this command when we redirect the output to a file, we see this by file descriptor 1 </w:t>
-      </w:r>
-      <w:proofErr w:type="gramStart"/>
-      <w:r>
-        <w:rPr>
-          <w:lang w:val="en-US"/>
-        </w:rPr>
-        <w:t>i.e.</w:t>
-      </w:r>
-      <w:proofErr w:type="gramEnd"/>
-      <w:r>
-        <w:rPr>
-          <w:lang w:val="en-US"/>
-        </w:rPr>
-        <w:t xml:space="preserve"> standard output, pointing to /</w:t>
+        <w:rPr>
+          <w:lang w:val="en-US"/>
+        </w:rPr>
+        <w:t xml:space="preserve">-print with </w:t>
       </w:r>
       <w:proofErr w:type="spellStart"/>
       <w:r>
         <w:rPr>
           <w:lang w:val="en-US"/>
         </w:rPr>
-        <w:t>tmp</w:t>
+        <w:t>pid</w:t>
       </w:r>
       <w:proofErr w:type="spellEnd"/>
       <w:r>
         <w:rPr>
           <w:lang w:val="en-US"/>
         </w:rPr>
-        <w:t>/tmp.txt. The output is being written to this file.</w:t>
-      </w:r>
-    </w:p>
-    <w:p>
-      <w:pPr>
-        <w:spacing w:line="360" w:lineRule="auto"/>
-        <w:jc w:val="both"/>
+        <w:t xml:space="preserve"> 2073 and grep with </w:t>
+      </w:r>
+      <w:proofErr w:type="spellStart"/>
+      <w:r>
+        <w:rPr>
+          <w:lang w:val="en-US"/>
+        </w:rPr>
+        <w:t>pid</w:t>
+      </w:r>
+      <w:proofErr w:type="spellEnd"/>
+      <w:r>
+        <w:rPr>
+          <w:lang w:val="en-US"/>
+        </w:rPr>
+        <w:t xml:space="preserve"> 2074.</w:t>
+      </w:r>
+    </w:p>
+    <w:p>
+      <w:pPr>
+        <w:spacing w:line="360" w:lineRule="auto"/>
+        <w:jc w:val="both"/>
+        <w:rPr>
+          <w:lang w:val="en-US"/>
+        </w:rPr>
       </w:pPr>
       <w:r>
         <w:rPr>
           <w:noProof/>
         </w:rPr>
-        <w:lastRenderedPageBreak/>
         <w:drawing>
-          <wp:inline distT="0" distB="0" distL="0" distR="0" wp14:anchorId="2D4ED102" wp14:editId="79496BF6">
-            <wp:extent cx="5731510" cy="1066800"/>
-            <wp:effectExtent l="0" t="0" r="2540" b="0"/>
-            <wp:docPr id="3" name="Picture 3"/>
+          <wp:inline distT="0" distB="0" distL="0" distR="0" wp14:anchorId="0BC1FC65" wp14:editId="2BFC7892">
+            <wp:extent cx="5362575" cy="1400175"/>
+            <wp:effectExtent l="0" t="0" r="9525" b="9525"/>
+            <wp:docPr id="11" name="Picture 11"/>
             <wp:cNvGraphicFramePr>
               <a:graphicFrameLocks xmlns:a="http://schemas.openxmlformats.org/drawingml/2006/main" noChangeAspect="1"/>
             </wp:cNvGraphicFramePr>
@@ -4905,7 +5053,7 @@
                   <pic:spPr>
                     <a:xfrm>
                       <a:off x="0" y="0"/>
-                      <a:ext cx="5731510" cy="1066800"/>
+                      <a:ext cx="5362575" cy="1400175"/>
                     </a:xfrm>
                     <a:prstGeom prst="rect">
                       <a:avLst/>
@@ -4920,91 +5068,62 @@
     </w:p>
     <w:p>
       <w:pPr>
-        <w:pStyle w:val="Heading3"/>
-        <w:numPr>
-          <w:ilvl w:val="0"/>
-          <w:numId w:val="11"/>
-        </w:numPr>
-        <w:spacing w:line="360" w:lineRule="auto"/>
-        <w:jc w:val="both"/>
-      </w:pPr>
-      <w:bookmarkStart w:id="18" w:name="_Toc66787911"/>
+        <w:spacing w:line="360" w:lineRule="auto"/>
+        <w:jc w:val="both"/>
+        <w:rPr>
+          <w:lang w:val="en-US"/>
+        </w:rPr>
+      </w:pPr>
+    </w:p>
+    <w:p>
+      <w:pPr>
+        <w:spacing w:line="360" w:lineRule="auto"/>
+        <w:jc w:val="both"/>
+        <w:rPr>
+          <w:lang w:val="en-US"/>
+        </w:rPr>
+      </w:pPr>
+      <w:r>
+        <w:rPr>
+          <w:lang w:val="en-US"/>
+        </w:rPr>
+        <w:t xml:space="preserve">While looking at the file descriptors of </w:t>
+      </w:r>
+      <w:proofErr w:type="spellStart"/>
+      <w:r>
+        <w:rPr>
+          <w:lang w:val="en-US"/>
+        </w:rPr>
+        <w:t>cpu</w:t>
+      </w:r>
+      <w:proofErr w:type="spellEnd"/>
+      <w:r>
+        <w:rPr>
+          <w:lang w:val="en-US"/>
+        </w:rPr>
+        <w:t>-</w:t>
+      </w:r>
       <w:proofErr w:type="gramStart"/>
       <w:r>
         <w:rPr>
           <w:lang w:val="en-US"/>
         </w:rPr>
-        <w:t>.</w:t>
-      </w:r>
-      <w:r>
-        <w:t>/</w:t>
+        <w:t>print(</w:t>
       </w:r>
       <w:proofErr w:type="spellStart"/>
       <w:proofErr w:type="gramEnd"/>
       <w:r>
-        <w:t>cpu</w:t>
+        <w:rPr>
+          <w:lang w:val="en-US"/>
+        </w:rPr>
+        <w:t>pid</w:t>
       </w:r>
       <w:proofErr w:type="spellEnd"/>
       <w:r>
-        <w:t>-print | grep hello &amp;</w:t>
-      </w:r>
-      <w:bookmarkEnd w:id="18"/>
-    </w:p>
-    <w:p>
-      <w:pPr>
-        <w:spacing w:line="360" w:lineRule="auto"/>
-        <w:jc w:val="both"/>
-        <w:rPr>
-          <w:lang w:val="en-US"/>
-        </w:rPr>
-      </w:pPr>
-      <w:r>
-        <w:rPr>
-          <w:lang w:val="en-US"/>
-        </w:rPr>
-        <w:t xml:space="preserve">The most recent processes spawned after running this command are </w:t>
-      </w:r>
-      <w:proofErr w:type="spellStart"/>
-      <w:r>
-        <w:rPr>
-          <w:lang w:val="en-US"/>
-        </w:rPr>
-        <w:t>cpu</w:t>
-      </w:r>
-      <w:proofErr w:type="spellEnd"/>
-      <w:r>
-        <w:rPr>
-          <w:lang w:val="en-US"/>
-        </w:rPr>
-        <w:t xml:space="preserve">-print with </w:t>
-      </w:r>
-      <w:proofErr w:type="spellStart"/>
-      <w:r>
-        <w:rPr>
-          <w:lang w:val="en-US"/>
-        </w:rPr>
-        <w:t>pid</w:t>
-      </w:r>
-      <w:proofErr w:type="spellEnd"/>
-      <w:r>
-        <w:rPr>
-          <w:lang w:val="en-US"/>
-        </w:rPr>
-        <w:t xml:space="preserve"> 2073 and grep with </w:t>
-      </w:r>
-      <w:proofErr w:type="spellStart"/>
-      <w:r>
-        <w:rPr>
-          <w:lang w:val="en-US"/>
-        </w:rPr>
-        <w:t>pid</w:t>
-      </w:r>
-      <w:proofErr w:type="spellEnd"/>
-      <w:r>
-        <w:rPr>
-          <w:lang w:val="en-US"/>
-        </w:rPr>
-        <w:t xml:space="preserve"> 2074.</w:t>
+        <w:rPr>
+          <w:lang w:val="en-US"/>
+        </w:rPr>
+        <w:t xml:space="preserve"> 2073) we observer that the output descriptor is pointing to pip:[42137]. </w:t>
       </w:r>
     </w:p>
     <w:p>
@@ -5020,10 +5139,10 @@
           <w:noProof/>
         </w:rPr>
         <w:drawing>
-          <wp:inline distT="0" distB="0" distL="0" distR="0" wp14:anchorId="0BC1FC65" wp14:editId="2BFC7892">
-            <wp:extent cx="5362575" cy="1400175"/>
-            <wp:effectExtent l="0" t="0" r="9525" b="9525"/>
-            <wp:docPr id="11" name="Picture 11"/>
+          <wp:inline distT="0" distB="0" distL="0" distR="0" wp14:anchorId="214A5C36" wp14:editId="72C98A34">
+            <wp:extent cx="5731510" cy="757555"/>
+            <wp:effectExtent l="0" t="0" r="2540" b="4445"/>
+            <wp:docPr id="15" name="Picture 15"/>
             <wp:cNvGraphicFramePr>
               <a:graphicFrameLocks xmlns:a="http://schemas.openxmlformats.org/drawingml/2006/main" noChangeAspect="1"/>
             </wp:cNvGraphicFramePr>
@@ -5043,7 +5162,7 @@
                   <pic:spPr>
                     <a:xfrm>
                       <a:off x="0" y="0"/>
-                      <a:ext cx="5362575" cy="1400175"/>
+                      <a:ext cx="5731510" cy="757555"/>
                     </a:xfrm>
                     <a:prstGeom prst="rect">
                       <a:avLst/>
@@ -5064,41 +5183,18 @@
           <w:lang w:val="en-US"/>
         </w:rPr>
       </w:pPr>
-    </w:p>
-    <w:p>
-      <w:pPr>
-        <w:spacing w:line="360" w:lineRule="auto"/>
-        <w:jc w:val="both"/>
-        <w:rPr>
-          <w:lang w:val="en-US"/>
-        </w:rPr>
-      </w:pPr>
-      <w:r>
-        <w:rPr>
-          <w:lang w:val="en-US"/>
-        </w:rPr>
-        <w:t xml:space="preserve">While looking at the file descriptors of </w:t>
-      </w:r>
-      <w:proofErr w:type="spellStart"/>
-      <w:r>
-        <w:rPr>
-          <w:lang w:val="en-US"/>
-        </w:rPr>
-        <w:t>cpu</w:t>
-      </w:r>
-      <w:proofErr w:type="spellEnd"/>
-      <w:r>
-        <w:rPr>
-          <w:lang w:val="en-US"/>
-        </w:rPr>
-        <w:t>-</w:t>
+      <w:r>
+        <w:rPr>
+          <w:lang w:val="en-US"/>
+        </w:rPr>
+        <w:t xml:space="preserve">Similarly, looking at the file descriptors of </w:t>
       </w:r>
       <w:proofErr w:type="gramStart"/>
       <w:r>
         <w:rPr>
           <w:lang w:val="en-US"/>
         </w:rPr>
-        <w:t>print(</w:t>
+        <w:t>grep(</w:t>
       </w:r>
       <w:proofErr w:type="spellStart"/>
       <w:proofErr w:type="gramEnd"/>
@@ -5113,26 +5209,17 @@
         <w:rPr>
           <w:lang w:val="en-US"/>
         </w:rPr>
-        <w:t xml:space="preserve"> 2073) we observer that the output descriptor is pointing to pip:[42137]. </w:t>
-      </w:r>
-    </w:p>
-    <w:p>
-      <w:pPr>
-        <w:spacing w:line="360" w:lineRule="auto"/>
-        <w:jc w:val="both"/>
-        <w:rPr>
-          <w:lang w:val="en-US"/>
-        </w:rPr>
-      </w:pPr>
+        <w:t xml:space="preserve"> 2074) we observe that the input descriptor is pointing to pip:[42137].</w:t>
+      </w:r>
       <w:r>
         <w:rPr>
           <w:noProof/>
         </w:rPr>
         <w:drawing>
-          <wp:inline distT="0" distB="0" distL="0" distR="0" wp14:anchorId="214A5C36" wp14:editId="72C98A34">
-            <wp:extent cx="5731510" cy="757555"/>
-            <wp:effectExtent l="0" t="0" r="2540" b="4445"/>
-            <wp:docPr id="15" name="Picture 15"/>
+          <wp:inline distT="0" distB="0" distL="0" distR="0" wp14:anchorId="7CC49BF8" wp14:editId="678D10A6">
+            <wp:extent cx="5731510" cy="788035"/>
+            <wp:effectExtent l="0" t="0" r="2540" b="0"/>
+            <wp:docPr id="16" name="Picture 16"/>
             <wp:cNvGraphicFramePr>
               <a:graphicFrameLocks xmlns:a="http://schemas.openxmlformats.org/drawingml/2006/main" noChangeAspect="1"/>
             </wp:cNvGraphicFramePr>
@@ -5152,7 +5239,7 @@
                   <pic:spPr>
                     <a:xfrm>
                       <a:off x="0" y="0"/>
-                      <a:ext cx="5731510" cy="757555"/>
+                      <a:ext cx="5731510" cy="788035"/>
                     </a:xfrm>
                     <a:prstGeom prst="rect">
                       <a:avLst/>
@@ -5177,39 +5264,122 @@
         <w:rPr>
           <w:lang w:val="en-US"/>
         </w:rPr>
-        <w:t xml:space="preserve">Similarly, looking at the file descriptors of </w:t>
-      </w:r>
-      <w:proofErr w:type="gramStart"/>
-      <w:r>
-        <w:rPr>
-          <w:lang w:val="en-US"/>
-        </w:rPr>
-        <w:t>grep(</w:t>
+        <w:t xml:space="preserve">Hence, the output of the right command/operand which is </w:t>
       </w:r>
       <w:proofErr w:type="spellStart"/>
-      <w:proofErr w:type="gramEnd"/>
-      <w:r>
-        <w:rPr>
-          <w:lang w:val="en-US"/>
-        </w:rPr>
-        <w:t>pid</w:t>
+      <w:r>
+        <w:rPr>
+          <w:lang w:val="en-US"/>
+        </w:rPr>
+        <w:t>cpu</w:t>
       </w:r>
       <w:proofErr w:type="spellEnd"/>
       <w:r>
         <w:rPr>
           <w:lang w:val="en-US"/>
         </w:rPr>
-        <w:t xml:space="preserve"> 2074) we observe that the input descriptor is pointing to pip:[42137].</w:t>
-      </w:r>
+        <w:t>-print in our case is being directed to right command/operand which is grep. This is how the pipes are implemented in shell.</w:t>
+      </w:r>
+    </w:p>
+    <w:p>
+      <w:pPr>
+        <w:pStyle w:val="Heading3"/>
+        <w:numPr>
+          <w:ilvl w:val="0"/>
+          <w:numId w:val="11"/>
+        </w:numPr>
+        <w:spacing w:line="360" w:lineRule="auto"/>
+        <w:jc w:val="both"/>
+      </w:pPr>
+      <w:bookmarkStart w:id="19" w:name="_Toc66787912"/>
+      <w:r>
+        <w:t xml:space="preserve">cd, ls, history, </w:t>
+      </w:r>
+      <w:proofErr w:type="spellStart"/>
+      <w:r>
+        <w:t>ps</w:t>
+      </w:r>
+      <w:bookmarkEnd w:id="19"/>
+      <w:proofErr w:type="spellEnd"/>
+    </w:p>
+    <w:p>
+      <w:pPr>
+        <w:spacing w:line="360" w:lineRule="auto"/>
+        <w:jc w:val="both"/>
+        <w:rPr>
+          <w:lang w:val="en-US"/>
+        </w:rPr>
+      </w:pPr>
+      <w:proofErr w:type="spellStart"/>
+      <w:r>
+        <w:rPr>
+          <w:lang w:val="en-US"/>
+        </w:rPr>
+        <w:t>ps</w:t>
+      </w:r>
+      <w:proofErr w:type="spellEnd"/>
+      <w:r>
+        <w:rPr>
+          <w:lang w:val="en-US"/>
+        </w:rPr>
+        <w:t xml:space="preserve"> and ls already have their executables are simply executed when called. ‘type </w:t>
+      </w:r>
+      <w:proofErr w:type="spellStart"/>
+      <w:r>
+        <w:rPr>
+          <w:lang w:val="en-US"/>
+        </w:rPr>
+        <w:t>ps’</w:t>
+      </w:r>
+      <w:proofErr w:type="spellEnd"/>
+    </w:p>
+    <w:p>
+      <w:pPr>
+        <w:spacing w:line="360" w:lineRule="auto"/>
+        <w:jc w:val="both"/>
+        <w:rPr>
+          <w:lang w:val="en-US"/>
+        </w:rPr>
+      </w:pPr>
+      <w:r>
+        <w:rPr>
+          <w:lang w:val="en-US"/>
+        </w:rPr>
+        <w:t xml:space="preserve">and ‘type </w:t>
+      </w:r>
+      <w:proofErr w:type="spellStart"/>
+      <w:r>
+        <w:rPr>
+          <w:lang w:val="en-US"/>
+        </w:rPr>
+        <w:t>ls’</w:t>
+      </w:r>
+      <w:proofErr w:type="spellEnd"/>
+      <w:r>
+        <w:rPr>
+          <w:lang w:val="en-US"/>
+        </w:rPr>
+        <w:t xml:space="preserve"> can be used to locate executables.</w:t>
+      </w:r>
+    </w:p>
+    <w:p>
+      <w:pPr>
+        <w:spacing w:line="360" w:lineRule="auto"/>
+        <w:jc w:val="both"/>
+        <w:rPr>
+          <w:lang w:val="en-US"/>
+        </w:rPr>
+      </w:pPr>
       <w:r>
         <w:rPr>
           <w:noProof/>
         </w:rPr>
+        <w:lastRenderedPageBreak/>
         <w:drawing>
-          <wp:inline distT="0" distB="0" distL="0" distR="0" wp14:anchorId="7CC49BF8" wp14:editId="678D10A6">
-            <wp:extent cx="5731510" cy="788035"/>
-            <wp:effectExtent l="0" t="0" r="2540" b="0"/>
-            <wp:docPr id="16" name="Picture 16"/>
+          <wp:inline distT="0" distB="0" distL="0" distR="0" wp14:anchorId="2B50F625" wp14:editId="5BFFA8D4">
+            <wp:extent cx="3676650" cy="762000"/>
+            <wp:effectExtent l="0" t="0" r="0" b="0"/>
+            <wp:docPr id="17" name="Picture 17"/>
             <wp:cNvGraphicFramePr>
               <a:graphicFrameLocks xmlns:a="http://schemas.openxmlformats.org/drawingml/2006/main" noChangeAspect="1"/>
             </wp:cNvGraphicFramePr>
@@ -5229,7 +5399,7 @@
                   <pic:spPr>
                     <a:xfrm>
                       <a:off x="0" y="0"/>
-                      <a:ext cx="5731510" cy="788035"/>
+                      <a:ext cx="3676650" cy="762000"/>
                     </a:xfrm>
                     <a:prstGeom prst="rect">
                       <a:avLst/>
@@ -5254,102 +5424,7 @@
         <w:rPr>
           <w:lang w:val="en-US"/>
         </w:rPr>
-        <w:t xml:space="preserve">Hence, the output of the right command/operand which is </w:t>
-      </w:r>
-      <w:proofErr w:type="spellStart"/>
-      <w:r>
-        <w:rPr>
-          <w:lang w:val="en-US"/>
-        </w:rPr>
-        <w:t>cpu</w:t>
-      </w:r>
-      <w:proofErr w:type="spellEnd"/>
-      <w:r>
-        <w:rPr>
-          <w:lang w:val="en-US"/>
-        </w:rPr>
-        <w:t>-print in our case is being directed to right command/operand which is grep. This is how the pipes are implemented in shell.</w:t>
-      </w:r>
-    </w:p>
-    <w:p>
-      <w:pPr>
-        <w:pStyle w:val="Heading3"/>
-        <w:numPr>
-          <w:ilvl w:val="0"/>
-          <w:numId w:val="11"/>
-        </w:numPr>
-        <w:spacing w:line="360" w:lineRule="auto"/>
-        <w:jc w:val="both"/>
-      </w:pPr>
-      <w:bookmarkStart w:id="19" w:name="_Toc66787912"/>
-      <w:r>
-        <w:t xml:space="preserve">cd, ls, history, </w:t>
-      </w:r>
-      <w:proofErr w:type="spellStart"/>
-      <w:r>
-        <w:t>ps</w:t>
-      </w:r>
-      <w:bookmarkEnd w:id="19"/>
-      <w:proofErr w:type="spellEnd"/>
-    </w:p>
-    <w:p>
-      <w:pPr>
-        <w:spacing w:line="360" w:lineRule="auto"/>
-        <w:jc w:val="both"/>
-        <w:rPr>
-          <w:lang w:val="en-US"/>
-        </w:rPr>
-      </w:pPr>
-      <w:proofErr w:type="spellStart"/>
-      <w:r>
-        <w:rPr>
-          <w:lang w:val="en-US"/>
-        </w:rPr>
-        <w:t>ps</w:t>
-      </w:r>
-      <w:proofErr w:type="spellEnd"/>
-      <w:r>
-        <w:rPr>
-          <w:lang w:val="en-US"/>
-        </w:rPr>
-        <w:t xml:space="preserve"> and ls already have their executables are simply executed when called. ‘type </w:t>
-      </w:r>
-      <w:proofErr w:type="spellStart"/>
-      <w:r>
-        <w:rPr>
-          <w:lang w:val="en-US"/>
-        </w:rPr>
-        <w:t>ps’</w:t>
-      </w:r>
-      <w:proofErr w:type="spellEnd"/>
-    </w:p>
-    <w:p>
-      <w:pPr>
-        <w:spacing w:line="360" w:lineRule="auto"/>
-        <w:jc w:val="both"/>
-        <w:rPr>
-          <w:lang w:val="en-US"/>
-        </w:rPr>
-      </w:pPr>
-      <w:r>
-        <w:rPr>
-          <w:lang w:val="en-US"/>
-        </w:rPr>
-        <w:t xml:space="preserve">and ‘type </w:t>
-      </w:r>
-      <w:proofErr w:type="spellStart"/>
-      <w:r>
-        <w:rPr>
-          <w:lang w:val="en-US"/>
-        </w:rPr>
-        <w:t>ls’</w:t>
-      </w:r>
-      <w:proofErr w:type="spellEnd"/>
-      <w:r>
-        <w:rPr>
-          <w:lang w:val="en-US"/>
-        </w:rPr>
-        <w:t xml:space="preserve"> can be used to locate executables.</w:t>
+        <w:t xml:space="preserve"> While cd and history are implemented by the bash code itself because these are shell built-in and can be checked by running the ‘type cd’ and ‘type history’ commands.</w:t>
       </w:r>
     </w:p>
     <w:p>
@@ -5364,12 +5439,11 @@
         <w:rPr>
           <w:noProof/>
         </w:rPr>
-        <w:lastRenderedPageBreak/>
         <w:drawing>
-          <wp:inline distT="0" distB="0" distL="0" distR="0" wp14:anchorId="2B50F625" wp14:editId="5BFFA8D4">
-            <wp:extent cx="3676650" cy="762000"/>
-            <wp:effectExtent l="0" t="0" r="0" b="0"/>
-            <wp:docPr id="17" name="Picture 17"/>
+          <wp:inline distT="0" distB="0" distL="0" distR="0" wp14:anchorId="3C889E5C" wp14:editId="602FF82D">
+            <wp:extent cx="3505200" cy="695325"/>
+            <wp:effectExtent l="0" t="0" r="0" b="9525"/>
+            <wp:docPr id="18" name="Picture 18"/>
             <wp:cNvGraphicFramePr>
               <a:graphicFrameLocks xmlns:a="http://schemas.openxmlformats.org/drawingml/2006/main" noChangeAspect="1"/>
             </wp:cNvGraphicFramePr>
@@ -5389,7 +5463,7 @@
                   <pic:spPr>
                     <a:xfrm>
                       <a:off x="0" y="0"/>
-                      <a:ext cx="3676650" cy="762000"/>
+                      <a:ext cx="3505200" cy="695325"/>
                     </a:xfrm>
                     <a:prstGeom prst="rect">
                       <a:avLst/>
@@ -5406,16 +5480,52 @@
       <w:pPr>
         <w:spacing w:line="360" w:lineRule="auto"/>
         <w:jc w:val="both"/>
-        <w:rPr>
-          <w:lang w:val="en-US"/>
-        </w:rPr>
-      </w:pPr>
-      <w:r>
-        <w:rPr>
-          <w:lang w:val="en-US"/>
-        </w:rPr>
-        <w:t xml:space="preserve"> While cd and history are implemented by the bash code itself because these are shell built-in and can be checked by running the ‘type cd’ and ‘type history’ commands.</w:t>
-      </w:r>
+      </w:pPr>
+    </w:p>
+    <w:p>
+      <w:pPr>
+        <w:pStyle w:val="Heading2"/>
+        <w:spacing w:line="360" w:lineRule="auto"/>
+        <w:jc w:val="both"/>
+        <w:rPr>
+          <w:lang w:val="en-US"/>
+        </w:rPr>
+      </w:pPr>
+      <w:bookmarkStart w:id="20" w:name="_Toc66787913"/>
+      <w:r>
+        <w:rPr>
+          <w:lang w:val="en-US"/>
+        </w:rPr>
+        <w:t>Question 4:</w:t>
+      </w:r>
+      <w:bookmarkEnd w:id="20"/>
+    </w:p>
+    <w:p>
+      <w:pPr>
+        <w:pStyle w:val="Heading3"/>
+        <w:spacing w:line="360" w:lineRule="auto"/>
+        <w:jc w:val="both"/>
+        <w:rPr>
+          <w:lang w:val="en-US"/>
+        </w:rPr>
+      </w:pPr>
+      <w:bookmarkStart w:id="21" w:name="_Toc66787914"/>
+      <w:r>
+        <w:rPr>
+          <w:lang w:val="en-US"/>
+        </w:rPr>
+        <w:t>memory1.c</w:t>
+      </w:r>
+      <w:bookmarkEnd w:id="21"/>
+    </w:p>
+    <w:p>
+      <w:pPr>
+        <w:spacing w:line="360" w:lineRule="auto"/>
+        <w:jc w:val="both"/>
+        <w:rPr>
+          <w:lang w:val="en-US"/>
+        </w:rPr>
+      </w:pPr>
     </w:p>
     <w:p>
       <w:pPr>
@@ -5430,10 +5540,10 @@
           <w:noProof/>
         </w:rPr>
         <w:drawing>
-          <wp:inline distT="0" distB="0" distL="0" distR="0" wp14:anchorId="3C889E5C" wp14:editId="602FF82D">
-            <wp:extent cx="3505200" cy="695325"/>
-            <wp:effectExtent l="0" t="0" r="0" b="9525"/>
-            <wp:docPr id="18" name="Picture 18"/>
+          <wp:inline distT="0" distB="0" distL="0" distR="0" wp14:anchorId="677EC27F" wp14:editId="04F86738">
+            <wp:extent cx="4038600" cy="1847850"/>
+            <wp:effectExtent l="0" t="0" r="0" b="0"/>
+            <wp:docPr id="25" name="Picture 25"/>
             <wp:cNvGraphicFramePr>
               <a:graphicFrameLocks xmlns:a="http://schemas.openxmlformats.org/drawingml/2006/main" noChangeAspect="1"/>
             </wp:cNvGraphicFramePr>
@@ -5453,7 +5563,7 @@
                   <pic:spPr>
                     <a:xfrm>
                       <a:off x="0" y="0"/>
-                      <a:ext cx="3505200" cy="695325"/>
+                      <a:ext cx="4038600" cy="1847850"/>
                     </a:xfrm>
                     <a:prstGeom prst="rect">
                       <a:avLst/>
@@ -5470,52 +5580,141 @@
       <w:pPr>
         <w:spacing w:line="360" w:lineRule="auto"/>
         <w:jc w:val="both"/>
-      </w:pPr>
-    </w:p>
-    <w:p>
-      <w:pPr>
-        <w:pStyle w:val="Heading2"/>
-        <w:spacing w:line="360" w:lineRule="auto"/>
-        <w:jc w:val="both"/>
-        <w:rPr>
-          <w:lang w:val="en-US"/>
-        </w:rPr>
-      </w:pPr>
-      <w:bookmarkStart w:id="20" w:name="_Toc66787913"/>
-      <w:r>
-        <w:rPr>
-          <w:lang w:val="en-US"/>
-        </w:rPr>
-        <w:t>Question 4:</w:t>
-      </w:r>
-      <w:bookmarkEnd w:id="20"/>
-    </w:p>
-    <w:p>
-      <w:pPr>
-        <w:pStyle w:val="Heading3"/>
-        <w:spacing w:line="360" w:lineRule="auto"/>
-        <w:jc w:val="both"/>
-        <w:rPr>
-          <w:lang w:val="en-US"/>
-        </w:rPr>
-      </w:pPr>
-      <w:bookmarkStart w:id="21" w:name="_Toc66787914"/>
-      <w:r>
-        <w:rPr>
-          <w:lang w:val="en-US"/>
-        </w:rPr>
-        <w:t>memory1.c</w:t>
-      </w:r>
-      <w:bookmarkEnd w:id="21"/>
-    </w:p>
-    <w:p>
-      <w:pPr>
-        <w:spacing w:line="360" w:lineRule="auto"/>
-        <w:jc w:val="both"/>
-        <w:rPr>
-          <w:lang w:val="en-US"/>
-        </w:rPr>
-      </w:pPr>
+        <w:rPr>
+          <w:lang w:val="en-US"/>
+        </w:rPr>
+      </w:pPr>
+      <w:r>
+        <w:rPr>
+          <w:lang w:val="en-US"/>
+        </w:rPr>
+        <w:t xml:space="preserve">Using </w:t>
+      </w:r>
+      <w:proofErr w:type="spellStart"/>
+      <w:r>
+        <w:rPr>
+          <w:lang w:val="en-US"/>
+        </w:rPr>
+        <w:t>commad</w:t>
+      </w:r>
+      <w:proofErr w:type="spellEnd"/>
+      <w:r>
+        <w:rPr>
+          <w:lang w:val="en-US"/>
+        </w:rPr>
+        <w:t>:</w:t>
+      </w:r>
+      <w:r>
+        <w:rPr>
+          <w:lang w:val="en-US"/>
+        </w:rPr>
+        <w:t xml:space="preserve"> </w:t>
+      </w:r>
+      <w:proofErr w:type="spellStart"/>
+      <w:r>
+        <w:rPr>
+          <w:b/>
+          <w:bCs/>
+          <w:lang w:val="en-US"/>
+        </w:rPr>
+        <w:t>ps</w:t>
+      </w:r>
+      <w:proofErr w:type="spellEnd"/>
+      <w:r>
+        <w:rPr>
+          <w:b/>
+          <w:bCs/>
+          <w:lang w:val="en-US"/>
+        </w:rPr>
+        <w:t xml:space="preserve"> -aux –sort -</w:t>
+      </w:r>
+      <w:proofErr w:type="spellStart"/>
+      <w:r>
+        <w:rPr>
+          <w:b/>
+          <w:bCs/>
+          <w:lang w:val="en-US"/>
+        </w:rPr>
+        <w:t>rss</w:t>
+      </w:r>
+      <w:proofErr w:type="spellEnd"/>
+    </w:p>
+    <w:p>
+      <w:pPr>
+        <w:spacing w:line="360" w:lineRule="auto"/>
+        <w:jc w:val="both"/>
+        <w:rPr>
+          <w:lang w:val="en-US"/>
+        </w:rPr>
+      </w:pPr>
+      <w:proofErr w:type="spellStart"/>
+      <w:r>
+        <w:rPr>
+          <w:lang w:val="en-US"/>
+        </w:rPr>
+        <w:t>Pid</w:t>
+      </w:r>
+      <w:proofErr w:type="spellEnd"/>
+      <w:r>
+        <w:rPr>
+          <w:lang w:val="en-US"/>
+        </w:rPr>
+        <w:t>: 19781</w:t>
+      </w:r>
+    </w:p>
+    <w:p>
+      <w:pPr>
+        <w:spacing w:line="360" w:lineRule="auto"/>
+        <w:jc w:val="both"/>
+        <w:rPr>
+          <w:lang w:val="en-US"/>
+        </w:rPr>
+      </w:pPr>
+      <w:r>
+        <w:rPr>
+          <w:lang w:val="en-US"/>
+        </w:rPr>
+        <w:t xml:space="preserve">Memory used: </w:t>
+      </w:r>
+      <w:r>
+        <w:rPr>
+          <w:b/>
+          <w:bCs/>
+          <w:lang w:val="en-US"/>
+        </w:rPr>
+        <w:t>0.1%</w:t>
+      </w:r>
+    </w:p>
+    <w:p>
+      <w:pPr>
+        <w:spacing w:line="360" w:lineRule="auto"/>
+        <w:jc w:val="both"/>
+        <w:rPr>
+          <w:lang w:val="en-US"/>
+        </w:rPr>
+      </w:pPr>
+      <w:proofErr w:type="spellStart"/>
+      <w:r>
+        <w:rPr>
+          <w:lang w:val="en-US"/>
+        </w:rPr>
+        <w:t>Commad</w:t>
+      </w:r>
+      <w:proofErr w:type="spellEnd"/>
+      <w:proofErr w:type="gramStart"/>
+      <w:r>
+        <w:rPr>
+          <w:lang w:val="en-US"/>
+        </w:rPr>
+        <w:t>: .</w:t>
+      </w:r>
+      <w:proofErr w:type="gramEnd"/>
+      <w:r>
+        <w:rPr>
+          <w:lang w:val="en-US"/>
+        </w:rPr>
+        <w:t>/memory1</w:t>
+      </w:r>
     </w:p>
     <w:p>
       <w:pPr>
@@ -5530,10 +5729,10 @@
           <w:noProof/>
         </w:rPr>
         <w:drawing>
-          <wp:inline distT="0" distB="0" distL="0" distR="0" wp14:anchorId="677EC27F" wp14:editId="04F86738">
-            <wp:extent cx="4038600" cy="1847850"/>
-            <wp:effectExtent l="0" t="0" r="0" b="0"/>
-            <wp:docPr id="25" name="Picture 25"/>
+          <wp:inline distT="0" distB="0" distL="0" distR="0" wp14:anchorId="7F6F2C73" wp14:editId="69C884F3">
+            <wp:extent cx="5731510" cy="184150"/>
+            <wp:effectExtent l="0" t="0" r="2540" b="6350"/>
+            <wp:docPr id="24" name="Picture 24"/>
             <wp:cNvGraphicFramePr>
               <a:graphicFrameLocks xmlns:a="http://schemas.openxmlformats.org/drawingml/2006/main" noChangeAspect="1"/>
             </wp:cNvGraphicFramePr>
@@ -5553,7 +5752,7 @@
                   <pic:spPr>
                     <a:xfrm>
                       <a:off x="0" y="0"/>
-                      <a:ext cx="4038600" cy="1847850"/>
+                      <a:ext cx="5731510" cy="184150"/>
                     </a:xfrm>
                     <a:prstGeom prst="rect">
                       <a:avLst/>
@@ -5568,143 +5767,22 @@
     </w:p>
     <w:p>
       <w:pPr>
-        <w:spacing w:line="360" w:lineRule="auto"/>
-        <w:jc w:val="both"/>
-        <w:rPr>
-          <w:lang w:val="en-US"/>
-        </w:rPr>
-      </w:pPr>
-      <w:r>
-        <w:rPr>
-          <w:lang w:val="en-US"/>
-        </w:rPr>
-        <w:t xml:space="preserve">Using </w:t>
-      </w:r>
-      <w:proofErr w:type="spellStart"/>
-      <w:r>
-        <w:rPr>
-          <w:lang w:val="en-US"/>
-        </w:rPr>
-        <w:t>commad</w:t>
-      </w:r>
-      <w:proofErr w:type="spellEnd"/>
-      <w:r>
-        <w:rPr>
-          <w:lang w:val="en-US"/>
-        </w:rPr>
-        <w:t>:</w:t>
-      </w:r>
-      <w:r>
-        <w:rPr>
-          <w:lang w:val="en-US"/>
-        </w:rPr>
-        <w:t xml:space="preserve"> </w:t>
-      </w:r>
-      <w:proofErr w:type="spellStart"/>
-      <w:r>
-        <w:rPr>
-          <w:b/>
-          <w:bCs/>
-          <w:lang w:val="en-US"/>
-        </w:rPr>
-        <w:t>ps</w:t>
-      </w:r>
-      <w:proofErr w:type="spellEnd"/>
-      <w:r>
-        <w:rPr>
-          <w:b/>
-          <w:bCs/>
-          <w:lang w:val="en-US"/>
-        </w:rPr>
-        <w:t xml:space="preserve"> -aux –sort -</w:t>
-      </w:r>
-      <w:proofErr w:type="spellStart"/>
-      <w:r>
-        <w:rPr>
-          <w:b/>
-          <w:bCs/>
-          <w:lang w:val="en-US"/>
-        </w:rPr>
-        <w:t>rss</w:t>
-      </w:r>
-      <w:proofErr w:type="spellEnd"/>
-    </w:p>
-    <w:p>
-      <w:pPr>
-        <w:spacing w:line="360" w:lineRule="auto"/>
-        <w:jc w:val="both"/>
-        <w:rPr>
-          <w:lang w:val="en-US"/>
-        </w:rPr>
-      </w:pPr>
-      <w:proofErr w:type="spellStart"/>
-      <w:r>
-        <w:rPr>
-          <w:lang w:val="en-US"/>
-        </w:rPr>
-        <w:t>Pid</w:t>
-      </w:r>
-      <w:proofErr w:type="spellEnd"/>
-      <w:r>
-        <w:rPr>
-          <w:lang w:val="en-US"/>
-        </w:rPr>
-        <w:t>: 19781</w:t>
-      </w:r>
-    </w:p>
-    <w:p>
-      <w:pPr>
-        <w:spacing w:line="360" w:lineRule="auto"/>
-        <w:jc w:val="both"/>
-        <w:rPr>
-          <w:lang w:val="en-US"/>
-        </w:rPr>
-      </w:pPr>
-      <w:r>
-        <w:rPr>
-          <w:lang w:val="en-US"/>
-        </w:rPr>
-        <w:t xml:space="preserve">Memory used: </w:t>
-      </w:r>
-      <w:r>
-        <w:rPr>
-          <w:b/>
-          <w:bCs/>
-          <w:lang w:val="en-US"/>
-        </w:rPr>
-        <w:t>0.1%</w:t>
-      </w:r>
-    </w:p>
-    <w:p>
-      <w:pPr>
-        <w:spacing w:line="360" w:lineRule="auto"/>
-        <w:jc w:val="both"/>
-        <w:rPr>
-          <w:lang w:val="en-US"/>
-        </w:rPr>
-      </w:pPr>
-      <w:proofErr w:type="spellStart"/>
-      <w:r>
-        <w:rPr>
-          <w:lang w:val="en-US"/>
-        </w:rPr>
-        <w:t>Commad</w:t>
-      </w:r>
-      <w:proofErr w:type="spellEnd"/>
-      <w:proofErr w:type="gramStart"/>
-      <w:r>
-        <w:rPr>
-          <w:lang w:val="en-US"/>
-        </w:rPr>
-        <w:t>: .</w:t>
-      </w:r>
-      <w:proofErr w:type="gramEnd"/>
-      <w:r>
-        <w:rPr>
-          <w:lang w:val="en-US"/>
-        </w:rPr>
-        <w:t>/memory1</w:t>
-      </w:r>
+        <w:pStyle w:val="Heading3"/>
+        <w:spacing w:line="360" w:lineRule="auto"/>
+        <w:jc w:val="both"/>
+        <w:rPr>
+          <w:lang w:val="en-US"/>
+        </w:rPr>
+      </w:pPr>
+      <w:bookmarkStart w:id="22" w:name="_Toc66787915"/>
+      <w:r>
+        <w:rPr>
+          <w:lang w:val="en-US"/>
+        </w:rPr>
+        <w:lastRenderedPageBreak/>
+        <w:t>memory2.c</w:t>
+      </w:r>
+      <w:bookmarkEnd w:id="22"/>
     </w:p>
     <w:p>
       <w:pPr>
@@ -5719,10 +5797,10 @@
           <w:noProof/>
         </w:rPr>
         <w:drawing>
-          <wp:inline distT="0" distB="0" distL="0" distR="0" wp14:anchorId="7F6F2C73" wp14:editId="69C884F3">
-            <wp:extent cx="5731510" cy="184150"/>
-            <wp:effectExtent l="0" t="0" r="2540" b="6350"/>
-            <wp:docPr id="24" name="Picture 24"/>
+          <wp:inline distT="0" distB="0" distL="0" distR="0" wp14:anchorId="3F858A53" wp14:editId="32FF79F1">
+            <wp:extent cx="5731510" cy="1738630"/>
+            <wp:effectExtent l="0" t="0" r="2540" b="0"/>
+            <wp:docPr id="27" name="Picture 27"/>
             <wp:cNvGraphicFramePr>
               <a:graphicFrameLocks xmlns:a="http://schemas.openxmlformats.org/drawingml/2006/main" noChangeAspect="1"/>
             </wp:cNvGraphicFramePr>
@@ -5742,7 +5820,7 @@
                   <pic:spPr>
                     <a:xfrm>
                       <a:off x="0" y="0"/>
-                      <a:ext cx="5731510" cy="184150"/>
+                      <a:ext cx="5731510" cy="1738630"/>
                     </a:xfrm>
                     <a:prstGeom prst="rect">
                       <a:avLst/>
@@ -5757,22 +5835,112 @@
     </w:p>
     <w:p>
       <w:pPr>
-        <w:pStyle w:val="Heading3"/>
-        <w:spacing w:line="360" w:lineRule="auto"/>
-        <w:jc w:val="both"/>
-        <w:rPr>
-          <w:lang w:val="en-US"/>
-        </w:rPr>
-      </w:pPr>
-      <w:bookmarkStart w:id="22" w:name="_Toc66787915"/>
-      <w:r>
-        <w:rPr>
-          <w:lang w:val="en-US"/>
-        </w:rPr>
-        <w:lastRenderedPageBreak/>
-        <w:t>memory2.c</w:t>
-      </w:r>
-      <w:bookmarkEnd w:id="22"/>
+        <w:spacing w:line="360" w:lineRule="auto"/>
+        <w:jc w:val="both"/>
+        <w:rPr>
+          <w:lang w:val="en-US"/>
+        </w:rPr>
+      </w:pPr>
+      <w:r>
+        <w:rPr>
+          <w:lang w:val="en-US"/>
+        </w:rPr>
+        <w:t xml:space="preserve">Using </w:t>
+      </w:r>
+      <w:proofErr w:type="spellStart"/>
+      <w:r>
+        <w:rPr>
+          <w:lang w:val="en-US"/>
+        </w:rPr>
+        <w:t>commad</w:t>
+      </w:r>
+      <w:proofErr w:type="spellEnd"/>
+      <w:r>
+        <w:rPr>
+          <w:lang w:val="en-US"/>
+        </w:rPr>
+        <w:t xml:space="preserve">: </w:t>
+      </w:r>
+      <w:proofErr w:type="spellStart"/>
+      <w:r>
+        <w:rPr>
+          <w:b/>
+          <w:bCs/>
+          <w:lang w:val="en-US"/>
+        </w:rPr>
+        <w:t>ps</w:t>
+      </w:r>
+      <w:proofErr w:type="spellEnd"/>
+      <w:r>
+        <w:rPr>
+          <w:b/>
+          <w:bCs/>
+          <w:lang w:val="en-US"/>
+        </w:rPr>
+        <w:t xml:space="preserve"> -aux –sort -</w:t>
+      </w:r>
+      <w:proofErr w:type="spellStart"/>
+      <w:r>
+        <w:rPr>
+          <w:b/>
+          <w:bCs/>
+          <w:lang w:val="en-US"/>
+        </w:rPr>
+        <w:t>rss</w:t>
+      </w:r>
+      <w:proofErr w:type="spellEnd"/>
+    </w:p>
+    <w:p>
+      <w:pPr>
+        <w:spacing w:line="360" w:lineRule="auto"/>
+        <w:jc w:val="both"/>
+        <w:rPr>
+          <w:lang w:val="en-US"/>
+        </w:rPr>
+      </w:pPr>
+      <w:proofErr w:type="spellStart"/>
+      <w:r>
+        <w:rPr>
+          <w:lang w:val="en-US"/>
+        </w:rPr>
+        <w:t>Pid</w:t>
+      </w:r>
+      <w:proofErr w:type="spellEnd"/>
+      <w:r>
+        <w:rPr>
+          <w:lang w:val="en-US"/>
+        </w:rPr>
+        <w:t>: 19</w:t>
+      </w:r>
+      <w:r>
+        <w:rPr>
+          <w:lang w:val="en-US"/>
+        </w:rPr>
+        <w:t>821</w:t>
+      </w:r>
+    </w:p>
+    <w:p>
+      <w:pPr>
+        <w:spacing w:line="360" w:lineRule="auto"/>
+        <w:jc w:val="both"/>
+        <w:rPr>
+          <w:lang w:val="en-US"/>
+        </w:rPr>
+      </w:pPr>
+      <w:r>
+        <w:rPr>
+          <w:lang w:val="en-US"/>
+        </w:rPr>
+        <w:t>Memory used</w:t>
+      </w:r>
+      <w:r>
+        <w:rPr>
+          <w:b/>
+          <w:bCs/>
+          <w:lang w:val="en-US"/>
+        </w:rPr>
+        <w:t>: 0.1%</w:t>
+      </w:r>
     </w:p>
     <w:p>
       <w:pPr>
@@ -5787,10 +5955,18 @@
           <w:noProof/>
         </w:rPr>
         <w:drawing>
-          <wp:inline distT="0" distB="0" distL="0" distR="0" wp14:anchorId="3F858A53" wp14:editId="32FF79F1">
-            <wp:extent cx="5731510" cy="1738630"/>
+          <wp:anchor distT="0" distB="0" distL="114300" distR="114300" simplePos="0" relativeHeight="251662336" behindDoc="0" locked="0" layoutInCell="1" allowOverlap="1" wp14:anchorId="7508B2D8" wp14:editId="295F13E3">
+            <wp:simplePos x="0" y="0"/>
+            <wp:positionH relativeFrom="column">
+              <wp:posOffset>-161925</wp:posOffset>
+            </wp:positionH>
+            <wp:positionV relativeFrom="paragraph">
+              <wp:posOffset>319405</wp:posOffset>
+            </wp:positionV>
+            <wp:extent cx="5731510" cy="154940"/>
             <wp:effectExtent l="0" t="0" r="2540" b="0"/>
-            <wp:docPr id="27" name="Picture 27"/>
+            <wp:wrapSquare wrapText="bothSides"/>
+            <wp:docPr id="26" name="Picture 26"/>
             <wp:cNvGraphicFramePr>
               <a:graphicFrameLocks xmlns:a="http://schemas.openxmlformats.org/drawingml/2006/main" noChangeAspect="1"/>
             </wp:cNvGraphicFramePr>
@@ -5802,7 +5978,13 @@
                     <pic:cNvPicPr/>
                   </pic:nvPicPr>
                   <pic:blipFill>
-                    <a:blip r:embed="rId25"/>
+                    <a:blip r:embed="rId25">
+                      <a:extLst>
+                        <a:ext uri="{28A0092B-C50C-407E-A947-70E740481C1C}">
+                          <a14:useLocalDpi xmlns:a14="http://schemas.microsoft.com/office/drawing/2010/main" val="0"/>
+                        </a:ext>
+                      </a:extLst>
+                    </a:blip>
                     <a:stretch>
                       <a:fillRect/>
                     </a:stretch>
@@ -5810,7 +5992,7 @@
                   <pic:spPr>
                     <a:xfrm>
                       <a:off x="0" y="0"/>
-                      <a:ext cx="5731510" cy="1738630"/>
+                      <a:ext cx="5731510" cy="154940"/>
                     </a:xfrm>
                     <a:prstGeom prst="rect">
                       <a:avLst/>
@@ -5819,127 +6001,9 @@
                 </pic:pic>
               </a:graphicData>
             </a:graphic>
-          </wp:inline>
+          </wp:anchor>
         </w:drawing>
       </w:r>
-    </w:p>
-    <w:p>
-      <w:pPr>
-        <w:spacing w:line="360" w:lineRule="auto"/>
-        <w:jc w:val="both"/>
-        <w:rPr>
-          <w:lang w:val="en-US"/>
-        </w:rPr>
-      </w:pPr>
-      <w:r>
-        <w:rPr>
-          <w:lang w:val="en-US"/>
-        </w:rPr>
-        <w:t xml:space="preserve">Using </w:t>
-      </w:r>
-      <w:proofErr w:type="spellStart"/>
-      <w:r>
-        <w:rPr>
-          <w:lang w:val="en-US"/>
-        </w:rPr>
-        <w:t>commad</w:t>
-      </w:r>
-      <w:proofErr w:type="spellEnd"/>
-      <w:r>
-        <w:rPr>
-          <w:lang w:val="en-US"/>
-        </w:rPr>
-        <w:t xml:space="preserve">: </w:t>
-      </w:r>
-      <w:proofErr w:type="spellStart"/>
-      <w:r>
-        <w:rPr>
-          <w:b/>
-          <w:bCs/>
-          <w:lang w:val="en-US"/>
-        </w:rPr>
-        <w:t>ps</w:t>
-      </w:r>
-      <w:proofErr w:type="spellEnd"/>
-      <w:r>
-        <w:rPr>
-          <w:b/>
-          <w:bCs/>
-          <w:lang w:val="en-US"/>
-        </w:rPr>
-        <w:t xml:space="preserve"> -aux –sort -</w:t>
-      </w:r>
-      <w:proofErr w:type="spellStart"/>
-      <w:r>
-        <w:rPr>
-          <w:b/>
-          <w:bCs/>
-          <w:lang w:val="en-US"/>
-        </w:rPr>
-        <w:t>rss</w:t>
-      </w:r>
-      <w:proofErr w:type="spellEnd"/>
-    </w:p>
-    <w:p>
-      <w:pPr>
-        <w:spacing w:line="360" w:lineRule="auto"/>
-        <w:jc w:val="both"/>
-        <w:rPr>
-          <w:lang w:val="en-US"/>
-        </w:rPr>
-      </w:pPr>
-      <w:proofErr w:type="spellStart"/>
-      <w:r>
-        <w:rPr>
-          <w:lang w:val="en-US"/>
-        </w:rPr>
-        <w:t>Pid</w:t>
-      </w:r>
-      <w:proofErr w:type="spellEnd"/>
-      <w:r>
-        <w:rPr>
-          <w:lang w:val="en-US"/>
-        </w:rPr>
-        <w:t>: 19</w:t>
-      </w:r>
-      <w:r>
-        <w:rPr>
-          <w:lang w:val="en-US"/>
-        </w:rPr>
-        <w:t>821</w:t>
-      </w:r>
-    </w:p>
-    <w:p>
-      <w:pPr>
-        <w:spacing w:line="360" w:lineRule="auto"/>
-        <w:jc w:val="both"/>
-        <w:rPr>
-          <w:lang w:val="en-US"/>
-        </w:rPr>
-      </w:pPr>
-      <w:r>
-        <w:rPr>
-          <w:lang w:val="en-US"/>
-        </w:rPr>
-        <w:t>Memory used</w:t>
-      </w:r>
-      <w:r>
-        <w:rPr>
-          <w:b/>
-          <w:bCs/>
-          <w:lang w:val="en-US"/>
-        </w:rPr>
-        <w:t>: 0.1%</w:t>
-      </w:r>
-    </w:p>
-    <w:p>
-      <w:pPr>
-        <w:spacing w:line="360" w:lineRule="auto"/>
-        <w:jc w:val="both"/>
-        <w:rPr>
-          <w:lang w:val="en-US"/>
-        </w:rPr>
-      </w:pPr>
       <w:proofErr w:type="spellStart"/>
       <w:r>
         <w:rPr>
@@ -5974,6 +6038,46 @@
     </w:p>
     <w:p>
       <w:pPr>
+        <w:pStyle w:val="Heading2"/>
+        <w:spacing w:line="360" w:lineRule="auto"/>
+        <w:jc w:val="both"/>
+        <w:rPr>
+          <w:lang w:val="en-US"/>
+        </w:rPr>
+      </w:pPr>
+      <w:r>
+        <w:rPr>
+          <w:lang w:val="en-US"/>
+        </w:rPr>
+        <w:t>Question 5:</w:t>
+      </w:r>
+    </w:p>
+    <w:p>
+      <w:pPr>
+        <w:pStyle w:val="Heading3"/>
+        <w:spacing w:line="360" w:lineRule="auto"/>
+        <w:jc w:val="both"/>
+        <w:rPr>
+          <w:lang w:val="en-US"/>
+        </w:rPr>
+      </w:pPr>
+      <w:proofErr w:type="spellStart"/>
+      <w:r>
+        <w:rPr>
+          <w:lang w:val="en-US"/>
+        </w:rPr>
+        <w:t>disk.c</w:t>
+      </w:r>
+      <w:proofErr w:type="spellEnd"/>
+      <w:r>
+        <w:rPr>
+          <w:lang w:val="en-US"/>
+        </w:rPr>
+        <w:t>:</w:t>
+      </w:r>
+    </w:p>
+    <w:p>
+      <w:pPr>
         <w:spacing w:line="360" w:lineRule="auto"/>
         <w:jc w:val="both"/>
         <w:rPr>
@@ -5985,10 +6089,10 @@
           <w:noProof/>
         </w:rPr>
         <w:drawing>
-          <wp:inline distT="0" distB="0" distL="0" distR="0" wp14:anchorId="7508B2D8" wp14:editId="7B4A879F">
-            <wp:extent cx="5731510" cy="154940"/>
+          <wp:inline distT="0" distB="0" distL="0" distR="0" wp14:anchorId="7CC9823F" wp14:editId="7062D4FD">
+            <wp:extent cx="5731510" cy="1639570"/>
             <wp:effectExtent l="0" t="0" r="2540" b="0"/>
-            <wp:docPr id="26" name="Picture 26"/>
+            <wp:docPr id="29" name="Picture 29"/>
             <wp:cNvGraphicFramePr>
               <a:graphicFrameLocks xmlns:a="http://schemas.openxmlformats.org/drawingml/2006/main" noChangeAspect="1"/>
             </wp:cNvGraphicFramePr>
@@ -6008,7 +6112,7 @@
                   <pic:spPr>
                     <a:xfrm>
                       <a:off x="0" y="0"/>
-                      <a:ext cx="5731510" cy="154940"/>
+                      <a:ext cx="5731510" cy="1639570"/>
                     </a:xfrm>
                     <a:prstGeom prst="rect">
                       <a:avLst/>
@@ -6023,6 +6127,201 @@
     </w:p>
     <w:p>
       <w:pPr>
+        <w:pStyle w:val="Heading3"/>
+        <w:spacing w:line="360" w:lineRule="auto"/>
+        <w:jc w:val="both"/>
+        <w:rPr>
+          <w:lang w:val="en-US"/>
+        </w:rPr>
+      </w:pPr>
+      <w:r>
+        <w:rPr>
+          <w:lang w:val="en-US"/>
+        </w:rPr>
+        <w:lastRenderedPageBreak/>
+        <w:t>disk1.c:</w:t>
+      </w:r>
+      <w:r>
+        <w:rPr>
+          <w:lang w:val="en-US"/>
+        </w:rPr>
+        <w:br w:type="textWrapping" w:clear="all"/>
+      </w:r>
+      <w:r>
+        <w:rPr>
+          <w:noProof/>
+        </w:rPr>
+        <w:drawing>
+          <wp:inline distT="0" distB="0" distL="0" distR="0" wp14:anchorId="60591872" wp14:editId="5022DB7A">
+            <wp:extent cx="5731510" cy="1698625"/>
+            <wp:effectExtent l="0" t="0" r="2540" b="0"/>
+            <wp:docPr id="28" name="Picture 28"/>
+            <wp:cNvGraphicFramePr>
+              <a:graphicFrameLocks xmlns:a="http://schemas.openxmlformats.org/drawingml/2006/main" noChangeAspect="1"/>
+            </wp:cNvGraphicFramePr>
+            <a:graphic xmlns:a="http://schemas.openxmlformats.org/drawingml/2006/main">
+              <a:graphicData uri="http://schemas.openxmlformats.org/drawingml/2006/picture">
+                <pic:pic xmlns:pic="http://schemas.openxmlformats.org/drawingml/2006/picture">
+                  <pic:nvPicPr>
+                    <pic:cNvPr id="1" name=""/>
+                    <pic:cNvPicPr/>
+                  </pic:nvPicPr>
+                  <pic:blipFill>
+                    <a:blip r:embed="rId27"/>
+                    <a:stretch>
+                      <a:fillRect/>
+                    </a:stretch>
+                  </pic:blipFill>
+                  <pic:spPr>
+                    <a:xfrm>
+                      <a:off x="0" y="0"/>
+                      <a:ext cx="5731510" cy="1698625"/>
+                    </a:xfrm>
+                    <a:prstGeom prst="rect">
+                      <a:avLst/>
+                    </a:prstGeom>
+                  </pic:spPr>
+                </pic:pic>
+              </a:graphicData>
+            </a:graphic>
+          </wp:inline>
+        </w:drawing>
+      </w:r>
+    </w:p>
+    <w:p>
+      <w:pPr>
+        <w:spacing w:line="360" w:lineRule="auto"/>
+        <w:jc w:val="both"/>
+        <w:rPr>
+          <w:lang w:val="en-US"/>
+        </w:rPr>
+      </w:pPr>
+    </w:p>
+    <w:p>
+      <w:pPr>
+        <w:pStyle w:val="HTMLPreformatted"/>
+        <w:spacing w:line="360" w:lineRule="auto"/>
+        <w:jc w:val="both"/>
+        <w:textAlignment w:val="baseline"/>
+        <w:rPr>
+          <w:rFonts w:ascii="Consolas" w:hAnsi="Consolas"/>
+          <w:lang w:val="en-US"/>
+        </w:rPr>
+      </w:pPr>
+      <w:r>
+        <w:rPr>
+          <w:lang w:val="en-US"/>
+        </w:rPr>
+        <w:t>to clear buffer this command was used:</w:t>
+      </w:r>
+      <w:r>
+        <w:rPr>
+          <w:rStyle w:val="Heading3Char"/>
+          <w:rFonts w:ascii="Consolas" w:hAnsi="Consolas"/>
+          <w:bdr w:val="none" w:sz="0" w:space="0" w:color="auto" w:frame="1"/>
+        </w:rPr>
+        <w:t xml:space="preserve"> </w:t>
+      </w:r>
+      <w:proofErr w:type="spellStart"/>
+      <w:r>
+        <w:rPr>
+          <w:rFonts w:ascii="Consolas" w:hAnsi="Consolas"/>
+          <w:b/>
+          <w:bCs/>
+          <w:bdr w:val="none" w:sz="0" w:space="0" w:color="auto" w:frame="1"/>
+        </w:rPr>
+        <w:t>sudo</w:t>
+      </w:r>
+      <w:proofErr w:type="spellEnd"/>
+      <w:r>
+        <w:rPr>
+          <w:rFonts w:ascii="Consolas" w:hAnsi="Consolas"/>
+          <w:b/>
+          <w:bCs/>
+          <w:bdr w:val="none" w:sz="0" w:space="0" w:color="auto" w:frame="1"/>
+        </w:rPr>
+        <w:t xml:space="preserve"> </w:t>
+      </w:r>
+      <w:proofErr w:type="spellStart"/>
+      <w:r>
+        <w:rPr>
+          <w:rFonts w:ascii="Consolas" w:hAnsi="Consolas"/>
+          <w:b/>
+          <w:bCs/>
+          <w:bdr w:val="none" w:sz="0" w:space="0" w:color="auto" w:frame="1"/>
+        </w:rPr>
+        <w:t>sh</w:t>
+      </w:r>
+      <w:proofErr w:type="spellEnd"/>
+      <w:r>
+        <w:rPr>
+          <w:rFonts w:ascii="Consolas" w:hAnsi="Consolas"/>
+          <w:b/>
+          <w:bCs/>
+          <w:bdr w:val="none" w:sz="0" w:space="0" w:color="auto" w:frame="1"/>
+        </w:rPr>
+        <w:t xml:space="preserve"> -c 'echo 3 &gt;/proc/sys/</w:t>
+      </w:r>
+      <w:proofErr w:type="spellStart"/>
+      <w:r>
+        <w:rPr>
+          <w:rFonts w:ascii="Consolas" w:hAnsi="Consolas"/>
+          <w:b/>
+          <w:bCs/>
+          <w:bdr w:val="none" w:sz="0" w:space="0" w:color="auto" w:frame="1"/>
+        </w:rPr>
+        <w:t>vm</w:t>
+      </w:r>
+      <w:proofErr w:type="spellEnd"/>
+      <w:r>
+        <w:rPr>
+          <w:rFonts w:ascii="Consolas" w:hAnsi="Consolas"/>
+          <w:b/>
+          <w:bCs/>
+          <w:bdr w:val="none" w:sz="0" w:space="0" w:color="auto" w:frame="1"/>
+        </w:rPr>
+        <w:t>/</w:t>
+      </w:r>
+      <w:proofErr w:type="spellStart"/>
+      <w:r>
+        <w:rPr>
+          <w:rFonts w:ascii="Consolas" w:hAnsi="Consolas"/>
+          <w:b/>
+          <w:bCs/>
+          <w:bdr w:val="none" w:sz="0" w:space="0" w:color="auto" w:frame="1"/>
+        </w:rPr>
+        <w:t>drop_caches</w:t>
+      </w:r>
+      <w:proofErr w:type="spellEnd"/>
+      <w:r>
+        <w:rPr>
+          <w:rFonts w:ascii="Consolas" w:hAnsi="Consolas"/>
+          <w:b/>
+          <w:bCs/>
+          <w:bdr w:val="none" w:sz="0" w:space="0" w:color="auto" w:frame="1"/>
+        </w:rPr>
+        <w:t>'</w:t>
+      </w:r>
+      <w:r>
+        <w:rPr>
+          <w:rFonts w:ascii="Consolas" w:hAnsi="Consolas"/>
+          <w:bdr w:val="none" w:sz="0" w:space="0" w:color="auto" w:frame="1"/>
+          <w:lang w:val="en-US"/>
+        </w:rPr>
+        <w:t>.</w:t>
+      </w:r>
+    </w:p>
+    <w:p>
+      <w:pPr>
+        <w:spacing w:line="360" w:lineRule="auto"/>
+        <w:jc w:val="both"/>
+        <w:rPr>
+          <w:lang w:val="en-US"/>
+        </w:rPr>
+      </w:pPr>
+    </w:p>
+    <w:p>
+      <w:pPr>
         <w:pStyle w:val="Heading2"/>
         <w:spacing w:line="360" w:lineRule="auto"/>
         <w:jc w:val="both"/>
@@ -6044,10 +6343,11 @@
         <w:spacing w:line="360" w:lineRule="auto"/>
         <w:jc w:val="both"/>
         <w:rPr>
-          <w:lang w:val="en-US"/>
-        </w:rPr>
-      </w:pPr>
-      <w:hyperlink r:id="rId27" w:history="1">
+          <w:rStyle w:val="Hyperlink"/>
+          <w:lang w:val="en-US"/>
+        </w:rPr>
+      </w:pPr>
+      <w:hyperlink r:id="rId28" w:history="1">
         <w:r>
           <w:rPr>
             <w:rStyle w:val="Hyperlink"/>
@@ -6057,9 +6357,18 @@
         </w:r>
       </w:hyperlink>
     </w:p>
+    <w:p>
+      <w:pPr>
+        <w:spacing w:line="360" w:lineRule="auto"/>
+        <w:jc w:val="both"/>
+        <w:rPr>
+          <w:lang w:val="en-US"/>
+        </w:rPr>
+      </w:pPr>
+    </w:p>
     <w:sectPr>
-      <w:headerReference w:type="default" r:id="rId28"/>
-      <w:footerReference w:type="default" r:id="rId29"/>
+      <w:headerReference w:type="default" r:id="rId29"/>
+      <w:footerReference w:type="default" r:id="rId30"/>
       <w:pgSz w:w="11906" w:h="16838"/>
       <w:pgMar w:top="1440" w:right="1440" w:bottom="1440" w:left="1440" w:header="709" w:footer="709" w:gutter="0"/>
       <w:cols w:space="708"/>
@@ -8335,6 +8644,69 @@
       <w:shd w:val="clear" w:color="auto" w:fill="E1DFDD"/>
     </w:rPr>
   </w:style>
+  <w:style w:type="paragraph" w:styleId="HTMLPreformatted">
+    <w:name w:val="HTML Preformatted"/>
+    <w:basedOn w:val="Normal"/>
+    <w:link w:val="HTMLPreformattedChar"/>
+    <w:uiPriority w:val="99"/>
+    <w:semiHidden/>
+    <w:unhideWhenUsed/>
+    <w:rsid w:val="00BC7EF3"/>
+    <w:pPr>
+      <w:tabs>
+        <w:tab w:val="left" w:pos="916"/>
+        <w:tab w:val="left" w:pos="1832"/>
+        <w:tab w:val="left" w:pos="2748"/>
+        <w:tab w:val="left" w:pos="3664"/>
+        <w:tab w:val="left" w:pos="4580"/>
+        <w:tab w:val="left" w:pos="5496"/>
+        <w:tab w:val="left" w:pos="6412"/>
+        <w:tab w:val="left" w:pos="7328"/>
+        <w:tab w:val="left" w:pos="8244"/>
+        <w:tab w:val="left" w:pos="9160"/>
+        <w:tab w:val="left" w:pos="10076"/>
+        <w:tab w:val="left" w:pos="10992"/>
+        <w:tab w:val="left" w:pos="11908"/>
+        <w:tab w:val="left" w:pos="12824"/>
+        <w:tab w:val="left" w:pos="13740"/>
+        <w:tab w:val="left" w:pos="14656"/>
+      </w:tabs>
+      <w:spacing w:after="0" w:line="240" w:lineRule="auto"/>
+    </w:pPr>
+    <w:rPr>
+      <w:rFonts w:ascii="Courier New" w:eastAsia="Times New Roman" w:hAnsi="Courier New" w:cs="Courier New"/>
+      <w:sz w:val="20"/>
+      <w:szCs w:val="20"/>
+      <w:lang w:eastAsia="en-PK"/>
+    </w:rPr>
+  </w:style>
+  <w:style w:type="character" w:customStyle="1" w:styleId="HTMLPreformattedChar">
+    <w:name w:val="HTML Preformatted Char"/>
+    <w:basedOn w:val="DefaultParagraphFont"/>
+    <w:link w:val="HTMLPreformatted"/>
+    <w:uiPriority w:val="99"/>
+    <w:semiHidden/>
+    <w:rsid w:val="00BC7EF3"/>
+    <w:rPr>
+      <w:rFonts w:ascii="Courier New" w:eastAsia="Times New Roman" w:hAnsi="Courier New" w:cs="Courier New"/>
+      <w:sz w:val="20"/>
+      <w:szCs w:val="20"/>
+      <w:lang w:eastAsia="en-PK"/>
+    </w:rPr>
+  </w:style>
+  <w:style w:type="character" w:styleId="HTMLCode">
+    <w:name w:val="HTML Code"/>
+    <w:basedOn w:val="DefaultParagraphFont"/>
+    <w:uiPriority w:val="99"/>
+    <w:semiHidden/>
+    <w:unhideWhenUsed/>
+    <w:rsid w:val="00BC7EF3"/>
+    <w:rPr>
+      <w:rFonts w:ascii="Courier New" w:eastAsia="Times New Roman" w:hAnsi="Courier New" w:cs="Courier New"/>
+      <w:sz w:val="20"/>
+      <w:szCs w:val="20"/>
+    </w:rPr>
+  </w:style>
 </w:styles>
 </file>
 
@@ -8473,6 +8845,13 @@
     <w:pitch w:val="variable"/>
     <w:sig w:usb0="E0002EFF" w:usb1="C000785B" w:usb2="00000009" w:usb3="00000000" w:csb0="000001FF" w:csb1="00000000"/>
   </w:font>
+  <w:font w:name="Consolas">
+    <w:panose1 w:val="020B0609020204030204"/>
+    <w:charset w:val="00"/>
+    <w:family w:val="modern"/>
+    <w:pitch w:val="fixed"/>
+    <w:sig w:usb0="E00006FF" w:usb1="0000FCFF" w:usb2="00000001" w:usb3="00000000" w:csb0="0000019F" w:csb1="00000000"/>
+  </w:font>
 </w:fonts>
 </file>
 
@@ -8498,10 +8877,10 @@
     <w:rsid w:val="00505456"/>
     <w:rsid w:val="00707776"/>
     <w:rsid w:val="0072123A"/>
-    <w:rsid w:val="00953922"/>
     <w:rsid w:val="009F5442"/>
     <w:rsid w:val="00AF2549"/>
     <w:rsid w:val="00BF24EE"/>
+    <w:rsid w:val="00CA4223"/>
     <w:rsid w:val="00CD3711"/>
     <w:rsid w:val="00F30996"/>
   </w:rsids>

</xml_diff>

<commit_message>
modified lab report 1
</commit_message>
<xml_diff>
--- a/Lab1/2017-EE-121,124,149.docx
+++ b/Lab1/2017-EE-121,124,149.docx
@@ -831,7 +831,7 @@
                                             <pic:cNvPicPr/>
                                           </pic:nvPicPr>
                                           <pic:blipFill>
-                                            <a:blip r:embed="rId8"/>
+                                            <a:blip r:embed="rId9"/>
                                             <a:stretch>
                                               <a:fillRect/>
                                             </a:stretch>
@@ -1194,8 +1194,6 @@
             <w:tabs>
               <w:tab w:val="right" w:leader="dot" w:pos="9016"/>
             </w:tabs>
-            <w:spacing w:line="360" w:lineRule="auto"/>
-            <w:jc w:val="both"/>
             <w:rPr>
               <w:rFonts w:asciiTheme="minorHAnsi" w:eastAsiaTheme="minorEastAsia" w:hAnsiTheme="minorHAnsi"/>
               <w:noProof/>
@@ -1212,7 +1210,7 @@
           <w:r>
             <w:fldChar w:fldCharType="separate"/>
           </w:r>
-          <w:hyperlink w:anchor="_Toc66787893" w:history="1">
+          <w:hyperlink w:anchor="_Toc67398509" w:history="1">
             <w:r>
               <w:rPr>
                 <w:rStyle w:val="Hyperlink"/>
@@ -1240,7 +1238,7 @@
                 <w:noProof/>
                 <w:webHidden/>
               </w:rPr>
-              <w:instrText xml:space="preserve"> PAGEREF _Toc66787893 \h </w:instrText>
+              <w:instrText xml:space="preserve"> PAGEREF _Toc67398509 \h </w:instrText>
             </w:r>
             <w:r>
               <w:rPr>
@@ -1277,8 +1275,6 @@
             <w:tabs>
               <w:tab w:val="right" w:leader="dot" w:pos="9016"/>
             </w:tabs>
-            <w:spacing w:line="360" w:lineRule="auto"/>
-            <w:jc w:val="both"/>
             <w:rPr>
               <w:rFonts w:asciiTheme="minorHAnsi" w:eastAsiaTheme="minorEastAsia" w:hAnsiTheme="minorHAnsi"/>
               <w:noProof/>
@@ -1286,7 +1282,7 @@
               <w:lang w:eastAsia="en-PK"/>
             </w:rPr>
           </w:pPr>
-          <w:hyperlink w:anchor="_Toc66787894" w:history="1">
+          <w:hyperlink w:anchor="_Toc67398510" w:history="1">
             <w:r>
               <w:rPr>
                 <w:rStyle w:val="Hyperlink"/>
@@ -1314,7 +1310,7 @@
                 <w:noProof/>
                 <w:webHidden/>
               </w:rPr>
-              <w:instrText xml:space="preserve"> PAGEREF _Toc66787894 \h </w:instrText>
+              <w:instrText xml:space="preserve"> PAGEREF _Toc67398510 \h </w:instrText>
             </w:r>
             <w:r>
               <w:rPr>
@@ -1352,8 +1348,6 @@
               <w:tab w:val="left" w:pos="1100"/>
               <w:tab w:val="right" w:leader="dot" w:pos="9016"/>
             </w:tabs>
-            <w:spacing w:line="360" w:lineRule="auto"/>
-            <w:jc w:val="both"/>
             <w:rPr>
               <w:rFonts w:asciiTheme="minorHAnsi" w:eastAsiaTheme="minorEastAsia" w:hAnsiTheme="minorHAnsi"/>
               <w:noProof/>
@@ -1361,7 +1355,7 @@
               <w:lang w:eastAsia="en-PK"/>
             </w:rPr>
           </w:pPr>
-          <w:hyperlink w:anchor="_Toc66787895" w:history="1">
+          <w:hyperlink w:anchor="_Toc67398511" w:history="1">
             <w:r>
               <w:rPr>
                 <w:rStyle w:val="Hyperlink"/>
@@ -1406,7 +1400,7 @@
                 <w:noProof/>
                 <w:webHidden/>
               </w:rPr>
-              <w:instrText xml:space="preserve"> PAGEREF _Toc66787895 \h </w:instrText>
+              <w:instrText xml:space="preserve"> PAGEREF _Toc67398511 \h </w:instrText>
             </w:r>
             <w:r>
               <w:rPr>
@@ -1444,8 +1438,6 @@
               <w:tab w:val="left" w:pos="1100"/>
               <w:tab w:val="right" w:leader="dot" w:pos="9016"/>
             </w:tabs>
-            <w:spacing w:line="360" w:lineRule="auto"/>
-            <w:jc w:val="both"/>
             <w:rPr>
               <w:rFonts w:asciiTheme="minorHAnsi" w:eastAsiaTheme="minorEastAsia" w:hAnsiTheme="minorHAnsi"/>
               <w:noProof/>
@@ -1453,7 +1445,7 @@
               <w:lang w:eastAsia="en-PK"/>
             </w:rPr>
           </w:pPr>
-          <w:hyperlink w:anchor="_Toc66787896" w:history="1">
+          <w:hyperlink w:anchor="_Toc67398512" w:history="1">
             <w:r>
               <w:rPr>
                 <w:rStyle w:val="Hyperlink"/>
@@ -1498,7 +1490,7 @@
                 <w:noProof/>
                 <w:webHidden/>
               </w:rPr>
-              <w:instrText xml:space="preserve"> PAGEREF _Toc66787896 \h </w:instrText>
+              <w:instrText xml:space="preserve"> PAGEREF _Toc67398512 \h </w:instrText>
             </w:r>
             <w:r>
               <w:rPr>
@@ -1536,8 +1528,6 @@
               <w:tab w:val="left" w:pos="1100"/>
               <w:tab w:val="right" w:leader="dot" w:pos="9016"/>
             </w:tabs>
-            <w:spacing w:line="360" w:lineRule="auto"/>
-            <w:jc w:val="both"/>
             <w:rPr>
               <w:rFonts w:asciiTheme="minorHAnsi" w:eastAsiaTheme="minorEastAsia" w:hAnsiTheme="minorHAnsi"/>
               <w:noProof/>
@@ -1545,7 +1535,7 @@
               <w:lang w:eastAsia="en-PK"/>
             </w:rPr>
           </w:pPr>
-          <w:hyperlink w:anchor="_Toc66787897" w:history="1">
+          <w:hyperlink w:anchor="_Toc67398513" w:history="1">
             <w:r>
               <w:rPr>
                 <w:rStyle w:val="Hyperlink"/>
@@ -1590,7 +1580,7 @@
                 <w:noProof/>
                 <w:webHidden/>
               </w:rPr>
-              <w:instrText xml:space="preserve"> PAGEREF _Toc66787897 \h </w:instrText>
+              <w:instrText xml:space="preserve"> PAGEREF _Toc67398513 \h </w:instrText>
             </w:r>
             <w:r>
               <w:rPr>
@@ -1628,8 +1618,6 @@
               <w:tab w:val="left" w:pos="1100"/>
               <w:tab w:val="right" w:leader="dot" w:pos="9016"/>
             </w:tabs>
-            <w:spacing w:line="360" w:lineRule="auto"/>
-            <w:jc w:val="both"/>
             <w:rPr>
               <w:rFonts w:asciiTheme="minorHAnsi" w:eastAsiaTheme="minorEastAsia" w:hAnsiTheme="minorHAnsi"/>
               <w:noProof/>
@@ -1637,7 +1625,7 @@
               <w:lang w:eastAsia="en-PK"/>
             </w:rPr>
           </w:pPr>
-          <w:hyperlink w:anchor="_Toc66787898" w:history="1">
+          <w:hyperlink w:anchor="_Toc67398514" w:history="1">
             <w:r>
               <w:rPr>
                 <w:rStyle w:val="Hyperlink"/>
@@ -1682,7 +1670,7 @@
                 <w:noProof/>
                 <w:webHidden/>
               </w:rPr>
-              <w:instrText xml:space="preserve"> PAGEREF _Toc66787898 \h </w:instrText>
+              <w:instrText xml:space="preserve"> PAGEREF _Toc67398514 \h </w:instrText>
             </w:r>
             <w:r>
               <w:rPr>
@@ -1720,8 +1708,6 @@
               <w:tab w:val="left" w:pos="1100"/>
               <w:tab w:val="right" w:leader="dot" w:pos="9016"/>
             </w:tabs>
-            <w:spacing w:line="360" w:lineRule="auto"/>
-            <w:jc w:val="both"/>
             <w:rPr>
               <w:rFonts w:asciiTheme="minorHAnsi" w:eastAsiaTheme="minorEastAsia" w:hAnsiTheme="minorHAnsi"/>
               <w:noProof/>
@@ -1729,7 +1715,7 @@
               <w:lang w:eastAsia="en-PK"/>
             </w:rPr>
           </w:pPr>
-          <w:hyperlink w:anchor="_Toc66787899" w:history="1">
+          <w:hyperlink w:anchor="_Toc67398515" w:history="1">
             <w:r>
               <w:rPr>
                 <w:rStyle w:val="Hyperlink"/>
@@ -1774,7 +1760,7 @@
                 <w:noProof/>
                 <w:webHidden/>
               </w:rPr>
-              <w:instrText xml:space="preserve"> PAGEREF _Toc66787899 \h </w:instrText>
+              <w:instrText xml:space="preserve"> PAGEREF _Toc67398515 \h </w:instrText>
             </w:r>
             <w:r>
               <w:rPr>
@@ -1794,7 +1780,7 @@
                 <w:noProof/>
                 <w:webHidden/>
               </w:rPr>
-              <w:t>3</w:t>
+              <w:t>4</w:t>
             </w:r>
             <w:r>
               <w:rPr>
@@ -1812,8 +1798,6 @@
               <w:tab w:val="left" w:pos="880"/>
               <w:tab w:val="right" w:leader="dot" w:pos="9016"/>
             </w:tabs>
-            <w:spacing w:line="360" w:lineRule="auto"/>
-            <w:jc w:val="both"/>
             <w:rPr>
               <w:rFonts w:asciiTheme="minorHAnsi" w:eastAsiaTheme="minorEastAsia" w:hAnsiTheme="minorHAnsi"/>
               <w:noProof/>
@@ -1821,7 +1805,7 @@
               <w:lang w:eastAsia="en-PK"/>
             </w:rPr>
           </w:pPr>
-          <w:hyperlink w:anchor="_Toc66787900" w:history="1">
+          <w:hyperlink w:anchor="_Toc67398516" w:history="1">
             <w:r>
               <w:rPr>
                 <w:rStyle w:val="Hyperlink"/>
@@ -1866,7 +1850,7 @@
                 <w:noProof/>
                 <w:webHidden/>
               </w:rPr>
-              <w:instrText xml:space="preserve"> PAGEREF _Toc66787900 \h </w:instrText>
+              <w:instrText xml:space="preserve"> PAGEREF _Toc67398516 \h </w:instrText>
             </w:r>
             <w:r>
               <w:rPr>
@@ -1904,8 +1888,6 @@
               <w:tab w:val="left" w:pos="1100"/>
               <w:tab w:val="right" w:leader="dot" w:pos="9016"/>
             </w:tabs>
-            <w:spacing w:line="360" w:lineRule="auto"/>
-            <w:jc w:val="both"/>
             <w:rPr>
               <w:rFonts w:asciiTheme="minorHAnsi" w:eastAsiaTheme="minorEastAsia" w:hAnsiTheme="minorHAnsi"/>
               <w:noProof/>
@@ -1913,7 +1895,7 @@
               <w:lang w:eastAsia="en-PK"/>
             </w:rPr>
           </w:pPr>
-          <w:hyperlink w:anchor="_Toc66787901" w:history="1">
+          <w:hyperlink w:anchor="_Toc67398517" w:history="1">
             <w:r>
               <w:rPr>
                 <w:rStyle w:val="Hyperlink"/>
@@ -1958,7 +1940,7 @@
                 <w:noProof/>
                 <w:webHidden/>
               </w:rPr>
-              <w:instrText xml:space="preserve"> PAGEREF _Toc66787901 \h </w:instrText>
+              <w:instrText xml:space="preserve"> PAGEREF _Toc67398517 \h </w:instrText>
             </w:r>
             <w:r>
               <w:rPr>
@@ -1996,8 +1978,6 @@
               <w:tab w:val="left" w:pos="1100"/>
               <w:tab w:val="right" w:leader="dot" w:pos="9016"/>
             </w:tabs>
-            <w:spacing w:line="360" w:lineRule="auto"/>
-            <w:jc w:val="both"/>
             <w:rPr>
               <w:rFonts w:asciiTheme="minorHAnsi" w:eastAsiaTheme="minorEastAsia" w:hAnsiTheme="minorHAnsi"/>
               <w:noProof/>
@@ -2005,7 +1985,7 @@
               <w:lang w:eastAsia="en-PK"/>
             </w:rPr>
           </w:pPr>
-          <w:hyperlink w:anchor="_Toc66787902" w:history="1">
+          <w:hyperlink w:anchor="_Toc67398518" w:history="1">
             <w:r>
               <w:rPr>
                 <w:rStyle w:val="Hyperlink"/>
@@ -2050,7 +2030,7 @@
                 <w:noProof/>
                 <w:webHidden/>
               </w:rPr>
-              <w:instrText xml:space="preserve"> PAGEREF _Toc66787902 \h </w:instrText>
+              <w:instrText xml:space="preserve"> PAGEREF _Toc67398518 \h </w:instrText>
             </w:r>
             <w:r>
               <w:rPr>
@@ -2087,8 +2067,6 @@
             <w:tabs>
               <w:tab w:val="right" w:leader="dot" w:pos="9016"/>
             </w:tabs>
-            <w:spacing w:line="360" w:lineRule="auto"/>
-            <w:jc w:val="both"/>
             <w:rPr>
               <w:rFonts w:asciiTheme="minorHAnsi" w:eastAsiaTheme="minorEastAsia" w:hAnsiTheme="minorHAnsi"/>
               <w:noProof/>
@@ -2096,7 +2074,7 @@
               <w:lang w:eastAsia="en-PK"/>
             </w:rPr>
           </w:pPr>
-          <w:hyperlink w:anchor="_Toc66787903" w:history="1">
+          <w:hyperlink w:anchor="_Toc67398519" w:history="1">
             <w:r>
               <w:rPr>
                 <w:rStyle w:val="Hyperlink"/>
@@ -2124,7 +2102,7 @@
                 <w:noProof/>
                 <w:webHidden/>
               </w:rPr>
-              <w:instrText xml:space="preserve"> PAGEREF _Toc66787903 \h </w:instrText>
+              <w:instrText xml:space="preserve"> PAGEREF _Toc67398519 \h </w:instrText>
             </w:r>
             <w:r>
               <w:rPr>
@@ -2162,8 +2140,6 @@
               <w:tab w:val="left" w:pos="880"/>
               <w:tab w:val="right" w:leader="dot" w:pos="9016"/>
             </w:tabs>
-            <w:spacing w:line="360" w:lineRule="auto"/>
-            <w:jc w:val="both"/>
             <w:rPr>
               <w:rFonts w:asciiTheme="minorHAnsi" w:eastAsiaTheme="minorEastAsia" w:hAnsiTheme="minorHAnsi"/>
               <w:noProof/>
@@ -2171,7 +2147,7 @@
               <w:lang w:eastAsia="en-PK"/>
             </w:rPr>
           </w:pPr>
-          <w:hyperlink w:anchor="_Toc66787904" w:history="1">
+          <w:hyperlink w:anchor="_Toc67398520" w:history="1">
             <w:r>
               <w:rPr>
                 <w:rStyle w:val="Hyperlink"/>
@@ -2216,7 +2192,7 @@
                 <w:noProof/>
                 <w:webHidden/>
               </w:rPr>
-              <w:instrText xml:space="preserve"> PAGEREF _Toc66787904 \h </w:instrText>
+              <w:instrText xml:space="preserve"> PAGEREF _Toc67398520 \h </w:instrText>
             </w:r>
             <w:r>
               <w:rPr>
@@ -2254,8 +2230,6 @@
               <w:tab w:val="left" w:pos="880"/>
               <w:tab w:val="right" w:leader="dot" w:pos="9016"/>
             </w:tabs>
-            <w:spacing w:line="360" w:lineRule="auto"/>
-            <w:jc w:val="both"/>
             <w:rPr>
               <w:rFonts w:asciiTheme="minorHAnsi" w:eastAsiaTheme="minorEastAsia" w:hAnsiTheme="minorHAnsi"/>
               <w:noProof/>
@@ -2263,7 +2237,7 @@
               <w:lang w:eastAsia="en-PK"/>
             </w:rPr>
           </w:pPr>
-          <w:hyperlink w:anchor="_Toc66787905" w:history="1">
+          <w:hyperlink w:anchor="_Toc67398521" w:history="1">
             <w:r>
               <w:rPr>
                 <w:rStyle w:val="Hyperlink"/>
@@ -2308,7 +2282,7 @@
                 <w:noProof/>
                 <w:webHidden/>
               </w:rPr>
-              <w:instrText xml:space="preserve"> PAGEREF _Toc66787905 \h </w:instrText>
+              <w:instrText xml:space="preserve"> PAGEREF _Toc67398521 \h </w:instrText>
             </w:r>
             <w:r>
               <w:rPr>
@@ -2346,8 +2320,6 @@
               <w:tab w:val="left" w:pos="1100"/>
               <w:tab w:val="right" w:leader="dot" w:pos="9016"/>
             </w:tabs>
-            <w:spacing w:line="360" w:lineRule="auto"/>
-            <w:jc w:val="both"/>
             <w:rPr>
               <w:rFonts w:asciiTheme="minorHAnsi" w:eastAsiaTheme="minorEastAsia" w:hAnsiTheme="minorHAnsi"/>
               <w:noProof/>
@@ -2355,7 +2327,7 @@
               <w:lang w:eastAsia="en-PK"/>
             </w:rPr>
           </w:pPr>
-          <w:hyperlink w:anchor="_Toc66787906" w:history="1">
+          <w:hyperlink w:anchor="_Toc67398522" w:history="1">
             <w:r>
               <w:rPr>
                 <w:rStyle w:val="Hyperlink"/>
@@ -2400,7 +2372,7 @@
                 <w:noProof/>
                 <w:webHidden/>
               </w:rPr>
-              <w:instrText xml:space="preserve"> PAGEREF _Toc66787906 \h </w:instrText>
+              <w:instrText xml:space="preserve"> PAGEREF _Toc67398522 \h </w:instrText>
             </w:r>
             <w:r>
               <w:rPr>
@@ -2420,7 +2392,7 @@
                 <w:noProof/>
                 <w:webHidden/>
               </w:rPr>
-              <w:t>4</w:t>
+              <w:t>5</w:t>
             </w:r>
             <w:r>
               <w:rPr>
@@ -2437,8 +2409,6 @@
             <w:tabs>
               <w:tab w:val="right" w:leader="dot" w:pos="9016"/>
             </w:tabs>
-            <w:spacing w:line="360" w:lineRule="auto"/>
-            <w:jc w:val="both"/>
             <w:rPr>
               <w:rFonts w:asciiTheme="minorHAnsi" w:eastAsiaTheme="minorEastAsia" w:hAnsiTheme="minorHAnsi"/>
               <w:noProof/>
@@ -2446,7 +2416,7 @@
               <w:lang w:eastAsia="en-PK"/>
             </w:rPr>
           </w:pPr>
-          <w:hyperlink w:anchor="_Toc66787907" w:history="1">
+          <w:hyperlink w:anchor="_Toc67398523" w:history="1">
             <w:r>
               <w:rPr>
                 <w:rStyle w:val="Hyperlink"/>
@@ -2474,7 +2444,7 @@
                 <w:noProof/>
                 <w:webHidden/>
               </w:rPr>
-              <w:instrText xml:space="preserve"> PAGEREF _Toc66787907 \h </w:instrText>
+              <w:instrText xml:space="preserve"> PAGEREF _Toc67398523 \h </w:instrText>
             </w:r>
             <w:r>
               <w:rPr>
@@ -2494,7 +2464,7 @@
                 <w:noProof/>
                 <w:webHidden/>
               </w:rPr>
-              <w:t>4</w:t>
+              <w:t>5</w:t>
             </w:r>
             <w:r>
               <w:rPr>
@@ -2512,8 +2482,6 @@
               <w:tab w:val="left" w:pos="880"/>
               <w:tab w:val="right" w:leader="dot" w:pos="9016"/>
             </w:tabs>
-            <w:spacing w:line="360" w:lineRule="auto"/>
-            <w:jc w:val="both"/>
             <w:rPr>
               <w:rFonts w:asciiTheme="minorHAnsi" w:eastAsiaTheme="minorEastAsia" w:hAnsiTheme="minorHAnsi"/>
               <w:noProof/>
@@ -2521,7 +2489,7 @@
               <w:lang w:eastAsia="en-PK"/>
             </w:rPr>
           </w:pPr>
-          <w:hyperlink w:anchor="_Toc66787908" w:history="1">
+          <w:hyperlink w:anchor="_Toc67398524" w:history="1">
             <w:r>
               <w:rPr>
                 <w:rStyle w:val="Hyperlink"/>
@@ -2566,7 +2534,7 @@
                 <w:noProof/>
                 <w:webHidden/>
               </w:rPr>
-              <w:instrText xml:space="preserve"> PAGEREF _Toc66787908 \h </w:instrText>
+              <w:instrText xml:space="preserve"> PAGEREF _Toc67398524 \h </w:instrText>
             </w:r>
             <w:r>
               <w:rPr>
@@ -2586,7 +2554,7 @@
                 <w:noProof/>
                 <w:webHidden/>
               </w:rPr>
-              <w:t>4</w:t>
+              <w:t>5</w:t>
             </w:r>
             <w:r>
               <w:rPr>
@@ -2604,8 +2572,6 @@
               <w:tab w:val="left" w:pos="1100"/>
               <w:tab w:val="right" w:leader="dot" w:pos="9016"/>
             </w:tabs>
-            <w:spacing w:line="360" w:lineRule="auto"/>
-            <w:jc w:val="both"/>
             <w:rPr>
               <w:rFonts w:asciiTheme="minorHAnsi" w:eastAsiaTheme="minorEastAsia" w:hAnsiTheme="minorHAnsi"/>
               <w:noProof/>
@@ -2613,7 +2579,7 @@
               <w:lang w:eastAsia="en-PK"/>
             </w:rPr>
           </w:pPr>
-          <w:hyperlink w:anchor="_Toc66787909" w:history="1">
+          <w:hyperlink w:anchor="_Toc67398525" w:history="1">
             <w:r>
               <w:rPr>
                 <w:rStyle w:val="Hyperlink"/>
@@ -2658,7 +2624,7 @@
                 <w:noProof/>
                 <w:webHidden/>
               </w:rPr>
-              <w:instrText xml:space="preserve"> PAGEREF _Toc66787909 \h </w:instrText>
+              <w:instrText xml:space="preserve"> PAGEREF _Toc67398525 \h </w:instrText>
             </w:r>
             <w:r>
               <w:rPr>
@@ -2696,8 +2662,6 @@
               <w:tab w:val="left" w:pos="1100"/>
               <w:tab w:val="right" w:leader="dot" w:pos="9016"/>
             </w:tabs>
-            <w:spacing w:line="360" w:lineRule="auto"/>
-            <w:jc w:val="both"/>
             <w:rPr>
               <w:rFonts w:asciiTheme="minorHAnsi" w:eastAsiaTheme="minorEastAsia" w:hAnsiTheme="minorHAnsi"/>
               <w:noProof/>
@@ -2705,7 +2669,7 @@
               <w:lang w:eastAsia="en-PK"/>
             </w:rPr>
           </w:pPr>
-          <w:hyperlink w:anchor="_Toc66787910" w:history="1">
+          <w:hyperlink w:anchor="_Toc67398526" w:history="1">
             <w:r>
               <w:rPr>
                 <w:rStyle w:val="Hyperlink"/>
@@ -2756,7 +2720,7 @@
                 <w:noProof/>
                 <w:webHidden/>
               </w:rPr>
-              <w:instrText xml:space="preserve"> PAGEREF _Toc66787910 \h </w:instrText>
+              <w:instrText xml:space="preserve"> PAGEREF _Toc67398526 \h </w:instrText>
             </w:r>
             <w:r>
               <w:rPr>
@@ -2794,8 +2758,6 @@
               <w:tab w:val="left" w:pos="1100"/>
               <w:tab w:val="right" w:leader="dot" w:pos="9016"/>
             </w:tabs>
-            <w:spacing w:line="360" w:lineRule="auto"/>
-            <w:jc w:val="both"/>
             <w:rPr>
               <w:rFonts w:asciiTheme="minorHAnsi" w:eastAsiaTheme="minorEastAsia" w:hAnsiTheme="minorHAnsi"/>
               <w:noProof/>
@@ -2803,7 +2765,7 @@
               <w:lang w:eastAsia="en-PK"/>
             </w:rPr>
           </w:pPr>
-          <w:hyperlink w:anchor="_Toc66787911" w:history="1">
+          <w:hyperlink w:anchor="_Toc67398527" w:history="1">
             <w:r>
               <w:rPr>
                 <w:rStyle w:val="Hyperlink"/>
@@ -2854,7 +2816,7 @@
                 <w:noProof/>
                 <w:webHidden/>
               </w:rPr>
-              <w:instrText xml:space="preserve"> PAGEREF _Toc66787911 \h </w:instrText>
+              <w:instrText xml:space="preserve"> PAGEREF _Toc67398527 \h </w:instrText>
             </w:r>
             <w:r>
               <w:rPr>
@@ -2874,7 +2836,7 @@
                 <w:noProof/>
                 <w:webHidden/>
               </w:rPr>
-              <w:t>5</w:t>
+              <w:t>6</w:t>
             </w:r>
             <w:r>
               <w:rPr>
@@ -2892,8 +2854,6 @@
               <w:tab w:val="left" w:pos="1100"/>
               <w:tab w:val="right" w:leader="dot" w:pos="9016"/>
             </w:tabs>
-            <w:spacing w:line="360" w:lineRule="auto"/>
-            <w:jc w:val="both"/>
             <w:rPr>
               <w:rFonts w:asciiTheme="minorHAnsi" w:eastAsiaTheme="minorEastAsia" w:hAnsiTheme="minorHAnsi"/>
               <w:noProof/>
@@ -2901,7 +2861,7 @@
               <w:lang w:eastAsia="en-PK"/>
             </w:rPr>
           </w:pPr>
-          <w:hyperlink w:anchor="_Toc66787912" w:history="1">
+          <w:hyperlink w:anchor="_Toc67398528" w:history="1">
             <w:r>
               <w:rPr>
                 <w:rStyle w:val="Hyperlink"/>
@@ -2944,7 +2904,7 @@
                 <w:noProof/>
                 <w:webHidden/>
               </w:rPr>
-              <w:instrText xml:space="preserve"> PAGEREF _Toc66787912 \h </w:instrText>
+              <w:instrText xml:space="preserve"> PAGEREF _Toc67398528 \h </w:instrText>
             </w:r>
             <w:r>
               <w:rPr>
@@ -2981,8 +2941,6 @@
             <w:tabs>
               <w:tab w:val="right" w:leader="dot" w:pos="9016"/>
             </w:tabs>
-            <w:spacing w:line="360" w:lineRule="auto"/>
-            <w:jc w:val="both"/>
             <w:rPr>
               <w:rFonts w:asciiTheme="minorHAnsi" w:eastAsiaTheme="minorEastAsia" w:hAnsiTheme="minorHAnsi"/>
               <w:noProof/>
@@ -2990,7 +2948,7 @@
               <w:lang w:eastAsia="en-PK"/>
             </w:rPr>
           </w:pPr>
-          <w:hyperlink w:anchor="_Toc66787913" w:history="1">
+          <w:hyperlink w:anchor="_Toc67398529" w:history="1">
             <w:r>
               <w:rPr>
                 <w:rStyle w:val="Hyperlink"/>
@@ -3018,7 +2976,7 @@
                 <w:noProof/>
                 <w:webHidden/>
               </w:rPr>
-              <w:instrText xml:space="preserve"> PAGEREF _Toc66787913 \h </w:instrText>
+              <w:instrText xml:space="preserve"> PAGEREF _Toc67398529 \h </w:instrText>
             </w:r>
             <w:r>
               <w:rPr>
@@ -3038,7 +2996,7 @@
                 <w:noProof/>
                 <w:webHidden/>
               </w:rPr>
-              <w:t>6</w:t>
+              <w:t>7</w:t>
             </w:r>
             <w:r>
               <w:rPr>
@@ -3055,8 +3013,6 @@
             <w:tabs>
               <w:tab w:val="right" w:leader="dot" w:pos="9016"/>
             </w:tabs>
-            <w:spacing w:line="360" w:lineRule="auto"/>
-            <w:jc w:val="both"/>
             <w:rPr>
               <w:rFonts w:asciiTheme="minorHAnsi" w:eastAsiaTheme="minorEastAsia" w:hAnsiTheme="minorHAnsi"/>
               <w:noProof/>
@@ -3064,7 +3020,7 @@
               <w:lang w:eastAsia="en-PK"/>
             </w:rPr>
           </w:pPr>
-          <w:hyperlink w:anchor="_Toc66787914" w:history="1">
+          <w:hyperlink w:anchor="_Toc67398530" w:history="1">
             <w:r>
               <w:rPr>
                 <w:rStyle w:val="Hyperlink"/>
@@ -3092,7 +3048,7 @@
                 <w:noProof/>
                 <w:webHidden/>
               </w:rPr>
-              <w:instrText xml:space="preserve"> PAGEREF _Toc66787914 \h </w:instrText>
+              <w:instrText xml:space="preserve"> PAGEREF _Toc67398530 \h </w:instrText>
             </w:r>
             <w:r>
               <w:rPr>
@@ -3112,7 +3068,7 @@
                 <w:noProof/>
                 <w:webHidden/>
               </w:rPr>
-              <w:t>6</w:t>
+              <w:t>7</w:t>
             </w:r>
             <w:r>
               <w:rPr>
@@ -3129,8 +3085,6 @@
             <w:tabs>
               <w:tab w:val="right" w:leader="dot" w:pos="9016"/>
             </w:tabs>
-            <w:spacing w:line="360" w:lineRule="auto"/>
-            <w:jc w:val="both"/>
             <w:rPr>
               <w:rFonts w:asciiTheme="minorHAnsi" w:eastAsiaTheme="minorEastAsia" w:hAnsiTheme="minorHAnsi"/>
               <w:noProof/>
@@ -3138,7 +3092,7 @@
               <w:lang w:eastAsia="en-PK"/>
             </w:rPr>
           </w:pPr>
-          <w:hyperlink w:anchor="_Toc66787915" w:history="1">
+          <w:hyperlink w:anchor="_Toc67398531" w:history="1">
             <w:r>
               <w:rPr>
                 <w:rStyle w:val="Hyperlink"/>
@@ -3166,7 +3120,7 @@
                 <w:noProof/>
                 <w:webHidden/>
               </w:rPr>
-              <w:instrText xml:space="preserve"> PAGEREF _Toc66787915 \h </w:instrText>
+              <w:instrText xml:space="preserve"> PAGEREF _Toc67398531 \h </w:instrText>
             </w:r>
             <w:r>
               <w:rPr>
@@ -3186,7 +3140,7 @@
                 <w:noProof/>
                 <w:webHidden/>
               </w:rPr>
-              <w:t>7</w:t>
+              <w:t>8</w:t>
             </w:r>
             <w:r>
               <w:rPr>
@@ -3203,8 +3157,6 @@
             <w:tabs>
               <w:tab w:val="right" w:leader="dot" w:pos="9016"/>
             </w:tabs>
-            <w:spacing w:line="360" w:lineRule="auto"/>
-            <w:jc w:val="both"/>
             <w:rPr>
               <w:rFonts w:asciiTheme="minorHAnsi" w:eastAsiaTheme="minorEastAsia" w:hAnsiTheme="minorHAnsi"/>
               <w:noProof/>
@@ -3212,13 +3164,228 @@
               <w:lang w:eastAsia="en-PK"/>
             </w:rPr>
           </w:pPr>
-          <w:hyperlink w:anchor="_Toc66787916" w:history="1">
+          <w:hyperlink w:anchor="_Toc67398532" w:history="1">
             <w:r>
               <w:rPr>
                 <w:rStyle w:val="Hyperlink"/>
                 <w:noProof/>
                 <w:lang w:val="en-US"/>
               </w:rPr>
+              <w:t>Question 5:</w:t>
+            </w:r>
+            <w:r>
+              <w:rPr>
+                <w:noProof/>
+                <w:webHidden/>
+              </w:rPr>
+              <w:tab/>
+            </w:r>
+            <w:r>
+              <w:rPr>
+                <w:noProof/>
+                <w:webHidden/>
+              </w:rPr>
+              <w:fldChar w:fldCharType="begin"/>
+            </w:r>
+            <w:r>
+              <w:rPr>
+                <w:noProof/>
+                <w:webHidden/>
+              </w:rPr>
+              <w:instrText xml:space="preserve"> PAGEREF _Toc67398532 \h </w:instrText>
+            </w:r>
+            <w:r>
+              <w:rPr>
+                <w:noProof/>
+                <w:webHidden/>
+              </w:rPr>
+            </w:r>
+            <w:r>
+              <w:rPr>
+                <w:noProof/>
+                <w:webHidden/>
+              </w:rPr>
+              <w:fldChar w:fldCharType="separate"/>
+            </w:r>
+            <w:r>
+              <w:rPr>
+                <w:noProof/>
+                <w:webHidden/>
+              </w:rPr>
+              <w:t>8</w:t>
+            </w:r>
+            <w:r>
+              <w:rPr>
+                <w:noProof/>
+                <w:webHidden/>
+              </w:rPr>
+              <w:fldChar w:fldCharType="end"/>
+            </w:r>
+          </w:hyperlink>
+        </w:p>
+        <w:p>
+          <w:pPr>
+            <w:pStyle w:val="TOC3"/>
+            <w:tabs>
+              <w:tab w:val="right" w:leader="dot" w:pos="9016"/>
+            </w:tabs>
+            <w:rPr>
+              <w:rFonts w:asciiTheme="minorHAnsi" w:eastAsiaTheme="minorEastAsia" w:hAnsiTheme="minorHAnsi"/>
+              <w:noProof/>
+              <w:sz w:val="22"/>
+              <w:lang w:eastAsia="en-PK"/>
+            </w:rPr>
+          </w:pPr>
+          <w:hyperlink w:anchor="_Toc67398533" w:history="1">
+            <w:r>
+              <w:rPr>
+                <w:rStyle w:val="Hyperlink"/>
+                <w:noProof/>
+                <w:lang w:val="en-US"/>
+              </w:rPr>
+              <w:t>disk.c:</w:t>
+            </w:r>
+            <w:r>
+              <w:rPr>
+                <w:noProof/>
+                <w:webHidden/>
+              </w:rPr>
+              <w:tab/>
+            </w:r>
+            <w:r>
+              <w:rPr>
+                <w:noProof/>
+                <w:webHidden/>
+              </w:rPr>
+              <w:fldChar w:fldCharType="begin"/>
+            </w:r>
+            <w:r>
+              <w:rPr>
+                <w:noProof/>
+                <w:webHidden/>
+              </w:rPr>
+              <w:instrText xml:space="preserve"> PAGEREF _Toc67398533 \h </w:instrText>
+            </w:r>
+            <w:r>
+              <w:rPr>
+                <w:noProof/>
+                <w:webHidden/>
+              </w:rPr>
+            </w:r>
+            <w:r>
+              <w:rPr>
+                <w:noProof/>
+                <w:webHidden/>
+              </w:rPr>
+              <w:fldChar w:fldCharType="separate"/>
+            </w:r>
+            <w:r>
+              <w:rPr>
+                <w:noProof/>
+                <w:webHidden/>
+              </w:rPr>
+              <w:t>8</w:t>
+            </w:r>
+            <w:r>
+              <w:rPr>
+                <w:noProof/>
+                <w:webHidden/>
+              </w:rPr>
+              <w:fldChar w:fldCharType="end"/>
+            </w:r>
+          </w:hyperlink>
+        </w:p>
+        <w:p>
+          <w:pPr>
+            <w:pStyle w:val="TOC3"/>
+            <w:tabs>
+              <w:tab w:val="right" w:leader="dot" w:pos="9016"/>
+            </w:tabs>
+            <w:rPr>
+              <w:rFonts w:asciiTheme="minorHAnsi" w:eastAsiaTheme="minorEastAsia" w:hAnsiTheme="minorHAnsi"/>
+              <w:noProof/>
+              <w:sz w:val="22"/>
+              <w:lang w:eastAsia="en-PK"/>
+            </w:rPr>
+          </w:pPr>
+          <w:hyperlink w:anchor="_Toc67398534" w:history="1">
+            <w:r>
+              <w:rPr>
+                <w:rStyle w:val="Hyperlink"/>
+                <w:noProof/>
+              </w:rPr>
+              <w:t>disk1.c:</w:t>
+            </w:r>
+            <w:r>
+              <w:rPr>
+                <w:noProof/>
+                <w:webHidden/>
+              </w:rPr>
+              <w:tab/>
+            </w:r>
+            <w:r>
+              <w:rPr>
+                <w:noProof/>
+                <w:webHidden/>
+              </w:rPr>
+              <w:fldChar w:fldCharType="begin"/>
+            </w:r>
+            <w:r>
+              <w:rPr>
+                <w:noProof/>
+                <w:webHidden/>
+              </w:rPr>
+              <w:instrText xml:space="preserve"> PAGEREF _Toc67398534 \h </w:instrText>
+            </w:r>
+            <w:r>
+              <w:rPr>
+                <w:noProof/>
+                <w:webHidden/>
+              </w:rPr>
+            </w:r>
+            <w:r>
+              <w:rPr>
+                <w:noProof/>
+                <w:webHidden/>
+              </w:rPr>
+              <w:fldChar w:fldCharType="separate"/>
+            </w:r>
+            <w:r>
+              <w:rPr>
+                <w:noProof/>
+                <w:webHidden/>
+              </w:rPr>
+              <w:t>8</w:t>
+            </w:r>
+            <w:r>
+              <w:rPr>
+                <w:noProof/>
+                <w:webHidden/>
+              </w:rPr>
+              <w:fldChar w:fldCharType="end"/>
+            </w:r>
+          </w:hyperlink>
+        </w:p>
+        <w:p>
+          <w:pPr>
+            <w:pStyle w:val="TOC2"/>
+            <w:tabs>
+              <w:tab w:val="right" w:leader="dot" w:pos="9016"/>
+            </w:tabs>
+            <w:rPr>
+              <w:rFonts w:asciiTheme="minorHAnsi" w:eastAsiaTheme="minorEastAsia" w:hAnsiTheme="minorHAnsi"/>
+              <w:noProof/>
+              <w:sz w:val="22"/>
+              <w:lang w:eastAsia="en-PK"/>
+            </w:rPr>
+          </w:pPr>
+          <w:hyperlink w:anchor="_Toc67398535" w:history="1">
+            <w:r>
+              <w:rPr>
+                <w:rStyle w:val="Hyperlink"/>
+                <w:noProof/>
+                <w:lang w:val="en-US"/>
+              </w:rPr>
               <w:t>GitHub Link:</w:t>
             </w:r>
             <w:r>
@@ -3240,7 +3407,7 @@
                 <w:noProof/>
                 <w:webHidden/>
               </w:rPr>
-              <w:instrText xml:space="preserve"> PAGEREF _Toc66787916 \h </w:instrText>
+              <w:instrText xml:space="preserve"> PAGEREF _Toc67398535 \h </w:instrText>
             </w:r>
             <w:r>
               <w:rPr>
@@ -3260,7 +3427,7 @@
                 <w:noProof/>
                 <w:webHidden/>
               </w:rPr>
-              <w:t>7</w:t>
+              <w:t>9</w:t>
             </w:r>
             <w:r>
               <w:rPr>
@@ -3282,7 +3449,6 @@
               <w:bCs/>
               <w:noProof/>
             </w:rPr>
-            <w:lastRenderedPageBreak/>
             <w:fldChar w:fldCharType="end"/>
           </w:r>
         </w:p>
@@ -3335,7 +3501,7 @@
           <w:lang w:val="en-US"/>
         </w:rPr>
       </w:pPr>
-      <w:bookmarkStart w:id="0" w:name="_Toc66787893"/>
+      <w:bookmarkStart w:id="0" w:name="_Toc67398509"/>
       <w:r>
         <w:rPr>
           <w:lang w:val="en-US"/>
@@ -3353,7 +3519,7 @@
           <w:lang w:val="en-US"/>
         </w:rPr>
       </w:pPr>
-      <w:bookmarkStart w:id="1" w:name="_Toc66787894"/>
+      <w:bookmarkStart w:id="1" w:name="_Toc67398510"/>
       <w:r>
         <w:rPr>
           <w:lang w:val="en-US"/>
@@ -3384,7 +3550,7 @@
           <w:lang w:val="en-US"/>
         </w:rPr>
       </w:pPr>
-      <w:bookmarkStart w:id="2" w:name="_Toc66787895"/>
+      <w:bookmarkStart w:id="2" w:name="_Toc67398511"/>
       <w:r>
         <w:rPr>
           <w:lang w:val="en-US"/>
@@ -3489,7 +3655,7 @@
           <w:lang w:val="en-US"/>
         </w:rPr>
       </w:pPr>
-      <w:bookmarkStart w:id="3" w:name="_Toc66787896"/>
+      <w:bookmarkStart w:id="3" w:name="_Toc67398512"/>
       <w:r>
         <w:rPr>
           <w:lang w:val="en-US"/>
@@ -3526,7 +3692,7 @@
           <w:lang w:val="en-US"/>
         </w:rPr>
       </w:pPr>
-      <w:bookmarkStart w:id="4" w:name="_Toc66787897"/>
+      <w:bookmarkStart w:id="4" w:name="_Toc67398513"/>
       <w:r>
         <w:rPr>
           <w:lang w:val="en-US"/>
@@ -3563,7 +3729,7 @@
           <w:lang w:val="en-US"/>
         </w:rPr>
       </w:pPr>
-      <w:bookmarkStart w:id="5" w:name="_Toc66787898"/>
+      <w:bookmarkStart w:id="5" w:name="_Toc67398514"/>
       <w:r>
         <w:rPr>
           <w:lang w:val="en-US"/>
@@ -3616,7 +3782,7 @@
           <w:lang w:val="en-US"/>
         </w:rPr>
       </w:pPr>
-      <w:bookmarkStart w:id="6" w:name="_Toc66787899"/>
+      <w:bookmarkStart w:id="6" w:name="_Toc67398515"/>
       <w:r>
         <w:rPr>
           <w:lang w:val="en-US"/>
@@ -3716,7 +3882,7 @@
           <w:lang w:val="en-US"/>
         </w:rPr>
       </w:pPr>
-      <w:bookmarkStart w:id="7" w:name="_Toc66787900"/>
+      <w:bookmarkStart w:id="7" w:name="_Toc67398516"/>
       <w:r>
         <w:rPr>
           <w:lang w:val="en-US"/>
@@ -3837,133 +4003,6 @@
             <wp:extent cx="2438400" cy="876300"/>
             <wp:effectExtent l="0" t="0" r="0" b="0"/>
             <wp:docPr id="9" name="Picture 9"/>
-            <wp:cNvGraphicFramePr>
-              <a:graphicFrameLocks xmlns:a="http://schemas.openxmlformats.org/drawingml/2006/main" noChangeAspect="1"/>
-            </wp:cNvGraphicFramePr>
-            <a:graphic xmlns:a="http://schemas.openxmlformats.org/drawingml/2006/main">
-              <a:graphicData uri="http://schemas.openxmlformats.org/drawingml/2006/picture">
-                <pic:pic xmlns:pic="http://schemas.openxmlformats.org/drawingml/2006/picture">
-                  <pic:nvPicPr>
-                    <pic:cNvPr id="1" name=""/>
-                    <pic:cNvPicPr/>
-                  </pic:nvPicPr>
-                  <pic:blipFill>
-                    <a:blip r:embed="rId9"/>
-                    <a:stretch>
-                      <a:fillRect/>
-                    </a:stretch>
-                  </pic:blipFill>
-                  <pic:spPr>
-                    <a:xfrm>
-                      <a:off x="0" y="0"/>
-                      <a:ext cx="2438400" cy="876300"/>
-                    </a:xfrm>
-                    <a:prstGeom prst="rect">
-                      <a:avLst/>
-                    </a:prstGeom>
-                  </pic:spPr>
-                </pic:pic>
-              </a:graphicData>
-            </a:graphic>
-          </wp:inline>
-        </w:drawing>
-      </w:r>
-    </w:p>
-    <w:p>
-      <w:pPr>
-        <w:spacing w:line="360" w:lineRule="auto"/>
-        <w:jc w:val="both"/>
-        <w:rPr>
-          <w:lang w:val="en-US"/>
-        </w:rPr>
-      </w:pPr>
-    </w:p>
-    <w:p>
-      <w:pPr>
-        <w:pStyle w:val="Heading3"/>
-        <w:numPr>
-          <w:ilvl w:val="0"/>
-          <w:numId w:val="11"/>
-        </w:numPr>
-        <w:spacing w:line="360" w:lineRule="auto"/>
-        <w:jc w:val="both"/>
-        <w:rPr>
-          <w:lang w:val="en-US"/>
-        </w:rPr>
-      </w:pPr>
-      <w:bookmarkStart w:id="8" w:name="_Toc66787901"/>
-      <w:r>
-        <w:rPr>
-          <w:lang w:val="en-US"/>
-        </w:rPr>
-        <w:t>Number of Forks since boot.</w:t>
-      </w:r>
-      <w:bookmarkEnd w:id="8"/>
-    </w:p>
-    <w:p>
-      <w:pPr>
-        <w:spacing w:line="360" w:lineRule="auto"/>
-        <w:jc w:val="both"/>
-        <w:rPr>
-          <w:lang w:val="en-US"/>
-        </w:rPr>
-      </w:pPr>
-      <w:r>
-        <w:rPr>
-          <w:lang w:val="en-US"/>
-        </w:rPr>
-        <w:t xml:space="preserve">Total number of forks since the boot in system are </w:t>
-      </w:r>
-      <w:r>
-        <w:rPr>
-          <w:b/>
-          <w:bCs/>
-          <w:lang w:val="en-US"/>
-        </w:rPr>
-        <w:t>19380 forks</w:t>
-      </w:r>
-      <w:r>
-        <w:rPr>
-          <w:lang w:val="en-US"/>
-        </w:rPr>
-        <w:t xml:space="preserve">, found using </w:t>
-      </w:r>
-      <w:proofErr w:type="spellStart"/>
-      <w:r>
-        <w:rPr>
-          <w:b/>
-          <w:bCs/>
-          <w:lang w:val="en-US"/>
-        </w:rPr>
-        <w:t>vmstat</w:t>
-      </w:r>
-      <w:proofErr w:type="spellEnd"/>
-      <w:r>
-        <w:rPr>
-          <w:b/>
-          <w:bCs/>
-          <w:lang w:val="en-US"/>
-        </w:rPr>
-        <w:t xml:space="preserve"> -f.</w:t>
-      </w:r>
-    </w:p>
-    <w:p>
-      <w:pPr>
-        <w:spacing w:line="360" w:lineRule="auto"/>
-        <w:jc w:val="both"/>
-        <w:rPr>
-          <w:lang w:val="en-US"/>
-        </w:rPr>
-      </w:pPr>
-      <w:r>
-        <w:rPr>
-          <w:noProof/>
-        </w:rPr>
-        <w:drawing>
-          <wp:inline distT="0" distB="0" distL="0" distR="0" wp14:anchorId="1E03BFAE" wp14:editId="66284632">
-            <wp:extent cx="5731510" cy="347980"/>
-            <wp:effectExtent l="0" t="0" r="2540" b="0"/>
-            <wp:docPr id="21" name="Picture 21"/>
             <wp:cNvGraphicFramePr>
               <a:graphicFrameLocks xmlns:a="http://schemas.openxmlformats.org/drawingml/2006/main" noChangeAspect="1"/>
             </wp:cNvGraphicFramePr>
@@ -3983,7 +4022,7 @@
                   <pic:spPr>
                     <a:xfrm>
                       <a:off x="0" y="0"/>
-                      <a:ext cx="5731510" cy="347980"/>
+                      <a:ext cx="2438400" cy="876300"/>
                     </a:xfrm>
                     <a:prstGeom prst="rect">
                       <a:avLst/>
@@ -3998,6 +4037,15 @@
     </w:p>
     <w:p>
       <w:pPr>
+        <w:spacing w:line="360" w:lineRule="auto"/>
+        <w:jc w:val="both"/>
+        <w:rPr>
+          <w:lang w:val="en-US"/>
+        </w:rPr>
+      </w:pPr>
+    </w:p>
+    <w:p>
+      <w:pPr>
         <w:pStyle w:val="Heading3"/>
         <w:numPr>
           <w:ilvl w:val="0"/>
@@ -4009,28 +4057,60 @@
           <w:lang w:val="en-US"/>
         </w:rPr>
       </w:pPr>
-      <w:bookmarkStart w:id="9" w:name="_Toc66787902"/>
-      <w:r>
-        <w:rPr>
-          <w:lang w:val="en-US"/>
-        </w:rPr>
-        <w:t>Context Switches since bootup.</w:t>
-      </w:r>
-      <w:bookmarkEnd w:id="9"/>
-    </w:p>
-    <w:p>
-      <w:pPr>
-        <w:spacing w:line="360" w:lineRule="auto"/>
-        <w:jc w:val="both"/>
-        <w:rPr>
-          <w:lang w:val="en-US"/>
-        </w:rPr>
-      </w:pPr>
-      <w:r>
-        <w:rPr>
-          <w:lang w:val="en-US"/>
-        </w:rPr>
-        <w:t xml:space="preserve">The number of context switches system performed since last bootup are </w:t>
+      <w:bookmarkStart w:id="8" w:name="_Toc67398517"/>
+      <w:r>
+        <w:rPr>
+          <w:lang w:val="en-US"/>
+        </w:rPr>
+        <w:t>Number of Forks since boot.</w:t>
+      </w:r>
+      <w:bookmarkEnd w:id="8"/>
+    </w:p>
+    <w:p>
+      <w:pPr>
+        <w:spacing w:line="360" w:lineRule="auto"/>
+        <w:jc w:val="both"/>
+        <w:rPr>
+          <w:lang w:val="en-US"/>
+        </w:rPr>
+      </w:pPr>
+      <w:r>
+        <w:rPr>
+          <w:lang w:val="en-US"/>
+        </w:rPr>
+        <w:t xml:space="preserve">Total number of forks since the boot in system are </w:t>
+      </w:r>
+      <w:r>
+        <w:rPr>
+          <w:b/>
+          <w:bCs/>
+          <w:lang w:val="en-US"/>
+        </w:rPr>
+        <w:t>19380 forks</w:t>
+      </w:r>
+      <w:r>
+        <w:rPr>
+          <w:lang w:val="en-US"/>
+        </w:rPr>
+        <w:t xml:space="preserve">, found using </w:t>
+      </w:r>
+      <w:proofErr w:type="spellStart"/>
+      <w:r>
+        <w:rPr>
+          <w:b/>
+          <w:bCs/>
+          <w:lang w:val="en-US"/>
+        </w:rPr>
+        <w:t>vmstat</w:t>
+      </w:r>
+      <w:proofErr w:type="spellEnd"/>
+      <w:r>
+        <w:rPr>
+          <w:b/>
+          <w:bCs/>
+          <w:lang w:val="en-US"/>
+        </w:rPr>
+        <w:t xml:space="preserve"> -f.</w:t>
       </w:r>
     </w:p>
     <w:p>
@@ -4046,10 +4126,10 @@
           <w:noProof/>
         </w:rPr>
         <w:drawing>
-          <wp:inline distT="0" distB="0" distL="0" distR="0" wp14:anchorId="38EBB3E0" wp14:editId="0BA8A537">
-            <wp:extent cx="5731510" cy="467360"/>
-            <wp:effectExtent l="0" t="0" r="2540" b="8890"/>
-            <wp:docPr id="22" name="Picture 22"/>
+          <wp:inline distT="0" distB="0" distL="0" distR="0" wp14:anchorId="1E03BFAE" wp14:editId="66284632">
+            <wp:extent cx="5731510" cy="347980"/>
+            <wp:effectExtent l="0" t="0" r="2540" b="0"/>
+            <wp:docPr id="21" name="Picture 21"/>
             <wp:cNvGraphicFramePr>
               <a:graphicFrameLocks xmlns:a="http://schemas.openxmlformats.org/drawingml/2006/main" noChangeAspect="1"/>
             </wp:cNvGraphicFramePr>
@@ -4069,7 +4149,7 @@
                   <pic:spPr>
                     <a:xfrm>
                       <a:off x="0" y="0"/>
-                      <a:ext cx="5731510" cy="467360"/>
+                      <a:ext cx="5731510" cy="347980"/>
                     </a:xfrm>
                     <a:prstGeom prst="rect">
                       <a:avLst/>
@@ -4084,30 +4164,40 @@
     </w:p>
     <w:p>
       <w:pPr>
-        <w:spacing w:line="360" w:lineRule="auto"/>
-        <w:jc w:val="both"/>
-        <w:rPr>
-          <w:lang w:val="en-US"/>
-        </w:rPr>
-      </w:pPr>
-    </w:p>
-    <w:p>
-      <w:pPr>
-        <w:pStyle w:val="Heading2"/>
-        <w:spacing w:line="360" w:lineRule="auto"/>
-        <w:jc w:val="both"/>
-        <w:rPr>
-          <w:lang w:val="en-US"/>
-        </w:rPr>
-      </w:pPr>
-      <w:bookmarkStart w:id="10" w:name="_Toc66787903"/>
-      <w:r>
-        <w:rPr>
-          <w:lang w:val="en-US"/>
-        </w:rPr>
-        <w:t>Question 2:</w:t>
-      </w:r>
-      <w:bookmarkEnd w:id="10"/>
+        <w:pStyle w:val="Heading3"/>
+        <w:numPr>
+          <w:ilvl w:val="0"/>
+          <w:numId w:val="11"/>
+        </w:numPr>
+        <w:spacing w:line="360" w:lineRule="auto"/>
+        <w:jc w:val="both"/>
+        <w:rPr>
+          <w:lang w:val="en-US"/>
+        </w:rPr>
+      </w:pPr>
+      <w:bookmarkStart w:id="9" w:name="_Toc67398518"/>
+      <w:r>
+        <w:rPr>
+          <w:lang w:val="en-US"/>
+        </w:rPr>
+        <w:t>Context Switches since bootup.</w:t>
+      </w:r>
+      <w:bookmarkEnd w:id="9"/>
+    </w:p>
+    <w:p>
+      <w:pPr>
+        <w:spacing w:line="360" w:lineRule="auto"/>
+        <w:jc w:val="both"/>
+        <w:rPr>
+          <w:lang w:val="en-US"/>
+        </w:rPr>
+      </w:pPr>
+      <w:r>
+        <w:rPr>
+          <w:lang w:val="en-US"/>
+        </w:rPr>
+        <w:t xml:space="preserve">The number of context switches system performed since last bootup are </w:t>
+      </w:r>
     </w:p>
     <w:p>
       <w:pPr>
@@ -4122,10 +4212,10 @@
           <w:noProof/>
         </w:rPr>
         <w:drawing>
-          <wp:inline distT="0" distB="0" distL="0" distR="0" wp14:anchorId="283E97D4" wp14:editId="54687BCD">
-            <wp:extent cx="5731510" cy="292735"/>
-            <wp:effectExtent l="0" t="0" r="2540" b="0"/>
-            <wp:docPr id="1" name="Picture 1"/>
+          <wp:inline distT="0" distB="0" distL="0" distR="0" wp14:anchorId="38EBB3E0" wp14:editId="0BA8A537">
+            <wp:extent cx="5731510" cy="467360"/>
+            <wp:effectExtent l="0" t="0" r="2540" b="8890"/>
+            <wp:docPr id="22" name="Picture 22"/>
             <wp:cNvGraphicFramePr>
               <a:graphicFrameLocks xmlns:a="http://schemas.openxmlformats.org/drawingml/2006/main" noChangeAspect="1"/>
             </wp:cNvGraphicFramePr>
@@ -4145,7 +4235,7 @@
                   <pic:spPr>
                     <a:xfrm>
                       <a:off x="0" y="0"/>
-                      <a:ext cx="5731510" cy="292735"/>
+                      <a:ext cx="5731510" cy="467360"/>
                     </a:xfrm>
                     <a:prstGeom prst="rect">
                       <a:avLst/>
@@ -4160,189 +4250,6 @@
     </w:p>
     <w:p>
       <w:pPr>
-        <w:pStyle w:val="Heading3"/>
-        <w:numPr>
-          <w:ilvl w:val="0"/>
-          <w:numId w:val="11"/>
-        </w:numPr>
-        <w:spacing w:line="360" w:lineRule="auto"/>
-        <w:jc w:val="both"/>
-        <w:rPr>
-          <w:lang w:val="en-US"/>
-        </w:rPr>
-      </w:pPr>
-      <w:bookmarkStart w:id="11" w:name="_Toc66787904"/>
-      <w:r>
-        <w:rPr>
-          <w:lang w:val="en-US"/>
-        </w:rPr>
-        <w:t>PID:</w:t>
-      </w:r>
-      <w:bookmarkEnd w:id="11"/>
-    </w:p>
-    <w:p>
-      <w:pPr>
-        <w:spacing w:line="360" w:lineRule="auto"/>
-        <w:jc w:val="both"/>
-        <w:rPr>
-          <w:lang w:val="en-US"/>
-        </w:rPr>
-      </w:pPr>
-      <w:r>
-        <w:rPr>
-          <w:lang w:val="en-US"/>
-        </w:rPr>
-        <w:t xml:space="preserve">The PID of the process running the </w:t>
-      </w:r>
-      <w:proofErr w:type="spellStart"/>
-      <w:r>
-        <w:rPr>
-          <w:lang w:val="en-US"/>
-        </w:rPr>
-        <w:t>cpu</w:t>
-      </w:r>
-      <w:proofErr w:type="spellEnd"/>
-      <w:r>
-        <w:rPr>
-          <w:lang w:val="en-US"/>
-        </w:rPr>
-        <w:t xml:space="preserve"> command is </w:t>
-      </w:r>
-      <w:r>
-        <w:rPr>
-          <w:b/>
-          <w:bCs/>
-          <w:lang w:val="en-US"/>
-        </w:rPr>
-        <w:t>14251</w:t>
-      </w:r>
-      <w:r>
-        <w:rPr>
-          <w:lang w:val="en-US"/>
-        </w:rPr>
-        <w:t>.</w:t>
-      </w:r>
-    </w:p>
-    <w:p>
-      <w:pPr>
-        <w:pStyle w:val="Heading3"/>
-        <w:numPr>
-          <w:ilvl w:val="0"/>
-          <w:numId w:val="11"/>
-        </w:numPr>
-        <w:spacing w:line="360" w:lineRule="auto"/>
-        <w:jc w:val="both"/>
-        <w:rPr>
-          <w:lang w:val="en-US"/>
-        </w:rPr>
-      </w:pPr>
-      <w:bookmarkStart w:id="12" w:name="_Toc66787905"/>
-      <w:r>
-        <w:rPr>
-          <w:lang w:val="en-US"/>
-        </w:rPr>
-        <w:t>CPU and Memory usage.</w:t>
-      </w:r>
-      <w:bookmarkEnd w:id="12"/>
-    </w:p>
-    <w:p>
-      <w:pPr>
-        <w:spacing w:line="360" w:lineRule="auto"/>
-        <w:jc w:val="both"/>
-        <w:rPr>
-          <w:lang w:val="en-US"/>
-        </w:rPr>
-      </w:pPr>
-      <w:r>
-        <w:rPr>
-          <w:lang w:val="en-US"/>
-        </w:rPr>
-        <w:t xml:space="preserve">This process is using </w:t>
-      </w:r>
-      <w:r>
-        <w:rPr>
-          <w:b/>
-          <w:bCs/>
-          <w:lang w:val="en-US"/>
-        </w:rPr>
-        <w:t>99.7% of CPU</w:t>
-      </w:r>
-      <w:r>
-        <w:rPr>
-          <w:lang w:val="en-US"/>
-        </w:rPr>
-        <w:t xml:space="preserve"> and </w:t>
-      </w:r>
-      <w:r>
-        <w:rPr>
-          <w:b/>
-          <w:bCs/>
-          <w:lang w:val="en-US"/>
-        </w:rPr>
-        <w:t>0.0% of memory</w:t>
-      </w:r>
-      <w:r>
-        <w:rPr>
-          <w:lang w:val="en-US"/>
-        </w:rPr>
-        <w:t>.</w:t>
-      </w:r>
-    </w:p>
-    <w:p>
-      <w:pPr>
-        <w:pStyle w:val="Heading3"/>
-        <w:numPr>
-          <w:ilvl w:val="0"/>
-          <w:numId w:val="11"/>
-        </w:numPr>
-        <w:spacing w:line="360" w:lineRule="auto"/>
-        <w:jc w:val="both"/>
-        <w:rPr>
-          <w:lang w:val="en-US"/>
-        </w:rPr>
-      </w:pPr>
-      <w:bookmarkStart w:id="13" w:name="_Toc66787906"/>
-      <w:r>
-        <w:rPr>
-          <w:lang w:val="en-US"/>
-        </w:rPr>
-        <w:lastRenderedPageBreak/>
-        <w:t>Current State of Process.</w:t>
-      </w:r>
-      <w:bookmarkEnd w:id="13"/>
-    </w:p>
-    <w:p>
-      <w:pPr>
-        <w:spacing w:line="360" w:lineRule="auto"/>
-        <w:jc w:val="both"/>
-        <w:rPr>
-          <w:lang w:val="en-US"/>
-        </w:rPr>
-      </w:pPr>
-      <w:r>
-        <w:rPr>
-          <w:lang w:val="en-US"/>
-        </w:rPr>
-        <w:t xml:space="preserve">The current state of the process is </w:t>
-      </w:r>
-      <w:r>
-        <w:rPr>
-          <w:b/>
-          <w:bCs/>
-          <w:lang w:val="en-US"/>
-        </w:rPr>
-        <w:t>Running</w:t>
-      </w:r>
-      <w:r>
-        <w:rPr>
-          <w:lang w:val="en-US"/>
-        </w:rPr>
-        <w:t>.</w:t>
-      </w:r>
-    </w:p>
-    <w:p>
-      <w:pPr>
-        <w:pStyle w:val="Heading3"/>
         <w:spacing w:line="360" w:lineRule="auto"/>
         <w:jc w:val="both"/>
         <w:rPr>
@@ -4359,96 +4266,14 @@
           <w:lang w:val="en-US"/>
         </w:rPr>
       </w:pPr>
-      <w:bookmarkStart w:id="14" w:name="_Toc66787907"/>
-      <w:r>
-        <w:rPr>
-          <w:lang w:val="en-US"/>
-        </w:rPr>
-        <w:t>Question 3:</w:t>
-      </w:r>
-      <w:bookmarkEnd w:id="14"/>
-    </w:p>
-    <w:p>
-      <w:pPr>
-        <w:spacing w:line="360" w:lineRule="auto"/>
-        <w:jc w:val="both"/>
-        <w:rPr>
-          <w:lang w:val="en-US"/>
-        </w:rPr>
-      </w:pPr>
-    </w:p>
-    <w:p>
-      <w:pPr>
-        <w:pStyle w:val="Heading3"/>
-        <w:numPr>
-          <w:ilvl w:val="0"/>
-          <w:numId w:val="11"/>
-        </w:numPr>
-        <w:spacing w:line="360" w:lineRule="auto"/>
-        <w:jc w:val="both"/>
-        <w:rPr>
-          <w:lang w:val="en-US"/>
-        </w:rPr>
-      </w:pPr>
-      <w:bookmarkStart w:id="15" w:name="_Toc66787908"/>
-      <w:r>
-        <w:rPr>
-          <w:lang w:val="en-US"/>
-        </w:rPr>
-        <w:t>PID:</w:t>
-      </w:r>
-      <w:bookmarkEnd w:id="15"/>
-    </w:p>
-    <w:p>
-      <w:pPr>
-        <w:spacing w:line="360" w:lineRule="auto"/>
-        <w:jc w:val="both"/>
-        <w:rPr>
-          <w:lang w:val="en-US"/>
-        </w:rPr>
-      </w:pPr>
-      <w:r>
-        <w:rPr>
-          <w:lang w:val="en-US"/>
-        </w:rPr>
-        <w:t xml:space="preserve">The PID of process running </w:t>
-      </w:r>
-      <w:proofErr w:type="spellStart"/>
-      <w:r>
-        <w:rPr>
-          <w:lang w:val="en-US"/>
-        </w:rPr>
-        <w:t>cpu</w:t>
-      </w:r>
-      <w:proofErr w:type="spellEnd"/>
-      <w:r>
-        <w:rPr>
-          <w:lang w:val="en-US"/>
-        </w:rPr>
-        <w:t xml:space="preserve">-print command is </w:t>
-      </w:r>
-      <w:r>
-        <w:rPr>
-          <w:b/>
-          <w:bCs/>
-          <w:lang w:val="en-US"/>
-        </w:rPr>
-        <w:t>2</w:t>
-      </w:r>
-      <w:r>
-        <w:rPr>
-          <w:b/>
-          <w:bCs/>
-          <w:lang w:val="en-US"/>
-        </w:rPr>
-        <w:t>293</w:t>
-      </w:r>
-      <w:r>
-        <w:rPr>
-          <w:lang w:val="en-US"/>
-        </w:rPr>
-        <w:t>.</w:t>
-      </w:r>
+      <w:bookmarkStart w:id="10" w:name="_Toc67398519"/>
+      <w:r>
+        <w:rPr>
+          <w:lang w:val="en-US"/>
+        </w:rPr>
+        <w:t>Question 2:</w:t>
+      </w:r>
+      <w:bookmarkEnd w:id="10"/>
     </w:p>
     <w:p>
       <w:pPr>
@@ -4463,10 +4288,10 @@
           <w:noProof/>
         </w:rPr>
         <w:drawing>
-          <wp:inline distT="0" distB="0" distL="0" distR="0" wp14:anchorId="522C29B8" wp14:editId="7891E26E">
-            <wp:extent cx="5731510" cy="340360"/>
-            <wp:effectExtent l="0" t="0" r="2540" b="2540"/>
-            <wp:docPr id="12" name="Picture 12"/>
+          <wp:inline distT="0" distB="0" distL="0" distR="0" wp14:anchorId="283E97D4" wp14:editId="54687BCD">
+            <wp:extent cx="5731510" cy="292735"/>
+            <wp:effectExtent l="0" t="0" r="2540" b="0"/>
+            <wp:docPr id="1" name="Picture 1"/>
             <wp:cNvGraphicFramePr>
               <a:graphicFrameLocks xmlns:a="http://schemas.openxmlformats.org/drawingml/2006/main" noChangeAspect="1"/>
             </wp:cNvGraphicFramePr>
@@ -4486,7 +4311,7 @@
                   <pic:spPr>
                     <a:xfrm>
                       <a:off x="0" y="0"/>
-                      <a:ext cx="5731510" cy="340360"/>
+                      <a:ext cx="5731510" cy="292735"/>
                     </a:xfrm>
                     <a:prstGeom prst="rect">
                       <a:avLst/>
@@ -4501,15 +4326,6 @@
     </w:p>
     <w:p>
       <w:pPr>
-        <w:spacing w:line="360" w:lineRule="auto"/>
-        <w:jc w:val="both"/>
-        <w:rPr>
-          <w:lang w:val="en-US"/>
-        </w:rPr>
-      </w:pPr>
-    </w:p>
-    <w:p>
-      <w:pPr>
         <w:pStyle w:val="Heading3"/>
         <w:numPr>
           <w:ilvl w:val="0"/>
@@ -4521,74 +4337,302 @@
           <w:lang w:val="en-US"/>
         </w:rPr>
       </w:pPr>
-      <w:bookmarkStart w:id="16" w:name="_Toc66787909"/>
-      <w:r>
-        <w:rPr>
-          <w:lang w:val="en-US"/>
-        </w:rPr>
-        <w:t>PID of Shell and ancestors.</w:t>
-      </w:r>
-      <w:bookmarkEnd w:id="16"/>
-    </w:p>
-    <w:p>
-      <w:pPr>
-        <w:spacing w:line="360" w:lineRule="auto"/>
-        <w:jc w:val="both"/>
-        <w:rPr>
-          <w:noProof/>
-          <w:lang w:val="en-US"/>
-        </w:rPr>
-      </w:pPr>
-      <w:r>
-        <w:rPr>
-          <w:noProof/>
-          <w:lang w:val="en-US"/>
-        </w:rPr>
-        <w:t xml:space="preserve">PID of Shell process is </w:t>
+      <w:bookmarkStart w:id="11" w:name="_Toc67398520"/>
+      <w:r>
+        <w:rPr>
+          <w:lang w:val="en-US"/>
+        </w:rPr>
+        <w:t>PID:</w:t>
+      </w:r>
+      <w:bookmarkEnd w:id="11"/>
+    </w:p>
+    <w:p>
+      <w:pPr>
+        <w:spacing w:line="360" w:lineRule="auto"/>
+        <w:jc w:val="both"/>
+        <w:rPr>
+          <w:lang w:val="en-US"/>
+        </w:rPr>
+      </w:pPr>
+      <w:r>
+        <w:rPr>
+          <w:lang w:val="en-US"/>
+        </w:rPr>
+        <w:t xml:space="preserve">The PID of the process running the </w:t>
+      </w:r>
+      <w:proofErr w:type="spellStart"/>
+      <w:r>
+        <w:rPr>
+          <w:lang w:val="en-US"/>
+        </w:rPr>
+        <w:t>cpu</w:t>
+      </w:r>
+      <w:proofErr w:type="spellEnd"/>
+      <w:r>
+        <w:rPr>
+          <w:lang w:val="en-US"/>
+        </w:rPr>
+        <w:t xml:space="preserve"> command is </w:t>
       </w:r>
       <w:r>
         <w:rPr>
           <w:b/>
           <w:bCs/>
-          <w:noProof/>
-          <w:lang w:val="en-US"/>
-        </w:rPr>
-        <w:t>2</w:t>
+          <w:lang w:val="en-US"/>
+        </w:rPr>
+        <w:t>14251</w:t>
+      </w:r>
+      <w:r>
+        <w:rPr>
+          <w:lang w:val="en-US"/>
+        </w:rPr>
+        <w:t>.</w:t>
+      </w:r>
+    </w:p>
+    <w:p>
+      <w:pPr>
+        <w:pStyle w:val="Heading3"/>
+        <w:numPr>
+          <w:ilvl w:val="0"/>
+          <w:numId w:val="11"/>
+        </w:numPr>
+        <w:spacing w:line="360" w:lineRule="auto"/>
+        <w:jc w:val="both"/>
+        <w:rPr>
+          <w:lang w:val="en-US"/>
+        </w:rPr>
+      </w:pPr>
+      <w:bookmarkStart w:id="12" w:name="_Toc67398521"/>
+      <w:r>
+        <w:rPr>
+          <w:lang w:val="en-US"/>
+        </w:rPr>
+        <w:t>CPU and Memory usage.</w:t>
+      </w:r>
+      <w:bookmarkEnd w:id="12"/>
+    </w:p>
+    <w:p>
+      <w:pPr>
+        <w:spacing w:line="360" w:lineRule="auto"/>
+        <w:jc w:val="both"/>
+        <w:rPr>
+          <w:lang w:val="en-US"/>
+        </w:rPr>
+      </w:pPr>
+      <w:r>
+        <w:rPr>
+          <w:lang w:val="en-US"/>
+        </w:rPr>
+        <w:t xml:space="preserve">This process is using </w:t>
       </w:r>
       <w:r>
         <w:rPr>
           <w:b/>
           <w:bCs/>
+          <w:lang w:val="en-US"/>
+        </w:rPr>
+        <w:t>99.7% of CPU</w:t>
+      </w:r>
+      <w:r>
+        <w:rPr>
+          <w:lang w:val="en-US"/>
+        </w:rPr>
+        <w:t xml:space="preserve"> and </w:t>
+      </w:r>
+      <w:r>
+        <w:rPr>
+          <w:b/>
+          <w:bCs/>
+          <w:lang w:val="en-US"/>
+        </w:rPr>
+        <w:t>0.0% of memory</w:t>
+      </w:r>
+      <w:r>
+        <w:rPr>
+          <w:lang w:val="en-US"/>
+        </w:rPr>
+        <w:t>.</w:t>
+      </w:r>
+    </w:p>
+    <w:p>
+      <w:pPr>
+        <w:pStyle w:val="Heading3"/>
+        <w:numPr>
+          <w:ilvl w:val="0"/>
+          <w:numId w:val="11"/>
+        </w:numPr>
+        <w:spacing w:line="360" w:lineRule="auto"/>
+        <w:jc w:val="both"/>
+        <w:rPr>
+          <w:lang w:val="en-US"/>
+        </w:rPr>
+      </w:pPr>
+      <w:bookmarkStart w:id="13" w:name="_Toc67398522"/>
+      <w:r>
+        <w:rPr>
+          <w:lang w:val="en-US"/>
+        </w:rPr>
+        <w:lastRenderedPageBreak/>
+        <w:t>Current State of Process.</w:t>
+      </w:r>
+      <w:bookmarkEnd w:id="13"/>
+    </w:p>
+    <w:p>
+      <w:pPr>
+        <w:spacing w:line="360" w:lineRule="auto"/>
+        <w:jc w:val="both"/>
+        <w:rPr>
+          <w:lang w:val="en-US"/>
+        </w:rPr>
+      </w:pPr>
+      <w:r>
+        <w:rPr>
+          <w:lang w:val="en-US"/>
+        </w:rPr>
+        <w:t xml:space="preserve">The current state of the process is </w:t>
+      </w:r>
+      <w:r>
+        <w:rPr>
+          <w:b/>
+          <w:bCs/>
+          <w:lang w:val="en-US"/>
+        </w:rPr>
+        <w:t>Running</w:t>
+      </w:r>
+      <w:r>
+        <w:rPr>
+          <w:lang w:val="en-US"/>
+        </w:rPr>
+        <w:t>.</w:t>
+      </w:r>
+    </w:p>
+    <w:p>
+      <w:pPr>
+        <w:pStyle w:val="Heading3"/>
+        <w:spacing w:line="360" w:lineRule="auto"/>
+        <w:jc w:val="both"/>
+        <w:rPr>
+          <w:lang w:val="en-US"/>
+        </w:rPr>
+      </w:pPr>
+    </w:p>
+    <w:p>
+      <w:pPr>
+        <w:pStyle w:val="Heading2"/>
+        <w:spacing w:line="360" w:lineRule="auto"/>
+        <w:jc w:val="both"/>
+        <w:rPr>
+          <w:lang w:val="en-US"/>
+        </w:rPr>
+      </w:pPr>
+      <w:bookmarkStart w:id="14" w:name="_Toc67398523"/>
+      <w:r>
+        <w:rPr>
+          <w:lang w:val="en-US"/>
+        </w:rPr>
+        <w:t>Question 3:</w:t>
+      </w:r>
+      <w:bookmarkEnd w:id="14"/>
+    </w:p>
+    <w:p>
+      <w:pPr>
+        <w:spacing w:line="360" w:lineRule="auto"/>
+        <w:jc w:val="both"/>
+        <w:rPr>
+          <w:lang w:val="en-US"/>
+        </w:rPr>
+      </w:pPr>
+    </w:p>
+    <w:p>
+      <w:pPr>
+        <w:pStyle w:val="Heading3"/>
+        <w:numPr>
+          <w:ilvl w:val="0"/>
+          <w:numId w:val="11"/>
+        </w:numPr>
+        <w:spacing w:line="360" w:lineRule="auto"/>
+        <w:jc w:val="both"/>
+        <w:rPr>
+          <w:lang w:val="en-US"/>
+        </w:rPr>
+      </w:pPr>
+      <w:bookmarkStart w:id="15" w:name="_Toc67398524"/>
+      <w:r>
+        <w:rPr>
+          <w:lang w:val="en-US"/>
+        </w:rPr>
+        <w:t>PID:</w:t>
+      </w:r>
+      <w:bookmarkEnd w:id="15"/>
+    </w:p>
+    <w:p>
+      <w:pPr>
+        <w:spacing w:line="360" w:lineRule="auto"/>
+        <w:jc w:val="both"/>
+        <w:rPr>
+          <w:lang w:val="en-US"/>
+        </w:rPr>
+      </w:pPr>
+      <w:r>
+        <w:rPr>
+          <w:lang w:val="en-US"/>
+        </w:rPr>
+        <w:t xml:space="preserve">The PID of process running </w:t>
+      </w:r>
+      <w:proofErr w:type="spellStart"/>
+      <w:r>
+        <w:rPr>
+          <w:lang w:val="en-US"/>
+        </w:rPr>
+        <w:t>cpu</w:t>
+      </w:r>
+      <w:proofErr w:type="spellEnd"/>
+      <w:r>
+        <w:rPr>
+          <w:lang w:val="en-US"/>
+        </w:rPr>
+        <w:t xml:space="preserve">-print command is </w:t>
+      </w:r>
+      <w:r>
+        <w:rPr>
+          <w:b/>
+          <w:bCs/>
+          <w:lang w:val="en-US"/>
+        </w:rPr>
+        <w:t>2</w:t>
+      </w:r>
+      <w:r>
+        <w:rPr>
+          <w:b/>
+          <w:bCs/>
+          <w:lang w:val="en-US"/>
+        </w:rPr>
+        <w:t>293</w:t>
+      </w:r>
+      <w:r>
+        <w:rPr>
+          <w:lang w:val="en-US"/>
+        </w:rPr>
+        <w:t>.</w:t>
+      </w:r>
+    </w:p>
+    <w:p>
+      <w:pPr>
+        <w:spacing w:line="360" w:lineRule="auto"/>
+        <w:jc w:val="both"/>
+        <w:rPr>
+          <w:lang w:val="en-US"/>
+        </w:rPr>
+      </w:pPr>
+      <w:r>
+        <w:rPr>
           <w:noProof/>
-          <w:lang w:val="en-US"/>
-        </w:rPr>
-        <w:t>306</w:t>
-      </w:r>
-      <w:r>
-        <w:rPr>
-          <w:noProof/>
-          <w:lang w:val="en-US"/>
-        </w:rPr>
-        <w:t>.</w:t>
-      </w:r>
-    </w:p>
-    <w:p>
-      <w:pPr>
-        <w:spacing w:line="360" w:lineRule="auto"/>
-        <w:jc w:val="both"/>
-        <w:rPr>
-          <w:lang w:val="en-US"/>
-        </w:rPr>
-      </w:pPr>
-      <w:r>
-        <w:rPr>
-          <w:noProof/>
         </w:rPr>
         <w:drawing>
-          <wp:inline distT="0" distB="0" distL="0" distR="0" wp14:anchorId="20F29483" wp14:editId="70506249">
-            <wp:extent cx="5731510" cy="633095"/>
-            <wp:effectExtent l="0" t="0" r="2540" b="0"/>
-            <wp:docPr id="13" name="Picture 13"/>
+          <wp:inline distT="0" distB="0" distL="0" distR="0" wp14:anchorId="522C29B8" wp14:editId="7891E26E">
+            <wp:extent cx="5731510" cy="340360"/>
+            <wp:effectExtent l="0" t="0" r="2540" b="2540"/>
+            <wp:docPr id="12" name="Picture 12"/>
             <wp:cNvGraphicFramePr>
               <a:graphicFrameLocks xmlns:a="http://schemas.openxmlformats.org/drawingml/2006/main" noChangeAspect="1"/>
             </wp:cNvGraphicFramePr>
@@ -4608,7 +4652,7 @@
                   <pic:spPr>
                     <a:xfrm>
                       <a:off x="0" y="0"/>
-                      <a:ext cx="5731510" cy="633095"/>
+                      <a:ext cx="5731510" cy="340360"/>
                     </a:xfrm>
                     <a:prstGeom prst="rect">
                       <a:avLst/>
@@ -4629,30 +4673,88 @@
           <w:lang w:val="en-US"/>
         </w:rPr>
       </w:pPr>
-      <w:r>
-        <w:rPr>
-          <w:lang w:val="en-US"/>
-        </w:rPr>
-        <w:t>Ancestral tree is</w:t>
-      </w:r>
-    </w:p>
-    <w:p>
-      <w:pPr>
-        <w:spacing w:line="360" w:lineRule="auto"/>
-        <w:jc w:val="both"/>
-        <w:rPr>
-          <w:lang w:val="en-US"/>
-        </w:rPr>
-      </w:pPr>
-      <w:r>
+    </w:p>
+    <w:p>
+      <w:pPr>
+        <w:pStyle w:val="Heading3"/>
+        <w:numPr>
+          <w:ilvl w:val="0"/>
+          <w:numId w:val="11"/>
+        </w:numPr>
+        <w:spacing w:line="360" w:lineRule="auto"/>
+        <w:jc w:val="both"/>
+        <w:rPr>
+          <w:lang w:val="en-US"/>
+        </w:rPr>
+      </w:pPr>
+      <w:bookmarkStart w:id="16" w:name="_Toc67398525"/>
+      <w:r>
+        <w:rPr>
+          <w:lang w:val="en-US"/>
+        </w:rPr>
+        <w:t>PID of Shell and ancestors.</w:t>
+      </w:r>
+      <w:bookmarkEnd w:id="16"/>
+    </w:p>
+    <w:p>
+      <w:pPr>
+        <w:spacing w:line="360" w:lineRule="auto"/>
+        <w:jc w:val="both"/>
         <w:rPr>
           <w:noProof/>
+          <w:lang w:val="en-US"/>
+        </w:rPr>
+      </w:pPr>
+      <w:r>
+        <w:rPr>
+          <w:noProof/>
+          <w:lang w:val="en-US"/>
+        </w:rPr>
+        <w:t xml:space="preserve">PID of Shell process is </w:t>
+      </w:r>
+      <w:r>
+        <w:rPr>
+          <w:b/>
+          <w:bCs/>
+          <w:noProof/>
+          <w:lang w:val="en-US"/>
+        </w:rPr>
+        <w:t>2</w:t>
+      </w:r>
+      <w:r>
+        <w:rPr>
+          <w:b/>
+          <w:bCs/>
+          <w:noProof/>
+          <w:lang w:val="en-US"/>
+        </w:rPr>
+        <w:t>306</w:t>
+      </w:r>
+      <w:r>
+        <w:rPr>
+          <w:noProof/>
+          <w:lang w:val="en-US"/>
+        </w:rPr>
+        <w:t>.</w:t>
+      </w:r>
+    </w:p>
+    <w:p>
+      <w:pPr>
+        <w:spacing w:line="360" w:lineRule="auto"/>
+        <w:jc w:val="both"/>
+        <w:rPr>
+          <w:lang w:val="en-US"/>
+        </w:rPr>
+      </w:pPr>
+      <w:r>
+        <w:rPr>
+          <w:noProof/>
         </w:rPr>
         <w:drawing>
-          <wp:inline distT="0" distB="0" distL="0" distR="0" wp14:anchorId="1F1C8BA2" wp14:editId="0BDE6E54">
-            <wp:extent cx="5731510" cy="317500"/>
-            <wp:effectExtent l="0" t="0" r="2540" b="6350"/>
-            <wp:docPr id="14" name="Picture 14"/>
+          <wp:inline distT="0" distB="0" distL="0" distR="0" wp14:anchorId="20F29483" wp14:editId="70506249">
+            <wp:extent cx="5731510" cy="633095"/>
+            <wp:effectExtent l="0" t="0" r="2540" b="0"/>
+            <wp:docPr id="13" name="Picture 13"/>
             <wp:cNvGraphicFramePr>
               <a:graphicFrameLocks xmlns:a="http://schemas.openxmlformats.org/drawingml/2006/main" noChangeAspect="1"/>
             </wp:cNvGraphicFramePr>
@@ -4672,7 +4774,7 @@
                   <pic:spPr>
                     <a:xfrm>
                       <a:off x="0" y="0"/>
-                      <a:ext cx="5731510" cy="317500"/>
+                      <a:ext cx="5731510" cy="633095"/>
                     </a:xfrm>
                     <a:prstGeom prst="rect">
                       <a:avLst/>
@@ -4697,205 +4799,26 @@
         <w:rPr>
           <w:lang w:val="en-US"/>
         </w:rPr>
-        <w:t>PID of cpu-print:2</w:t>
-      </w:r>
-      <w:r>
-        <w:rPr>
-          <w:lang w:val="en-US"/>
-        </w:rPr>
-        <w:t>293</w:t>
-      </w:r>
-    </w:p>
-    <w:p>
-      <w:pPr>
-        <w:spacing w:line="360" w:lineRule="auto"/>
-        <w:jc w:val="both"/>
-        <w:rPr>
-          <w:lang w:val="en-US"/>
-        </w:rPr>
-      </w:pPr>
-      <w:r>
-        <w:rPr>
-          <w:lang w:val="en-US"/>
-        </w:rPr>
-        <w:t>PID of bash:2</w:t>
-      </w:r>
-      <w:r>
-        <w:rPr>
-          <w:lang w:val="en-US"/>
-        </w:rPr>
-        <w:t>306</w:t>
-      </w:r>
-    </w:p>
-    <w:p>
-      <w:pPr>
-        <w:spacing w:line="360" w:lineRule="auto"/>
-        <w:jc w:val="both"/>
-        <w:rPr>
-          <w:lang w:val="en-US"/>
-        </w:rPr>
-      </w:pPr>
-      <w:r>
-        <w:rPr>
-          <w:lang w:val="en-US"/>
-        </w:rPr>
-        <w:t xml:space="preserve">PID of gnome-terminal: </w:t>
-      </w:r>
-      <w:r>
-        <w:rPr>
-          <w:lang w:val="en-US"/>
-        </w:rPr>
-        <w:t xml:space="preserve"> 2158</w:t>
-      </w:r>
-    </w:p>
-    <w:p>
-      <w:pPr>
-        <w:spacing w:line="360" w:lineRule="auto"/>
-        <w:jc w:val="both"/>
-        <w:rPr>
-          <w:lang w:val="en-US"/>
-        </w:rPr>
-      </w:pPr>
-      <w:r>
-        <w:rPr>
-          <w:lang w:val="en-US"/>
-        </w:rPr>
-        <w:t xml:space="preserve">PID of </w:t>
-      </w:r>
-      <w:proofErr w:type="spellStart"/>
-      <w:r>
-        <w:rPr>
-          <w:lang w:val="en-US"/>
-        </w:rPr>
-        <w:t>system</w:t>
-      </w:r>
-      <w:r>
-        <w:rPr>
-          <w:lang w:val="en-US"/>
-        </w:rPr>
-        <w:t>d</w:t>
-      </w:r>
-      <w:proofErr w:type="spellEnd"/>
-      <w:r>
-        <w:rPr>
-          <w:lang w:val="en-US"/>
-        </w:rPr>
-        <w:t>: 12</w:t>
-      </w:r>
-      <w:r>
-        <w:rPr>
-          <w:lang w:val="en-US"/>
-        </w:rPr>
-        <w:t>48</w:t>
-      </w:r>
-    </w:p>
-    <w:p>
-      <w:pPr>
-        <w:spacing w:line="360" w:lineRule="auto"/>
-        <w:jc w:val="both"/>
-        <w:rPr>
-          <w:lang w:val="en-US"/>
-        </w:rPr>
-      </w:pPr>
-    </w:p>
-    <w:p>
-      <w:pPr>
-        <w:pStyle w:val="Heading3"/>
-        <w:numPr>
-          <w:ilvl w:val="0"/>
-          <w:numId w:val="11"/>
-        </w:numPr>
-        <w:spacing w:line="360" w:lineRule="auto"/>
-        <w:jc w:val="both"/>
-      </w:pPr>
-      <w:bookmarkStart w:id="17" w:name="_Toc66787910"/>
-      <w:proofErr w:type="gramStart"/>
-      <w:r>
-        <w:rPr>
-          <w:lang w:val="en-US"/>
-        </w:rPr>
-        <w:t>.</w:t>
-      </w:r>
-      <w:r>
-        <w:t>/</w:t>
-      </w:r>
-      <w:proofErr w:type="spellStart"/>
-      <w:proofErr w:type="gramEnd"/>
-      <w:r>
-        <w:t>cpu</w:t>
-      </w:r>
-      <w:proofErr w:type="spellEnd"/>
-      <w:r>
-        <w:t>-print &gt; /</w:t>
-      </w:r>
-      <w:proofErr w:type="spellStart"/>
-      <w:r>
-        <w:t>tmp</w:t>
-      </w:r>
-      <w:proofErr w:type="spellEnd"/>
-      <w:r>
-        <w:t>/tmp.txt &amp;</w:t>
-      </w:r>
-      <w:bookmarkEnd w:id="17"/>
-    </w:p>
-    <w:p>
-      <w:pPr>
-        <w:spacing w:line="360" w:lineRule="auto"/>
-        <w:jc w:val="both"/>
-        <w:rPr>
-          <w:lang w:val="en-US"/>
-        </w:rPr>
-      </w:pPr>
-      <w:r>
-        <w:rPr>
-          <w:lang w:val="en-US"/>
-        </w:rPr>
-        <w:t xml:space="preserve">In this command when we redirect the output to a file, we see this by file descriptor 1 </w:t>
-      </w:r>
-      <w:proofErr w:type="gramStart"/>
-      <w:r>
-        <w:rPr>
-          <w:lang w:val="en-US"/>
-        </w:rPr>
-        <w:t>i.e.</w:t>
-      </w:r>
-      <w:proofErr w:type="gramEnd"/>
-      <w:r>
-        <w:rPr>
-          <w:lang w:val="en-US"/>
-        </w:rPr>
-        <w:t xml:space="preserve"> standard output, pointing to /</w:t>
-      </w:r>
-      <w:proofErr w:type="spellStart"/>
-      <w:r>
-        <w:rPr>
-          <w:lang w:val="en-US"/>
-        </w:rPr>
-        <w:t>tmp</w:t>
-      </w:r>
-      <w:proofErr w:type="spellEnd"/>
-      <w:r>
-        <w:rPr>
-          <w:lang w:val="en-US"/>
-        </w:rPr>
-        <w:t>/tmp.txt. The output is being written to this file.</w:t>
-      </w:r>
-    </w:p>
-    <w:p>
-      <w:pPr>
-        <w:spacing w:line="360" w:lineRule="auto"/>
-        <w:jc w:val="both"/>
+        <w:t>Ancestral tree is</w:t>
+      </w:r>
+    </w:p>
+    <w:p>
+      <w:pPr>
+        <w:spacing w:line="360" w:lineRule="auto"/>
+        <w:jc w:val="both"/>
+        <w:rPr>
+          <w:lang w:val="en-US"/>
+        </w:rPr>
       </w:pPr>
       <w:r>
         <w:rPr>
           <w:noProof/>
         </w:rPr>
-        <w:lastRenderedPageBreak/>
         <w:drawing>
-          <wp:inline distT="0" distB="0" distL="0" distR="0" wp14:anchorId="2D4ED102" wp14:editId="79496BF6">
-            <wp:extent cx="5731510" cy="1066800"/>
-            <wp:effectExtent l="0" t="0" r="2540" b="0"/>
-            <wp:docPr id="3" name="Picture 3"/>
+          <wp:inline distT="0" distB="0" distL="0" distR="0" wp14:anchorId="1F1C8BA2" wp14:editId="0BDE6E54">
+            <wp:extent cx="5731510" cy="317500"/>
+            <wp:effectExtent l="0" t="0" r="2540" b="6350"/>
+            <wp:docPr id="14" name="Picture 14"/>
             <wp:cNvGraphicFramePr>
               <a:graphicFrameLocks xmlns:a="http://schemas.openxmlformats.org/drawingml/2006/main" noChangeAspect="1"/>
             </wp:cNvGraphicFramePr>
@@ -4915,7 +4838,7 @@
                   <pic:spPr>
                     <a:xfrm>
                       <a:off x="0" y="0"/>
-                      <a:ext cx="5731510" cy="1066800"/>
+                      <a:ext cx="5731510" cy="317500"/>
                     </a:xfrm>
                     <a:prstGeom prst="rect">
                       <a:avLst/>
@@ -4930,6 +4853,119 @@
     </w:p>
     <w:p>
       <w:pPr>
+        <w:spacing w:line="360" w:lineRule="auto"/>
+        <w:jc w:val="both"/>
+        <w:rPr>
+          <w:lang w:val="en-US"/>
+        </w:rPr>
+      </w:pPr>
+      <w:r>
+        <w:rPr>
+          <w:lang w:val="en-US"/>
+        </w:rPr>
+        <w:t>PID of cpu-print:2</w:t>
+      </w:r>
+      <w:r>
+        <w:rPr>
+          <w:lang w:val="en-US"/>
+        </w:rPr>
+        <w:t>293</w:t>
+      </w:r>
+    </w:p>
+    <w:p>
+      <w:pPr>
+        <w:spacing w:line="360" w:lineRule="auto"/>
+        <w:jc w:val="both"/>
+        <w:rPr>
+          <w:lang w:val="en-US"/>
+        </w:rPr>
+      </w:pPr>
+      <w:r>
+        <w:rPr>
+          <w:lang w:val="en-US"/>
+        </w:rPr>
+        <w:t>PID of bash:2</w:t>
+      </w:r>
+      <w:r>
+        <w:rPr>
+          <w:lang w:val="en-US"/>
+        </w:rPr>
+        <w:t>306</w:t>
+      </w:r>
+    </w:p>
+    <w:p>
+      <w:pPr>
+        <w:spacing w:line="360" w:lineRule="auto"/>
+        <w:jc w:val="both"/>
+        <w:rPr>
+          <w:lang w:val="en-US"/>
+        </w:rPr>
+      </w:pPr>
+      <w:r>
+        <w:rPr>
+          <w:lang w:val="en-US"/>
+        </w:rPr>
+        <w:t xml:space="preserve">PID of gnome-terminal: </w:t>
+      </w:r>
+      <w:r>
+        <w:rPr>
+          <w:lang w:val="en-US"/>
+        </w:rPr>
+        <w:t xml:space="preserve"> 2158</w:t>
+      </w:r>
+    </w:p>
+    <w:p>
+      <w:pPr>
+        <w:spacing w:line="360" w:lineRule="auto"/>
+        <w:jc w:val="both"/>
+        <w:rPr>
+          <w:lang w:val="en-US"/>
+        </w:rPr>
+      </w:pPr>
+      <w:r>
+        <w:rPr>
+          <w:lang w:val="en-US"/>
+        </w:rPr>
+        <w:t xml:space="preserve">PID of </w:t>
+      </w:r>
+      <w:proofErr w:type="spellStart"/>
+      <w:r>
+        <w:rPr>
+          <w:lang w:val="en-US"/>
+        </w:rPr>
+        <w:t>system</w:t>
+      </w:r>
+      <w:r>
+        <w:rPr>
+          <w:lang w:val="en-US"/>
+        </w:rPr>
+        <w:t>d</w:t>
+      </w:r>
+      <w:proofErr w:type="spellEnd"/>
+      <w:r>
+        <w:rPr>
+          <w:lang w:val="en-US"/>
+        </w:rPr>
+        <w:t>: 12</w:t>
+      </w:r>
+      <w:r>
+        <w:rPr>
+          <w:lang w:val="en-US"/>
+        </w:rPr>
+        <w:t>48</w:t>
+      </w:r>
+    </w:p>
+    <w:p>
+      <w:pPr>
+        <w:spacing w:line="360" w:lineRule="auto"/>
+        <w:jc w:val="both"/>
+        <w:rPr>
+          <w:lang w:val="en-US"/>
+        </w:rPr>
+      </w:pPr>
+    </w:p>
+    <w:p>
+      <w:pPr>
         <w:pStyle w:val="Heading3"/>
         <w:numPr>
           <w:ilvl w:val="0"/>
@@ -4938,7 +4974,7 @@
         <w:spacing w:line="360" w:lineRule="auto"/>
         <w:jc w:val="both"/>
       </w:pPr>
-      <w:bookmarkStart w:id="18" w:name="_Toc66787911"/>
+      <w:bookmarkStart w:id="17" w:name="_Toc67398526"/>
       <w:proofErr w:type="gramStart"/>
       <w:r>
         <w:rPr>
@@ -4956,84 +4992,76 @@
       </w:r>
       <w:proofErr w:type="spellEnd"/>
       <w:r>
-        <w:t>-print | grep hello &amp;</w:t>
-      </w:r>
-      <w:bookmarkEnd w:id="18"/>
-    </w:p>
-    <w:p>
-      <w:pPr>
-        <w:spacing w:line="360" w:lineRule="auto"/>
-        <w:jc w:val="both"/>
-        <w:rPr>
-          <w:lang w:val="en-US"/>
-        </w:rPr>
-      </w:pPr>
-      <w:r>
-        <w:rPr>
-          <w:lang w:val="en-US"/>
-        </w:rPr>
-        <w:t xml:space="preserve">The most recent processes spawned after running this command are </w:t>
+        <w:t>-print &gt; /</w:t>
       </w:r>
       <w:proofErr w:type="spellStart"/>
       <w:r>
-        <w:rPr>
-          <w:lang w:val="en-US"/>
-        </w:rPr>
-        <w:t>cpu</w:t>
+        <w:t>tmp</w:t>
       </w:r>
       <w:proofErr w:type="spellEnd"/>
       <w:r>
-        <w:rPr>
-          <w:lang w:val="en-US"/>
-        </w:rPr>
-        <w:t xml:space="preserve">-print with </w:t>
+        <w:t>/tmp.txt &amp;</w:t>
+      </w:r>
+      <w:bookmarkEnd w:id="17"/>
+    </w:p>
+    <w:p>
+      <w:pPr>
+        <w:spacing w:line="360" w:lineRule="auto"/>
+        <w:jc w:val="both"/>
+        <w:rPr>
+          <w:lang w:val="en-US"/>
+        </w:rPr>
+      </w:pPr>
+      <w:r>
+        <w:rPr>
+          <w:lang w:val="en-US"/>
+        </w:rPr>
+        <w:t xml:space="preserve">In this command when we redirect the output to a file, we see this by file descriptor 1 </w:t>
+      </w:r>
+      <w:proofErr w:type="gramStart"/>
+      <w:r>
+        <w:rPr>
+          <w:lang w:val="en-US"/>
+        </w:rPr>
+        <w:t>i.e.</w:t>
+      </w:r>
+      <w:proofErr w:type="gramEnd"/>
+      <w:r>
+        <w:rPr>
+          <w:lang w:val="en-US"/>
+        </w:rPr>
+        <w:t xml:space="preserve"> standard output, pointing to /</w:t>
       </w:r>
       <w:proofErr w:type="spellStart"/>
       <w:r>
         <w:rPr>
           <w:lang w:val="en-US"/>
         </w:rPr>
-        <w:t>pid</w:t>
+        <w:t>tmp</w:t>
       </w:r>
       <w:proofErr w:type="spellEnd"/>
       <w:r>
         <w:rPr>
           <w:lang w:val="en-US"/>
         </w:rPr>
-        <w:t xml:space="preserve"> 2073 and grep with </w:t>
-      </w:r>
-      <w:proofErr w:type="spellStart"/>
-      <w:r>
-        <w:rPr>
-          <w:lang w:val="en-US"/>
-        </w:rPr>
-        <w:t>pid</w:t>
-      </w:r>
-      <w:proofErr w:type="spellEnd"/>
-      <w:r>
-        <w:rPr>
-          <w:lang w:val="en-US"/>
-        </w:rPr>
-        <w:t xml:space="preserve"> 2074.</w:t>
-      </w:r>
-    </w:p>
-    <w:p>
-      <w:pPr>
-        <w:spacing w:line="360" w:lineRule="auto"/>
-        <w:jc w:val="both"/>
-        <w:rPr>
-          <w:lang w:val="en-US"/>
-        </w:rPr>
+        <w:t>/tmp.txt. The output is being written to this file.</w:t>
+      </w:r>
+    </w:p>
+    <w:p>
+      <w:pPr>
+        <w:spacing w:line="360" w:lineRule="auto"/>
+        <w:jc w:val="both"/>
       </w:pPr>
       <w:r>
         <w:rPr>
           <w:noProof/>
         </w:rPr>
+        <w:lastRenderedPageBreak/>
         <w:drawing>
-          <wp:inline distT="0" distB="0" distL="0" distR="0" wp14:anchorId="0BC1FC65" wp14:editId="2BFC7892">
-            <wp:extent cx="5362575" cy="1400175"/>
-            <wp:effectExtent l="0" t="0" r="9525" b="9525"/>
-            <wp:docPr id="11" name="Picture 11"/>
+          <wp:inline distT="0" distB="0" distL="0" distR="0" wp14:anchorId="2D4ED102" wp14:editId="79496BF6">
+            <wp:extent cx="5731510" cy="1066800"/>
+            <wp:effectExtent l="0" t="0" r="2540" b="0"/>
+            <wp:docPr id="3" name="Picture 3"/>
             <wp:cNvGraphicFramePr>
               <a:graphicFrameLocks xmlns:a="http://schemas.openxmlformats.org/drawingml/2006/main" noChangeAspect="1"/>
             </wp:cNvGraphicFramePr>
@@ -5053,7 +5081,7 @@
                   <pic:spPr>
                     <a:xfrm>
                       <a:off x="0" y="0"/>
-                      <a:ext cx="5362575" cy="1400175"/>
+                      <a:ext cx="5731510" cy="1066800"/>
                     </a:xfrm>
                     <a:prstGeom prst="rect">
                       <a:avLst/>
@@ -5068,51 +5096,66 @@
     </w:p>
     <w:p>
       <w:pPr>
-        <w:spacing w:line="360" w:lineRule="auto"/>
-        <w:jc w:val="both"/>
-        <w:rPr>
-          <w:lang w:val="en-US"/>
-        </w:rPr>
-      </w:pPr>
-    </w:p>
-    <w:p>
-      <w:pPr>
-        <w:spacing w:line="360" w:lineRule="auto"/>
-        <w:jc w:val="both"/>
-        <w:rPr>
-          <w:lang w:val="en-US"/>
-        </w:rPr>
-      </w:pPr>
-      <w:r>
-        <w:rPr>
-          <w:lang w:val="en-US"/>
-        </w:rPr>
-        <w:t xml:space="preserve">While looking at the file descriptors of </w:t>
-      </w:r>
-      <w:proofErr w:type="spellStart"/>
-      <w:r>
-        <w:rPr>
-          <w:lang w:val="en-US"/>
-        </w:rPr>
-        <w:t>cpu</w:t>
-      </w:r>
-      <w:proofErr w:type="spellEnd"/>
-      <w:r>
-        <w:rPr>
-          <w:lang w:val="en-US"/>
-        </w:rPr>
-        <w:t>-</w:t>
-      </w:r>
+        <w:pStyle w:val="Heading3"/>
+        <w:numPr>
+          <w:ilvl w:val="0"/>
+          <w:numId w:val="11"/>
+        </w:numPr>
+        <w:spacing w:line="360" w:lineRule="auto"/>
+        <w:jc w:val="both"/>
+      </w:pPr>
+      <w:bookmarkStart w:id="18" w:name="_Toc67398527"/>
       <w:proofErr w:type="gramStart"/>
       <w:r>
         <w:rPr>
           <w:lang w:val="en-US"/>
         </w:rPr>
-        <w:t>print(</w:t>
+        <w:t>.</w:t>
+      </w:r>
+      <w:r>
+        <w:t>/</w:t>
       </w:r>
       <w:proofErr w:type="spellStart"/>
       <w:proofErr w:type="gramEnd"/>
       <w:r>
+        <w:t>cpu</w:t>
+      </w:r>
+      <w:proofErr w:type="spellEnd"/>
+      <w:r>
+        <w:t>-print | grep hello &amp;</w:t>
+      </w:r>
+      <w:bookmarkEnd w:id="18"/>
+    </w:p>
+    <w:p>
+      <w:pPr>
+        <w:spacing w:line="360" w:lineRule="auto"/>
+        <w:jc w:val="both"/>
+        <w:rPr>
+          <w:lang w:val="en-US"/>
+        </w:rPr>
+      </w:pPr>
+      <w:r>
+        <w:rPr>
+          <w:lang w:val="en-US"/>
+        </w:rPr>
+        <w:t xml:space="preserve">The most recent processes spawned after running this command are </w:t>
+      </w:r>
+      <w:proofErr w:type="spellStart"/>
+      <w:r>
+        <w:rPr>
+          <w:lang w:val="en-US"/>
+        </w:rPr>
+        <w:t>cpu</w:t>
+      </w:r>
+      <w:proofErr w:type="spellEnd"/>
+      <w:r>
+        <w:rPr>
+          <w:lang w:val="en-US"/>
+        </w:rPr>
+        <w:t xml:space="preserve">-print with </w:t>
+      </w:r>
+      <w:proofErr w:type="spellStart"/>
+      <w:r>
         <w:rPr>
           <w:lang w:val="en-US"/>
         </w:rPr>
@@ -5123,7 +5166,21 @@
         <w:rPr>
           <w:lang w:val="en-US"/>
         </w:rPr>
-        <w:t xml:space="preserve"> 2073) we observer that the output descriptor is pointing to pip:[42137]. </w:t>
+        <w:t xml:space="preserve"> 2073 and grep with </w:t>
+      </w:r>
+      <w:proofErr w:type="spellStart"/>
+      <w:r>
+        <w:rPr>
+          <w:lang w:val="en-US"/>
+        </w:rPr>
+        <w:t>pid</w:t>
+      </w:r>
+      <w:proofErr w:type="spellEnd"/>
+      <w:r>
+        <w:rPr>
+          <w:lang w:val="en-US"/>
+        </w:rPr>
+        <w:t xml:space="preserve"> 2074.</w:t>
       </w:r>
     </w:p>
     <w:p>
@@ -5139,10 +5196,10 @@
           <w:noProof/>
         </w:rPr>
         <w:drawing>
-          <wp:inline distT="0" distB="0" distL="0" distR="0" wp14:anchorId="214A5C36" wp14:editId="72C98A34">
-            <wp:extent cx="5731510" cy="757555"/>
-            <wp:effectExtent l="0" t="0" r="2540" b="4445"/>
-            <wp:docPr id="15" name="Picture 15"/>
+          <wp:inline distT="0" distB="0" distL="0" distR="0" wp14:anchorId="0BC1FC65" wp14:editId="2BFC7892">
+            <wp:extent cx="5362575" cy="1400175"/>
+            <wp:effectExtent l="0" t="0" r="9525" b="9525"/>
+            <wp:docPr id="11" name="Picture 11"/>
             <wp:cNvGraphicFramePr>
               <a:graphicFrameLocks xmlns:a="http://schemas.openxmlformats.org/drawingml/2006/main" noChangeAspect="1"/>
             </wp:cNvGraphicFramePr>
@@ -5162,7 +5219,7 @@
                   <pic:spPr>
                     <a:xfrm>
                       <a:off x="0" y="0"/>
-                      <a:ext cx="5731510" cy="757555"/>
+                      <a:ext cx="5362575" cy="1400175"/>
                     </a:xfrm>
                     <a:prstGeom prst="rect">
                       <a:avLst/>
@@ -5183,18 +5240,41 @@
           <w:lang w:val="en-US"/>
         </w:rPr>
       </w:pPr>
-      <w:r>
-        <w:rPr>
-          <w:lang w:val="en-US"/>
-        </w:rPr>
-        <w:t xml:space="preserve">Similarly, looking at the file descriptors of </w:t>
+    </w:p>
+    <w:p>
+      <w:pPr>
+        <w:spacing w:line="360" w:lineRule="auto"/>
+        <w:jc w:val="both"/>
+        <w:rPr>
+          <w:lang w:val="en-US"/>
+        </w:rPr>
+      </w:pPr>
+      <w:r>
+        <w:rPr>
+          <w:lang w:val="en-US"/>
+        </w:rPr>
+        <w:t xml:space="preserve">While looking at the file descriptors of </w:t>
+      </w:r>
+      <w:proofErr w:type="spellStart"/>
+      <w:r>
+        <w:rPr>
+          <w:lang w:val="en-US"/>
+        </w:rPr>
+        <w:t>cpu</w:t>
+      </w:r>
+      <w:proofErr w:type="spellEnd"/>
+      <w:r>
+        <w:rPr>
+          <w:lang w:val="en-US"/>
+        </w:rPr>
+        <w:t>-</w:t>
       </w:r>
       <w:proofErr w:type="gramStart"/>
       <w:r>
         <w:rPr>
           <w:lang w:val="en-US"/>
         </w:rPr>
-        <w:t>grep(</w:t>
+        <w:t>print(</w:t>
       </w:r>
       <w:proofErr w:type="spellStart"/>
       <w:proofErr w:type="gramEnd"/>
@@ -5209,17 +5289,26 @@
         <w:rPr>
           <w:lang w:val="en-US"/>
         </w:rPr>
-        <w:t xml:space="preserve"> 2074) we observe that the input descriptor is pointing to pip:[42137].</w:t>
-      </w:r>
+        <w:t xml:space="preserve"> 2073) we observer that the output descriptor is pointing to pip:[42137]. </w:t>
+      </w:r>
+    </w:p>
+    <w:p>
+      <w:pPr>
+        <w:spacing w:line="360" w:lineRule="auto"/>
+        <w:jc w:val="both"/>
+        <w:rPr>
+          <w:lang w:val="en-US"/>
+        </w:rPr>
+      </w:pPr>
       <w:r>
         <w:rPr>
           <w:noProof/>
         </w:rPr>
         <w:drawing>
-          <wp:inline distT="0" distB="0" distL="0" distR="0" wp14:anchorId="7CC49BF8" wp14:editId="678D10A6">
-            <wp:extent cx="5731510" cy="788035"/>
-            <wp:effectExtent l="0" t="0" r="2540" b="0"/>
-            <wp:docPr id="16" name="Picture 16"/>
+          <wp:inline distT="0" distB="0" distL="0" distR="0" wp14:anchorId="214A5C36" wp14:editId="72C98A34">
+            <wp:extent cx="5731510" cy="757555"/>
+            <wp:effectExtent l="0" t="0" r="2540" b="4445"/>
+            <wp:docPr id="15" name="Picture 15"/>
             <wp:cNvGraphicFramePr>
               <a:graphicFrameLocks xmlns:a="http://schemas.openxmlformats.org/drawingml/2006/main" noChangeAspect="1"/>
             </wp:cNvGraphicFramePr>
@@ -5239,7 +5328,7 @@
                   <pic:spPr>
                     <a:xfrm>
                       <a:off x="0" y="0"/>
-                      <a:ext cx="5731510" cy="788035"/>
+                      <a:ext cx="5731510" cy="757555"/>
                     </a:xfrm>
                     <a:prstGeom prst="rect">
                       <a:avLst/>
@@ -5264,122 +5353,39 @@
         <w:rPr>
           <w:lang w:val="en-US"/>
         </w:rPr>
-        <w:t xml:space="preserve">Hence, the output of the right command/operand which is </w:t>
+        <w:t xml:space="preserve">Similarly, looking at the file descriptors of </w:t>
+      </w:r>
+      <w:proofErr w:type="gramStart"/>
+      <w:r>
+        <w:rPr>
+          <w:lang w:val="en-US"/>
+        </w:rPr>
+        <w:t>grep(</w:t>
       </w:r>
       <w:proofErr w:type="spellStart"/>
-      <w:r>
-        <w:rPr>
-          <w:lang w:val="en-US"/>
-        </w:rPr>
-        <w:t>cpu</w:t>
+      <w:proofErr w:type="gramEnd"/>
+      <w:r>
+        <w:rPr>
+          <w:lang w:val="en-US"/>
+        </w:rPr>
+        <w:t>pid</w:t>
       </w:r>
       <w:proofErr w:type="spellEnd"/>
       <w:r>
         <w:rPr>
           <w:lang w:val="en-US"/>
         </w:rPr>
-        <w:t>-print in our case is being directed to right command/operand which is grep. This is how the pipes are implemented in shell.</w:t>
-      </w:r>
-    </w:p>
-    <w:p>
-      <w:pPr>
-        <w:pStyle w:val="Heading3"/>
-        <w:numPr>
-          <w:ilvl w:val="0"/>
-          <w:numId w:val="11"/>
-        </w:numPr>
-        <w:spacing w:line="360" w:lineRule="auto"/>
-        <w:jc w:val="both"/>
-      </w:pPr>
-      <w:bookmarkStart w:id="19" w:name="_Toc66787912"/>
-      <w:r>
-        <w:t xml:space="preserve">cd, ls, history, </w:t>
-      </w:r>
-      <w:proofErr w:type="spellStart"/>
-      <w:r>
-        <w:t>ps</w:t>
-      </w:r>
-      <w:bookmarkEnd w:id="19"/>
-      <w:proofErr w:type="spellEnd"/>
-    </w:p>
-    <w:p>
-      <w:pPr>
-        <w:spacing w:line="360" w:lineRule="auto"/>
-        <w:jc w:val="both"/>
-        <w:rPr>
-          <w:lang w:val="en-US"/>
-        </w:rPr>
-      </w:pPr>
-      <w:proofErr w:type="spellStart"/>
-      <w:r>
-        <w:rPr>
-          <w:lang w:val="en-US"/>
-        </w:rPr>
-        <w:t>ps</w:t>
-      </w:r>
-      <w:proofErr w:type="spellEnd"/>
-      <w:r>
-        <w:rPr>
-          <w:lang w:val="en-US"/>
-        </w:rPr>
-        <w:t xml:space="preserve"> and ls already have their executables are simply executed when called. ‘type </w:t>
-      </w:r>
-      <w:proofErr w:type="spellStart"/>
-      <w:r>
-        <w:rPr>
-          <w:lang w:val="en-US"/>
-        </w:rPr>
-        <w:t>ps’</w:t>
-      </w:r>
-      <w:proofErr w:type="spellEnd"/>
-    </w:p>
-    <w:p>
-      <w:pPr>
-        <w:spacing w:line="360" w:lineRule="auto"/>
-        <w:jc w:val="both"/>
-        <w:rPr>
-          <w:lang w:val="en-US"/>
-        </w:rPr>
-      </w:pPr>
-      <w:r>
-        <w:rPr>
-          <w:lang w:val="en-US"/>
-        </w:rPr>
-        <w:t xml:space="preserve">and ‘type </w:t>
-      </w:r>
-      <w:proofErr w:type="spellStart"/>
-      <w:r>
-        <w:rPr>
-          <w:lang w:val="en-US"/>
-        </w:rPr>
-        <w:t>ls’</w:t>
-      </w:r>
-      <w:proofErr w:type="spellEnd"/>
-      <w:r>
-        <w:rPr>
-          <w:lang w:val="en-US"/>
-        </w:rPr>
-        <w:t xml:space="preserve"> can be used to locate executables.</w:t>
-      </w:r>
-    </w:p>
-    <w:p>
-      <w:pPr>
-        <w:spacing w:line="360" w:lineRule="auto"/>
-        <w:jc w:val="both"/>
-        <w:rPr>
-          <w:lang w:val="en-US"/>
-        </w:rPr>
-      </w:pPr>
+        <w:t xml:space="preserve"> 2074) we observe that the input descriptor is pointing to pip:[42137].</w:t>
+      </w:r>
       <w:r>
         <w:rPr>
           <w:noProof/>
         </w:rPr>
-        <w:lastRenderedPageBreak/>
         <w:drawing>
-          <wp:inline distT="0" distB="0" distL="0" distR="0" wp14:anchorId="2B50F625" wp14:editId="5BFFA8D4">
-            <wp:extent cx="3676650" cy="762000"/>
-            <wp:effectExtent l="0" t="0" r="0" b="0"/>
-            <wp:docPr id="17" name="Picture 17"/>
+          <wp:inline distT="0" distB="0" distL="0" distR="0" wp14:anchorId="7CC49BF8" wp14:editId="678D10A6">
+            <wp:extent cx="5731510" cy="788035"/>
+            <wp:effectExtent l="0" t="0" r="2540" b="0"/>
+            <wp:docPr id="16" name="Picture 16"/>
             <wp:cNvGraphicFramePr>
               <a:graphicFrameLocks xmlns:a="http://schemas.openxmlformats.org/drawingml/2006/main" noChangeAspect="1"/>
             </wp:cNvGraphicFramePr>
@@ -5399,7 +5405,7 @@
                   <pic:spPr>
                     <a:xfrm>
                       <a:off x="0" y="0"/>
-                      <a:ext cx="3676650" cy="762000"/>
+                      <a:ext cx="5731510" cy="788035"/>
                     </a:xfrm>
                     <a:prstGeom prst="rect">
                       <a:avLst/>
@@ -5424,7 +5430,102 @@
         <w:rPr>
           <w:lang w:val="en-US"/>
         </w:rPr>
-        <w:t xml:space="preserve"> While cd and history are implemented by the bash code itself because these are shell built-in and can be checked by running the ‘type cd’ and ‘type history’ commands.</w:t>
+        <w:t xml:space="preserve">Hence, the output of the right command/operand which is </w:t>
+      </w:r>
+      <w:proofErr w:type="spellStart"/>
+      <w:r>
+        <w:rPr>
+          <w:lang w:val="en-US"/>
+        </w:rPr>
+        <w:t>cpu</w:t>
+      </w:r>
+      <w:proofErr w:type="spellEnd"/>
+      <w:r>
+        <w:rPr>
+          <w:lang w:val="en-US"/>
+        </w:rPr>
+        <w:t>-print in our case is being directed to right command/operand which is grep. This is how the pipes are implemented in shell.</w:t>
+      </w:r>
+    </w:p>
+    <w:p>
+      <w:pPr>
+        <w:pStyle w:val="Heading3"/>
+        <w:numPr>
+          <w:ilvl w:val="0"/>
+          <w:numId w:val="11"/>
+        </w:numPr>
+        <w:spacing w:line="360" w:lineRule="auto"/>
+        <w:jc w:val="both"/>
+      </w:pPr>
+      <w:bookmarkStart w:id="19" w:name="_Toc67398528"/>
+      <w:r>
+        <w:t xml:space="preserve">cd, ls, history, </w:t>
+      </w:r>
+      <w:proofErr w:type="spellStart"/>
+      <w:r>
+        <w:t>ps</w:t>
+      </w:r>
+      <w:bookmarkEnd w:id="19"/>
+      <w:proofErr w:type="spellEnd"/>
+    </w:p>
+    <w:p>
+      <w:pPr>
+        <w:spacing w:line="360" w:lineRule="auto"/>
+        <w:jc w:val="both"/>
+        <w:rPr>
+          <w:lang w:val="en-US"/>
+        </w:rPr>
+      </w:pPr>
+      <w:proofErr w:type="spellStart"/>
+      <w:r>
+        <w:rPr>
+          <w:lang w:val="en-US"/>
+        </w:rPr>
+        <w:t>ps</w:t>
+      </w:r>
+      <w:proofErr w:type="spellEnd"/>
+      <w:r>
+        <w:rPr>
+          <w:lang w:val="en-US"/>
+        </w:rPr>
+        <w:t xml:space="preserve"> and ls already have their executables are simply executed when called. ‘type </w:t>
+      </w:r>
+      <w:proofErr w:type="spellStart"/>
+      <w:r>
+        <w:rPr>
+          <w:lang w:val="en-US"/>
+        </w:rPr>
+        <w:t>ps’</w:t>
+      </w:r>
+      <w:proofErr w:type="spellEnd"/>
+    </w:p>
+    <w:p>
+      <w:pPr>
+        <w:spacing w:line="360" w:lineRule="auto"/>
+        <w:jc w:val="both"/>
+        <w:rPr>
+          <w:lang w:val="en-US"/>
+        </w:rPr>
+      </w:pPr>
+      <w:r>
+        <w:rPr>
+          <w:lang w:val="en-US"/>
+        </w:rPr>
+        <w:t xml:space="preserve">and ‘type </w:t>
+      </w:r>
+      <w:proofErr w:type="spellStart"/>
+      <w:r>
+        <w:rPr>
+          <w:lang w:val="en-US"/>
+        </w:rPr>
+        <w:t>ls’</w:t>
+      </w:r>
+      <w:proofErr w:type="spellEnd"/>
+      <w:r>
+        <w:rPr>
+          <w:lang w:val="en-US"/>
+        </w:rPr>
+        <w:t xml:space="preserve"> can be used to locate executables.</w:t>
       </w:r>
     </w:p>
     <w:p>
@@ -5439,11 +5540,12 @@
         <w:rPr>
           <w:noProof/>
         </w:rPr>
+        <w:lastRenderedPageBreak/>
         <w:drawing>
-          <wp:inline distT="0" distB="0" distL="0" distR="0" wp14:anchorId="3C889E5C" wp14:editId="602FF82D">
-            <wp:extent cx="3505200" cy="695325"/>
-            <wp:effectExtent l="0" t="0" r="0" b="9525"/>
-            <wp:docPr id="18" name="Picture 18"/>
+          <wp:inline distT="0" distB="0" distL="0" distR="0" wp14:anchorId="2B50F625" wp14:editId="5BFFA8D4">
+            <wp:extent cx="3676650" cy="762000"/>
+            <wp:effectExtent l="0" t="0" r="0" b="0"/>
+            <wp:docPr id="17" name="Picture 17"/>
             <wp:cNvGraphicFramePr>
               <a:graphicFrameLocks xmlns:a="http://schemas.openxmlformats.org/drawingml/2006/main" noChangeAspect="1"/>
             </wp:cNvGraphicFramePr>
@@ -5463,7 +5565,7 @@
                   <pic:spPr>
                     <a:xfrm>
                       <a:off x="0" y="0"/>
-                      <a:ext cx="3505200" cy="695325"/>
+                      <a:ext cx="3676650" cy="762000"/>
                     </a:xfrm>
                     <a:prstGeom prst="rect">
                       <a:avLst/>
@@ -5480,52 +5582,16 @@
       <w:pPr>
         <w:spacing w:line="360" w:lineRule="auto"/>
         <w:jc w:val="both"/>
-      </w:pPr>
-    </w:p>
-    <w:p>
-      <w:pPr>
-        <w:pStyle w:val="Heading2"/>
-        <w:spacing w:line="360" w:lineRule="auto"/>
-        <w:jc w:val="both"/>
-        <w:rPr>
-          <w:lang w:val="en-US"/>
-        </w:rPr>
-      </w:pPr>
-      <w:bookmarkStart w:id="20" w:name="_Toc66787913"/>
-      <w:r>
-        <w:rPr>
-          <w:lang w:val="en-US"/>
-        </w:rPr>
-        <w:t>Question 4:</w:t>
-      </w:r>
-      <w:bookmarkEnd w:id="20"/>
-    </w:p>
-    <w:p>
-      <w:pPr>
-        <w:pStyle w:val="Heading3"/>
-        <w:spacing w:line="360" w:lineRule="auto"/>
-        <w:jc w:val="both"/>
-        <w:rPr>
-          <w:lang w:val="en-US"/>
-        </w:rPr>
-      </w:pPr>
-      <w:bookmarkStart w:id="21" w:name="_Toc66787914"/>
-      <w:r>
-        <w:rPr>
-          <w:lang w:val="en-US"/>
-        </w:rPr>
-        <w:t>memory1.c</w:t>
-      </w:r>
-      <w:bookmarkEnd w:id="21"/>
-    </w:p>
-    <w:p>
-      <w:pPr>
-        <w:spacing w:line="360" w:lineRule="auto"/>
-        <w:jc w:val="both"/>
-        <w:rPr>
-          <w:lang w:val="en-US"/>
-        </w:rPr>
-      </w:pPr>
+        <w:rPr>
+          <w:lang w:val="en-US"/>
+        </w:rPr>
+      </w:pPr>
+      <w:r>
+        <w:rPr>
+          <w:lang w:val="en-US"/>
+        </w:rPr>
+        <w:t xml:space="preserve"> While cd and history are implemented by the bash code itself because these are shell built-in and can be checked by running the ‘type cd’ and ‘type history’ commands.</w:t>
+      </w:r>
     </w:p>
     <w:p>
       <w:pPr>
@@ -5540,10 +5606,10 @@
           <w:noProof/>
         </w:rPr>
         <w:drawing>
-          <wp:inline distT="0" distB="0" distL="0" distR="0" wp14:anchorId="677EC27F" wp14:editId="04F86738">
-            <wp:extent cx="4038600" cy="1847850"/>
-            <wp:effectExtent l="0" t="0" r="0" b="0"/>
-            <wp:docPr id="25" name="Picture 25"/>
+          <wp:inline distT="0" distB="0" distL="0" distR="0" wp14:anchorId="3C889E5C" wp14:editId="602FF82D">
+            <wp:extent cx="3505200" cy="695325"/>
+            <wp:effectExtent l="0" t="0" r="0" b="9525"/>
+            <wp:docPr id="18" name="Picture 18"/>
             <wp:cNvGraphicFramePr>
               <a:graphicFrameLocks xmlns:a="http://schemas.openxmlformats.org/drawingml/2006/main" noChangeAspect="1"/>
             </wp:cNvGraphicFramePr>
@@ -5563,7 +5629,7 @@
                   <pic:spPr>
                     <a:xfrm>
                       <a:off x="0" y="0"/>
-                      <a:ext cx="4038600" cy="1847850"/>
+                      <a:ext cx="3505200" cy="695325"/>
                     </a:xfrm>
                     <a:prstGeom prst="rect">
                       <a:avLst/>
@@ -5580,141 +5646,52 @@
       <w:pPr>
         <w:spacing w:line="360" w:lineRule="auto"/>
         <w:jc w:val="both"/>
-        <w:rPr>
-          <w:lang w:val="en-US"/>
-        </w:rPr>
-      </w:pPr>
-      <w:r>
-        <w:rPr>
-          <w:lang w:val="en-US"/>
-        </w:rPr>
-        <w:t xml:space="preserve">Using </w:t>
-      </w:r>
-      <w:proofErr w:type="spellStart"/>
-      <w:r>
-        <w:rPr>
-          <w:lang w:val="en-US"/>
-        </w:rPr>
-        <w:t>commad</w:t>
-      </w:r>
-      <w:proofErr w:type="spellEnd"/>
-      <w:r>
-        <w:rPr>
-          <w:lang w:val="en-US"/>
-        </w:rPr>
-        <w:t>:</w:t>
-      </w:r>
-      <w:r>
-        <w:rPr>
-          <w:lang w:val="en-US"/>
-        </w:rPr>
-        <w:t xml:space="preserve"> </w:t>
-      </w:r>
-      <w:proofErr w:type="spellStart"/>
-      <w:r>
-        <w:rPr>
-          <w:b/>
-          <w:bCs/>
-          <w:lang w:val="en-US"/>
-        </w:rPr>
-        <w:t>ps</w:t>
-      </w:r>
-      <w:proofErr w:type="spellEnd"/>
-      <w:r>
-        <w:rPr>
-          <w:b/>
-          <w:bCs/>
-          <w:lang w:val="en-US"/>
-        </w:rPr>
-        <w:t xml:space="preserve"> -aux –sort -</w:t>
-      </w:r>
-      <w:proofErr w:type="spellStart"/>
-      <w:r>
-        <w:rPr>
-          <w:b/>
-          <w:bCs/>
-          <w:lang w:val="en-US"/>
-        </w:rPr>
-        <w:t>rss</w:t>
-      </w:r>
-      <w:proofErr w:type="spellEnd"/>
-    </w:p>
-    <w:p>
-      <w:pPr>
-        <w:spacing w:line="360" w:lineRule="auto"/>
-        <w:jc w:val="both"/>
-        <w:rPr>
-          <w:lang w:val="en-US"/>
-        </w:rPr>
-      </w:pPr>
-      <w:proofErr w:type="spellStart"/>
-      <w:r>
-        <w:rPr>
-          <w:lang w:val="en-US"/>
-        </w:rPr>
-        <w:t>Pid</w:t>
-      </w:r>
-      <w:proofErr w:type="spellEnd"/>
-      <w:r>
-        <w:rPr>
-          <w:lang w:val="en-US"/>
-        </w:rPr>
-        <w:t>: 19781</w:t>
-      </w:r>
-    </w:p>
-    <w:p>
-      <w:pPr>
-        <w:spacing w:line="360" w:lineRule="auto"/>
-        <w:jc w:val="both"/>
-        <w:rPr>
-          <w:lang w:val="en-US"/>
-        </w:rPr>
-      </w:pPr>
-      <w:r>
-        <w:rPr>
-          <w:lang w:val="en-US"/>
-        </w:rPr>
-        <w:t xml:space="preserve">Memory used: </w:t>
-      </w:r>
-      <w:r>
-        <w:rPr>
-          <w:b/>
-          <w:bCs/>
-          <w:lang w:val="en-US"/>
-        </w:rPr>
-        <w:t>0.1%</w:t>
-      </w:r>
-    </w:p>
-    <w:p>
-      <w:pPr>
-        <w:spacing w:line="360" w:lineRule="auto"/>
-        <w:jc w:val="both"/>
-        <w:rPr>
-          <w:lang w:val="en-US"/>
-        </w:rPr>
-      </w:pPr>
-      <w:proofErr w:type="spellStart"/>
-      <w:r>
-        <w:rPr>
-          <w:lang w:val="en-US"/>
-        </w:rPr>
-        <w:t>Commad</w:t>
-      </w:r>
-      <w:proofErr w:type="spellEnd"/>
-      <w:proofErr w:type="gramStart"/>
-      <w:r>
-        <w:rPr>
-          <w:lang w:val="en-US"/>
-        </w:rPr>
-        <w:t>: .</w:t>
-      </w:r>
-      <w:proofErr w:type="gramEnd"/>
-      <w:r>
-        <w:rPr>
-          <w:lang w:val="en-US"/>
-        </w:rPr>
-        <w:t>/memory1</w:t>
-      </w:r>
+      </w:pPr>
+    </w:p>
+    <w:p>
+      <w:pPr>
+        <w:pStyle w:val="Heading2"/>
+        <w:spacing w:line="360" w:lineRule="auto"/>
+        <w:jc w:val="both"/>
+        <w:rPr>
+          <w:lang w:val="en-US"/>
+        </w:rPr>
+      </w:pPr>
+      <w:bookmarkStart w:id="20" w:name="_Toc67398529"/>
+      <w:r>
+        <w:rPr>
+          <w:lang w:val="en-US"/>
+        </w:rPr>
+        <w:t>Question 4:</w:t>
+      </w:r>
+      <w:bookmarkEnd w:id="20"/>
+    </w:p>
+    <w:p>
+      <w:pPr>
+        <w:pStyle w:val="Heading3"/>
+        <w:spacing w:line="360" w:lineRule="auto"/>
+        <w:jc w:val="both"/>
+        <w:rPr>
+          <w:lang w:val="en-US"/>
+        </w:rPr>
+      </w:pPr>
+      <w:bookmarkStart w:id="21" w:name="_Toc67398530"/>
+      <w:r>
+        <w:rPr>
+          <w:lang w:val="en-US"/>
+        </w:rPr>
+        <w:t>memory1.c</w:t>
+      </w:r>
+      <w:bookmarkEnd w:id="21"/>
+    </w:p>
+    <w:p>
+      <w:pPr>
+        <w:spacing w:line="360" w:lineRule="auto"/>
+        <w:jc w:val="both"/>
+        <w:rPr>
+          <w:lang w:val="en-US"/>
+        </w:rPr>
+      </w:pPr>
     </w:p>
     <w:p>
       <w:pPr>
@@ -5729,10 +5706,10 @@
           <w:noProof/>
         </w:rPr>
         <w:drawing>
-          <wp:inline distT="0" distB="0" distL="0" distR="0" wp14:anchorId="7F6F2C73" wp14:editId="69C884F3">
-            <wp:extent cx="5731510" cy="184150"/>
-            <wp:effectExtent l="0" t="0" r="2540" b="6350"/>
-            <wp:docPr id="24" name="Picture 24"/>
+          <wp:inline distT="0" distB="0" distL="0" distR="0" wp14:anchorId="677EC27F" wp14:editId="04F86738">
+            <wp:extent cx="4038600" cy="1847850"/>
+            <wp:effectExtent l="0" t="0" r="0" b="0"/>
+            <wp:docPr id="25" name="Picture 25"/>
             <wp:cNvGraphicFramePr>
               <a:graphicFrameLocks xmlns:a="http://schemas.openxmlformats.org/drawingml/2006/main" noChangeAspect="1"/>
             </wp:cNvGraphicFramePr>
@@ -5752,7 +5729,7 @@
                   <pic:spPr>
                     <a:xfrm>
                       <a:off x="0" y="0"/>
-                      <a:ext cx="5731510" cy="184150"/>
+                      <a:ext cx="4038600" cy="1847850"/>
                     </a:xfrm>
                     <a:prstGeom prst="rect">
                       <a:avLst/>
@@ -5767,22 +5744,143 @@
     </w:p>
     <w:p>
       <w:pPr>
-        <w:pStyle w:val="Heading3"/>
-        <w:spacing w:line="360" w:lineRule="auto"/>
-        <w:jc w:val="both"/>
-        <w:rPr>
-          <w:lang w:val="en-US"/>
-        </w:rPr>
-      </w:pPr>
-      <w:bookmarkStart w:id="22" w:name="_Toc66787915"/>
-      <w:r>
-        <w:rPr>
-          <w:lang w:val="en-US"/>
-        </w:rPr>
-        <w:lastRenderedPageBreak/>
-        <w:t>memory2.c</w:t>
-      </w:r>
-      <w:bookmarkEnd w:id="22"/>
+        <w:spacing w:line="360" w:lineRule="auto"/>
+        <w:jc w:val="both"/>
+        <w:rPr>
+          <w:lang w:val="en-US"/>
+        </w:rPr>
+      </w:pPr>
+      <w:r>
+        <w:rPr>
+          <w:lang w:val="en-US"/>
+        </w:rPr>
+        <w:t xml:space="preserve">Using </w:t>
+      </w:r>
+      <w:proofErr w:type="spellStart"/>
+      <w:r>
+        <w:rPr>
+          <w:lang w:val="en-US"/>
+        </w:rPr>
+        <w:t>commad</w:t>
+      </w:r>
+      <w:proofErr w:type="spellEnd"/>
+      <w:r>
+        <w:rPr>
+          <w:lang w:val="en-US"/>
+        </w:rPr>
+        <w:t>:</w:t>
+      </w:r>
+      <w:r>
+        <w:rPr>
+          <w:lang w:val="en-US"/>
+        </w:rPr>
+        <w:t xml:space="preserve"> </w:t>
+      </w:r>
+      <w:proofErr w:type="spellStart"/>
+      <w:r>
+        <w:rPr>
+          <w:b/>
+          <w:bCs/>
+          <w:lang w:val="en-US"/>
+        </w:rPr>
+        <w:t>ps</w:t>
+      </w:r>
+      <w:proofErr w:type="spellEnd"/>
+      <w:r>
+        <w:rPr>
+          <w:b/>
+          <w:bCs/>
+          <w:lang w:val="en-US"/>
+        </w:rPr>
+        <w:t xml:space="preserve"> -aux –sort -</w:t>
+      </w:r>
+      <w:proofErr w:type="spellStart"/>
+      <w:r>
+        <w:rPr>
+          <w:b/>
+          <w:bCs/>
+          <w:lang w:val="en-US"/>
+        </w:rPr>
+        <w:t>rss</w:t>
+      </w:r>
+      <w:proofErr w:type="spellEnd"/>
+    </w:p>
+    <w:p>
+      <w:pPr>
+        <w:spacing w:line="360" w:lineRule="auto"/>
+        <w:jc w:val="both"/>
+        <w:rPr>
+          <w:lang w:val="en-US"/>
+        </w:rPr>
+      </w:pPr>
+      <w:proofErr w:type="spellStart"/>
+      <w:r>
+        <w:rPr>
+          <w:lang w:val="en-US"/>
+        </w:rPr>
+        <w:t>Pid</w:t>
+      </w:r>
+      <w:proofErr w:type="spellEnd"/>
+      <w:r>
+        <w:rPr>
+          <w:lang w:val="en-US"/>
+        </w:rPr>
+        <w:t>: 19781</w:t>
+      </w:r>
+    </w:p>
+    <w:p>
+      <w:pPr>
+        <w:spacing w:line="360" w:lineRule="auto"/>
+        <w:jc w:val="both"/>
+        <w:rPr>
+          <w:lang w:val="en-US"/>
+        </w:rPr>
+      </w:pPr>
+      <w:r>
+        <w:rPr>
+          <w:lang w:val="en-US"/>
+        </w:rPr>
+        <w:t xml:space="preserve">Memory used: </w:t>
+      </w:r>
+      <w:r>
+        <w:rPr>
+          <w:b/>
+          <w:bCs/>
+          <w:lang w:val="en-US"/>
+        </w:rPr>
+        <w:t>0.1%</w:t>
+      </w:r>
+    </w:p>
+    <w:p>
+      <w:pPr>
+        <w:spacing w:line="360" w:lineRule="auto"/>
+        <w:jc w:val="both"/>
+        <w:rPr>
+          <w:lang w:val="en-US"/>
+        </w:rPr>
+      </w:pPr>
+      <w:proofErr w:type="spellStart"/>
+      <w:r>
+        <w:rPr>
+          <w:lang w:val="en-US"/>
+        </w:rPr>
+        <w:t>Commad</w:t>
+      </w:r>
+      <w:proofErr w:type="spellEnd"/>
+      <w:proofErr w:type="gramStart"/>
+      <w:r>
+        <w:rPr>
+          <w:lang w:val="en-US"/>
+        </w:rPr>
+        <w:t>: .</w:t>
+      </w:r>
+      <w:proofErr w:type="gramEnd"/>
+      <w:r>
+        <w:rPr>
+          <w:lang w:val="en-US"/>
+        </w:rPr>
+        <w:t>/memory1</w:t>
+      </w:r>
     </w:p>
     <w:p>
       <w:pPr>
@@ -5797,10 +5895,10 @@
           <w:noProof/>
         </w:rPr>
         <w:drawing>
-          <wp:inline distT="0" distB="0" distL="0" distR="0" wp14:anchorId="3F858A53" wp14:editId="32FF79F1">
-            <wp:extent cx="5731510" cy="1738630"/>
-            <wp:effectExtent l="0" t="0" r="2540" b="0"/>
-            <wp:docPr id="27" name="Picture 27"/>
+          <wp:inline distT="0" distB="0" distL="0" distR="0" wp14:anchorId="7F6F2C73" wp14:editId="69C884F3">
+            <wp:extent cx="5731510" cy="184150"/>
+            <wp:effectExtent l="0" t="0" r="2540" b="6350"/>
+            <wp:docPr id="24" name="Picture 24"/>
             <wp:cNvGraphicFramePr>
               <a:graphicFrameLocks xmlns:a="http://schemas.openxmlformats.org/drawingml/2006/main" noChangeAspect="1"/>
             </wp:cNvGraphicFramePr>
@@ -5820,6 +5918,74 @@
                   <pic:spPr>
                     <a:xfrm>
                       <a:off x="0" y="0"/>
+                      <a:ext cx="5731510" cy="184150"/>
+                    </a:xfrm>
+                    <a:prstGeom prst="rect">
+                      <a:avLst/>
+                    </a:prstGeom>
+                  </pic:spPr>
+                </pic:pic>
+              </a:graphicData>
+            </a:graphic>
+          </wp:inline>
+        </w:drawing>
+      </w:r>
+    </w:p>
+    <w:p>
+      <w:pPr>
+        <w:pStyle w:val="Heading3"/>
+        <w:spacing w:line="360" w:lineRule="auto"/>
+        <w:jc w:val="both"/>
+        <w:rPr>
+          <w:lang w:val="en-US"/>
+        </w:rPr>
+      </w:pPr>
+      <w:bookmarkStart w:id="22" w:name="_Toc67398531"/>
+      <w:r>
+        <w:rPr>
+          <w:lang w:val="en-US"/>
+        </w:rPr>
+        <w:lastRenderedPageBreak/>
+        <w:t>memory2.c</w:t>
+      </w:r>
+      <w:bookmarkEnd w:id="22"/>
+    </w:p>
+    <w:p>
+      <w:pPr>
+        <w:spacing w:line="360" w:lineRule="auto"/>
+        <w:jc w:val="both"/>
+        <w:rPr>
+          <w:lang w:val="en-US"/>
+        </w:rPr>
+      </w:pPr>
+      <w:r>
+        <w:rPr>
+          <w:noProof/>
+        </w:rPr>
+        <w:drawing>
+          <wp:inline distT="0" distB="0" distL="0" distR="0" wp14:anchorId="3F858A53" wp14:editId="32FF79F1">
+            <wp:extent cx="5731510" cy="1738630"/>
+            <wp:effectExtent l="0" t="0" r="2540" b="0"/>
+            <wp:docPr id="27" name="Picture 27"/>
+            <wp:cNvGraphicFramePr>
+              <a:graphicFrameLocks xmlns:a="http://schemas.openxmlformats.org/drawingml/2006/main" noChangeAspect="1"/>
+            </wp:cNvGraphicFramePr>
+            <a:graphic xmlns:a="http://schemas.openxmlformats.org/drawingml/2006/main">
+              <a:graphicData uri="http://schemas.openxmlformats.org/drawingml/2006/picture">
+                <pic:pic xmlns:pic="http://schemas.openxmlformats.org/drawingml/2006/picture">
+                  <pic:nvPicPr>
+                    <pic:cNvPr id="1" name=""/>
+                    <pic:cNvPicPr/>
+                  </pic:nvPicPr>
+                  <pic:blipFill>
+                    <a:blip r:embed="rId25"/>
+                    <a:stretch>
+                      <a:fillRect/>
+                    </a:stretch>
+                  </pic:blipFill>
+                  <pic:spPr>
+                    <a:xfrm>
+                      <a:off x="0" y="0"/>
                       <a:ext cx="5731510" cy="1738630"/>
                     </a:xfrm>
                     <a:prstGeom prst="rect">
@@ -5910,13 +6076,7 @@
         <w:rPr>
           <w:lang w:val="en-US"/>
         </w:rPr>
-        <w:t>: 19</w:t>
-      </w:r>
-      <w:r>
-        <w:rPr>
-          <w:lang w:val="en-US"/>
-        </w:rPr>
-        <w:t>821</w:t>
+        <w:t>: 19821</w:t>
       </w:r>
     </w:p>
     <w:p>
@@ -5978,7 +6138,7 @@
                     <pic:cNvPicPr/>
                   </pic:nvPicPr>
                   <pic:blipFill>
-                    <a:blip r:embed="rId25">
+                    <a:blip r:embed="rId26">
                       <a:extLst>
                         <a:ext uri="{28A0092B-C50C-407E-A947-70E740481C1C}">
                           <a14:useLocalDpi xmlns:a14="http://schemas.microsoft.com/office/drawing/2010/main" val="0"/>
@@ -6045,12 +6205,14 @@
           <w:lang w:val="en-US"/>
         </w:rPr>
       </w:pPr>
+      <w:bookmarkStart w:id="23" w:name="_Toc67398532"/>
       <w:r>
         <w:rPr>
           <w:lang w:val="en-US"/>
         </w:rPr>
         <w:t>Question 5:</w:t>
       </w:r>
+      <w:bookmarkEnd w:id="23"/>
     </w:p>
     <w:p>
       <w:pPr>
@@ -6061,6 +6223,7 @@
           <w:lang w:val="en-US"/>
         </w:rPr>
       </w:pPr>
+      <w:bookmarkStart w:id="24" w:name="_Toc67398533"/>
       <w:proofErr w:type="spellStart"/>
       <w:r>
         <w:rPr>
@@ -6075,6 +6238,7 @@
         </w:rPr>
         <w:t>:</w:t>
       </w:r>
+      <w:bookmarkEnd w:id="24"/>
     </w:p>
     <w:p>
       <w:pPr>
@@ -6093,69 +6257,6 @@
             <wp:extent cx="5731510" cy="1639570"/>
             <wp:effectExtent l="0" t="0" r="2540" b="0"/>
             <wp:docPr id="29" name="Picture 29"/>
-            <wp:cNvGraphicFramePr>
-              <a:graphicFrameLocks xmlns:a="http://schemas.openxmlformats.org/drawingml/2006/main" noChangeAspect="1"/>
-            </wp:cNvGraphicFramePr>
-            <a:graphic xmlns:a="http://schemas.openxmlformats.org/drawingml/2006/main">
-              <a:graphicData uri="http://schemas.openxmlformats.org/drawingml/2006/picture">
-                <pic:pic xmlns:pic="http://schemas.openxmlformats.org/drawingml/2006/picture">
-                  <pic:nvPicPr>
-                    <pic:cNvPr id="1" name=""/>
-                    <pic:cNvPicPr/>
-                  </pic:nvPicPr>
-                  <pic:blipFill>
-                    <a:blip r:embed="rId26"/>
-                    <a:stretch>
-                      <a:fillRect/>
-                    </a:stretch>
-                  </pic:blipFill>
-                  <pic:spPr>
-                    <a:xfrm>
-                      <a:off x="0" y="0"/>
-                      <a:ext cx="5731510" cy="1639570"/>
-                    </a:xfrm>
-                    <a:prstGeom prst="rect">
-                      <a:avLst/>
-                    </a:prstGeom>
-                  </pic:spPr>
-                </pic:pic>
-              </a:graphicData>
-            </a:graphic>
-          </wp:inline>
-        </w:drawing>
-      </w:r>
-    </w:p>
-    <w:p>
-      <w:pPr>
-        <w:pStyle w:val="Heading3"/>
-        <w:spacing w:line="360" w:lineRule="auto"/>
-        <w:jc w:val="both"/>
-        <w:rPr>
-          <w:lang w:val="en-US"/>
-        </w:rPr>
-      </w:pPr>
-      <w:r>
-        <w:rPr>
-          <w:lang w:val="en-US"/>
-        </w:rPr>
-        <w:lastRenderedPageBreak/>
-        <w:t>disk1.c:</w:t>
-      </w:r>
-      <w:r>
-        <w:rPr>
-          <w:lang w:val="en-US"/>
-        </w:rPr>
-        <w:br w:type="textWrapping" w:clear="all"/>
-      </w:r>
-      <w:r>
-        <w:rPr>
-          <w:noProof/>
-        </w:rPr>
-        <w:drawing>
-          <wp:inline distT="0" distB="0" distL="0" distR="0" wp14:anchorId="60591872" wp14:editId="5022DB7A">
-            <wp:extent cx="5731510" cy="1698625"/>
-            <wp:effectExtent l="0" t="0" r="2540" b="0"/>
-            <wp:docPr id="28" name="Picture 28"/>
             <wp:cNvGraphicFramePr>
               <a:graphicFrameLocks xmlns:a="http://schemas.openxmlformats.org/drawingml/2006/main" noChangeAspect="1"/>
             </wp:cNvGraphicFramePr>
@@ -6175,6 +6276,67 @@
                   <pic:spPr>
                     <a:xfrm>
                       <a:off x="0" y="0"/>
+                      <a:ext cx="5731510" cy="1639570"/>
+                    </a:xfrm>
+                    <a:prstGeom prst="rect">
+                      <a:avLst/>
+                    </a:prstGeom>
+                  </pic:spPr>
+                </pic:pic>
+              </a:graphicData>
+            </a:graphic>
+          </wp:inline>
+        </w:drawing>
+      </w:r>
+    </w:p>
+    <w:p>
+      <w:pPr>
+        <w:rPr>
+          <w:lang w:val="en-US"/>
+        </w:rPr>
+      </w:pPr>
+      <w:bookmarkStart w:id="25" w:name="_Toc67398534"/>
+      <w:r>
+        <w:rPr>
+          <w:rStyle w:val="Heading3Char"/>
+        </w:rPr>
+        <w:t>disk1.c:</w:t>
+      </w:r>
+      <w:bookmarkEnd w:id="25"/>
+      <w:r>
+        <w:rPr>
+          <w:lang w:val="en-US"/>
+        </w:rPr>
+        <w:br w:type="textWrapping" w:clear="all"/>
+      </w:r>
+      <w:r>
+        <w:rPr>
+          <w:noProof/>
+        </w:rPr>
+        <w:drawing>
+          <wp:inline distT="0" distB="0" distL="0" distR="0" wp14:anchorId="60591872" wp14:editId="5022DB7A">
+            <wp:extent cx="5731510" cy="1698625"/>
+            <wp:effectExtent l="0" t="0" r="2540" b="0"/>
+            <wp:docPr id="28" name="Picture 28"/>
+            <wp:cNvGraphicFramePr>
+              <a:graphicFrameLocks xmlns:a="http://schemas.openxmlformats.org/drawingml/2006/main" noChangeAspect="1"/>
+            </wp:cNvGraphicFramePr>
+            <a:graphic xmlns:a="http://schemas.openxmlformats.org/drawingml/2006/main">
+              <a:graphicData uri="http://schemas.openxmlformats.org/drawingml/2006/picture">
+                <pic:pic xmlns:pic="http://schemas.openxmlformats.org/drawingml/2006/picture">
+                  <pic:nvPicPr>
+                    <pic:cNvPr id="1" name=""/>
+                    <pic:cNvPicPr/>
+                  </pic:nvPicPr>
+                  <pic:blipFill>
+                    <a:blip r:embed="rId28"/>
+                    <a:stretch>
+                      <a:fillRect/>
+                    </a:stretch>
+                  </pic:blipFill>
+                  <pic:spPr>
+                    <a:xfrm>
+                      <a:off x="0" y="0"/>
                       <a:ext cx="5731510" cy="1698625"/>
                     </a:xfrm>
                     <a:prstGeom prst="rect">
@@ -6329,14 +6491,14 @@
           <w:lang w:val="en-US"/>
         </w:rPr>
       </w:pPr>
-      <w:bookmarkStart w:id="23" w:name="_Toc66787916"/>
+      <w:bookmarkStart w:id="26" w:name="_Toc67398535"/>
       <w:r>
         <w:rPr>
           <w:lang w:val="en-US"/>
         </w:rPr>
         <w:t>GitHub Link:</w:t>
       </w:r>
-      <w:bookmarkEnd w:id="23"/>
+      <w:bookmarkEnd w:id="26"/>
     </w:p>
     <w:p>
       <w:pPr>
@@ -6347,7 +6509,7 @@
           <w:lang w:val="en-US"/>
         </w:rPr>
       </w:pPr>
-      <w:hyperlink r:id="rId28" w:history="1">
+      <w:hyperlink r:id="rId29" w:history="1">
         <w:r>
           <w:rPr>
             <w:rStyle w:val="Hyperlink"/>
@@ -6367,8 +6529,8 @@
       </w:pPr>
     </w:p>
     <w:sectPr>
-      <w:headerReference w:type="default" r:id="rId29"/>
-      <w:footerReference w:type="default" r:id="rId30"/>
+      <w:headerReference w:type="default" r:id="rId30"/>
+      <w:footerReference w:type="default" r:id="rId31"/>
       <w:pgSz w:w="11906" w:h="16838"/>
       <w:pgMar w:top="1440" w:right="1440" w:bottom="1440" w:left="1440" w:header="709" w:footer="709" w:gutter="0"/>
       <w:cols w:space="708"/>
@@ -8882,6 +9044,7 @@
     <w:rsid w:val="00BF24EE"/>
     <w:rsid w:val="00CA4223"/>
     <w:rsid w:val="00CD3711"/>
+    <w:rsid w:val="00F15F49"/>
     <w:rsid w:val="00F30996"/>
   </w:rsids>
   <m:mathPr>

</xml_diff>